<commit_message>
Added instructions on changing passwords to instructor's guide.
</commit_message>
<xml_diff>
--- a/InstructorGuide.docx
+++ b/InstructorGuide.docx
@@ -1,6 +1,6 @@
 
 <file path=word/document.xml><?xml version="1.0" encoding="utf-8"?>
-<w:document xmlns:wpc="http://schemas.microsoft.com/office/word/2010/wordprocessingCanvas" xmlns:mo="http://schemas.microsoft.com/office/mac/office/2008/main" xmlns:mc="http://schemas.openxmlformats.org/markup-compatibility/2006" xmlns:mv="urn:schemas-microsoft-com:mac:vml" xmlns:o="urn:schemas-microsoft-com:office:office" xmlns:r="http://schemas.openxmlformats.org/officeDocument/2006/relationships" xmlns:m="http://schemas.openxmlformats.org/officeDocument/2006/math" xmlns:v="urn:schemas-microsoft-com:vml" xmlns:wp14="http://schemas.microsoft.com/office/word/2010/wordprocessingDrawing" xmlns:wp="http://schemas.openxmlformats.org/drawingml/2006/wordprocessingDrawing" xmlns:w10="urn:schemas-microsoft-com:office:word" xmlns:w="http://schemas.openxmlformats.org/wordprocessingml/2006/main" xmlns:w14="http://schemas.microsoft.com/office/word/2010/wordml" xmlns:w15="http://schemas.microsoft.com/office/word/2012/wordml" xmlns:wpg="http://schemas.microsoft.com/office/word/2010/wordprocessingGroup" xmlns:wpi="http://schemas.microsoft.com/office/word/2010/wordprocessingInk" xmlns:wne="http://schemas.microsoft.com/office/word/2006/wordml" xmlns:wps="http://schemas.microsoft.com/office/word/2010/wordprocessingShape" mc:Ignorable="w14 w15 wp14">
+<w:document xmlns:wpc="http://schemas.microsoft.com/office/word/2010/wordprocessingCanvas" xmlns:mo="http://schemas.microsoft.com/office/mac/office/2008/main" xmlns:mc="http://schemas.openxmlformats.org/markup-compatibility/2006" xmlns:mv="urn:schemas-microsoft-com:mac:vml" xmlns:o="urn:schemas-microsoft-com:office:office" xmlns:r="http://schemas.openxmlformats.org/officeDocument/2006/relationships" xmlns:m="http://schemas.openxmlformats.org/officeDocument/2006/math" xmlns:v="urn:schemas-microsoft-com:vml" xmlns:wp14="http://schemas.microsoft.com/office/word/2010/wordprocessingDrawing" xmlns:wp="http://schemas.openxmlformats.org/drawingml/2006/wordprocessingDrawing" xmlns:w10="urn:schemas-microsoft-com:office:word" xmlns:w="http://schemas.openxmlformats.org/wordprocessingml/2006/main" xmlns:w14="http://schemas.microsoft.com/office/word/2010/wordml" xmlns:wpg="http://schemas.microsoft.com/office/word/2010/wordprocessingGroup" xmlns:wpi="http://schemas.microsoft.com/office/word/2010/wordprocessingInk" xmlns:wne="http://schemas.microsoft.com/office/word/2006/wordml" xmlns:wps="http://schemas.microsoft.com/office/word/2010/wordprocessingShape" mc:Ignorable="w14 wp14">
   <w:body>
     <w:sdt>
       <w:sdtPr>
@@ -60,7 +60,6 @@
               <w:dataBinding w:prefixMappings="xmlns:ns0='http://purl.org/dc/elements/1.1/' xmlns:ns1='http://schemas.openxmlformats.org/package/2006/metadata/core-properties' " w:xpath="/ns1:coreProperties[1]/ns0:title[1]" w:storeItemID="{6C3C8BC8-F283-45AE-878A-BAB7291924A1}"/>
               <w:text/>
             </w:sdtPr>
-            <w:sdtEndPr/>
             <w:sdtContent>
               <w:r>
                 <w:rPr>
@@ -104,7 +103,6 @@
               <w:id w:val="30555238"/>
               <w:text/>
             </w:sdtPr>
-            <w:sdtEndPr/>
             <w:sdtContent>
               <w:r>
                 <w:rPr>
@@ -155,7 +153,6 @@
               <w:dataBinding w:prefixMappings="xmlns:ns0='http://purl.org/dc/elements/1.1/' xmlns:ns1='http://schemas.openxmlformats.org/package/2006/metadata/core-properties' " w:xpath="/ns1:coreProperties[1]/ns0:creator[1]" w:storeItemID="{6C3C8BC8-F283-45AE-878A-BAB7291924A1}"/>
               <w:text/>
             </w:sdtPr>
-            <w:sdtEndPr/>
             <w:sdtContent>
               <w:r>
                 <w:rPr>
@@ -205,7 +202,6 @@
             <w:dataBinding w:prefixMappings="xmlns:ns0='http://schemas.microsoft.com/office/2006/coverPageProps' " w:xpath="/ns0:CoverPageProperties[1]/ns0:Abstract[1]" w:storeItemID="{55AF091B-3C7A-41E3-B477-F2FDAA23CFDA}"/>
             <w:text/>
           </w:sdtPr>
-          <w:sdtEndPr/>
           <w:sdtContent>
             <w:p>
               <w:pPr>
@@ -225,7 +221,25 @@
                   <w:color w:val="000000" w:themeColor="text1"/>
                   <w:sz w:val="28"/>
                 </w:rPr>
-                <w:t>Evan Situ, Michelle Zheng and Spencer Smith</w:t>
+                <w:t xml:space="preserve">Evan Situ, Michelle </w:t>
+              </w:r>
+              <w:proofErr w:type="spellStart"/>
+              <w:r>
+                <w:rPr>
+                  <w:rFonts w:ascii="Arial" w:hAnsi="Arial" w:cs="Arial"/>
+                  <w:color w:val="000000" w:themeColor="text1"/>
+                  <w:sz w:val="28"/>
+                </w:rPr>
+                <w:t>Zheng</w:t>
+              </w:r>
+              <w:proofErr w:type="spellEnd"/>
+              <w:r>
+                <w:rPr>
+                  <w:rFonts w:ascii="Arial" w:hAnsi="Arial" w:cs="Arial"/>
+                  <w:color w:val="000000" w:themeColor="text1"/>
+                  <w:sz w:val="28"/>
+                </w:rPr>
+                <w:t xml:space="preserve"> and Spencer Smith</w:t>
               </w:r>
             </w:p>
           </w:sdtContent>
@@ -817,8 +831,16 @@
               <w:rPr>
                 <w:rFonts w:ascii="Arial" w:hAnsi="Arial" w:cs="Arial"/>
               </w:rPr>
-              <w:t>Michelle Zheng</w:t>
+              <w:t xml:space="preserve">Michelle </w:t>
             </w:r>
+            <w:proofErr w:type="spellStart"/>
+            <w:r>
+              <w:rPr>
+                <w:rFonts w:ascii="Arial" w:hAnsi="Arial" w:cs="Arial"/>
+              </w:rPr>
+              <w:t>Zheng</w:t>
+            </w:r>
+            <w:proofErr w:type="spellEnd"/>
           </w:p>
         </w:tc>
         <w:tc>
@@ -1056,14 +1078,13 @@
       <w:pPr>
         <w:pStyle w:val="TOC1"/>
         <w:tabs>
-          <w:tab w:val="left" w:pos="480"/>
+          <w:tab w:val="left" w:pos="420"/>
           <w:tab w:val="right" w:leader="dot" w:pos="9350"/>
         </w:tabs>
         <w:rPr>
-          <w:rFonts w:ascii="Arial" w:eastAsiaTheme="minorEastAsia" w:hAnsi="Arial" w:cs="Arial"/>
-          <w:noProof/>
-          <w:sz w:val="22"/>
-          <w:szCs w:val="22"/>
+          <w:rFonts w:asciiTheme="minorHAnsi" w:eastAsiaTheme="minorEastAsia" w:hAnsiTheme="minorHAnsi" w:cstheme="minorBidi"/>
+          <w:noProof/>
+          <w:lang w:val="en-CA" w:eastAsia="ja-JP"/>
         </w:rPr>
       </w:pPr>
       <w:r>
@@ -1084,476 +1105,508 @@
         </w:rPr>
         <w:fldChar w:fldCharType="separate"/>
       </w:r>
-      <w:hyperlink w:anchor="_Toc470168041" w:history="1">
-        <w:r>
-          <w:rPr>
-            <w:rStyle w:val="Hyperlink"/>
-            <w:rFonts w:ascii="Arial" w:hAnsi="Arial" w:cs="Arial"/>
-            <w:noProof/>
-          </w:rPr>
-          <w:t>1.</w:t>
-        </w:r>
-        <w:r>
-          <w:rPr>
-            <w:rFonts w:ascii="Arial" w:eastAsiaTheme="minorEastAsia" w:hAnsi="Arial" w:cs="Arial"/>
-            <w:noProof/>
-            <w:sz w:val="22"/>
-            <w:szCs w:val="22"/>
-          </w:rPr>
-          <w:tab/>
-        </w:r>
-        <w:r>
-          <w:rPr>
-            <w:rStyle w:val="Hyperlink"/>
-            <w:rFonts w:ascii="Arial" w:hAnsi="Arial" w:cs="Arial"/>
-            <w:noProof/>
-          </w:rPr>
-          <w:t>Introduction</w:t>
-        </w:r>
-        <w:r>
-          <w:rPr>
-            <w:rFonts w:ascii="Arial" w:hAnsi="Arial" w:cs="Arial"/>
-            <w:noProof/>
-            <w:webHidden/>
-          </w:rPr>
-          <w:tab/>
-        </w:r>
-        <w:r>
-          <w:rPr>
-            <w:rFonts w:ascii="Arial" w:hAnsi="Arial" w:cs="Arial"/>
-            <w:noProof/>
-            <w:webHidden/>
-          </w:rPr>
-          <w:fldChar w:fldCharType="begin"/>
-        </w:r>
-        <w:r>
-          <w:rPr>
-            <w:rFonts w:ascii="Arial" w:hAnsi="Arial" w:cs="Arial"/>
-            <w:noProof/>
-            <w:webHidden/>
-          </w:rPr>
-          <w:instrText xml:space="preserve"> PAGEREF _Toc470168041 \h </w:instrText>
-        </w:r>
-        <w:r>
-          <w:rPr>
-            <w:rFonts w:ascii="Arial" w:hAnsi="Arial" w:cs="Arial"/>
-            <w:noProof/>
-            <w:webHidden/>
-          </w:rPr>
-        </w:r>
-        <w:r>
-          <w:rPr>
-            <w:rFonts w:ascii="Arial" w:hAnsi="Arial" w:cs="Arial"/>
-            <w:noProof/>
-            <w:webHidden/>
-          </w:rPr>
-          <w:fldChar w:fldCharType="separate"/>
-        </w:r>
-        <w:r>
-          <w:rPr>
-            <w:rFonts w:ascii="Arial" w:hAnsi="Arial" w:cs="Arial"/>
-            <w:noProof/>
-            <w:webHidden/>
-          </w:rPr>
-          <w:t>2</w:t>
-        </w:r>
-        <w:r>
-          <w:rPr>
-            <w:rFonts w:ascii="Arial" w:hAnsi="Arial" w:cs="Arial"/>
-            <w:noProof/>
-            <w:webHidden/>
-          </w:rPr>
-          <w:fldChar w:fldCharType="end"/>
-        </w:r>
-      </w:hyperlink>
+      <w:r>
+        <w:rPr>
+          <w:noProof/>
+        </w:rPr>
+        <w:t>1.</w:t>
+      </w:r>
+      <w:r>
+        <w:rPr>
+          <w:rFonts w:asciiTheme="minorHAnsi" w:eastAsiaTheme="minorEastAsia" w:hAnsiTheme="minorHAnsi" w:cstheme="minorBidi"/>
+          <w:noProof/>
+          <w:lang w:val="en-CA" w:eastAsia="ja-JP"/>
+        </w:rPr>
+        <w:tab/>
+      </w:r>
+      <w:r>
+        <w:rPr>
+          <w:noProof/>
+        </w:rPr>
+        <w:t>Introduction</w:t>
+      </w:r>
+      <w:r>
+        <w:rPr>
+          <w:noProof/>
+        </w:rPr>
+        <w:tab/>
+      </w:r>
+      <w:r>
+        <w:rPr>
+          <w:noProof/>
+        </w:rPr>
+        <w:fldChar w:fldCharType="begin"/>
+      </w:r>
+      <w:r>
+        <w:rPr>
+          <w:noProof/>
+        </w:rPr>
+        <w:instrText xml:space="preserve"> PAGEREF _Toc345531139 \h </w:instrText>
+      </w:r>
+      <w:r>
+        <w:rPr>
+          <w:noProof/>
+        </w:rPr>
+      </w:r>
+      <w:r>
+        <w:rPr>
+          <w:noProof/>
+        </w:rPr>
+        <w:fldChar w:fldCharType="separate"/>
+      </w:r>
+      <w:r>
+        <w:rPr>
+          <w:noProof/>
+        </w:rPr>
+        <w:t>2</w:t>
+      </w:r>
+      <w:r>
+        <w:rPr>
+          <w:noProof/>
+        </w:rPr>
+        <w:fldChar w:fldCharType="end"/>
+      </w:r>
     </w:p>
     <w:p>
       <w:pPr>
         <w:pStyle w:val="TOC1"/>
         <w:tabs>
-          <w:tab w:val="left" w:pos="480"/>
+          <w:tab w:val="left" w:pos="420"/>
           <w:tab w:val="right" w:leader="dot" w:pos="9350"/>
         </w:tabs>
         <w:rPr>
-          <w:rFonts w:ascii="Arial" w:eastAsiaTheme="minorEastAsia" w:hAnsi="Arial" w:cs="Arial"/>
-          <w:noProof/>
-          <w:sz w:val="22"/>
-          <w:szCs w:val="22"/>
-        </w:rPr>
-      </w:pPr>
-      <w:hyperlink w:anchor="_Toc470168042" w:history="1">
-        <w:r>
-          <w:rPr>
-            <w:rStyle w:val="Hyperlink"/>
-            <w:rFonts w:ascii="Arial" w:hAnsi="Arial" w:cs="Arial"/>
-            <w:noProof/>
-          </w:rPr>
-          <w:t>2.</w:t>
-        </w:r>
-        <w:r>
-          <w:rPr>
-            <w:rFonts w:ascii="Arial" w:eastAsiaTheme="minorEastAsia" w:hAnsi="Arial" w:cs="Arial"/>
-            <w:noProof/>
-            <w:sz w:val="22"/>
-            <w:szCs w:val="22"/>
-          </w:rPr>
-          <w:tab/>
-        </w:r>
-        <w:r>
-          <w:rPr>
-            <w:rStyle w:val="Hyperlink"/>
-            <w:rFonts w:ascii="Arial" w:hAnsi="Arial" w:cs="Arial"/>
-            <w:noProof/>
-          </w:rPr>
-          <w:t>Pre-requisites</w:t>
-        </w:r>
-        <w:r>
-          <w:rPr>
-            <w:rFonts w:ascii="Arial" w:hAnsi="Arial" w:cs="Arial"/>
-            <w:noProof/>
-            <w:webHidden/>
-          </w:rPr>
-          <w:tab/>
-        </w:r>
-        <w:r>
-          <w:rPr>
-            <w:rFonts w:ascii="Arial" w:hAnsi="Arial" w:cs="Arial"/>
-            <w:noProof/>
-            <w:webHidden/>
-          </w:rPr>
-          <w:fldChar w:fldCharType="begin"/>
-        </w:r>
-        <w:r>
-          <w:rPr>
-            <w:rFonts w:ascii="Arial" w:hAnsi="Arial" w:cs="Arial"/>
-            <w:noProof/>
-            <w:webHidden/>
-          </w:rPr>
-          <w:instrText xml:space="preserve"> PAGEREF _Toc470168042 \h </w:instrText>
-        </w:r>
-        <w:r>
-          <w:rPr>
-            <w:rFonts w:ascii="Arial" w:hAnsi="Arial" w:cs="Arial"/>
-            <w:noProof/>
-            <w:webHidden/>
-          </w:rPr>
-        </w:r>
-        <w:r>
-          <w:rPr>
-            <w:rFonts w:ascii="Arial" w:hAnsi="Arial" w:cs="Arial"/>
-            <w:noProof/>
-            <w:webHidden/>
-          </w:rPr>
-          <w:fldChar w:fldCharType="separate"/>
-        </w:r>
-        <w:r>
-          <w:rPr>
-            <w:rFonts w:ascii="Arial" w:hAnsi="Arial" w:cs="Arial"/>
-            <w:noProof/>
-            <w:webHidden/>
-          </w:rPr>
-          <w:t>2</w:t>
-        </w:r>
-        <w:r>
-          <w:rPr>
-            <w:rFonts w:ascii="Arial" w:hAnsi="Arial" w:cs="Arial"/>
-            <w:noProof/>
-            <w:webHidden/>
-          </w:rPr>
-          <w:fldChar w:fldCharType="end"/>
-        </w:r>
-      </w:hyperlink>
+          <w:rFonts w:asciiTheme="minorHAnsi" w:eastAsiaTheme="minorEastAsia" w:hAnsiTheme="minorHAnsi" w:cstheme="minorBidi"/>
+          <w:noProof/>
+          <w:lang w:val="en-CA" w:eastAsia="ja-JP"/>
+        </w:rPr>
+      </w:pPr>
+      <w:r>
+        <w:rPr>
+          <w:noProof/>
+        </w:rPr>
+        <w:t>2.</w:t>
+      </w:r>
+      <w:r>
+        <w:rPr>
+          <w:rFonts w:asciiTheme="minorHAnsi" w:eastAsiaTheme="minorEastAsia" w:hAnsiTheme="minorHAnsi" w:cstheme="minorBidi"/>
+          <w:noProof/>
+          <w:lang w:val="en-CA" w:eastAsia="ja-JP"/>
+        </w:rPr>
+        <w:tab/>
+      </w:r>
+      <w:r>
+        <w:rPr>
+          <w:noProof/>
+        </w:rPr>
+        <w:t>Pre-requisites</w:t>
+      </w:r>
+      <w:r>
+        <w:rPr>
+          <w:noProof/>
+        </w:rPr>
+        <w:tab/>
+      </w:r>
+      <w:r>
+        <w:rPr>
+          <w:noProof/>
+        </w:rPr>
+        <w:fldChar w:fldCharType="begin"/>
+      </w:r>
+      <w:r>
+        <w:rPr>
+          <w:noProof/>
+        </w:rPr>
+        <w:instrText xml:space="preserve"> PAGEREF _Toc345531140 \h </w:instrText>
+      </w:r>
+      <w:r>
+        <w:rPr>
+          <w:noProof/>
+        </w:rPr>
+      </w:r>
+      <w:r>
+        <w:rPr>
+          <w:noProof/>
+        </w:rPr>
+        <w:fldChar w:fldCharType="separate"/>
+      </w:r>
+      <w:r>
+        <w:rPr>
+          <w:noProof/>
+        </w:rPr>
+        <w:t>2</w:t>
+      </w:r>
+      <w:r>
+        <w:rPr>
+          <w:noProof/>
+        </w:rPr>
+        <w:fldChar w:fldCharType="end"/>
+      </w:r>
     </w:p>
     <w:p>
       <w:pPr>
         <w:pStyle w:val="TOC1"/>
         <w:tabs>
-          <w:tab w:val="left" w:pos="480"/>
           <w:tab w:val="right" w:leader="dot" w:pos="9350"/>
         </w:tabs>
         <w:rPr>
-          <w:rFonts w:ascii="Arial" w:eastAsiaTheme="minorEastAsia" w:hAnsi="Arial" w:cs="Arial"/>
-          <w:noProof/>
-          <w:sz w:val="22"/>
-          <w:szCs w:val="22"/>
-        </w:rPr>
-      </w:pPr>
-      <w:hyperlink w:anchor="_Toc470168043" w:history="1">
-        <w:r>
-          <w:rPr>
-            <w:rStyle w:val="Hyperlink"/>
-            <w:rFonts w:ascii="Arial" w:hAnsi="Arial" w:cs="Arial"/>
-            <w:noProof/>
-          </w:rPr>
-          <w:t>4.</w:t>
-        </w:r>
-        <w:r>
-          <w:rPr>
-            <w:rFonts w:ascii="Arial" w:eastAsiaTheme="minorEastAsia" w:hAnsi="Arial" w:cs="Arial"/>
-            <w:noProof/>
-            <w:sz w:val="22"/>
-            <w:szCs w:val="22"/>
-          </w:rPr>
-          <w:tab/>
-        </w:r>
-        <w:r>
-          <w:rPr>
-            <w:rStyle w:val="Hyperlink"/>
-            <w:rFonts w:ascii="Arial" w:hAnsi="Arial" w:cs="Arial"/>
-            <w:noProof/>
-          </w:rPr>
-          <w:t>Instructor Input</w:t>
-        </w:r>
-        <w:r>
-          <w:rPr>
-            <w:rFonts w:ascii="Arial" w:hAnsi="Arial" w:cs="Arial"/>
-            <w:noProof/>
-            <w:webHidden/>
-          </w:rPr>
-          <w:tab/>
-        </w:r>
-        <w:r>
-          <w:rPr>
-            <w:rFonts w:ascii="Arial" w:hAnsi="Arial" w:cs="Arial"/>
-            <w:noProof/>
-            <w:webHidden/>
-          </w:rPr>
-          <w:fldChar w:fldCharType="begin"/>
-        </w:r>
-        <w:r>
-          <w:rPr>
-            <w:rFonts w:ascii="Arial" w:hAnsi="Arial" w:cs="Arial"/>
-            <w:noProof/>
-            <w:webHidden/>
-          </w:rPr>
-          <w:instrText xml:space="preserve"> PAGEREF _Toc470168043 \h </w:instrText>
-        </w:r>
-        <w:r>
-          <w:rPr>
-            <w:rFonts w:ascii="Arial" w:hAnsi="Arial" w:cs="Arial"/>
-            <w:noProof/>
-            <w:webHidden/>
-          </w:rPr>
-        </w:r>
-        <w:r>
-          <w:rPr>
-            <w:rFonts w:ascii="Arial" w:hAnsi="Arial" w:cs="Arial"/>
-            <w:noProof/>
-            <w:webHidden/>
-          </w:rPr>
-          <w:fldChar w:fldCharType="separate"/>
-        </w:r>
-        <w:r>
-          <w:rPr>
-            <w:rFonts w:ascii="Arial" w:hAnsi="Arial" w:cs="Arial"/>
-            <w:noProof/>
-            <w:webHidden/>
-          </w:rPr>
-          <w:t>4</w:t>
-        </w:r>
-        <w:r>
-          <w:rPr>
-            <w:rFonts w:ascii="Arial" w:hAnsi="Arial" w:cs="Arial"/>
-            <w:noProof/>
-            <w:webHidden/>
-          </w:rPr>
-          <w:fldChar w:fldCharType="end"/>
-        </w:r>
-      </w:hyperlink>
+          <w:rFonts w:asciiTheme="minorHAnsi" w:eastAsiaTheme="minorEastAsia" w:hAnsiTheme="minorHAnsi" w:cstheme="minorBidi"/>
+          <w:noProof/>
+          <w:lang w:val="en-CA" w:eastAsia="ja-JP"/>
+        </w:rPr>
+      </w:pPr>
+      <w:r>
+        <w:rPr>
+          <w:noProof/>
+        </w:rPr>
+        <w:t>3.    Annual Timeline</w:t>
+      </w:r>
+      <w:r>
+        <w:rPr>
+          <w:noProof/>
+        </w:rPr>
+        <w:t>.</w:t>
+      </w:r>
+      <w:r>
+        <w:rPr>
+          <w:noProof/>
+        </w:rPr>
+        <w:tab/>
+      </w:r>
+      <w:r>
+        <w:rPr>
+          <w:noProof/>
+        </w:rPr>
+        <w:fldChar w:fldCharType="begin"/>
+      </w:r>
+      <w:r>
+        <w:rPr>
+          <w:noProof/>
+        </w:rPr>
+        <w:instrText xml:space="preserve"> PAGEREF _Toc345531141 \h </w:instrText>
+      </w:r>
+      <w:r>
+        <w:rPr>
+          <w:noProof/>
+        </w:rPr>
+      </w:r>
+      <w:r>
+        <w:rPr>
+          <w:noProof/>
+        </w:rPr>
+        <w:fldChar w:fldCharType="separate"/>
+      </w:r>
+      <w:r>
+        <w:rPr>
+          <w:noProof/>
+        </w:rPr>
+        <w:t>3</w:t>
+      </w:r>
+      <w:r>
+        <w:rPr>
+          <w:noProof/>
+        </w:rPr>
+        <w:fldChar w:fldCharType="end"/>
+      </w:r>
     </w:p>
     <w:p>
       <w:pPr>
         <w:pStyle w:val="TOC1"/>
         <w:tabs>
-          <w:tab w:val="left" w:pos="480"/>
+          <w:tab w:val="left" w:pos="420"/>
           <w:tab w:val="right" w:leader="dot" w:pos="9350"/>
         </w:tabs>
         <w:rPr>
-          <w:rFonts w:ascii="Arial" w:eastAsiaTheme="minorEastAsia" w:hAnsi="Arial" w:cs="Arial"/>
-          <w:noProof/>
-          <w:sz w:val="22"/>
-          <w:szCs w:val="22"/>
-        </w:rPr>
-      </w:pPr>
-      <w:hyperlink w:anchor="_Toc470168044" w:history="1">
-        <w:r>
-          <w:rPr>
-            <w:rStyle w:val="Hyperlink"/>
-            <w:rFonts w:ascii="Arial" w:hAnsi="Arial" w:cs="Arial"/>
-            <w:noProof/>
-          </w:rPr>
-          <w:t>5.</w:t>
-        </w:r>
-        <w:r>
-          <w:rPr>
-            <w:rFonts w:ascii="Arial" w:eastAsiaTheme="minorEastAsia" w:hAnsi="Arial" w:cs="Arial"/>
-            <w:noProof/>
-            <w:sz w:val="22"/>
-            <w:szCs w:val="22"/>
-          </w:rPr>
-          <w:tab/>
-        </w:r>
-        <w:r>
-          <w:rPr>
-            <w:rStyle w:val="Hyperlink"/>
-            <w:rFonts w:ascii="Arial" w:hAnsi="Arial" w:cs="Arial"/>
-            <w:noProof/>
-          </w:rPr>
-          <w:t>Reports</w:t>
-        </w:r>
-        <w:r>
-          <w:rPr>
-            <w:rFonts w:ascii="Arial" w:hAnsi="Arial" w:cs="Arial"/>
-            <w:noProof/>
-            <w:webHidden/>
-          </w:rPr>
-          <w:tab/>
-        </w:r>
-        <w:r>
-          <w:rPr>
-            <w:rFonts w:ascii="Arial" w:hAnsi="Arial" w:cs="Arial"/>
-            <w:noProof/>
-            <w:webHidden/>
-          </w:rPr>
-          <w:fldChar w:fldCharType="begin"/>
-        </w:r>
-        <w:r>
-          <w:rPr>
-            <w:rFonts w:ascii="Arial" w:hAnsi="Arial" w:cs="Arial"/>
-            <w:noProof/>
-            <w:webHidden/>
-          </w:rPr>
-          <w:instrText xml:space="preserve"> PAGEREF _Toc470168044 \h </w:instrText>
-        </w:r>
-        <w:r>
-          <w:rPr>
-            <w:rFonts w:ascii="Arial" w:hAnsi="Arial" w:cs="Arial"/>
-            <w:noProof/>
-            <w:webHidden/>
-          </w:rPr>
-        </w:r>
-        <w:r>
-          <w:rPr>
-            <w:rFonts w:ascii="Arial" w:hAnsi="Arial" w:cs="Arial"/>
-            <w:noProof/>
-            <w:webHidden/>
-          </w:rPr>
-          <w:fldChar w:fldCharType="separate"/>
-        </w:r>
-        <w:r>
-          <w:rPr>
-            <w:rFonts w:ascii="Arial" w:hAnsi="Arial" w:cs="Arial"/>
-            <w:noProof/>
-            <w:webHidden/>
-          </w:rPr>
-          <w:t>13</w:t>
-        </w:r>
-        <w:r>
-          <w:rPr>
-            <w:rFonts w:ascii="Arial" w:hAnsi="Arial" w:cs="Arial"/>
-            <w:noProof/>
-            <w:webHidden/>
-          </w:rPr>
-          <w:fldChar w:fldCharType="end"/>
-        </w:r>
-      </w:hyperlink>
+          <w:rFonts w:asciiTheme="minorHAnsi" w:eastAsiaTheme="minorEastAsia" w:hAnsiTheme="minorHAnsi" w:cstheme="minorBidi"/>
+          <w:noProof/>
+          <w:lang w:val="en-CA" w:eastAsia="ja-JP"/>
+        </w:rPr>
+      </w:pPr>
+      <w:r>
+        <w:rPr>
+          <w:noProof/>
+        </w:rPr>
+        <w:t>4.</w:t>
+      </w:r>
+      <w:r>
+        <w:rPr>
+          <w:rFonts w:asciiTheme="minorHAnsi" w:eastAsiaTheme="minorEastAsia" w:hAnsiTheme="minorHAnsi" w:cstheme="minorBidi"/>
+          <w:noProof/>
+          <w:lang w:val="en-CA" w:eastAsia="ja-JP"/>
+        </w:rPr>
+        <w:tab/>
+      </w:r>
+      <w:r>
+        <w:rPr>
+          <w:noProof/>
+        </w:rPr>
+        <w:t>Password Change</w:t>
+      </w:r>
+      <w:r>
+        <w:rPr>
+          <w:noProof/>
+        </w:rPr>
+        <w:tab/>
+      </w:r>
+      <w:r>
+        <w:rPr>
+          <w:noProof/>
+        </w:rPr>
+        <w:fldChar w:fldCharType="begin"/>
+      </w:r>
+      <w:r>
+        <w:rPr>
+          <w:noProof/>
+        </w:rPr>
+        <w:instrText xml:space="preserve"> PAGEREF _Toc345531142 \h </w:instrText>
+      </w:r>
+      <w:r>
+        <w:rPr>
+          <w:noProof/>
+        </w:rPr>
+      </w:r>
+      <w:r>
+        <w:rPr>
+          <w:noProof/>
+        </w:rPr>
+        <w:fldChar w:fldCharType="separate"/>
+      </w:r>
+      <w:r>
+        <w:rPr>
+          <w:noProof/>
+        </w:rPr>
+        <w:t>3</w:t>
+      </w:r>
+      <w:r>
+        <w:rPr>
+          <w:noProof/>
+        </w:rPr>
+        <w:fldChar w:fldCharType="end"/>
+      </w:r>
     </w:p>
     <w:p>
       <w:pPr>
         <w:pStyle w:val="TOC1"/>
         <w:tabs>
-          <w:tab w:val="left" w:pos="480"/>
+          <w:tab w:val="left" w:pos="420"/>
           <w:tab w:val="right" w:leader="dot" w:pos="9350"/>
         </w:tabs>
         <w:rPr>
-          <w:rFonts w:ascii="Arial" w:eastAsiaTheme="minorEastAsia" w:hAnsi="Arial" w:cs="Arial"/>
-          <w:noProof/>
-          <w:sz w:val="22"/>
-          <w:szCs w:val="22"/>
-        </w:rPr>
-      </w:pPr>
-      <w:hyperlink w:anchor="_Toc470168045" w:history="1">
-        <w:r>
-          <w:rPr>
-            <w:rStyle w:val="Hyperlink"/>
-            <w:rFonts w:ascii="Arial" w:hAnsi="Arial" w:cs="Arial"/>
-            <w:noProof/>
-          </w:rPr>
-          <w:t>6.</w:t>
-        </w:r>
-        <w:r>
-          <w:rPr>
-            <w:rFonts w:ascii="Arial" w:eastAsiaTheme="minorEastAsia" w:hAnsi="Arial" w:cs="Arial"/>
-            <w:noProof/>
-            <w:sz w:val="22"/>
-            <w:szCs w:val="22"/>
-          </w:rPr>
-          <w:tab/>
-        </w:r>
-        <w:r>
-          <w:rPr>
-            <w:rStyle w:val="Hyperlink"/>
-            <w:rFonts w:ascii="Arial" w:hAnsi="Arial" w:cs="Arial"/>
-            <w:noProof/>
-          </w:rPr>
-          <w:t>Other Vena Resources</w:t>
-        </w:r>
-        <w:r>
-          <w:rPr>
-            <w:rFonts w:ascii="Arial" w:hAnsi="Arial" w:cs="Arial"/>
-            <w:noProof/>
-            <w:webHidden/>
-          </w:rPr>
-          <w:tab/>
-        </w:r>
-        <w:r>
-          <w:rPr>
-            <w:rFonts w:ascii="Arial" w:hAnsi="Arial" w:cs="Arial"/>
-            <w:noProof/>
-            <w:webHidden/>
-          </w:rPr>
-          <w:fldChar w:fldCharType="begin"/>
-        </w:r>
-        <w:r>
-          <w:rPr>
-            <w:rFonts w:ascii="Arial" w:hAnsi="Arial" w:cs="Arial"/>
-            <w:noProof/>
-            <w:webHidden/>
-          </w:rPr>
-          <w:instrText xml:space="preserve"> PAGEREF _Toc470168045 \h </w:instrText>
-        </w:r>
-        <w:r>
-          <w:rPr>
-            <w:rFonts w:ascii="Arial" w:hAnsi="Arial" w:cs="Arial"/>
-            <w:noProof/>
-            <w:webHidden/>
-          </w:rPr>
-        </w:r>
-        <w:r>
-          <w:rPr>
-            <w:rFonts w:ascii="Arial" w:hAnsi="Arial" w:cs="Arial"/>
-            <w:noProof/>
-            <w:webHidden/>
-          </w:rPr>
-          <w:fldChar w:fldCharType="separate"/>
-        </w:r>
-        <w:r>
-          <w:rPr>
-            <w:rFonts w:ascii="Arial" w:hAnsi="Arial" w:cs="Arial"/>
-            <w:noProof/>
-            <w:webHidden/>
-          </w:rPr>
-          <w:t>18</w:t>
-        </w:r>
-        <w:r>
-          <w:rPr>
-            <w:rFonts w:ascii="Arial" w:hAnsi="Arial" w:cs="Arial"/>
-            <w:noProof/>
-            <w:webHidden/>
-          </w:rPr>
-          <w:fldChar w:fldCharType="end"/>
-        </w:r>
-      </w:hyperlink>
+          <w:rFonts w:asciiTheme="minorHAnsi" w:eastAsiaTheme="minorEastAsia" w:hAnsiTheme="minorHAnsi" w:cstheme="minorBidi"/>
+          <w:noProof/>
+          <w:lang w:val="en-CA" w:eastAsia="ja-JP"/>
+        </w:rPr>
+      </w:pPr>
+      <w:r>
+        <w:rPr>
+          <w:noProof/>
+        </w:rPr>
+        <w:t>5.</w:t>
+      </w:r>
+      <w:r>
+        <w:rPr>
+          <w:rFonts w:asciiTheme="minorHAnsi" w:eastAsiaTheme="minorEastAsia" w:hAnsiTheme="minorHAnsi" w:cstheme="minorBidi"/>
+          <w:noProof/>
+          <w:lang w:val="en-CA" w:eastAsia="ja-JP"/>
+        </w:rPr>
+        <w:tab/>
+      </w:r>
+      <w:r>
+        <w:rPr>
+          <w:noProof/>
+        </w:rPr>
+        <w:t>Instructor Input</w:t>
+      </w:r>
+      <w:r>
+        <w:rPr>
+          <w:noProof/>
+        </w:rPr>
+        <w:tab/>
+      </w:r>
+      <w:r>
+        <w:rPr>
+          <w:noProof/>
+        </w:rPr>
+        <w:fldChar w:fldCharType="begin"/>
+      </w:r>
+      <w:r>
+        <w:rPr>
+          <w:noProof/>
+        </w:rPr>
+        <w:instrText xml:space="preserve"> PAGEREF _Toc345531143 \h </w:instrText>
+      </w:r>
+      <w:r>
+        <w:rPr>
+          <w:noProof/>
+        </w:rPr>
+      </w:r>
+      <w:r>
+        <w:rPr>
+          <w:noProof/>
+        </w:rPr>
+        <w:fldChar w:fldCharType="separate"/>
+      </w:r>
+      <w:r>
+        <w:rPr>
+          <w:noProof/>
+        </w:rPr>
+        <w:t>4</w:t>
+      </w:r>
+      <w:r>
+        <w:rPr>
+          <w:noProof/>
+        </w:rPr>
+        <w:fldChar w:fldCharType="end"/>
+      </w:r>
+    </w:p>
+    <w:p>
+      <w:pPr>
+        <w:pStyle w:val="TOC1"/>
+        <w:tabs>
+          <w:tab w:val="left" w:pos="420"/>
+          <w:tab w:val="right" w:leader="dot" w:pos="9350"/>
+        </w:tabs>
+        <w:rPr>
+          <w:rFonts w:asciiTheme="minorHAnsi" w:eastAsiaTheme="minorEastAsia" w:hAnsiTheme="minorHAnsi" w:cstheme="minorBidi"/>
+          <w:noProof/>
+          <w:lang w:val="en-CA" w:eastAsia="ja-JP"/>
+        </w:rPr>
+      </w:pPr>
+      <w:r>
+        <w:rPr>
+          <w:noProof/>
+        </w:rPr>
+        <w:t>6.</w:t>
+      </w:r>
+      <w:r>
+        <w:rPr>
+          <w:rFonts w:asciiTheme="minorHAnsi" w:eastAsiaTheme="minorEastAsia" w:hAnsiTheme="minorHAnsi" w:cstheme="minorBidi"/>
+          <w:noProof/>
+          <w:lang w:val="en-CA" w:eastAsia="ja-JP"/>
+        </w:rPr>
+        <w:tab/>
+      </w:r>
+      <w:r>
+        <w:rPr>
+          <w:noProof/>
+        </w:rPr>
+        <w:t>Reports</w:t>
+      </w:r>
+      <w:r>
+        <w:rPr>
+          <w:noProof/>
+        </w:rPr>
+        <w:tab/>
+      </w:r>
+      <w:r>
+        <w:rPr>
+          <w:noProof/>
+        </w:rPr>
+        <w:fldChar w:fldCharType="begin"/>
+      </w:r>
+      <w:r>
+        <w:rPr>
+          <w:noProof/>
+        </w:rPr>
+        <w:instrText xml:space="preserve"> PAGEREF _Toc345531144 \h </w:instrText>
+      </w:r>
+      <w:r>
+        <w:rPr>
+          <w:noProof/>
+        </w:rPr>
+      </w:r>
+      <w:r>
+        <w:rPr>
+          <w:noProof/>
+        </w:rPr>
+        <w:fldChar w:fldCharType="separate"/>
+      </w:r>
+      <w:r>
+        <w:rPr>
+          <w:noProof/>
+        </w:rPr>
+        <w:t>13</w:t>
+      </w:r>
+      <w:r>
+        <w:rPr>
+          <w:noProof/>
+        </w:rPr>
+        <w:fldChar w:fldCharType="end"/>
+      </w:r>
+    </w:p>
+    <w:p>
+      <w:pPr>
+        <w:pStyle w:val="TOC1"/>
+        <w:tabs>
+          <w:tab w:val="left" w:pos="420"/>
+          <w:tab w:val="right" w:leader="dot" w:pos="9350"/>
+        </w:tabs>
+        <w:rPr>
+          <w:rFonts w:asciiTheme="minorHAnsi" w:eastAsiaTheme="minorEastAsia" w:hAnsiTheme="minorHAnsi" w:cstheme="minorBidi"/>
+          <w:noProof/>
+          <w:lang w:val="en-CA" w:eastAsia="ja-JP"/>
+        </w:rPr>
+      </w:pPr>
+      <w:r>
+        <w:rPr>
+          <w:noProof/>
+        </w:rPr>
+        <w:t>7.</w:t>
+      </w:r>
+      <w:r>
+        <w:rPr>
+          <w:rFonts w:asciiTheme="minorHAnsi" w:eastAsiaTheme="minorEastAsia" w:hAnsiTheme="minorHAnsi" w:cstheme="minorBidi"/>
+          <w:noProof/>
+          <w:lang w:val="en-CA" w:eastAsia="ja-JP"/>
+        </w:rPr>
+        <w:tab/>
+      </w:r>
+      <w:r>
+        <w:rPr>
+          <w:noProof/>
+        </w:rPr>
+        <w:t>Other Vena Resources</w:t>
+      </w:r>
+      <w:r>
+        <w:rPr>
+          <w:noProof/>
+        </w:rPr>
+        <w:tab/>
+      </w:r>
+      <w:r>
+        <w:rPr>
+          <w:noProof/>
+        </w:rPr>
+        <w:fldChar w:fldCharType="begin"/>
+      </w:r>
+      <w:r>
+        <w:rPr>
+          <w:noProof/>
+        </w:rPr>
+        <w:instrText xml:space="preserve"> PAGEREF _Toc345531145 \h </w:instrText>
+      </w:r>
+      <w:r>
+        <w:rPr>
+          <w:noProof/>
+        </w:rPr>
+      </w:r>
+      <w:r>
+        <w:rPr>
+          <w:noProof/>
+        </w:rPr>
+        <w:fldChar w:fldCharType="separate"/>
+      </w:r>
+      <w:r>
+        <w:rPr>
+          <w:noProof/>
+        </w:rPr>
+        <w:t>15</w:t>
+      </w:r>
+      <w:r>
+        <w:rPr>
+          <w:noProof/>
+        </w:rPr>
+        <w:fldChar w:fldCharType="end"/>
+      </w:r>
     </w:p>
     <w:p>
       <w:pPr>
@@ -1625,8 +1678,8 @@
           <w:szCs w:val="24"/>
         </w:rPr>
       </w:pPr>
-      <w:bookmarkStart w:id="1" w:name="_Toc470168041"/>
-      <w:bookmarkStart w:id="2" w:name="_Toc347489010"/>
+      <w:bookmarkStart w:id="1" w:name="_Toc347489010"/>
+      <w:bookmarkStart w:id="2" w:name="_Toc345531139"/>
       <w:r>
         <w:rPr>
           <w:sz w:val="24"/>
@@ -1635,7 +1688,7 @@
         <w:lastRenderedPageBreak/>
         <w:t>Introduction</w:t>
       </w:r>
-      <w:bookmarkEnd w:id="1"/>
+      <w:bookmarkEnd w:id="2"/>
     </w:p>
     <w:p>
       <w:pPr>
@@ -1655,7 +1708,21 @@
         <w:rPr>
           <w:rFonts w:ascii="Arial" w:hAnsi="Arial" w:cs="Arial"/>
         </w:rPr>
-        <w:t xml:space="preserve">This document describes part of MEASURE (McMaster Engineering Accreditation System for UndeRgraduatE). MEASURE’s purpose is to facilitate the continual improvement of the curriculum of the programs offered by the Faculty of Engineering. MEASURE will also assist with generating accreditation reports for the Canadian Engineering Accreditation Board (CEAB).  </w:t>
+        <w:t xml:space="preserve">This document describes part of MEASURE (McMaster Engineering Accreditation System for </w:t>
+      </w:r>
+      <w:proofErr w:type="spellStart"/>
+      <w:r>
+        <w:rPr>
+          <w:rFonts w:ascii="Arial" w:hAnsi="Arial" w:cs="Arial"/>
+        </w:rPr>
+        <w:t>UndeRgraduatE</w:t>
+      </w:r>
+      <w:proofErr w:type="spellEnd"/>
+      <w:r>
+        <w:rPr>
+          <w:rFonts w:ascii="Arial" w:hAnsi="Arial" w:cs="Arial"/>
+        </w:rPr>
+        <w:t xml:space="preserve">). MEASURE’s purpose is to facilitate the continual improvement of the curriculum of the programs offered by the Faculty of Engineering. MEASURE will also assist with generating accreditation reports for the Canadian Engineering Accreditation Board (CEAB).  </w:t>
       </w:r>
     </w:p>
     <w:p>
@@ -1764,7 +1831,7 @@
         </w:rPr>
         <w:t xml:space="preserve"> Guide.  The most up to date version of all these documents, along with other resources, are available at: </w:t>
       </w:r>
-      <w:hyperlink r:id="rId12" w:history="1">
+      <w:hyperlink r:id="rId13" w:history="1">
         <w:r>
           <w:rPr>
             <w:rStyle w:val="Hyperlink"/>
@@ -1795,7 +1862,9 @@
           <w:szCs w:val="24"/>
         </w:rPr>
       </w:pPr>
-      <w:bookmarkStart w:id="3" w:name="_Toc470168042"/>
+      <w:bookmarkStart w:id="3" w:name="_Toc345531140"/>
+      <w:bookmarkStart w:id="4" w:name="_GoBack"/>
+      <w:bookmarkEnd w:id="4"/>
       <w:r>
         <w:rPr>
           <w:sz w:val="24"/>
@@ -1803,9 +1872,10 @@
         </w:rPr>
         <w:t>Pre-requisites</w:t>
       </w:r>
-      <w:bookmarkEnd w:id="2"/>
+      <w:bookmarkEnd w:id="1"/>
       <w:bookmarkEnd w:id="3"/>
     </w:p>
+    <w:p/>
     <w:p>
       <w:pPr>
         <w:pStyle w:val="ListParagraph"/>
@@ -1817,15 +1887,15 @@
           <w:rFonts w:ascii="Arial" w:hAnsi="Arial" w:cs="Arial"/>
         </w:rPr>
       </w:pPr>
-      <w:bookmarkStart w:id="4" w:name="_Location_of_Relevant"/>
-      <w:bookmarkEnd w:id="4"/>
+      <w:bookmarkStart w:id="5" w:name="_Location_of_Relevant"/>
+      <w:bookmarkEnd w:id="5"/>
       <w:r>
         <w:rPr>
           <w:rFonts w:ascii="Arial" w:hAnsi="Arial" w:cs="Arial"/>
         </w:rPr>
         <w:t xml:space="preserve">Access to McMaster’s Vena server </w:t>
       </w:r>
-      <w:hyperlink r:id="rId13" w:history="1">
+      <w:hyperlink r:id="rId14" w:history="1">
         <w:r>
           <w:rPr>
             <w:rStyle w:val="Hyperlink"/>
@@ -1834,6 +1904,7 @@
           <w:t>https://vena.io/</w:t>
         </w:r>
       </w:hyperlink>
+      <w:proofErr w:type="gramStart"/>
       <w:r>
         <w:rPr>
           <w:rStyle w:val="Hyperlink"/>
@@ -1845,7 +1916,14 @@
         <w:rPr>
           <w:rFonts w:ascii="Arial" w:hAnsi="Arial" w:cs="Arial"/>
         </w:rPr>
-        <w:t>.  You will need a user account (your e-mail address) and a password.</w:t>
+        <w:t>.</w:t>
+      </w:r>
+      <w:proofErr w:type="gramEnd"/>
+      <w:r>
+        <w:rPr>
+          <w:rFonts w:ascii="Arial" w:hAnsi="Arial" w:cs="Arial"/>
+        </w:rPr>
+        <w:t xml:space="preserve">  You will need a user account (your e-mail address) and a password.</w:t>
       </w:r>
     </w:p>
     <w:p>
@@ -1919,7 +1997,7 @@
         </w:rPr>
         <w:t xml:space="preserve">Installed Vena Excel add-in </w:t>
       </w:r>
-      <w:hyperlink r:id="rId14" w:history="1">
+      <w:hyperlink r:id="rId15" w:history="1">
         <w:r>
           <w:rPr>
             <w:rStyle w:val="Hyperlink"/>
@@ -1952,7 +2030,7 @@
         </w:rPr>
         <w:t xml:space="preserve">Windows operating system or a Windows virtual machine (virtual machine instructions for Mac user instructions are available at: </w:t>
       </w:r>
-      <w:hyperlink r:id="rId15" w:history="1">
+      <w:hyperlink r:id="rId16" w:history="1">
         <w:r>
           <w:rPr>
             <w:rStyle w:val="Hyperlink"/>
@@ -1961,12 +2039,14 @@
           <w:t>http://measure.mcmaster.ca/</w:t>
         </w:r>
       </w:hyperlink>
+      <w:proofErr w:type="gramStart"/>
       <w:r>
         <w:rPr>
           <w:rFonts w:ascii="Arial" w:hAnsi="Arial" w:cs="Arial"/>
         </w:rPr>
         <w:t xml:space="preserve"> )</w:t>
       </w:r>
+      <w:proofErr w:type="gramEnd"/>
     </w:p>
     <w:p>
       <w:pPr>
@@ -2001,6 +2081,16 @@
         </w:rPr>
         <w:t xml:space="preserve">Annual Timeline </w:t>
       </w:r>
+    </w:p>
+    <w:p>
+      <w:pPr>
+        <w:pStyle w:val="ListParagraph"/>
+        <w:ind w:left="360"/>
+        <w:rPr>
+          <w:rFonts w:ascii="Arial" w:hAnsi="Arial" w:cs="Arial"/>
+          <w:b/>
+        </w:rPr>
+      </w:pPr>
     </w:p>
     <w:p>
       <w:pPr>
@@ -2216,7 +2306,14 @@
               <w:rPr>
                 <w:rFonts w:ascii="Arial" w:hAnsi="Arial" w:cs="Arial"/>
               </w:rPr>
-              <w:t>Archive previous year data</w:t>
+              <w:t xml:space="preserve">Archive previous year </w:t>
+            </w:r>
+            <w:r>
+              <w:rPr>
+                <w:rFonts w:ascii="Arial" w:hAnsi="Arial" w:cs="Arial"/>
+              </w:rPr>
+              <w:lastRenderedPageBreak/>
+              <w:t>data</w:t>
             </w:r>
             <w:r>
               <w:rPr>
@@ -2240,13 +2337,21 @@
               <w:rPr>
                 <w:rFonts w:ascii="Arial" w:hAnsi="Arial" w:cs="Arial"/>
               </w:rPr>
+              <w:lastRenderedPageBreak/>
               <w:t>A</w:t>
             </w:r>
             <w:r>
               <w:rPr>
                 <w:rFonts w:ascii="Arial" w:hAnsi="Arial" w:cs="Arial"/>
               </w:rPr>
-              <w:t>dmin G</w:t>
+              <w:t xml:space="preserve">dmin </w:t>
+            </w:r>
+            <w:r>
+              <w:rPr>
+                <w:rFonts w:ascii="Arial" w:hAnsi="Arial" w:cs="Arial"/>
+              </w:rPr>
+              <w:lastRenderedPageBreak/>
+              <w:t>G</w:t>
             </w:r>
             <w:r>
               <w:rPr>
@@ -2270,6 +2375,7 @@
               <w:rPr>
                 <w:rFonts w:ascii="Arial" w:hAnsi="Arial" w:cs="Arial"/>
               </w:rPr>
+              <w:lastRenderedPageBreak/>
               <w:t>See Administrator’s Guide</w:t>
             </w:r>
           </w:p>
@@ -2284,11 +2390,19 @@
                 <w:rFonts w:ascii="Arial" w:hAnsi="Arial" w:cs="Arial"/>
               </w:rPr>
             </w:pPr>
+            <w:proofErr w:type="spellStart"/>
             <w:r>
               <w:rPr>
                 <w:rFonts w:ascii="Arial" w:hAnsi="Arial" w:cs="Arial"/>
               </w:rPr>
-              <w:t>Assoc Dean</w:t>
+              <w:t>Assoc</w:t>
+            </w:r>
+            <w:proofErr w:type="spellEnd"/>
+            <w:r>
+              <w:rPr>
+                <w:rFonts w:ascii="Arial" w:hAnsi="Arial" w:cs="Arial"/>
+              </w:rPr>
+              <w:t xml:space="preserve"> Dean</w:t>
             </w:r>
           </w:p>
         </w:tc>
@@ -2308,6 +2422,7 @@
               <w:rPr>
                 <w:rFonts w:ascii="Arial" w:hAnsi="Arial" w:cs="Arial"/>
               </w:rPr>
+              <w:lastRenderedPageBreak/>
               <w:t>Summer</w:t>
             </w:r>
           </w:p>
@@ -2326,14 +2441,7 @@
               <w:rPr>
                 <w:rFonts w:ascii="Arial" w:hAnsi="Arial" w:cs="Arial"/>
               </w:rPr>
-              <w:t xml:space="preserve">Update program maps, </w:t>
-            </w:r>
-            <w:r>
-              <w:rPr>
-                <w:rFonts w:ascii="Arial" w:hAnsi="Arial" w:cs="Arial"/>
-              </w:rPr>
-              <w:lastRenderedPageBreak/>
-              <w:t>curriculum maps and measurement maps</w:t>
+              <w:t>Update program maps, curriculum maps and measurement maps</w:t>
             </w:r>
           </w:p>
         </w:tc>
@@ -2347,19 +2455,19 @@
                 <w:rFonts w:ascii="Arial" w:hAnsi="Arial" w:cs="Arial"/>
               </w:rPr>
             </w:pPr>
+            <w:proofErr w:type="spellStart"/>
             <w:r>
               <w:rPr>
                 <w:rFonts w:ascii="Arial" w:hAnsi="Arial" w:cs="Arial"/>
               </w:rPr>
-              <w:lastRenderedPageBreak/>
-              <w:t xml:space="preserve">Dept </w:t>
+              <w:t>Dept</w:t>
             </w:r>
+            <w:proofErr w:type="spellEnd"/>
             <w:r>
               <w:rPr>
                 <w:rFonts w:ascii="Arial" w:hAnsi="Arial" w:cs="Arial"/>
               </w:rPr>
-              <w:lastRenderedPageBreak/>
-              <w:t>Guide</w:t>
+              <w:t xml:space="preserve"> Guide</w:t>
             </w:r>
           </w:p>
         </w:tc>
@@ -2377,7 +2485,6 @@
               <w:rPr>
                 <w:rFonts w:ascii="Arial" w:hAnsi="Arial" w:cs="Arial"/>
               </w:rPr>
-              <w:lastRenderedPageBreak/>
               <w:t>See Departmental Guide</w:t>
             </w:r>
           </w:p>
@@ -2416,7 +2523,6 @@
               <w:rPr>
                 <w:rFonts w:ascii="Arial" w:hAnsi="Arial" w:cs="Arial"/>
               </w:rPr>
-              <w:lastRenderedPageBreak/>
               <w:t>Aug/Sep</w:t>
             </w:r>
           </w:p>
@@ -2823,11 +2929,19 @@
                 <w:rFonts w:ascii="Arial" w:hAnsi="Arial" w:cs="Arial"/>
               </w:rPr>
             </w:pPr>
+            <w:proofErr w:type="spellStart"/>
             <w:r>
               <w:rPr>
                 <w:rFonts w:ascii="Arial" w:hAnsi="Arial" w:cs="Arial"/>
               </w:rPr>
-              <w:t>Dept Guide</w:t>
+              <w:t>Dept</w:t>
+            </w:r>
+            <w:proofErr w:type="spellEnd"/>
+            <w:r>
+              <w:rPr>
+                <w:rFonts w:ascii="Arial" w:hAnsi="Arial" w:cs="Arial"/>
+              </w:rPr>
+              <w:t xml:space="preserve"> Guide</w:t>
             </w:r>
           </w:p>
         </w:tc>
@@ -2979,9 +3093,10 @@
           <w:szCs w:val="24"/>
         </w:rPr>
       </w:pPr>
-      <w:bookmarkStart w:id="5" w:name="_Toc340895642"/>
-      <w:bookmarkStart w:id="6" w:name="_Toc341427884"/>
-      <w:bookmarkStart w:id="7" w:name="_Toc469652169"/>
+      <w:bookmarkStart w:id="6" w:name="_Toc340895642"/>
+      <w:bookmarkStart w:id="7" w:name="_Toc341427884"/>
+      <w:bookmarkStart w:id="8" w:name="_Toc469652169"/>
+      <w:bookmarkStart w:id="9" w:name="_Toc345531141"/>
       <w:r>
         <w:rPr>
           <w:b w:val="0"/>
@@ -3028,17 +3143,15 @@
           <w:sz w:val="24"/>
           <w:szCs w:val="24"/>
         </w:rPr>
-        <w:t xml:space="preserve">ry Report, Indicator Map Report, </w:t>
-      </w:r>
-      <w:bookmarkStart w:id="8" w:name="_GoBack"/>
-      <w:bookmarkEnd w:id="8"/>
+        <w:t xml:space="preserve">ry Report, Indicator Map Report, Measurement Map Report, </w:t>
+      </w:r>
       <w:r>
         <w:rPr>
           <w:b w:val="0"/>
           <w:sz w:val="24"/>
           <w:szCs w:val="24"/>
         </w:rPr>
-        <w:t xml:space="preserve">Measurement Map Report, </w:t>
+        <w:t xml:space="preserve">and the Course Report (for any course).  Using MEASURE it is also possible to view the historical data through the Historical Course Measurement Report and the Historical Program Measurement Report.  The </w:t>
       </w:r>
       <w:r>
         <w:rPr>
@@ -3046,7 +3159,7 @@
           <w:sz w:val="24"/>
           <w:szCs w:val="24"/>
         </w:rPr>
-        <w:t xml:space="preserve">and the Course Report (for any course).  Using MEASURE it is also possible to view the historical data through the Historical Course Measurement Report and the Historical Program Measurement Report.  The </w:t>
+        <w:t>Course Report</w:t>
       </w:r>
       <w:r>
         <w:rPr>
@@ -3054,7 +3167,7 @@
           <w:sz w:val="24"/>
           <w:szCs w:val="24"/>
         </w:rPr>
-        <w:t>Course Report</w:t>
+        <w:t>, Measurement Map Report</w:t>
       </w:r>
       <w:r>
         <w:rPr>
@@ -3062,7 +3175,7 @@
           <w:sz w:val="24"/>
           <w:szCs w:val="24"/>
         </w:rPr>
-        <w:t>, Measurement Map Report</w:t>
+        <w:t xml:space="preserve"> and Curriculum Committee Recommendations reports are summarized in Section 5</w:t>
       </w:r>
       <w:r>
         <w:rPr>
@@ -3070,36 +3183,22 @@
           <w:sz w:val="24"/>
           <w:szCs w:val="24"/>
         </w:rPr>
-        <w:t xml:space="preserve"> and Curriculum Committee Recommendations reports are summarized in Section 5</w:t>
-      </w:r>
+        <w:t>.</w:t>
+      </w:r>
+      <w:bookmarkEnd w:id="6"/>
+      <w:bookmarkEnd w:id="7"/>
+      <w:bookmarkEnd w:id="8"/>
       <w:r>
         <w:rPr>
           <w:b w:val="0"/>
           <w:sz w:val="24"/>
           <w:szCs w:val="24"/>
         </w:rPr>
-        <w:t>.</w:t>
-      </w:r>
-      <w:bookmarkEnd w:id="5"/>
-      <w:bookmarkEnd w:id="6"/>
-      <w:bookmarkEnd w:id="7"/>
-      <w:r>
-        <w:rPr>
-          <w:b w:val="0"/>
-          <w:sz w:val="24"/>
-          <w:szCs w:val="24"/>
-        </w:rPr>
         <w:t xml:space="preserve">  All other reports are summarized in the Departmental Guide.</w:t>
       </w:r>
-    </w:p>
-    <w:p>
-      <w:pPr>
-        <w:pStyle w:val="ListParagraph"/>
-        <w:rPr>
-          <w:rFonts w:ascii="Arial" w:hAnsi="Arial" w:cs="Arial"/>
-        </w:rPr>
-      </w:pPr>
-    </w:p>
+      <w:bookmarkEnd w:id="9"/>
+    </w:p>
+    <w:p/>
     <w:p>
       <w:pPr>
         <w:pStyle w:val="Heading1"/>
@@ -3113,15 +3212,183 @@
           <w:szCs w:val="24"/>
         </w:rPr>
       </w:pPr>
-      <w:bookmarkStart w:id="9" w:name="_Toc470168043"/>
+      <w:bookmarkStart w:id="10" w:name="_Toc345531142"/>
       <w:r>
         <w:rPr>
           <w:sz w:val="24"/>
           <w:szCs w:val="24"/>
         </w:rPr>
+        <w:t>Password Change</w:t>
+      </w:r>
+      <w:bookmarkEnd w:id="10"/>
+    </w:p>
+    <w:p/>
+    <w:p>
+      <w:pPr>
+        <w:pStyle w:val="ListParagraph"/>
+        <w:rPr>
+          <w:rFonts w:ascii="Arial" w:hAnsi="Arial" w:cs="Arial"/>
+        </w:rPr>
+      </w:pPr>
+      <w:proofErr w:type="gramStart"/>
+      <w:r>
+        <w:rPr>
+          <w:rFonts w:ascii="Arial" w:hAnsi="Arial" w:cs="Arial"/>
+        </w:rPr>
+        <w:t>Your password can be changed by clicking on the user icon in the upper right corner of your Vena screen</w:t>
+      </w:r>
+      <w:r>
+        <w:rPr>
+          <w:rFonts w:ascii="Arial" w:hAnsi="Arial" w:cs="Arial"/>
+        </w:rPr>
+        <w:t xml:space="preserve"> and </w:t>
+      </w:r>
+      <w:r>
+        <w:rPr>
+          <w:rFonts w:ascii="Arial" w:hAnsi="Arial" w:cs="Arial"/>
+        </w:rPr>
+        <w:t>then select</w:t>
+      </w:r>
+      <w:r>
+        <w:rPr>
+          <w:rFonts w:ascii="Arial" w:hAnsi="Arial" w:cs="Arial"/>
+        </w:rPr>
+        <w:t>ing</w:t>
+      </w:r>
+      <w:r>
+        <w:rPr>
+          <w:rFonts w:ascii="Arial" w:hAnsi="Arial" w:cs="Arial"/>
+        </w:rPr>
+        <w:t xml:space="preserve"> </w:t>
+      </w:r>
+      <w:r>
+        <w:rPr>
+          <w:rFonts w:ascii="Arial" w:hAnsi="Arial" w:cs="Arial"/>
+        </w:rPr>
+        <w:t>“</w:t>
+      </w:r>
+      <w:r>
+        <w:rPr>
+          <w:rFonts w:ascii="Arial" w:hAnsi="Arial" w:cs="Arial"/>
+        </w:rPr>
+        <w:t>Change Password.</w:t>
+      </w:r>
+      <w:r>
+        <w:rPr>
+          <w:rFonts w:ascii="Arial" w:hAnsi="Arial" w:cs="Arial"/>
+        </w:rPr>
+        <w:t>”</w:t>
+      </w:r>
+      <w:proofErr w:type="gramEnd"/>
+    </w:p>
+    <w:p>
+      <w:pPr>
+        <w:pStyle w:val="ListParagraph"/>
+        <w:rPr>
+          <w:rFonts w:ascii="Arial" w:hAnsi="Arial" w:cs="Arial"/>
+        </w:rPr>
+      </w:pPr>
+    </w:p>
+    <w:p>
+      <w:pPr>
+        <w:pStyle w:val="ListParagraph"/>
+        <w:rPr>
+          <w:rFonts w:ascii="Arial" w:hAnsi="Arial" w:cs="Arial"/>
+        </w:rPr>
+      </w:pPr>
+    </w:p>
+    <w:p>
+      <w:pPr>
+        <w:pStyle w:val="ListParagraph"/>
+        <w:rPr>
+          <w:rFonts w:ascii="Arial" w:hAnsi="Arial" w:cs="Arial"/>
+        </w:rPr>
+      </w:pPr>
+      <w:r>
+        <w:rPr>
+          <w:rFonts w:ascii="Arial" w:hAnsi="Arial" w:cs="Arial"/>
+          <w:noProof/>
+        </w:rPr>
+        <w:drawing>
+          <wp:inline distT="0" distB="0" distL="0" distR="0" wp14:anchorId="4ACEBB50" wp14:editId="080092AE">
+            <wp:extent cx="5935980" cy="3610610"/>
+            <wp:effectExtent l="0" t="0" r="7620" b="0"/>
+            <wp:docPr id="7" name="Picture 7" descr="Macintosh HD:Users:smiths:Desktop:ChangePassword.tiff"/>
+            <wp:cNvGraphicFramePr>
+              <a:graphicFrameLocks xmlns:a="http://schemas.openxmlformats.org/drawingml/2006/main" noChangeAspect="1"/>
+            </wp:cNvGraphicFramePr>
+            <a:graphic xmlns:a="http://schemas.openxmlformats.org/drawingml/2006/main">
+              <a:graphicData uri="http://schemas.openxmlformats.org/drawingml/2006/picture">
+                <pic:pic xmlns:pic="http://schemas.openxmlformats.org/drawingml/2006/picture">
+                  <pic:nvPicPr>
+                    <pic:cNvPr id="0" name="Picture 2" descr="Macintosh HD:Users:smiths:Desktop:ChangePassword.tiff"/>
+                    <pic:cNvPicPr>
+                      <a:picLocks noChangeAspect="1" noChangeArrowheads="1"/>
+                    </pic:cNvPicPr>
+                  </pic:nvPicPr>
+                  <pic:blipFill>
+                    <a:blip r:embed="rId17">
+                      <a:extLst>
+                        <a:ext uri="{28A0092B-C50C-407E-A947-70E740481C1C}">
+                          <a14:useLocalDpi xmlns:a14="http://schemas.microsoft.com/office/drawing/2010/main" val="0"/>
+                        </a:ext>
+                      </a:extLst>
+                    </a:blip>
+                    <a:srcRect/>
+                    <a:stretch>
+                      <a:fillRect/>
+                    </a:stretch>
+                  </pic:blipFill>
+                  <pic:spPr bwMode="auto">
+                    <a:xfrm>
+                      <a:off x="0" y="0"/>
+                      <a:ext cx="5935980" cy="3610610"/>
+                    </a:xfrm>
+                    <a:prstGeom prst="rect">
+                      <a:avLst/>
+                    </a:prstGeom>
+                    <a:noFill/>
+                    <a:ln>
+                      <a:noFill/>
+                    </a:ln>
+                  </pic:spPr>
+                </pic:pic>
+              </a:graphicData>
+            </a:graphic>
+          </wp:inline>
+        </w:drawing>
+      </w:r>
+    </w:p>
+    <w:p>
+      <w:pPr>
+        <w:pStyle w:val="ListParagraph"/>
+        <w:rPr>
+          <w:rFonts w:ascii="Arial" w:hAnsi="Arial" w:cs="Arial"/>
+        </w:rPr>
+      </w:pPr>
+    </w:p>
+    <w:p>
+      <w:pPr>
+        <w:pStyle w:val="Heading1"/>
+        <w:numPr>
+          <w:ilvl w:val="0"/>
+          <w:numId w:val="1"/>
+        </w:numPr>
+        <w:spacing w:before="0" w:after="0"/>
+        <w:rPr>
+          <w:sz w:val="24"/>
+          <w:szCs w:val="24"/>
+        </w:rPr>
+      </w:pPr>
+      <w:bookmarkStart w:id="11" w:name="_Toc345531143"/>
+      <w:r>
+        <w:rPr>
+          <w:sz w:val="24"/>
+          <w:szCs w:val="24"/>
+        </w:rPr>
         <w:t>Instructor Input</w:t>
       </w:r>
-      <w:bookmarkEnd w:id="9"/>
+      <w:bookmarkEnd w:id="11"/>
     </w:p>
     <w:p/>
     <w:p>
@@ -3146,14 +3413,27 @@
         <w:rPr>
           <w:rFonts w:ascii="Arial" w:hAnsi="Arial" w:cs="Arial"/>
         </w:rPr>
-        <w:lastRenderedPageBreak/>
         <w:t>Details of both spreadsheets are provided below.</w:t>
       </w:r>
       <w:r>
         <w:rPr>
           <w:rFonts w:ascii="Arial" w:hAnsi="Arial" w:cs="Arial"/>
         </w:rPr>
-        <w:t xml:space="preserve">  When the data entry for both spreadsheets are complete, please click on the green Submit button.</w:t>
+        <w:t xml:space="preserve">  When the data </w:t>
+      </w:r>
+      <w:proofErr w:type="gramStart"/>
+      <w:r>
+        <w:rPr>
+          <w:rFonts w:ascii="Arial" w:hAnsi="Arial" w:cs="Arial"/>
+        </w:rPr>
+        <w:t>entry for both spreadsheets are</w:t>
+      </w:r>
+      <w:proofErr w:type="gramEnd"/>
+      <w:r>
+        <w:rPr>
+          <w:rFonts w:ascii="Arial" w:hAnsi="Arial" w:cs="Arial"/>
+        </w:rPr>
+        <w:t xml:space="preserve"> complete, please click on the green Submit button.</w:t>
       </w:r>
     </w:p>
     <w:p/>
@@ -3255,6 +3535,7 @@
           <w:rFonts w:ascii="Arial" w:hAnsi="Arial" w:cs="Arial"/>
           <w:noProof/>
         </w:rPr>
+        <w:lastRenderedPageBreak/>
         <w:drawing>
           <wp:inline distT="0" distB="0" distL="0" distR="0" wp14:anchorId="1F79BA03" wp14:editId="65309585">
             <wp:extent cx="4985189" cy="3352800"/>
@@ -3273,7 +3554,7 @@
                     </pic:cNvPicPr>
                   </pic:nvPicPr>
                   <pic:blipFill>
-                    <a:blip r:embed="rId16" cstate="print">
+                    <a:blip r:embed="rId18" cstate="print">
                       <a:extLst>
                         <a:ext uri="{28A0092B-C50C-407E-A947-70E740481C1C}">
                           <a14:useLocalDpi xmlns:a14="http://schemas.microsoft.com/office/drawing/2010/main" val="0"/>
@@ -3387,7 +3668,7 @@
               </wp:anchor>
             </w:drawing>
           </mc:Choice>
-          <mc:Fallback>
+          <mc:Fallback xmlns:w15="http://schemas.microsoft.com/office/word/2012/wordml">
             <w:pict>
               <v:roundrect id="Rounded Rectangle 9" o:spid="_x0000_s1026" style="position:absolute;margin-left:321pt;margin-top:160.45pt;width:84.75pt;height:21pt;z-index:251661312;visibility:visible;mso-wrap-style:square;mso-width-percent:0;mso-height-percent:0;mso-wrap-distance-left:9pt;mso-wrap-distance-top:0;mso-wrap-distance-right:9pt;mso-wrap-distance-bottom:0;mso-position-horizontal:absolute;mso-position-horizontal-relative:text;mso-position-vertical:absolute;mso-position-vertical-relative:text;mso-width-percent:0;mso-height-percent:0;mso-width-relative:margin;mso-height-relative:margin;v-text-anchor:middle" arcsize="10923f" o:gfxdata="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" filled="f" strokecolor="red" strokeweight="2pt"/>
             </w:pict>
@@ -3415,7 +3696,7 @@
                     <pic:cNvPicPr/>
                   </pic:nvPicPr>
                   <pic:blipFill>
-                    <a:blip r:embed="rId17">
+                    <a:blip r:embed="rId19">
                       <a:extLst>
                         <a:ext uri="{28A0092B-C50C-407E-A947-70E740481C1C}">
                           <a14:useLocalDpi xmlns:a14="http://schemas.microsoft.com/office/drawing/2010/main" val="0"/>
@@ -3478,14 +3759,21 @@
         <w:rPr>
           <w:rFonts w:ascii="Arial" w:hAnsi="Arial" w:cs="Arial"/>
         </w:rPr>
-        <w:t xml:space="preserve">(you may need to click on SelectPage to show the available options; starting to type the course name </w:t>
-      </w:r>
-      <w:r>
-        <w:rPr>
-          <w:rFonts w:ascii="Arial" w:hAnsi="Arial" w:cs="Arial"/>
-        </w:rPr>
-        <w:lastRenderedPageBreak/>
-        <w:t xml:space="preserve">will help you find it more quickly).  </w:t>
+        <w:t xml:space="preserve">(you may need to click on </w:t>
+      </w:r>
+      <w:proofErr w:type="spellStart"/>
+      <w:r>
+        <w:rPr>
+          <w:rFonts w:ascii="Arial" w:hAnsi="Arial" w:cs="Arial"/>
+        </w:rPr>
+        <w:t>SelectPage</w:t>
+      </w:r>
+      <w:proofErr w:type="spellEnd"/>
+      <w:r>
+        <w:rPr>
+          <w:rFonts w:ascii="Arial" w:hAnsi="Arial" w:cs="Arial"/>
+        </w:rPr>
+        <w:t xml:space="preserve"> to show the available options; starting to type the course name will help you find it more quickly).  </w:t>
       </w:r>
       <w:r>
         <w:rPr>
@@ -3525,6 +3813,7 @@
           <w:rFonts w:ascii="Arial" w:hAnsi="Arial" w:cs="Arial"/>
           <w:noProof/>
         </w:rPr>
+        <w:lastRenderedPageBreak/>
         <mc:AlternateContent>
           <mc:Choice Requires="wps">
             <w:drawing>
@@ -3594,7 +3883,7 @@
               </wp:anchor>
             </w:drawing>
           </mc:Choice>
-          <mc:Fallback>
+          <mc:Fallback xmlns:w15="http://schemas.microsoft.com/office/word/2012/wordml">
             <w:pict>
               <v:roundrect id="Rounded Rectangle 20" o:spid="_x0000_s1026" style="position:absolute;margin-left:239.25pt;margin-top:218.85pt;width:104.25pt;height:24.75pt;z-index:251671552;visibility:visible;mso-wrap-style:square;mso-width-percent:0;mso-height-percent:0;mso-wrap-distance-left:9pt;mso-wrap-distance-top:0;mso-wrap-distance-right:9pt;mso-wrap-distance-bottom:0;mso-position-horizontal:absolute;mso-position-horizontal-relative:text;mso-position-vertical:absolute;mso-position-vertical-relative:text;mso-width-percent:0;mso-height-percent:0;mso-width-relative:margin;mso-height-relative:margin;v-text-anchor:middle" arcsize="10923f" o:gfxdata="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" filled="f" strokecolor="red" strokeweight="2pt"/>
             </w:pict>
@@ -3624,7 +3913,7 @@
                     </pic:cNvPicPr>
                   </pic:nvPicPr>
                   <pic:blipFill rotWithShape="1">
-                    <a:blip r:embed="rId18">
+                    <a:blip r:embed="rId20">
                       <a:extLst>
                         <a:ext uri="{28A0092B-C50C-407E-A947-70E740481C1C}">
                           <a14:useLocalDpi xmlns:a14="http://schemas.microsoft.com/office/drawing/2010/main" val="0"/>
@@ -3647,7 +3936,7 @@
                       <a:noFill/>
                     </a:ln>
                     <a:extLst>
-                      <a:ext uri="{53640926-AAD7-44D8-BBD7-CCE9431645EC}">
+                      <a:ext uri="{53640926-AAD7-44d8-BBD7-CCE9431645EC}">
                         <a14:shadowObscured xmlns:a14="http://schemas.microsoft.com/office/drawing/2010/main"/>
                       </a:ext>
                     </a:extLst>
@@ -3792,7 +4081,7 @@
               </wp:anchor>
             </w:drawing>
           </mc:Choice>
-          <mc:Fallback xmlns:w16se="http://schemas.microsoft.com/office/word/2015/wordml/symex" xmlns:cx5="http://schemas.microsoft.com/office/drawing/2016/5/11/chartex" xmlns:cx4="http://schemas.microsoft.com/office/drawing/2016/5/10/chartex" xmlns:cx3="http://schemas.microsoft.com/office/drawing/2016/5/9/chartex" xmlns:cx2="http://schemas.microsoft.com/office/drawing/2015/10/21/chartex" xmlns:cx1="http://schemas.microsoft.com/office/drawing/2015/9/8/chartex" xmlns:cx="http://schemas.microsoft.com/office/drawing/2014/chartex">
+          <mc:Fallback xmlns:cx="http://schemas.microsoft.com/office/drawing/2014/chartex" xmlns:cx1="http://schemas.microsoft.com/office/drawing/2015/9/8/chartex" xmlns:cx2="http://schemas.microsoft.com/office/drawing/2015/10/21/chartex" xmlns:cx3="http://schemas.microsoft.com/office/drawing/2016/5/9/chartex" xmlns:cx4="http://schemas.microsoft.com/office/drawing/2016/5/10/chartex" xmlns:cx5="http://schemas.microsoft.com/office/drawing/2016/5/11/chartex" xmlns:w16se="http://schemas.microsoft.com/office/word/2015/wordml/symex" xmlns:w15="http://schemas.microsoft.com/office/word/2012/wordml">
             <w:pict>
               <v:roundrect w14:anchorId="35861E97" id="Rounded Rectangle 15" o:spid="_x0000_s1026" style="position:absolute;margin-left:375.75pt;margin-top:11.85pt;width:75.75pt;height:21pt;z-index:251665408;visibility:visible;mso-wrap-style:square;mso-width-percent:0;mso-height-percent:0;mso-wrap-distance-left:9pt;mso-wrap-distance-top:0;mso-wrap-distance-right:9pt;mso-wrap-distance-bottom:0;mso-position-horizontal:absolute;mso-position-horizontal-relative:text;mso-position-vertical:absolute;mso-position-vertical-relative:text;mso-width-percent:0;mso-height-percent:0;mso-width-relative:margin;mso-height-relative:margin;v-text-anchor:middle" arcsize="10923f" o:gfxdata="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" filled="f" strokecolor="red" strokeweight="2pt"/>
             </w:pict>
@@ -3820,7 +4109,7 @@
                     <pic:cNvPicPr/>
                   </pic:nvPicPr>
                   <pic:blipFill>
-                    <a:blip r:embed="rId19">
+                    <a:blip r:embed="rId21">
                       <a:extLst>
                         <a:ext uri="{28A0092B-C50C-407E-A947-70E740481C1C}">
                           <a14:useLocalDpi xmlns:a14="http://schemas.microsoft.com/office/drawing/2010/main" val="0"/>
@@ -3956,7 +4245,7 @@
               </wp:anchor>
             </w:drawing>
           </mc:Choice>
-          <mc:Fallback>
+          <mc:Fallback xmlns:w15="http://schemas.microsoft.com/office/word/2012/wordml">
             <w:pict>
               <v:roundrect w14:anchorId="1949E535" id="Rounded Rectangle 17" o:spid="_x0000_s1026" style="position:absolute;margin-left:276pt;margin-top:84.9pt;width:102pt;height:24.75pt;z-index:251667456;visibility:visible;mso-wrap-style:square;mso-width-percent:0;mso-height-percent:0;mso-wrap-distance-left:9pt;mso-wrap-distance-top:0;mso-wrap-distance-right:9pt;mso-wrap-distance-bottom:0;mso-position-horizontal:absolute;mso-position-horizontal-relative:text;mso-position-vertical:absolute;mso-position-vertical-relative:text;mso-width-percent:0;mso-height-percent:0;mso-width-relative:margin;mso-height-relative:margin;v-text-anchor:middle" arcsize="10923f" o:gfxdata="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" filled="f" strokecolor="red" strokeweight="2pt"/>
             </w:pict>
@@ -3984,7 +4273,7 @@
                     <pic:cNvPicPr/>
                   </pic:nvPicPr>
                   <pic:blipFill>
-                    <a:blip r:embed="rId20">
+                    <a:blip r:embed="rId22">
                       <a:extLst>
                         <a:ext uri="{28A0092B-C50C-407E-A947-70E740481C1C}">
                           <a14:useLocalDpi xmlns:a14="http://schemas.microsoft.com/office/drawing/2010/main" val="0"/>
@@ -4133,7 +4422,7 @@
                     </pic:cNvPicPr>
                   </pic:nvPicPr>
                   <pic:blipFill rotWithShape="1">
-                    <a:blip r:embed="rId21">
+                    <a:blip r:embed="rId23">
                       <a:extLst>
                         <a:ext uri="{28A0092B-C50C-407E-A947-70E740481C1C}">
                           <a14:useLocalDpi xmlns:a14="http://schemas.microsoft.com/office/drawing/2010/main" val="0"/>
@@ -4156,7 +4445,7 @@
                       <a:noFill/>
                     </a:ln>
                     <a:extLst>
-                      <a:ext uri="{53640926-AAD7-44D8-BBD7-CCE9431645EC}">
+                      <a:ext uri="{53640926-AAD7-44d8-BBD7-CCE9431645EC}">
                         <a14:shadowObscured xmlns:a14="http://schemas.microsoft.com/office/drawing/2010/main"/>
                       </a:ext>
                     </a:extLst>
@@ -4197,7 +4486,7 @@
                     <pic:cNvPicPr/>
                   </pic:nvPicPr>
                   <pic:blipFill>
-                    <a:blip r:embed="rId22"/>
+                    <a:blip r:embed="rId24"/>
                     <a:stretch>
                       <a:fillRect/>
                     </a:stretch>
@@ -4343,7 +4632,7 @@
                     </pic:cNvPicPr>
                   </pic:nvPicPr>
                   <pic:blipFill>
-                    <a:blip r:embed="rId23">
+                    <a:blip r:embed="rId25">
                       <a:extLst>
                         <a:ext uri="{28A0092B-C50C-407E-A947-70E740481C1C}">
                           <a14:useLocalDpi xmlns:a14="http://schemas.microsoft.com/office/drawing/2010/main" val="0"/>
@@ -4458,7 +4747,7 @@
                     <pic:cNvPicPr/>
                   </pic:nvPicPr>
                   <pic:blipFill>
-                    <a:blip r:embed="rId24"/>
+                    <a:blip r:embed="rId26"/>
                     <a:stretch>
                       <a:fillRect/>
                     </a:stretch>
@@ -4544,7 +4833,7 @@
                     </pic:cNvPicPr>
                   </pic:nvPicPr>
                   <pic:blipFill>
-                    <a:blip r:embed="rId25">
+                    <a:blip r:embed="rId27">
                       <a:extLst>
                         <a:ext uri="{28A0092B-C50C-407E-A947-70E740481C1C}">
                           <a14:useLocalDpi xmlns:a14="http://schemas.microsoft.com/office/drawing/2010/main" val="0"/>
@@ -4627,7 +4916,21 @@
         <w:rPr>
           <w:rFonts w:ascii="Arial" w:hAnsi="Arial" w:cs="Arial"/>
         </w:rPr>
-        <w:t xml:space="preserve"> enter continuous improvement plan from the course report</w:t>
+        <w:t xml:space="preserve"> </w:t>
+      </w:r>
+      <w:proofErr w:type="spellStart"/>
+      <w:r>
+        <w:rPr>
+          <w:rFonts w:ascii="Arial" w:hAnsi="Arial" w:cs="Arial"/>
+        </w:rPr>
+        <w:t>enter</w:t>
+      </w:r>
+      <w:proofErr w:type="spellEnd"/>
+      <w:r>
+        <w:rPr>
+          <w:rFonts w:ascii="Arial" w:hAnsi="Arial" w:cs="Arial"/>
+        </w:rPr>
+        <w:t xml:space="preserve"> continuous improvement plan from the course report</w:t>
       </w:r>
     </w:p>
     <w:p>
@@ -4691,7 +4994,7 @@
                     </pic:cNvPicPr>
                   </pic:nvPicPr>
                   <pic:blipFill>
-                    <a:blip r:embed="rId16" cstate="print">
+                    <a:blip r:embed="rId18" cstate="print">
                       <a:extLst>
                         <a:ext uri="{28A0092B-C50C-407E-A947-70E740481C1C}">
                           <a14:useLocalDpi xmlns:a14="http://schemas.microsoft.com/office/drawing/2010/main" val="0"/>
@@ -4806,7 +5109,7 @@
               </wp:anchor>
             </w:drawing>
           </mc:Choice>
-          <mc:Fallback>
+          <mc:Fallback xmlns:w15="http://schemas.microsoft.com/office/word/2012/wordml">
             <w:pict>
               <v:roundrect id="Rounded Rectangle 23" o:spid="_x0000_s1026" style="position:absolute;margin-left:318.75pt;margin-top:181.2pt;width:90.75pt;height:20.25pt;z-index:251673600;visibility:visible;mso-wrap-style:square;mso-width-percent:0;mso-height-percent:0;mso-wrap-distance-left:9pt;mso-wrap-distance-top:0;mso-wrap-distance-right:9pt;mso-wrap-distance-bottom:0;mso-position-horizontal:absolute;mso-position-horizontal-relative:text;mso-position-vertical:absolute;mso-position-vertical-relative:text;mso-width-percent:0;mso-height-percent:0;mso-width-relative:margin;mso-height-relative:margin;v-text-anchor:middle" arcsize="10923f" o:gfxdata="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" filled="f" strokecolor="red" strokeweight="2pt"/>
             </w:pict>
@@ -4834,7 +5137,7 @@
                     <pic:cNvPicPr/>
                   </pic:nvPicPr>
                   <pic:blipFill>
-                    <a:blip r:embed="rId17">
+                    <a:blip r:embed="rId19">
                       <a:extLst>
                         <a:ext uri="{28A0092B-C50C-407E-A947-70E740481C1C}">
                           <a14:useLocalDpi xmlns:a14="http://schemas.microsoft.com/office/drawing/2010/main" val="0"/>
@@ -5003,7 +5306,7 @@
               </wp:anchor>
             </w:drawing>
           </mc:Choice>
-          <mc:Fallback>
+          <mc:Fallback xmlns:w15="http://schemas.microsoft.com/office/word/2012/wordml">
             <w:pict>
               <v:roundrect id="Rounded Rectangle 24" o:spid="_x0000_s1026" style="position:absolute;margin-left:239.25pt;margin-top:218.85pt;width:104.25pt;height:24.75pt;z-index:251677696;visibility:visible;mso-wrap-style:square;mso-width-percent:0;mso-height-percent:0;mso-wrap-distance-left:9pt;mso-wrap-distance-top:0;mso-wrap-distance-right:9pt;mso-wrap-distance-bottom:0;mso-position-horizontal:absolute;mso-position-horizontal-relative:text;mso-position-vertical:absolute;mso-position-vertical-relative:text;mso-width-percent:0;mso-height-percent:0;mso-width-relative:margin;mso-height-relative:margin;v-text-anchor:middle" arcsize="10923f" o:gfxdata="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" filled="f" strokecolor="red" strokeweight="2pt"/>
             </w:pict>
@@ -5033,7 +5336,7 @@
                     </pic:cNvPicPr>
                   </pic:nvPicPr>
                   <pic:blipFill rotWithShape="1">
-                    <a:blip r:embed="rId18">
+                    <a:blip r:embed="rId20">
                       <a:extLst>
                         <a:ext uri="{28A0092B-C50C-407E-A947-70E740481C1C}">
                           <a14:useLocalDpi xmlns:a14="http://schemas.microsoft.com/office/drawing/2010/main" val="0"/>
@@ -5056,7 +5359,7 @@
                       <a:noFill/>
                     </a:ln>
                     <a:extLst>
-                      <a:ext uri="{53640926-AAD7-44D8-BBD7-CCE9431645EC}">
+                      <a:ext uri="{53640926-AAD7-44d8-BBD7-CCE9431645EC}">
                         <a14:shadowObscured xmlns:a14="http://schemas.microsoft.com/office/drawing/2010/main"/>
                       </a:ext>
                     </a:extLst>
@@ -5183,7 +5486,7 @@
               </wp:anchor>
             </w:drawing>
           </mc:Choice>
-          <mc:Fallback>
+          <mc:Fallback xmlns:w15="http://schemas.microsoft.com/office/word/2012/wordml">
             <w:pict>
               <v:roundrect id="Rounded Rectangle 25" o:spid="_x0000_s1026" style="position:absolute;margin-left:222.75pt;margin-top:169.65pt;width:56.25pt;height:21pt;z-index:251674624;visibility:visible;mso-wrap-style:square;mso-width-percent:0;mso-height-percent:0;mso-wrap-distance-left:9pt;mso-wrap-distance-top:0;mso-wrap-distance-right:9pt;mso-wrap-distance-bottom:0;mso-position-horizontal:absolute;mso-position-horizontal-relative:text;mso-position-vertical:absolute;mso-position-vertical-relative:text;mso-width-percent:0;mso-height-percent:0;mso-width-relative:margin;mso-height-relative:margin;v-text-anchor:middle" arcsize="10923f" o:gfxdata="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" filled="f" strokecolor="red" strokeweight="2pt"/>
             </w:pict>
@@ -5291,7 +5594,7 @@
               </wp:anchor>
             </w:drawing>
           </mc:Choice>
-          <mc:Fallback>
+          <mc:Fallback xmlns:w15="http://schemas.microsoft.com/office/word/2012/wordml">
             <w:pict>
               <v:roundrect id="Rounded Rectangle 26" o:spid="_x0000_s1026" style="position:absolute;margin-left:375.75pt;margin-top:11.85pt;width:75.75pt;height:21pt;z-index:251675648;visibility:visible;mso-wrap-style:square;mso-width-percent:0;mso-height-percent:0;mso-wrap-distance-left:9pt;mso-wrap-distance-top:0;mso-wrap-distance-right:9pt;mso-wrap-distance-bottom:0;mso-position-horizontal:absolute;mso-position-horizontal-relative:text;mso-position-vertical:absolute;mso-position-vertical-relative:text;mso-width-percent:0;mso-height-percent:0;mso-width-relative:margin;mso-height-relative:margin;v-text-anchor:middle" arcsize="10923f" o:gfxdata="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" filled="f" strokecolor="red" strokeweight="2pt"/>
             </w:pict>
@@ -5319,7 +5622,7 @@
                     <pic:cNvPicPr/>
                   </pic:nvPicPr>
                   <pic:blipFill>
-                    <a:blip r:embed="rId19">
+                    <a:blip r:embed="rId21">
                       <a:extLst>
                         <a:ext uri="{28A0092B-C50C-407E-A947-70E740481C1C}">
                           <a14:useLocalDpi xmlns:a14="http://schemas.microsoft.com/office/drawing/2010/main" val="0"/>
@@ -5464,7 +5767,7 @@
               </wp:anchor>
             </w:drawing>
           </mc:Choice>
-          <mc:Fallback>
+          <mc:Fallback xmlns:w15="http://schemas.microsoft.com/office/word/2012/wordml">
             <w:pict>
               <v:roundrect id="Rounded Rectangle 30" o:spid="_x0000_s1026" style="position:absolute;margin-left:276pt;margin-top:84.9pt;width:102pt;height:24.75pt;z-index:251676672;visibility:visible;mso-wrap-style:square;mso-width-percent:0;mso-height-percent:0;mso-wrap-distance-left:9pt;mso-wrap-distance-top:0;mso-wrap-distance-right:9pt;mso-wrap-distance-bottom:0;mso-position-horizontal:absolute;mso-position-horizontal-relative:text;mso-position-vertical:absolute;mso-position-vertical-relative:text;mso-width-percent:0;mso-height-percent:0;mso-width-relative:margin;mso-height-relative:margin;v-text-anchor:middle" arcsize="10923f" o:gfxdata="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" filled="f" strokecolor="red" strokeweight="2pt"/>
             </w:pict>
@@ -5492,7 +5795,7 @@
                     <pic:cNvPicPr/>
                   </pic:nvPicPr>
                   <pic:blipFill>
-                    <a:blip r:embed="rId20">
+                    <a:blip r:embed="rId22">
                       <a:extLst>
                         <a:ext uri="{28A0092B-C50C-407E-A947-70E740481C1C}">
                           <a14:useLocalDpi xmlns:a14="http://schemas.microsoft.com/office/drawing/2010/main" val="0"/>
@@ -5652,7 +5955,7 @@
               </wp:anchor>
             </w:drawing>
           </mc:Choice>
-          <mc:Fallback>
+          <mc:Fallback xmlns:w15="http://schemas.microsoft.com/office/word/2012/wordml">
             <w:pict>
               <v:roundrect id="Rounded Rectangle 46" o:spid="_x0000_s1026" style="position:absolute;margin-left:57pt;margin-top:152.7pt;width:426.75pt;height:35.25pt;z-index:251679744;visibility:visible;mso-wrap-style:square;mso-width-percent:0;mso-height-percent:0;mso-wrap-distance-left:9pt;mso-wrap-distance-top:0;mso-wrap-distance-right:9pt;mso-wrap-distance-bottom:0;mso-position-horizontal:absolute;mso-position-horizontal-relative:text;mso-position-vertical:absolute;mso-position-vertical-relative:text;mso-width-percent:0;mso-height-percent:0;mso-width-relative:margin;mso-height-relative:margin;v-text-anchor:middle" arcsize="10923f" o:gfxdata="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" filled="f" strokecolor="red" strokeweight="2pt"/>
             </w:pict>
@@ -5733,7 +6036,7 @@
               </wp:anchor>
             </w:drawing>
           </mc:Choice>
-          <mc:Fallback>
+          <mc:Fallback xmlns:w15="http://schemas.microsoft.com/office/word/2012/wordml">
             <w:pict>
               <v:roundrect id="Rounded Rectangle 45" o:spid="_x0000_s1026" style="position:absolute;margin-left:255.75pt;margin-top:-.3pt;width:36pt;height:30pt;z-index:251678720;visibility:visible;mso-wrap-style:square;mso-width-percent:0;mso-height-percent:0;mso-wrap-distance-left:9pt;mso-wrap-distance-top:0;mso-wrap-distance-right:9pt;mso-wrap-distance-bottom:0;mso-position-horizontal:absolute;mso-position-horizontal-relative:text;mso-position-vertical:absolute;mso-position-vertical-relative:text;mso-width-percent:0;mso-height-percent:0;mso-width-relative:margin;mso-height-relative:margin;v-text-anchor:middle" arcsize="10923f" o:gfxdata="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" filled="f" strokecolor="red" strokeweight="2pt"/>
             </w:pict>
@@ -5761,7 +6064,7 @@
                     <pic:cNvPicPr/>
                   </pic:nvPicPr>
                   <pic:blipFill>
-                    <a:blip r:embed="rId26">
+                    <a:blip r:embed="rId28">
                       <a:extLst>
                         <a:ext uri="{28A0092B-C50C-407E-A947-70E740481C1C}">
                           <a14:useLocalDpi xmlns:a14="http://schemas.microsoft.com/office/drawing/2010/main" val="0"/>
@@ -5817,7 +6120,7 @@
                     <pic:cNvPicPr/>
                   </pic:nvPicPr>
                   <pic:blipFill>
-                    <a:blip r:embed="rId24"/>
+                    <a:blip r:embed="rId26"/>
                     <a:stretch>
                       <a:fillRect/>
                     </a:stretch>
@@ -5986,7 +6289,7 @@
               </wp:anchor>
             </w:drawing>
           </mc:Choice>
-          <mc:Fallback>
+          <mc:Fallback xmlns:w15="http://schemas.microsoft.com/office/word/2012/wordml">
             <w:pict>
               <v:roundrect w14:anchorId="3699C10D" id="Rounded Rectangle 49" o:spid="_x0000_s1026" style="position:absolute;margin-left:292.35pt;margin-top:21.4pt;width:36pt;height:50.25pt;z-index:251680768;visibility:visible;mso-wrap-style:square;mso-width-percent:0;mso-height-percent:0;mso-wrap-distance-left:9pt;mso-wrap-distance-top:0;mso-wrap-distance-right:9pt;mso-wrap-distance-bottom:0;mso-position-horizontal:absolute;mso-position-horizontal-relative:text;mso-position-vertical:absolute;mso-position-vertical-relative:text;mso-width-percent:0;mso-height-percent:0;mso-width-relative:margin;mso-height-relative:margin;v-text-anchor:middle" arcsize="10923f" o:gfxdata="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" filled="f" strokecolor="red" strokeweight="2pt"/>
             </w:pict>
@@ -6014,7 +6317,7 @@
                     <pic:cNvPicPr/>
                   </pic:nvPicPr>
                   <pic:blipFill>
-                    <a:blip r:embed="rId27">
+                    <a:blip r:embed="rId29">
                       <a:extLst>
                         <a:ext uri="{28A0092B-C50C-407E-A947-70E740481C1C}">
                           <a14:useLocalDpi xmlns:a14="http://schemas.microsoft.com/office/drawing/2010/main" val="0"/>
@@ -6104,7 +6407,7 @@
                     <pic:cNvPicPr/>
                   </pic:nvPicPr>
                   <pic:blipFill>
-                    <a:blip r:embed="rId28" cstate="print">
+                    <a:blip r:embed="rId30" cstate="print">
                       <a:extLst>
                         <a:ext uri="{28A0092B-C50C-407E-A947-70E740481C1C}">
                           <a14:useLocalDpi xmlns:a14="http://schemas.microsoft.com/office/drawing/2010/main" val="0"/>
@@ -6158,8 +6461,8 @@
           <w:szCs w:val="24"/>
         </w:rPr>
       </w:pPr>
-      <w:bookmarkStart w:id="10" w:name="_Toc341427893"/>
-      <w:bookmarkStart w:id="11" w:name="_Toc470168044"/>
+      <w:bookmarkStart w:id="12" w:name="_Toc341427893"/>
+      <w:bookmarkStart w:id="13" w:name="_Toc345531144"/>
       <w:r>
         <w:rPr>
           <w:sz w:val="24"/>
@@ -6167,8 +6470,7 @@
         </w:rPr>
         <w:t>Report</w:t>
       </w:r>
-      <w:bookmarkEnd w:id="10"/>
-      <w:bookmarkEnd w:id="11"/>
+      <w:bookmarkEnd w:id="12"/>
       <w:r>
         <w:rPr>
           <w:sz w:val="24"/>
@@ -6176,23 +6478,24 @@
         </w:rPr>
         <w:t>s</w:t>
       </w:r>
-    </w:p>
-    <w:p>
-      <w:pPr>
-        <w:rPr>
-          <w:rFonts w:ascii="Arial" w:hAnsi="Arial" w:cs="Arial"/>
-        </w:rPr>
-      </w:pPr>
-      <w:bookmarkStart w:id="12" w:name="_Toc340895653"/>
-      <w:bookmarkStart w:id="13" w:name="_Toc341427894"/>
+      <w:bookmarkEnd w:id="13"/>
+    </w:p>
+    <w:p>
+      <w:pPr>
+        <w:rPr>
+          <w:rFonts w:ascii="Arial" w:hAnsi="Arial" w:cs="Arial"/>
+        </w:rPr>
+      </w:pPr>
+      <w:bookmarkStart w:id="14" w:name="_Toc340895653"/>
+      <w:bookmarkStart w:id="15" w:name="_Toc341427894"/>
       <w:r>
         <w:rPr>
           <w:rFonts w:ascii="Arial" w:hAnsi="Arial" w:cs="Arial"/>
         </w:rPr>
         <w:t>The data in the MEASURE database is viewed using spreadsheet reports.  The purpose of the reports is to transform the information into a form that is suitable for review, including by the CEAB when necessary.  Reports can be viewed for any year where the data has been entered.</w:t>
       </w:r>
-      <w:bookmarkEnd w:id="12"/>
-      <w:bookmarkEnd w:id="13"/>
+      <w:bookmarkEnd w:id="14"/>
+      <w:bookmarkEnd w:id="15"/>
     </w:p>
     <w:p>
       <w:pPr>
@@ -6261,7 +6564,7 @@
                     <pic:cNvPicPr/>
                   </pic:nvPicPr>
                   <pic:blipFill>
-                    <a:blip r:embed="rId29" cstate="print">
+                    <a:blip r:embed="rId31" cstate="print">
                       <a:extLst>
                         <a:ext uri="{28A0092B-C50C-407E-A947-70E740481C1C}">
                           <a14:useLocalDpi xmlns:a14="http://schemas.microsoft.com/office/drawing/2010/main" val="0"/>
@@ -6419,7 +6722,7 @@
                     </pic:cNvPicPr>
                   </pic:nvPicPr>
                   <pic:blipFill>
-                    <a:blip r:embed="rId30">
+                    <a:blip r:embed="rId32">
                       <a:extLst>
                         <a:ext uri="{28A0092B-C50C-407E-A947-70E740481C1C}">
                           <a14:useLocalDpi xmlns:a14="http://schemas.microsoft.com/office/drawing/2010/main" val="0"/>
@@ -6480,7 +6783,7 @@
                     <pic:cNvPicPr/>
                   </pic:nvPicPr>
                   <pic:blipFill>
-                    <a:blip r:embed="rId31"/>
+                    <a:blip r:embed="rId33"/>
                     <a:stretch>
                       <a:fillRect/>
                     </a:stretch>
@@ -6631,7 +6934,7 @@
                     <pic:cNvPicPr/>
                   </pic:nvPicPr>
                   <pic:blipFill>
-                    <a:blip r:embed="rId32">
+                    <a:blip r:embed="rId34">
                       <a:extLst>
                         <a:ext uri="{28A0092B-C50C-407E-A947-70E740481C1C}">
                           <a14:useLocalDpi xmlns:a14="http://schemas.microsoft.com/office/drawing/2010/main" val="0"/>
@@ -6689,8 +6992,8 @@
           <w:szCs w:val="24"/>
         </w:rPr>
       </w:pPr>
-      <w:bookmarkStart w:id="14" w:name="_Toc341427896"/>
-      <w:bookmarkStart w:id="15" w:name="_Toc470168045"/>
+      <w:bookmarkStart w:id="16" w:name="_Toc341427896"/>
+      <w:bookmarkStart w:id="17" w:name="_Toc345531145"/>
       <w:r>
         <w:rPr>
           <w:sz w:val="24"/>
@@ -6698,8 +7001,8 @@
         </w:rPr>
         <w:t>Other Vena Resources</w:t>
       </w:r>
-      <w:bookmarkEnd w:id="14"/>
-      <w:bookmarkEnd w:id="15"/>
+      <w:bookmarkEnd w:id="16"/>
+      <w:bookmarkEnd w:id="17"/>
     </w:p>
     <w:p>
       <w:pPr>
@@ -6725,7 +7028,7 @@
         </w:rPr>
         <w:t xml:space="preserve">To submit an issue, please fill out </w:t>
       </w:r>
-      <w:hyperlink r:id="rId33" w:history="1">
+      <w:hyperlink r:id="rId35" w:history="1">
         <w:r>
           <w:rPr>
             <w:rStyle w:val="Hyperlink"/>
@@ -6758,7 +7061,7 @@
         </w:rPr>
         <w:t xml:space="preserve">For Vena training or user manuals, please refer to </w:t>
       </w:r>
-      <w:hyperlink r:id="rId34" w:history="1">
+      <w:hyperlink r:id="rId36" w:history="1">
         <w:r>
           <w:rPr>
             <w:rStyle w:val="Hyperlink"/>
@@ -6789,9 +7092,23 @@
         <w:rPr>
           <w:rFonts w:ascii="Arial" w:hAnsi="Arial" w:cs="Arial"/>
         </w:rPr>
-        <w:t xml:space="preserve">Michelle Zheng </w:t>
-      </w:r>
-      <w:hyperlink r:id="rId35" w:history="1">
+        <w:t xml:space="preserve">Michelle </w:t>
+      </w:r>
+      <w:proofErr w:type="spellStart"/>
+      <w:r>
+        <w:rPr>
+          <w:rFonts w:ascii="Arial" w:hAnsi="Arial" w:cs="Arial"/>
+        </w:rPr>
+        <w:t>Zheng</w:t>
+      </w:r>
+      <w:proofErr w:type="spellEnd"/>
+      <w:r>
+        <w:rPr>
+          <w:rFonts w:ascii="Arial" w:hAnsi="Arial" w:cs="Arial"/>
+        </w:rPr>
+        <w:t xml:space="preserve"> </w:t>
+      </w:r>
+      <w:hyperlink r:id="rId37" w:history="1">
         <w:r>
           <w:rPr>
             <w:rStyle w:val="Hyperlink"/>
@@ -6810,8 +7127,8 @@
       </w:pPr>
     </w:p>
     <w:sectPr>
-      <w:headerReference w:type="default" r:id="rId36"/>
-      <w:footerReference w:type="default" r:id="rId37"/>
+      <w:headerReference w:type="default" r:id="rId38"/>
+      <w:footerReference w:type="default" r:id="rId39"/>
       <w:pgSz w:w="12240" w:h="15840"/>
       <w:pgMar w:top="1440" w:right="1440" w:bottom="1080" w:left="1440" w:header="720" w:footer="720" w:gutter="0"/>
       <w:pgNumType w:start="0"/>
@@ -6824,7 +7141,7 @@
 </file>
 
 <file path=word/endnotes.xml><?xml version="1.0" encoding="utf-8"?>
-<w:endnotes xmlns:wpc="http://schemas.microsoft.com/office/word/2010/wordprocessingCanvas" xmlns:mo="http://schemas.microsoft.com/office/mac/office/2008/main" xmlns:mc="http://schemas.openxmlformats.org/markup-compatibility/2006" xmlns:mv="urn:schemas-microsoft-com:mac:vml" xmlns:o="urn:schemas-microsoft-com:office:office" xmlns:r="http://schemas.openxmlformats.org/officeDocument/2006/relationships" xmlns:m="http://schemas.openxmlformats.org/officeDocument/2006/math" xmlns:v="urn:schemas-microsoft-com:vml" xmlns:wp14="http://schemas.microsoft.com/office/word/2010/wordprocessingDrawing" xmlns:wp="http://schemas.openxmlformats.org/drawingml/2006/wordprocessingDrawing" xmlns:w10="urn:schemas-microsoft-com:office:word" xmlns:w="http://schemas.openxmlformats.org/wordprocessingml/2006/main" xmlns:w14="http://schemas.microsoft.com/office/word/2010/wordml" xmlns:w15="http://schemas.microsoft.com/office/word/2012/wordml" xmlns:wpg="http://schemas.microsoft.com/office/word/2010/wordprocessingGroup" xmlns:wpi="http://schemas.microsoft.com/office/word/2010/wordprocessingInk" xmlns:wne="http://schemas.microsoft.com/office/word/2006/wordml" xmlns:wps="http://schemas.microsoft.com/office/word/2010/wordprocessingShape" mc:Ignorable="w14 w15 wp14">
+<w:endnotes xmlns:wpc="http://schemas.microsoft.com/office/word/2010/wordprocessingCanvas" xmlns:mo="http://schemas.microsoft.com/office/mac/office/2008/main" xmlns:mc="http://schemas.openxmlformats.org/markup-compatibility/2006" xmlns:mv="urn:schemas-microsoft-com:mac:vml" xmlns:o="urn:schemas-microsoft-com:office:office" xmlns:r="http://schemas.openxmlformats.org/officeDocument/2006/relationships" xmlns:m="http://schemas.openxmlformats.org/officeDocument/2006/math" xmlns:v="urn:schemas-microsoft-com:vml" xmlns:wp14="http://schemas.microsoft.com/office/word/2010/wordprocessingDrawing" xmlns:wp="http://schemas.openxmlformats.org/drawingml/2006/wordprocessingDrawing" xmlns:w10="urn:schemas-microsoft-com:office:word" xmlns:w="http://schemas.openxmlformats.org/wordprocessingml/2006/main" xmlns:w14="http://schemas.microsoft.com/office/word/2010/wordml" xmlns:wpg="http://schemas.microsoft.com/office/word/2010/wordprocessingGroup" xmlns:wpi="http://schemas.microsoft.com/office/word/2010/wordprocessingInk" xmlns:wne="http://schemas.microsoft.com/office/word/2006/wordml" xmlns:wps="http://schemas.microsoft.com/office/word/2010/wordprocessingShape" mc:Ignorable="w14 wp14">
   <w:endnote w:type="separator" w:id="-1">
     <w:p>
       <w:r>
@@ -6843,7 +7160,7 @@
 </file>
 
 <file path=word/footer1.xml><?xml version="1.0" encoding="utf-8"?>
-<w:ftr xmlns:wpc="http://schemas.microsoft.com/office/word/2010/wordprocessingCanvas" xmlns:mo="http://schemas.microsoft.com/office/mac/office/2008/main" xmlns:mc="http://schemas.openxmlformats.org/markup-compatibility/2006" xmlns:mv="urn:schemas-microsoft-com:mac:vml" xmlns:o="urn:schemas-microsoft-com:office:office" xmlns:r="http://schemas.openxmlformats.org/officeDocument/2006/relationships" xmlns:m="http://schemas.openxmlformats.org/officeDocument/2006/math" xmlns:v="urn:schemas-microsoft-com:vml" xmlns:wp14="http://schemas.microsoft.com/office/word/2010/wordprocessingDrawing" xmlns:wp="http://schemas.openxmlformats.org/drawingml/2006/wordprocessingDrawing" xmlns:w10="urn:schemas-microsoft-com:office:word" xmlns:w="http://schemas.openxmlformats.org/wordprocessingml/2006/main" xmlns:w14="http://schemas.microsoft.com/office/word/2010/wordml" xmlns:w15="http://schemas.microsoft.com/office/word/2012/wordml" xmlns:wpg="http://schemas.microsoft.com/office/word/2010/wordprocessingGroup" xmlns:wpi="http://schemas.microsoft.com/office/word/2010/wordprocessingInk" xmlns:wne="http://schemas.microsoft.com/office/word/2006/wordml" xmlns:wps="http://schemas.microsoft.com/office/word/2010/wordprocessingShape" mc:Ignorable="w14 w15 wp14">
+<w:ftr xmlns:wpc="http://schemas.microsoft.com/office/word/2010/wordprocessingCanvas" xmlns:mo="http://schemas.microsoft.com/office/mac/office/2008/main" xmlns:mc="http://schemas.openxmlformats.org/markup-compatibility/2006" xmlns:mv="urn:schemas-microsoft-com:mac:vml" xmlns:o="urn:schemas-microsoft-com:office:office" xmlns:r="http://schemas.openxmlformats.org/officeDocument/2006/relationships" xmlns:m="http://schemas.openxmlformats.org/officeDocument/2006/math" xmlns:v="urn:schemas-microsoft-com:vml" xmlns:wp14="http://schemas.microsoft.com/office/word/2010/wordprocessingDrawing" xmlns:wp="http://schemas.openxmlformats.org/drawingml/2006/wordprocessingDrawing" xmlns:w10="urn:schemas-microsoft-com:office:word" xmlns:w="http://schemas.openxmlformats.org/wordprocessingml/2006/main" xmlns:w14="http://schemas.microsoft.com/office/word/2010/wordml" xmlns:wpg="http://schemas.microsoft.com/office/word/2010/wordprocessingGroup" xmlns:wpi="http://schemas.microsoft.com/office/word/2010/wordprocessingInk" xmlns:wne="http://schemas.microsoft.com/office/word/2006/wordml" xmlns:wps="http://schemas.microsoft.com/office/word/2010/wordprocessingShape" mc:Ignorable="w14 wp14">
   <w:p>
     <w:pPr>
       <w:pStyle w:val="Footer"/>
@@ -6944,7 +7261,7 @@
         <w:sz w:val="20"/>
         <w:szCs w:val="20"/>
       </w:rPr>
-      <w:t>14</w:t>
+      <w:t>15</w:t>
     </w:r>
     <w:r>
       <w:rPr>
@@ -6960,7 +7277,7 @@
 </file>
 
 <file path=word/footnotes.xml><?xml version="1.0" encoding="utf-8"?>
-<w:footnotes xmlns:wpc="http://schemas.microsoft.com/office/word/2010/wordprocessingCanvas" xmlns:mo="http://schemas.microsoft.com/office/mac/office/2008/main" xmlns:mc="http://schemas.openxmlformats.org/markup-compatibility/2006" xmlns:mv="urn:schemas-microsoft-com:mac:vml" xmlns:o="urn:schemas-microsoft-com:office:office" xmlns:r="http://schemas.openxmlformats.org/officeDocument/2006/relationships" xmlns:m="http://schemas.openxmlformats.org/officeDocument/2006/math" xmlns:v="urn:schemas-microsoft-com:vml" xmlns:wp14="http://schemas.microsoft.com/office/word/2010/wordprocessingDrawing" xmlns:wp="http://schemas.openxmlformats.org/drawingml/2006/wordprocessingDrawing" xmlns:w10="urn:schemas-microsoft-com:office:word" xmlns:w="http://schemas.openxmlformats.org/wordprocessingml/2006/main" xmlns:w14="http://schemas.microsoft.com/office/word/2010/wordml" xmlns:w15="http://schemas.microsoft.com/office/word/2012/wordml" xmlns:wpg="http://schemas.microsoft.com/office/word/2010/wordprocessingGroup" xmlns:wpi="http://schemas.microsoft.com/office/word/2010/wordprocessingInk" xmlns:wne="http://schemas.microsoft.com/office/word/2006/wordml" xmlns:wps="http://schemas.microsoft.com/office/word/2010/wordprocessingShape" mc:Ignorable="w14 w15 wp14">
+<w:footnotes xmlns:wpc="http://schemas.microsoft.com/office/word/2010/wordprocessingCanvas" xmlns:mo="http://schemas.microsoft.com/office/mac/office/2008/main" xmlns:mc="http://schemas.openxmlformats.org/markup-compatibility/2006" xmlns:mv="urn:schemas-microsoft-com:mac:vml" xmlns:o="urn:schemas-microsoft-com:office:office" xmlns:r="http://schemas.openxmlformats.org/officeDocument/2006/relationships" xmlns:m="http://schemas.openxmlformats.org/officeDocument/2006/math" xmlns:v="urn:schemas-microsoft-com:vml" xmlns:wp14="http://schemas.microsoft.com/office/word/2010/wordprocessingDrawing" xmlns:wp="http://schemas.openxmlformats.org/drawingml/2006/wordprocessingDrawing" xmlns:w10="urn:schemas-microsoft-com:office:word" xmlns:w="http://schemas.openxmlformats.org/wordprocessingml/2006/main" xmlns:w14="http://schemas.microsoft.com/office/word/2010/wordml" xmlns:wpg="http://schemas.microsoft.com/office/word/2010/wordprocessingGroup" xmlns:wpi="http://schemas.microsoft.com/office/word/2010/wordprocessingInk" xmlns:wne="http://schemas.microsoft.com/office/word/2006/wordml" xmlns:wps="http://schemas.microsoft.com/office/word/2010/wordprocessingShape" mc:Ignorable="w14 wp14">
   <w:footnote w:type="separator" w:id="-1">
     <w:p>
       <w:r>
@@ -6979,7 +7296,7 @@
 </file>
 
 <file path=word/header1.xml><?xml version="1.0" encoding="utf-8"?>
-<w:hdr xmlns:wpc="http://schemas.microsoft.com/office/word/2010/wordprocessingCanvas" xmlns:mo="http://schemas.microsoft.com/office/mac/office/2008/main" xmlns:mc="http://schemas.openxmlformats.org/markup-compatibility/2006" xmlns:mv="urn:schemas-microsoft-com:mac:vml" xmlns:o="urn:schemas-microsoft-com:office:office" xmlns:r="http://schemas.openxmlformats.org/officeDocument/2006/relationships" xmlns:m="http://schemas.openxmlformats.org/officeDocument/2006/math" xmlns:v="urn:schemas-microsoft-com:vml" xmlns:wp14="http://schemas.microsoft.com/office/word/2010/wordprocessingDrawing" xmlns:wp="http://schemas.openxmlformats.org/drawingml/2006/wordprocessingDrawing" xmlns:w10="urn:schemas-microsoft-com:office:word" xmlns:w="http://schemas.openxmlformats.org/wordprocessingml/2006/main" xmlns:w14="http://schemas.microsoft.com/office/word/2010/wordml" xmlns:w15="http://schemas.microsoft.com/office/word/2012/wordml" xmlns:wpg="http://schemas.microsoft.com/office/word/2010/wordprocessingGroup" xmlns:wpi="http://schemas.microsoft.com/office/word/2010/wordprocessingInk" xmlns:wne="http://schemas.microsoft.com/office/word/2006/wordml" xmlns:wps="http://schemas.microsoft.com/office/word/2010/wordprocessingShape" mc:Ignorable="w14 w15 wp14">
+<w:hdr xmlns:wpc="http://schemas.microsoft.com/office/word/2010/wordprocessingCanvas" xmlns:mo="http://schemas.microsoft.com/office/mac/office/2008/main" xmlns:mc="http://schemas.openxmlformats.org/markup-compatibility/2006" xmlns:mv="urn:schemas-microsoft-com:mac:vml" xmlns:o="urn:schemas-microsoft-com:office:office" xmlns:r="http://schemas.openxmlformats.org/officeDocument/2006/relationships" xmlns:m="http://schemas.openxmlformats.org/officeDocument/2006/math" xmlns:v="urn:schemas-microsoft-com:vml" xmlns:wp14="http://schemas.microsoft.com/office/word/2010/wordprocessingDrawing" xmlns:wp="http://schemas.openxmlformats.org/drawingml/2006/wordprocessingDrawing" xmlns:w10="urn:schemas-microsoft-com:office:word" xmlns:w="http://schemas.openxmlformats.org/wordprocessingml/2006/main" xmlns:w14="http://schemas.microsoft.com/office/word/2010/wordml" xmlns:wpg="http://schemas.microsoft.com/office/word/2010/wordprocessingGroup" xmlns:wpi="http://schemas.microsoft.com/office/word/2010/wordprocessingInk" xmlns:wne="http://schemas.microsoft.com/office/word/2006/wordml" xmlns:wps="http://schemas.microsoft.com/office/word/2010/wordprocessingShape" mc:Ignorable="w14 wp14">
   <w:p>
     <w:pPr>
       <w:pStyle w:val="Header"/>
@@ -7068,7 +7385,7 @@
                           <a:noFill/>
                         </a:ln>
                         <a:extLst>
-                          <a:ext uri="{53640926-AAD7-44D8-BBD7-CCE9431645EC}">
+                          <a:ext uri="{53640926-AAD7-44d8-BBD7-CCE9431645EC}">
                             <a14:shadowObscured xmlns:a14="http://schemas.microsoft.com/office/drawing/2010/main"/>
                           </a:ext>
                         </a:extLst>
@@ -7120,31 +7437,7 @@
               <w:b/>
               <w:u w:val="single"/>
             </w:rPr>
-            <w:t>McMaster Vena –</w:t>
-          </w:r>
-          <w:r>
-            <w:rPr>
-              <w:rFonts w:ascii="Calibri" w:hAnsi="Calibri" w:cs="Arial"/>
-              <w:b/>
-              <w:u w:val="single"/>
-            </w:rPr>
-            <w:t xml:space="preserve"> Instructor</w:t>
-          </w:r>
-          <w:r>
-            <w:rPr>
-              <w:rFonts w:ascii="Calibri" w:hAnsi="Calibri" w:cs="Arial"/>
-              <w:b/>
-              <w:u w:val="single"/>
-            </w:rPr>
-            <w:t xml:space="preserve"> </w:t>
-          </w:r>
-          <w:r>
-            <w:rPr>
-              <w:rFonts w:ascii="Calibri" w:hAnsi="Calibri" w:cs="Arial"/>
-              <w:b/>
-              <w:u w:val="single"/>
-            </w:rPr>
-            <w:t>Contributor</w:t>
+            <w:t>McMaster Vena – Instructor Contributor</w:t>
           </w:r>
           <w:r>
             <w:rPr>
@@ -7330,7 +7623,7 @@
 </file>
 
 <file path=word/numbering.xml><?xml version="1.0" encoding="utf-8"?>
-<w:numbering xmlns:wpc="http://schemas.microsoft.com/office/word/2010/wordprocessingCanvas" xmlns:mo="http://schemas.microsoft.com/office/mac/office/2008/main" xmlns:mc="http://schemas.openxmlformats.org/markup-compatibility/2006" xmlns:mv="urn:schemas-microsoft-com:mac:vml" xmlns:o="urn:schemas-microsoft-com:office:office" xmlns:r="http://schemas.openxmlformats.org/officeDocument/2006/relationships" xmlns:m="http://schemas.openxmlformats.org/officeDocument/2006/math" xmlns:v="urn:schemas-microsoft-com:vml" xmlns:wp14="http://schemas.microsoft.com/office/word/2010/wordprocessingDrawing" xmlns:wp="http://schemas.openxmlformats.org/drawingml/2006/wordprocessingDrawing" xmlns:w10="urn:schemas-microsoft-com:office:word" xmlns:w="http://schemas.openxmlformats.org/wordprocessingml/2006/main" xmlns:w14="http://schemas.microsoft.com/office/word/2010/wordml" xmlns:w15="http://schemas.microsoft.com/office/word/2012/wordml" xmlns:wpg="http://schemas.microsoft.com/office/word/2010/wordprocessingGroup" xmlns:wpi="http://schemas.microsoft.com/office/word/2010/wordprocessingInk" xmlns:wne="http://schemas.microsoft.com/office/word/2006/wordml" xmlns:wps="http://schemas.microsoft.com/office/word/2010/wordprocessingShape" mc:Ignorable="w14 w15 wp14">
+<w:numbering xmlns:wpc="http://schemas.microsoft.com/office/word/2010/wordprocessingCanvas" xmlns:mo="http://schemas.microsoft.com/office/mac/office/2008/main" xmlns:mc="http://schemas.openxmlformats.org/markup-compatibility/2006" xmlns:mv="urn:schemas-microsoft-com:mac:vml" xmlns:o="urn:schemas-microsoft-com:office:office" xmlns:r="http://schemas.openxmlformats.org/officeDocument/2006/relationships" xmlns:m="http://schemas.openxmlformats.org/officeDocument/2006/math" xmlns:v="urn:schemas-microsoft-com:vml" xmlns:wp14="http://schemas.microsoft.com/office/word/2010/wordprocessingDrawing" xmlns:wp="http://schemas.openxmlformats.org/drawingml/2006/wordprocessingDrawing" xmlns:w10="urn:schemas-microsoft-com:office:word" xmlns:w="http://schemas.openxmlformats.org/wordprocessingml/2006/main" xmlns:w14="http://schemas.microsoft.com/office/word/2010/wordml" xmlns:wpg="http://schemas.microsoft.com/office/word/2010/wordprocessingGroup" xmlns:wpi="http://schemas.microsoft.com/office/word/2010/wordprocessingInk" xmlns:wne="http://schemas.microsoft.com/office/word/2006/wordml" xmlns:wps="http://schemas.microsoft.com/office/word/2010/wordprocessingShape" mc:Ignorable="w14 wp14">
   <w:abstractNum w:abstractNumId="0">
     <w:nsid w:val="0BEB6BF0"/>
     <w:multiLevelType w:val="hybridMultilevel"/>
@@ -8736,7 +9029,7 @@
 </file>
 
 <file path=word/styles.xml><?xml version="1.0" encoding="utf-8"?>
-<w:styles xmlns:mc="http://schemas.openxmlformats.org/markup-compatibility/2006" xmlns:r="http://schemas.openxmlformats.org/officeDocument/2006/relationships" xmlns:w="http://schemas.openxmlformats.org/wordprocessingml/2006/main" xmlns:w14="http://schemas.microsoft.com/office/word/2010/wordml" xmlns:w15="http://schemas.microsoft.com/office/word/2012/wordml" mc:Ignorable="w14 w15">
+<w:styles xmlns:mc="http://schemas.openxmlformats.org/markup-compatibility/2006" xmlns:r="http://schemas.openxmlformats.org/officeDocument/2006/relationships" xmlns:w="http://schemas.openxmlformats.org/wordprocessingml/2006/main" xmlns:w14="http://schemas.microsoft.com/office/word/2010/wordml" mc:Ignorable="w14">
   <w:docDefaults>
     <w:rPrDefault>
       <w:rPr>
@@ -8746,387 +9039,735 @@
     </w:rPrDefault>
     <w:pPrDefault/>
   </w:docDefaults>
-  <w:latentStyles w:defLockedState="0" w:defUIPriority="99" w:defSemiHidden="0" w:defUnhideWhenUsed="0" w:defQFormat="0" w:count="380">
-    <w:lsdException w:name="Normal" w:uiPriority="0" w:qFormat="1"/>
-    <w:lsdException w:name="heading 1" w:uiPriority="0" w:qFormat="1"/>
-    <w:lsdException w:name="heading 2" w:uiPriority="9" w:qFormat="1"/>
-    <w:lsdException w:name="heading 3" w:uiPriority="0" w:qFormat="1"/>
-    <w:lsdException w:name="heading 4" w:semiHidden="1" w:uiPriority="9" w:unhideWhenUsed="1" w:qFormat="1"/>
-    <w:lsdException w:name="heading 5" w:semiHidden="1" w:uiPriority="9" w:unhideWhenUsed="1" w:qFormat="1"/>
-    <w:lsdException w:name="heading 6" w:semiHidden="1" w:uiPriority="9" w:unhideWhenUsed="1" w:qFormat="1"/>
-    <w:lsdException w:name="heading 7" w:semiHidden="1" w:uiPriority="9" w:unhideWhenUsed="1" w:qFormat="1"/>
-    <w:lsdException w:name="heading 8" w:semiHidden="1" w:uiPriority="9" w:unhideWhenUsed="1" w:qFormat="1"/>
-    <w:lsdException w:name="heading 9" w:semiHidden="1" w:uiPriority="9" w:unhideWhenUsed="1" w:qFormat="1"/>
-    <w:lsdException w:name="index 1" w:semiHidden="1" w:unhideWhenUsed="1"/>
-    <w:lsdException w:name="index 2" w:semiHidden="1" w:unhideWhenUsed="1"/>
-    <w:lsdException w:name="index 3" w:semiHidden="1" w:unhideWhenUsed="1"/>
-    <w:lsdException w:name="index 4" w:semiHidden="1" w:unhideWhenUsed="1"/>
-    <w:lsdException w:name="index 5" w:semiHidden="1" w:unhideWhenUsed="1"/>
-    <w:lsdException w:name="index 6" w:semiHidden="1" w:unhideWhenUsed="1"/>
-    <w:lsdException w:name="index 7" w:semiHidden="1" w:unhideWhenUsed="1"/>
-    <w:lsdException w:name="index 8" w:semiHidden="1" w:unhideWhenUsed="1"/>
-    <w:lsdException w:name="index 9" w:semiHidden="1" w:unhideWhenUsed="1"/>
-    <w:lsdException w:name="toc 1" w:semiHidden="1" w:uiPriority="39" w:unhideWhenUsed="1" w:qFormat="1"/>
-    <w:lsdException w:name="toc 2" w:semiHidden="1" w:uiPriority="39" w:unhideWhenUsed="1" w:qFormat="1"/>
-    <w:lsdException w:name="toc 3" w:semiHidden="1" w:uiPriority="39" w:unhideWhenUsed="1" w:qFormat="1"/>
-    <w:lsdException w:name="toc 4" w:semiHidden="1" w:uiPriority="39" w:unhideWhenUsed="1"/>
-    <w:lsdException w:name="toc 5" w:semiHidden="1" w:uiPriority="39" w:unhideWhenUsed="1"/>
-    <w:lsdException w:name="toc 6" w:semiHidden="1" w:uiPriority="39" w:unhideWhenUsed="1"/>
-    <w:lsdException w:name="toc 7" w:semiHidden="1" w:uiPriority="39" w:unhideWhenUsed="1"/>
-    <w:lsdException w:name="toc 8" w:semiHidden="1" w:uiPriority="39" w:unhideWhenUsed="1"/>
-    <w:lsdException w:name="toc 9" w:semiHidden="1" w:uiPriority="39" w:unhideWhenUsed="1"/>
-    <w:lsdException w:name="Normal Indent" w:semiHidden="1" w:unhideWhenUsed="1"/>
-    <w:lsdException w:name="footnote text" w:semiHidden="1" w:unhideWhenUsed="1"/>
-    <w:lsdException w:name="annotation text" w:semiHidden="1" w:unhideWhenUsed="1"/>
-    <w:lsdException w:name="header" w:semiHidden="1" w:unhideWhenUsed="1"/>
-    <w:lsdException w:name="footer" w:semiHidden="1" w:unhideWhenUsed="1"/>
-    <w:lsdException w:name="index heading" w:semiHidden="1" w:unhideWhenUsed="1"/>
-    <w:lsdException w:name="caption" w:semiHidden="1" w:uiPriority="35" w:unhideWhenUsed="1" w:qFormat="1"/>
-    <w:lsdException w:name="table of figures" w:semiHidden="1" w:unhideWhenUsed="1"/>
-    <w:lsdException w:name="envelope address" w:semiHidden="1" w:unhideWhenUsed="1"/>
-    <w:lsdException w:name="envelope return" w:semiHidden="1" w:unhideWhenUsed="1"/>
-    <w:lsdException w:name="footnote reference" w:semiHidden="1" w:unhideWhenUsed="1"/>
-    <w:lsdException w:name="annotation reference" w:semiHidden="1" w:unhideWhenUsed="1"/>
-    <w:lsdException w:name="line number" w:semiHidden="1" w:unhideWhenUsed="1"/>
-    <w:lsdException w:name="page number" w:semiHidden="1" w:unhideWhenUsed="1"/>
-    <w:lsdException w:name="endnote reference" w:semiHidden="1" w:unhideWhenUsed="1"/>
-    <w:lsdException w:name="endnote text" w:semiHidden="1" w:unhideWhenUsed="1"/>
-    <w:lsdException w:name="table of authorities" w:semiHidden="1" w:unhideWhenUsed="1"/>
-    <w:lsdException w:name="macro" w:semiHidden="1" w:unhideWhenUsed="1"/>
-    <w:lsdException w:name="toa heading" w:semiHidden="1" w:unhideWhenUsed="1"/>
-    <w:lsdException w:name="List" w:semiHidden="1" w:unhideWhenUsed="1"/>
-    <w:lsdException w:name="List Bullet" w:semiHidden="1" w:unhideWhenUsed="1"/>
-    <w:lsdException w:name="List Number" w:semiHidden="1" w:unhideWhenUsed="1"/>
-    <w:lsdException w:name="List 2" w:semiHidden="1" w:unhideWhenUsed="1"/>
-    <w:lsdException w:name="List 3" w:semiHidden="1" w:unhideWhenUsed="1"/>
-    <w:lsdException w:name="List 4" w:semiHidden="1" w:unhideWhenUsed="1"/>
-    <w:lsdException w:name="List 5" w:semiHidden="1" w:unhideWhenUsed="1"/>
-    <w:lsdException w:name="List Bullet 2" w:semiHidden="1" w:unhideWhenUsed="1"/>
-    <w:lsdException w:name="List Bullet 3" w:semiHidden="1" w:unhideWhenUsed="1"/>
-    <w:lsdException w:name="List Bullet 4" w:semiHidden="1" w:unhideWhenUsed="1"/>
-    <w:lsdException w:name="List Bullet 5" w:semiHidden="1" w:unhideWhenUsed="1"/>
-    <w:lsdException w:name="List Number 2" w:semiHidden="1" w:unhideWhenUsed="1"/>
-    <w:lsdException w:name="List Number 3" w:semiHidden="1" w:unhideWhenUsed="1"/>
-    <w:lsdException w:name="List Number 4" w:semiHidden="1" w:unhideWhenUsed="1"/>
-    <w:lsdException w:name="List Number 5" w:semiHidden="1" w:unhideWhenUsed="1"/>
-    <w:lsdException w:name="Title" w:uiPriority="10" w:qFormat="1"/>
-    <w:lsdException w:name="Closing" w:semiHidden="1" w:unhideWhenUsed="1"/>
-    <w:lsdException w:name="Signature" w:semiHidden="1" w:unhideWhenUsed="1"/>
-    <w:lsdException w:name="Default Paragraph Font" w:semiHidden="1" w:uiPriority="1" w:unhideWhenUsed="1"/>
-    <w:lsdException w:name="Body Text" w:semiHidden="1" w:unhideWhenUsed="1"/>
-    <w:lsdException w:name="Body Text Indent" w:semiHidden="1" w:unhideWhenUsed="1"/>
-    <w:lsdException w:name="List Continue" w:semiHidden="1" w:unhideWhenUsed="1"/>
-    <w:lsdException w:name="List Continue 2" w:semiHidden="1" w:unhideWhenUsed="1"/>
-    <w:lsdException w:name="List Continue 3" w:semiHidden="1" w:unhideWhenUsed="1"/>
-    <w:lsdException w:name="List Continue 4" w:semiHidden="1" w:unhideWhenUsed="1"/>
-    <w:lsdException w:name="List Continue 5" w:semiHidden="1" w:unhideWhenUsed="1"/>
-    <w:lsdException w:name="Message Header" w:semiHidden="1" w:unhideWhenUsed="1"/>
-    <w:lsdException w:name="Subtitle" w:uiPriority="11" w:qFormat="1"/>
-    <w:lsdException w:name="Salutation" w:semiHidden="1" w:unhideWhenUsed="1"/>
-    <w:lsdException w:name="Date" w:semiHidden="1" w:unhideWhenUsed="1"/>
-    <w:lsdException w:name="Body Text First Indent" w:semiHidden="1" w:unhideWhenUsed="1"/>
-    <w:lsdException w:name="Body Text First Indent 2" w:semiHidden="1" w:unhideWhenUsed="1"/>
-    <w:lsdException w:name="Note Heading" w:semiHidden="1" w:unhideWhenUsed="1"/>
-    <w:lsdException w:name="Body Text 2" w:semiHidden="1" w:unhideWhenUsed="1"/>
-    <w:lsdException w:name="Body Text 3" w:semiHidden="1" w:unhideWhenUsed="1"/>
-    <w:lsdException w:name="Body Text Indent 2" w:semiHidden="1" w:unhideWhenUsed="1"/>
-    <w:lsdException w:name="Body Text Indent 3" w:semiHidden="1" w:unhideWhenUsed="1"/>
-    <w:lsdException w:name="Block Text" w:semiHidden="1" w:unhideWhenUsed="1"/>
-    <w:lsdException w:name="Hyperlink" w:semiHidden="1" w:unhideWhenUsed="1"/>
-    <w:lsdException w:name="FollowedHyperlink" w:semiHidden="1" w:unhideWhenUsed="1"/>
-    <w:lsdException w:name="Strong" w:uiPriority="22" w:qFormat="1"/>
-    <w:lsdException w:name="Emphasis" w:uiPriority="20" w:qFormat="1"/>
-    <w:lsdException w:name="Document Map" w:semiHidden="1" w:unhideWhenUsed="1"/>
-    <w:lsdException w:name="Plain Text" w:semiHidden="1" w:unhideWhenUsed="1"/>
-    <w:lsdException w:name="E-mail Signature" w:semiHidden="1" w:unhideWhenUsed="1"/>
-    <w:lsdException w:name="HTML Top of Form" w:semiHidden="1" w:unhideWhenUsed="1"/>
-    <w:lsdException w:name="HTML Bottom of Form" w:semiHidden="1" w:unhideWhenUsed="1"/>
-    <w:lsdException w:name="Normal (Web)" w:semiHidden="1" w:unhideWhenUsed="1"/>
-    <w:lsdException w:name="HTML Acronym" w:semiHidden="1" w:unhideWhenUsed="1"/>
-    <w:lsdException w:name="HTML Address" w:semiHidden="1" w:unhideWhenUsed="1"/>
-    <w:lsdException w:name="HTML Cite" w:semiHidden="1" w:unhideWhenUsed="1"/>
-    <w:lsdException w:name="HTML Code" w:semiHidden="1" w:unhideWhenUsed="1"/>
-    <w:lsdException w:name="HTML Definition" w:semiHidden="1" w:unhideWhenUsed="1"/>
-    <w:lsdException w:name="HTML Keyboard" w:semiHidden="1" w:unhideWhenUsed="1"/>
-    <w:lsdException w:name="HTML Preformatted" w:semiHidden="1" w:unhideWhenUsed="1"/>
-    <w:lsdException w:name="HTML Sample" w:semiHidden="1" w:unhideWhenUsed="1"/>
-    <w:lsdException w:name="HTML Typewriter" w:semiHidden="1" w:unhideWhenUsed="1"/>
-    <w:lsdException w:name="HTML Variable" w:semiHidden="1" w:unhideWhenUsed="1"/>
-    <w:lsdException w:name="Normal Table" w:semiHidden="1" w:unhideWhenUsed="1"/>
-    <w:lsdException w:name="annotation subject" w:semiHidden="1" w:unhideWhenUsed="1"/>
-    <w:lsdException w:name="No List" w:semiHidden="1" w:unhideWhenUsed="1"/>
-    <w:lsdException w:name="Outline List 1" w:semiHidden="1" w:unhideWhenUsed="1"/>
-    <w:lsdException w:name="Outline List 2" w:semiHidden="1" w:unhideWhenUsed="1"/>
-    <w:lsdException w:name="Outline List 3" w:semiHidden="1" w:unhideWhenUsed="1"/>
-    <w:lsdException w:name="Table Simple 1" w:semiHidden="1" w:unhideWhenUsed="1"/>
-    <w:lsdException w:name="Table Simple 2" w:semiHidden="1" w:unhideWhenUsed="1"/>
-    <w:lsdException w:name="Table Simple 3" w:semiHidden="1" w:unhideWhenUsed="1"/>
-    <w:lsdException w:name="Table Classic 1" w:semiHidden="1" w:unhideWhenUsed="1"/>
-    <w:lsdException w:name="Table Classic 2" w:semiHidden="1" w:unhideWhenUsed="1"/>
-    <w:lsdException w:name="Table Classic 3" w:semiHidden="1" w:unhideWhenUsed="1"/>
-    <w:lsdException w:name="Table Classic 4" w:semiHidden="1" w:unhideWhenUsed="1"/>
-    <w:lsdException w:name="Table Colorful 1" w:semiHidden="1" w:unhideWhenUsed="1"/>
-    <w:lsdException w:name="Table Colorful 2" w:semiHidden="1" w:unhideWhenUsed="1"/>
-    <w:lsdException w:name="Table Colorful 3" w:semiHidden="1" w:unhideWhenUsed="1"/>
-    <w:lsdException w:name="Table Columns 1" w:semiHidden="1" w:unhideWhenUsed="1"/>
-    <w:lsdException w:name="Table Columns 2" w:semiHidden="1" w:unhideWhenUsed="1"/>
-    <w:lsdException w:name="Table Columns 3" w:semiHidden="1" w:unhideWhenUsed="1"/>
-    <w:lsdException w:name="Table Columns 4" w:semiHidden="1" w:unhideWhenUsed="1"/>
-    <w:lsdException w:name="Table Columns 5" w:semiHidden="1" w:unhideWhenUsed="1"/>
-    <w:lsdException w:name="Table Grid 1" w:semiHidden="1" w:unhideWhenUsed="1"/>
-    <w:lsdException w:name="Table Grid 2" w:semiHidden="1" w:unhideWhenUsed="1"/>
-    <w:lsdException w:name="Table Grid 3" w:semiHidden="1" w:unhideWhenUsed="1"/>
-    <w:lsdException w:name="Table Grid 4" w:semiHidden="1" w:unhideWhenUsed="1"/>
-    <w:lsdException w:name="Table Grid 5" w:semiHidden="1" w:unhideWhenUsed="1"/>
-    <w:lsdException w:name="Table Grid 6" w:semiHidden="1" w:unhideWhenUsed="1"/>
-    <w:lsdException w:name="Table Grid 7" w:semiHidden="1" w:unhideWhenUsed="1"/>
-    <w:lsdException w:name="Table Grid 8" w:semiHidden="1" w:unhideWhenUsed="1"/>
-    <w:lsdException w:name="Table List 1" w:semiHidden="1" w:unhideWhenUsed="1"/>
-    <w:lsdException w:name="Table List 2" w:semiHidden="1" w:unhideWhenUsed="1"/>
-    <w:lsdException w:name="Table List 3" w:semiHidden="1" w:unhideWhenUsed="1"/>
-    <w:lsdException w:name="Table List 4" w:semiHidden="1" w:unhideWhenUsed="1"/>
-    <w:lsdException w:name="Table List 5" w:semiHidden="1" w:unhideWhenUsed="1"/>
-    <w:lsdException w:name="Table List 6" w:semiHidden="1" w:unhideWhenUsed="1"/>
-    <w:lsdException w:name="Table List 7" w:semiHidden="1" w:unhideWhenUsed="1"/>
-    <w:lsdException w:name="Table List 8" w:semiHidden="1" w:unhideWhenUsed="1"/>
-    <w:lsdException w:name="Table 3D effects 1" w:semiHidden="1" w:unhideWhenUsed="1"/>
-    <w:lsdException w:name="Table 3D effects 2" w:semiHidden="1" w:unhideWhenUsed="1"/>
-    <w:lsdException w:name="Table 3D effects 3" w:semiHidden="1" w:unhideWhenUsed="1"/>
-    <w:lsdException w:name="Table Contemporary" w:semiHidden="1" w:unhideWhenUsed="1"/>
-    <w:lsdException w:name="Table Elegant" w:semiHidden="1" w:unhideWhenUsed="1"/>
-    <w:lsdException w:name="Table Professional" w:semiHidden="1" w:unhideWhenUsed="1"/>
-    <w:lsdException w:name="Table Subtle 1" w:semiHidden="1" w:unhideWhenUsed="1"/>
-    <w:lsdException w:name="Table Subtle 2" w:semiHidden="1" w:unhideWhenUsed="1"/>
-    <w:lsdException w:name="Table Web 1" w:semiHidden="1" w:unhideWhenUsed="1"/>
-    <w:lsdException w:name="Table Web 2" w:semiHidden="1" w:unhideWhenUsed="1"/>
-    <w:lsdException w:name="Table Web 3" w:semiHidden="1" w:unhideWhenUsed="1"/>
-    <w:lsdException w:name="Balloon Text" w:semiHidden="1" w:unhideWhenUsed="1"/>
-    <w:lsdException w:name="Table Grid" w:uiPriority="59"/>
-    <w:lsdException w:name="Table Theme" w:semiHidden="1" w:unhideWhenUsed="1"/>
-    <w:lsdException w:name="Note Level 1" w:semiHidden="1" w:unhideWhenUsed="1"/>
-    <w:lsdException w:name="Note Level 2" w:semiHidden="1" w:unhideWhenUsed="1"/>
-    <w:lsdException w:name="Note Level 3" w:semiHidden="1" w:unhideWhenUsed="1"/>
-    <w:lsdException w:name="Note Level 4" w:semiHidden="1" w:unhideWhenUsed="1"/>
-    <w:lsdException w:name="Note Level 5" w:semiHidden="1" w:unhideWhenUsed="1"/>
-    <w:lsdException w:name="Note Level 6" w:semiHidden="1" w:unhideWhenUsed="1"/>
-    <w:lsdException w:name="Note Level 7" w:semiHidden="1" w:unhideWhenUsed="1"/>
-    <w:lsdException w:name="Note Level 8" w:semiHidden="1" w:unhideWhenUsed="1"/>
-    <w:lsdException w:name="Note Level 9" w:semiHidden="1" w:unhideWhenUsed="1"/>
-    <w:lsdException w:name="Placeholder Text" w:semiHidden="1"/>
-    <w:lsdException w:name="No Spacing" w:uiPriority="1" w:qFormat="1"/>
-    <w:lsdException w:name="Light Shading" w:uiPriority="60"/>
-    <w:lsdException w:name="Light List" w:uiPriority="61"/>
-    <w:lsdException w:name="Light Grid" w:uiPriority="62"/>
-    <w:lsdException w:name="Medium Shading 1" w:uiPriority="63"/>
-    <w:lsdException w:name="Medium Shading 2" w:uiPriority="64"/>
-    <w:lsdException w:name="Medium List 1" w:uiPriority="65"/>
-    <w:lsdException w:name="Medium List 2" w:uiPriority="66"/>
-    <w:lsdException w:name="Medium Grid 1" w:uiPriority="67"/>
-    <w:lsdException w:name="Medium Grid 2" w:uiPriority="68"/>
-    <w:lsdException w:name="Medium Grid 3" w:uiPriority="69"/>
-    <w:lsdException w:name="Dark List" w:uiPriority="70"/>
-    <w:lsdException w:name="Colorful Shading" w:uiPriority="71"/>
-    <w:lsdException w:name="Colorful List" w:uiPriority="72"/>
-    <w:lsdException w:name="Colorful Grid" w:uiPriority="73"/>
-    <w:lsdException w:name="Light Shading Accent 1" w:uiPriority="60"/>
-    <w:lsdException w:name="Light List Accent 1" w:uiPriority="61"/>
-    <w:lsdException w:name="Light Grid Accent 1" w:uiPriority="62"/>
-    <w:lsdException w:name="Medium Shading 1 Accent 1" w:uiPriority="63"/>
-    <w:lsdException w:name="Medium Shading 2 Accent 1" w:uiPriority="64"/>
-    <w:lsdException w:name="Medium List 1 Accent 1" w:uiPriority="65"/>
-    <w:lsdException w:name="Revision" w:semiHidden="1"/>
-    <w:lsdException w:name="List Paragraph" w:uiPriority="34" w:qFormat="1"/>
-    <w:lsdException w:name="Quote" w:uiPriority="29" w:qFormat="1"/>
-    <w:lsdException w:name="Intense Quote" w:uiPriority="30" w:qFormat="1"/>
-    <w:lsdException w:name="Medium List 2 Accent 1" w:uiPriority="66"/>
-    <w:lsdException w:name="Medium Grid 1 Accent 1" w:uiPriority="67"/>
-    <w:lsdException w:name="Medium Grid 2 Accent 1" w:uiPriority="68"/>
-    <w:lsdException w:name="Medium Grid 3 Accent 1" w:uiPriority="69"/>
-    <w:lsdException w:name="Dark List Accent 1" w:uiPriority="70"/>
-    <w:lsdException w:name="Colorful Shading Accent 1" w:uiPriority="71"/>
-    <w:lsdException w:name="Colorful List Accent 1" w:uiPriority="72"/>
-    <w:lsdException w:name="Colorful Grid Accent 1" w:uiPriority="73"/>
-    <w:lsdException w:name="Light Shading Accent 2" w:uiPriority="60"/>
-    <w:lsdException w:name="Light List Accent 2" w:uiPriority="61"/>
-    <w:lsdException w:name="Light Grid Accent 2" w:uiPriority="62"/>
-    <w:lsdException w:name="Medium Shading 1 Accent 2" w:uiPriority="63"/>
-    <w:lsdException w:name="Medium Shading 2 Accent 2" w:uiPriority="64"/>
-    <w:lsdException w:name="Medium List 1 Accent 2" w:uiPriority="65"/>
-    <w:lsdException w:name="Medium List 2 Accent 2" w:uiPriority="66"/>
-    <w:lsdException w:name="Medium Grid 1 Accent 2" w:uiPriority="67"/>
-    <w:lsdException w:name="Medium Grid 2 Accent 2" w:uiPriority="68"/>
-    <w:lsdException w:name="Medium Grid 3 Accent 2" w:uiPriority="69"/>
-    <w:lsdException w:name="Dark List Accent 2" w:uiPriority="70"/>
-    <w:lsdException w:name="Colorful Shading Accent 2" w:uiPriority="71"/>
-    <w:lsdException w:name="Colorful List Accent 2" w:uiPriority="72"/>
-    <w:lsdException w:name="Colorful Grid Accent 2" w:uiPriority="73"/>
-    <w:lsdException w:name="Light Shading Accent 3" w:uiPriority="60"/>
-    <w:lsdException w:name="Light List Accent 3" w:uiPriority="61"/>
-    <w:lsdException w:name="Light Grid Accent 3" w:uiPriority="62"/>
-    <w:lsdException w:name="Medium Shading 1 Accent 3" w:uiPriority="63"/>
-    <w:lsdException w:name="Medium Shading 2 Accent 3" w:uiPriority="64"/>
-    <w:lsdException w:name="Medium List 1 Accent 3" w:uiPriority="65"/>
-    <w:lsdException w:name="Medium List 2 Accent 3" w:uiPriority="66"/>
-    <w:lsdException w:name="Medium Grid 1 Accent 3" w:uiPriority="67"/>
-    <w:lsdException w:name="Medium Grid 2 Accent 3" w:uiPriority="68"/>
-    <w:lsdException w:name="Medium Grid 3 Accent 3" w:uiPriority="69"/>
-    <w:lsdException w:name="Dark List Accent 3" w:uiPriority="70"/>
-    <w:lsdException w:name="Colorful Shading Accent 3" w:uiPriority="71"/>
-    <w:lsdException w:name="Colorful List Accent 3" w:uiPriority="72"/>
-    <w:lsdException w:name="Colorful Grid Accent 3" w:uiPriority="73"/>
-    <w:lsdException w:name="Light Shading Accent 4" w:uiPriority="60"/>
-    <w:lsdException w:name="Light List Accent 4" w:uiPriority="61"/>
-    <w:lsdException w:name="Light Grid Accent 4" w:uiPriority="62"/>
-    <w:lsdException w:name="Medium Shading 1 Accent 4" w:uiPriority="63"/>
-    <w:lsdException w:name="Medium Shading 2 Accent 4" w:uiPriority="64"/>
-    <w:lsdException w:name="Medium List 1 Accent 4" w:uiPriority="65"/>
-    <w:lsdException w:name="Medium List 2 Accent 4" w:uiPriority="66"/>
-    <w:lsdException w:name="Medium Grid 1 Accent 4" w:uiPriority="67"/>
-    <w:lsdException w:name="Medium Grid 2 Accent 4" w:uiPriority="68"/>
-    <w:lsdException w:name="Medium Grid 3 Accent 4" w:uiPriority="69"/>
-    <w:lsdException w:name="Dark List Accent 4" w:uiPriority="70"/>
-    <w:lsdException w:name="Colorful Shading Accent 4" w:uiPriority="71"/>
-    <w:lsdException w:name="Colorful List Accent 4" w:uiPriority="72"/>
-    <w:lsdException w:name="Colorful Grid Accent 4" w:uiPriority="73"/>
-    <w:lsdException w:name="Light Shading Accent 5" w:uiPriority="60"/>
-    <w:lsdException w:name="Light List Accent 5" w:uiPriority="61"/>
-    <w:lsdException w:name="Light Grid Accent 5" w:uiPriority="62"/>
-    <w:lsdException w:name="Medium Shading 1 Accent 5" w:uiPriority="63"/>
-    <w:lsdException w:name="Medium Shading 2 Accent 5" w:uiPriority="64"/>
-    <w:lsdException w:name="Medium List 1 Accent 5" w:uiPriority="65"/>
-    <w:lsdException w:name="Medium List 2 Accent 5" w:uiPriority="66"/>
-    <w:lsdException w:name="Medium Grid 1 Accent 5" w:uiPriority="67"/>
-    <w:lsdException w:name="Medium Grid 2 Accent 5" w:uiPriority="68"/>
-    <w:lsdException w:name="Medium Grid 3 Accent 5" w:uiPriority="69"/>
-    <w:lsdException w:name="Dark List Accent 5" w:uiPriority="70"/>
-    <w:lsdException w:name="Colorful Shading Accent 5" w:uiPriority="71"/>
-    <w:lsdException w:name="Colorful List Accent 5" w:uiPriority="72"/>
-    <w:lsdException w:name="Colorful Grid Accent 5" w:uiPriority="73"/>
-    <w:lsdException w:name="Light Shading Accent 6" w:uiPriority="60"/>
-    <w:lsdException w:name="Light List Accent 6" w:uiPriority="61"/>
-    <w:lsdException w:name="Light Grid Accent 6" w:uiPriority="62"/>
-    <w:lsdException w:name="Medium Shading 1 Accent 6" w:uiPriority="63"/>
-    <w:lsdException w:name="Medium Shading 2 Accent 6" w:uiPriority="64"/>
-    <w:lsdException w:name="Medium List 1 Accent 6" w:uiPriority="65"/>
-    <w:lsdException w:name="Medium List 2 Accent 6" w:uiPriority="66"/>
-    <w:lsdException w:name="Medium Grid 1 Accent 6" w:uiPriority="67"/>
-    <w:lsdException w:name="Medium Grid 2 Accent 6" w:uiPriority="68"/>
-    <w:lsdException w:name="Medium Grid 3 Accent 6" w:uiPriority="69"/>
-    <w:lsdException w:name="Dark List Accent 6" w:uiPriority="70"/>
-    <w:lsdException w:name="Colorful Shading Accent 6" w:uiPriority="71"/>
-    <w:lsdException w:name="Colorful List Accent 6" w:uiPriority="72"/>
-    <w:lsdException w:name="Colorful Grid Accent 6" w:uiPriority="73"/>
-    <w:lsdException w:name="Subtle Emphasis" w:uiPriority="19" w:qFormat="1"/>
-    <w:lsdException w:name="Intense Emphasis" w:uiPriority="21" w:qFormat="1"/>
-    <w:lsdException w:name="Subtle Reference" w:uiPriority="31" w:qFormat="1"/>
-    <w:lsdException w:name="Intense Reference" w:uiPriority="32" w:qFormat="1"/>
-    <w:lsdException w:name="Book Title" w:uiPriority="33" w:qFormat="1"/>
-    <w:lsdException w:name="Bibliography" w:semiHidden="1" w:uiPriority="37" w:unhideWhenUsed="1"/>
-    <w:lsdException w:name="TOC Heading" w:semiHidden="1" w:uiPriority="39" w:unhideWhenUsed="1" w:qFormat="1"/>
-    <w:lsdException w:name="Plain Table 1" w:uiPriority="41"/>
-    <w:lsdException w:name="Plain Table 2" w:uiPriority="42"/>
-    <w:lsdException w:name="Plain Table 3" w:uiPriority="43"/>
-    <w:lsdException w:name="Plain Table 4" w:uiPriority="44"/>
-    <w:lsdException w:name="Plain Table 5" w:uiPriority="45"/>
-    <w:lsdException w:name="Grid Table Light" w:uiPriority="40"/>
-    <w:lsdException w:name="Grid Table 1 Light" w:uiPriority="46"/>
-    <w:lsdException w:name="Grid Table 2" w:uiPriority="47"/>
-    <w:lsdException w:name="Grid Table 3" w:uiPriority="48"/>
-    <w:lsdException w:name="Grid Table 4" w:uiPriority="49"/>
-    <w:lsdException w:name="Grid Table 5 Dark" w:uiPriority="50"/>
-    <w:lsdException w:name="Grid Table 6 Colorful" w:uiPriority="51"/>
-    <w:lsdException w:name="Grid Table 7 Colorful" w:uiPriority="52"/>
-    <w:lsdException w:name="Grid Table 1 Light Accent 1" w:uiPriority="46"/>
-    <w:lsdException w:name="Grid Table 2 Accent 1" w:uiPriority="47"/>
-    <w:lsdException w:name="Grid Table 3 Accent 1" w:uiPriority="48"/>
-    <w:lsdException w:name="Grid Table 4 Accent 1" w:uiPriority="49"/>
-    <w:lsdException w:name="Grid Table 5 Dark Accent 1" w:uiPriority="50"/>
-    <w:lsdException w:name="Grid Table 6 Colorful Accent 1" w:uiPriority="51"/>
-    <w:lsdException w:name="Grid Table 7 Colorful Accent 1" w:uiPriority="52"/>
-    <w:lsdException w:name="Grid Table 1 Light Accent 2" w:uiPriority="46"/>
-    <w:lsdException w:name="Grid Table 2 Accent 2" w:uiPriority="47"/>
-    <w:lsdException w:name="Grid Table 3 Accent 2" w:uiPriority="48"/>
-    <w:lsdException w:name="Grid Table 4 Accent 2" w:uiPriority="49"/>
-    <w:lsdException w:name="Grid Table 5 Dark Accent 2" w:uiPriority="50"/>
-    <w:lsdException w:name="Grid Table 6 Colorful Accent 2" w:uiPriority="51"/>
-    <w:lsdException w:name="Grid Table 7 Colorful Accent 2" w:uiPriority="52"/>
-    <w:lsdException w:name="Grid Table 1 Light Accent 3" w:uiPriority="46"/>
-    <w:lsdException w:name="Grid Table 2 Accent 3" w:uiPriority="47"/>
-    <w:lsdException w:name="Grid Table 3 Accent 3" w:uiPriority="48"/>
-    <w:lsdException w:name="Grid Table 4 Accent 3" w:uiPriority="49"/>
-    <w:lsdException w:name="Grid Table 5 Dark Accent 3" w:uiPriority="50"/>
-    <w:lsdException w:name="Grid Table 6 Colorful Accent 3" w:uiPriority="51"/>
-    <w:lsdException w:name="Grid Table 7 Colorful Accent 3" w:uiPriority="52"/>
-    <w:lsdException w:name="Grid Table 1 Light Accent 4" w:uiPriority="46"/>
-    <w:lsdException w:name="Grid Table 2 Accent 4" w:uiPriority="47"/>
-    <w:lsdException w:name="Grid Table 3 Accent 4" w:uiPriority="48"/>
-    <w:lsdException w:name="Grid Table 4 Accent 4" w:uiPriority="49"/>
-    <w:lsdException w:name="Grid Table 5 Dark Accent 4" w:uiPriority="50"/>
-    <w:lsdException w:name="Grid Table 6 Colorful Accent 4" w:uiPriority="51"/>
-    <w:lsdException w:name="Grid Table 7 Colorful Accent 4" w:uiPriority="52"/>
-    <w:lsdException w:name="Grid Table 1 Light Accent 5" w:uiPriority="46"/>
-    <w:lsdException w:name="Grid Table 2 Accent 5" w:uiPriority="47"/>
-    <w:lsdException w:name="Grid Table 3 Accent 5" w:uiPriority="48"/>
-    <w:lsdException w:name="Grid Table 4 Accent 5" w:uiPriority="49"/>
-    <w:lsdException w:name="Grid Table 5 Dark Accent 5" w:uiPriority="50"/>
-    <w:lsdException w:name="Grid Table 6 Colorful Accent 5" w:uiPriority="51"/>
-    <w:lsdException w:name="Grid Table 7 Colorful Accent 5" w:uiPriority="52"/>
-    <w:lsdException w:name="Grid Table 1 Light Accent 6" w:uiPriority="46"/>
-    <w:lsdException w:name="Grid Table 2 Accent 6" w:uiPriority="47"/>
-    <w:lsdException w:name="Grid Table 3 Accent 6" w:uiPriority="48"/>
-    <w:lsdException w:name="Grid Table 4 Accent 6" w:uiPriority="49"/>
-    <w:lsdException w:name="Grid Table 5 Dark Accent 6" w:uiPriority="50"/>
-    <w:lsdException w:name="Grid Table 6 Colorful Accent 6" w:uiPriority="51"/>
-    <w:lsdException w:name="Grid Table 7 Colorful Accent 6" w:uiPriority="52"/>
-    <w:lsdException w:name="List Table 1 Light" w:uiPriority="46"/>
-    <w:lsdException w:name="List Table 2" w:uiPriority="47"/>
-    <w:lsdException w:name="List Table 3" w:uiPriority="48"/>
-    <w:lsdException w:name="List Table 4" w:uiPriority="49"/>
-    <w:lsdException w:name="List Table 5 Dark" w:uiPriority="50"/>
-    <w:lsdException w:name="List Table 6 Colorful" w:uiPriority="51"/>
-    <w:lsdException w:name="List Table 7 Colorful" w:uiPriority="52"/>
-    <w:lsdException w:name="List Table 1 Light Accent 1" w:uiPriority="46"/>
-    <w:lsdException w:name="List Table 2 Accent 1" w:uiPriority="47"/>
-    <w:lsdException w:name="List Table 3 Accent 1" w:uiPriority="48"/>
-    <w:lsdException w:name="List Table 4 Accent 1" w:uiPriority="49"/>
-    <w:lsdException w:name="List Table 5 Dark Accent 1" w:uiPriority="50"/>
-    <w:lsdException w:name="List Table 6 Colorful Accent 1" w:uiPriority="51"/>
-    <w:lsdException w:name="List Table 7 Colorful Accent 1" w:uiPriority="52"/>
-    <w:lsdException w:name="List Table 1 Light Accent 2" w:uiPriority="46"/>
-    <w:lsdException w:name="List Table 2 Accent 2" w:uiPriority="47"/>
-    <w:lsdException w:name="List Table 3 Accent 2" w:uiPriority="48"/>
-    <w:lsdException w:name="List Table 4 Accent 2" w:uiPriority="49"/>
-    <w:lsdException w:name="List Table 5 Dark Accent 2" w:uiPriority="50"/>
-    <w:lsdException w:name="List Table 6 Colorful Accent 2" w:uiPriority="51"/>
-    <w:lsdException w:name="List Table 7 Colorful Accent 2" w:uiPriority="52"/>
-    <w:lsdException w:name="List Table 1 Light Accent 3" w:uiPriority="46"/>
-    <w:lsdException w:name="List Table 2 Accent 3" w:uiPriority="47"/>
-    <w:lsdException w:name="List Table 3 Accent 3" w:uiPriority="48"/>
-    <w:lsdException w:name="List Table 4 Accent 3" w:uiPriority="49"/>
-    <w:lsdException w:name="List Table 5 Dark Accent 3" w:uiPriority="50"/>
-    <w:lsdException w:name="List Table 6 Colorful Accent 3" w:uiPriority="51"/>
-    <w:lsdException w:name="List Table 7 Colorful Accent 3" w:uiPriority="52"/>
-    <w:lsdException w:name="List Table 1 Light Accent 4" w:uiPriority="46"/>
-    <w:lsdException w:name="List Table 2 Accent 4" w:uiPriority="47"/>
-    <w:lsdException w:name="List Table 3 Accent 4" w:uiPriority="48"/>
-    <w:lsdException w:name="List Table 4 Accent 4" w:uiPriority="49"/>
-    <w:lsdException w:name="List Table 5 Dark Accent 4" w:uiPriority="50"/>
-    <w:lsdException w:name="List Table 6 Colorful Accent 4" w:uiPriority="51"/>
-    <w:lsdException w:name="List Table 7 Colorful Accent 4" w:uiPriority="52"/>
-    <w:lsdException w:name="List Table 1 Light Accent 5" w:uiPriority="46"/>
-    <w:lsdException w:name="List Table 2 Accent 5" w:uiPriority="47"/>
-    <w:lsdException w:name="List Table 3 Accent 5" w:uiPriority="48"/>
-    <w:lsdException w:name="List Table 4 Accent 5" w:uiPriority="49"/>
-    <w:lsdException w:name="List Table 5 Dark Accent 5" w:uiPriority="50"/>
-    <w:lsdException w:name="List Table 6 Colorful Accent 5" w:uiPriority="51"/>
-    <w:lsdException w:name="List Table 7 Colorful Accent 5" w:uiPriority="52"/>
-    <w:lsdException w:name="List Table 1 Light Accent 6" w:uiPriority="46"/>
-    <w:lsdException w:name="List Table 2 Accent 6" w:uiPriority="47"/>
-    <w:lsdException w:name="List Table 3 Accent 6" w:uiPriority="48"/>
-    <w:lsdException w:name="List Table 4 Accent 6" w:uiPriority="49"/>
-    <w:lsdException w:name="List Table 5 Dark Accent 6" w:uiPriority="50"/>
-    <w:lsdException w:name="List Table 6 Colorful Accent 6" w:uiPriority="51"/>
-    <w:lsdException w:name="List Table 7 Colorful Accent 6" w:uiPriority="52"/>
+  <w:latentStyles w:defLockedState="0" w:defUIPriority="99" w:defSemiHidden="1" w:defUnhideWhenUsed="1" w:defQFormat="0" w:count="276">
+    <w:lsdException w:name="Normal" w:semiHidden="0" w:uiPriority="0" w:unhideWhenUsed="0" w:qFormat="1"/>
+    <w:lsdException w:name="heading 1" w:semiHidden="0" w:uiPriority="0" w:unhideWhenUsed="0" w:qFormat="1"/>
+    <w:lsdException w:name="heading 2" w:semiHidden="0" w:uiPriority="9" w:unhideWhenUsed="0" w:qFormat="1"/>
+    <w:lsdException w:name="heading 3" w:semiHidden="0" w:uiPriority="0" w:unhideWhenUsed="0" w:qFormat="1"/>
+    <w:lsdException w:name="heading 4" w:uiPriority="9" w:qFormat="1"/>
+    <w:lsdException w:name="heading 5" w:uiPriority="9" w:qFormat="1"/>
+    <w:lsdException w:name="heading 6" w:uiPriority="9" w:qFormat="1"/>
+    <w:lsdException w:name="heading 7" w:uiPriority="9" w:qFormat="1"/>
+    <w:lsdException w:name="heading 8" w:uiPriority="9" w:qFormat="1"/>
+    <w:lsdException w:name="heading 9" w:uiPriority="9" w:qFormat="1"/>
+    <w:lsdException w:name="toc 1" w:uiPriority="39" w:qFormat="1"/>
+    <w:lsdException w:name="toc 2" w:uiPriority="39" w:qFormat="1"/>
+    <w:lsdException w:name="toc 3" w:uiPriority="39" w:qFormat="1"/>
+    <w:lsdException w:name="toc 4" w:uiPriority="39"/>
+    <w:lsdException w:name="toc 5" w:uiPriority="39"/>
+    <w:lsdException w:name="toc 6" w:uiPriority="39"/>
+    <w:lsdException w:name="toc 7" w:uiPriority="39"/>
+    <w:lsdException w:name="toc 8" w:uiPriority="39"/>
+    <w:lsdException w:name="toc 9" w:uiPriority="39"/>
+    <w:lsdException w:name="caption" w:uiPriority="35" w:qFormat="1"/>
+    <w:lsdException w:name="Title" w:semiHidden="0" w:uiPriority="10" w:unhideWhenUsed="0" w:qFormat="1"/>
+    <w:lsdException w:name="Default Paragraph Font" w:uiPriority="1"/>
+    <w:lsdException w:name="Subtitle" w:semiHidden="0" w:uiPriority="11" w:unhideWhenUsed="0" w:qFormat="1"/>
+    <w:lsdException w:name="Strong" w:semiHidden="0" w:uiPriority="22" w:unhideWhenUsed="0" w:qFormat="1"/>
+    <w:lsdException w:name="Emphasis" w:semiHidden="0" w:uiPriority="20" w:unhideWhenUsed="0" w:qFormat="1"/>
+    <w:lsdException w:name="Table Grid" w:semiHidden="0" w:uiPriority="59" w:unhideWhenUsed="0"/>
+    <w:lsdException w:name="Placeholder Text" w:unhideWhenUsed="0"/>
+    <w:lsdException w:name="No Spacing" w:semiHidden="0" w:uiPriority="1" w:unhideWhenUsed="0" w:qFormat="1"/>
+    <w:lsdException w:name="Light Shading" w:semiHidden="0" w:uiPriority="60" w:unhideWhenUsed="0"/>
+    <w:lsdException w:name="Light List" w:semiHidden="0" w:uiPriority="61" w:unhideWhenUsed="0"/>
+    <w:lsdException w:name="Light Grid" w:semiHidden="0" w:uiPriority="62" w:unhideWhenUsed="0"/>
+    <w:lsdException w:name="Medium Shading 1" w:semiHidden="0" w:uiPriority="63" w:unhideWhenUsed="0"/>
+    <w:lsdException w:name="Medium Shading 2" w:semiHidden="0" w:uiPriority="64" w:unhideWhenUsed="0"/>
+    <w:lsdException w:name="Medium List 1" w:semiHidden="0" w:uiPriority="65" w:unhideWhenUsed="0"/>
+    <w:lsdException w:name="Medium List 2" w:semiHidden="0" w:uiPriority="66" w:unhideWhenUsed="0"/>
+    <w:lsdException w:name="Medium Grid 1" w:semiHidden="0" w:uiPriority="67" w:unhideWhenUsed="0"/>
+    <w:lsdException w:name="Medium Grid 2" w:semiHidden="0" w:uiPriority="68" w:unhideWhenUsed="0"/>
+    <w:lsdException w:name="Medium Grid 3" w:semiHidden="0" w:uiPriority="69" w:unhideWhenUsed="0"/>
+    <w:lsdException w:name="Dark List" w:semiHidden="0" w:uiPriority="70" w:unhideWhenUsed="0"/>
+    <w:lsdException w:name="Colorful Shading" w:semiHidden="0" w:uiPriority="71" w:unhideWhenUsed="0"/>
+    <w:lsdException w:name="Colorful List" w:semiHidden="0" w:uiPriority="72" w:unhideWhenUsed="0"/>
+    <w:lsdException w:name="Colorful Grid" w:semiHidden="0" w:uiPriority="73" w:unhideWhenUsed="0"/>
+    <w:lsdException w:name="Light Shading Accent 1" w:semiHidden="0" w:uiPriority="60" w:unhideWhenUsed="0"/>
+    <w:lsdException w:name="Light List Accent 1" w:semiHidden="0" w:uiPriority="61" w:unhideWhenUsed="0"/>
+    <w:lsdException w:name="Light Grid Accent 1" w:semiHidden="0" w:uiPriority="62" w:unhideWhenUsed="0"/>
+    <w:lsdException w:name="Medium Shading 1 Accent 1" w:semiHidden="0" w:uiPriority="63" w:unhideWhenUsed="0"/>
+    <w:lsdException w:name="Medium Shading 2 Accent 1" w:semiHidden="0" w:uiPriority="64" w:unhideWhenUsed="0"/>
+    <w:lsdException w:name="Medium List 1 Accent 1" w:semiHidden="0" w:uiPriority="65" w:unhideWhenUsed="0"/>
+    <w:lsdException w:name="Revision" w:unhideWhenUsed="0"/>
+    <w:lsdException w:name="List Paragraph" w:semiHidden="0" w:uiPriority="34" w:unhideWhenUsed="0" w:qFormat="1"/>
+    <w:lsdException w:name="Quote" w:semiHidden="0" w:uiPriority="29" w:unhideWhenUsed="0" w:qFormat="1"/>
+    <w:lsdException w:name="Intense Quote" w:semiHidden="0" w:uiPriority="30" w:unhideWhenUsed="0" w:qFormat="1"/>
+    <w:lsdException w:name="Medium List 2 Accent 1" w:semiHidden="0" w:uiPriority="66" w:unhideWhenUsed="0"/>
+    <w:lsdException w:name="Medium Grid 1 Accent 1" w:semiHidden="0" w:uiPriority="67" w:unhideWhenUsed="0"/>
+    <w:lsdException w:name="Medium Grid 2 Accent 1" w:semiHidden="0" w:uiPriority="68" w:unhideWhenUsed="0"/>
+    <w:lsdException w:name="Medium Grid 3 Accent 1" w:semiHidden="0" w:uiPriority="69" w:unhideWhenUsed="0"/>
+    <w:lsdException w:name="Dark List Accent 1" w:semiHidden="0" w:uiPriority="70" w:unhideWhenUsed="0"/>
+    <w:lsdException w:name="Colorful Shading Accent 1" w:semiHidden="0" w:uiPriority="71" w:unhideWhenUsed="0"/>
+    <w:lsdException w:name="Colorful List Accent 1" w:semiHidden="0" w:uiPriority="72" w:unhideWhenUsed="0"/>
+    <w:lsdException w:name="Colorful Grid Accent 1" w:semiHidden="0" w:uiPriority="73" w:unhideWhenUsed="0"/>
+    <w:lsdException w:name="Light Shading Accent 2" w:semiHidden="0" w:uiPriority="60" w:unhideWhenUsed="0"/>
+    <w:lsdException w:name="Light List Accent 2" w:semiHidden="0" w:uiPriority="61" w:unhideWhenUsed="0"/>
+    <w:lsdException w:name="Light Grid Accent 2" w:semiHidden="0" w:uiPriority="62" w:unhideWhenUsed="0"/>
+    <w:lsdException w:name="Medium Shading 1 Accent 2" w:semiHidden="0" w:uiPriority="63" w:unhideWhenUsed="0"/>
+    <w:lsdException w:name="Medium Shading 2 Accent 2" w:semiHidden="0" w:uiPriority="64" w:unhideWhenUsed="0"/>
+    <w:lsdException w:name="Medium List 1 Accent 2" w:semiHidden="0" w:uiPriority="65" w:unhideWhenUsed="0"/>
+    <w:lsdException w:name="Medium List 2 Accent 2" w:semiHidden="0" w:uiPriority="66" w:unhideWhenUsed="0"/>
+    <w:lsdException w:name="Medium Grid 1 Accent 2" w:semiHidden="0" w:uiPriority="67" w:unhideWhenUsed="0"/>
+    <w:lsdException w:name="Medium Grid 2 Accent 2" w:semiHidden="0" w:uiPriority="68" w:unhideWhenUsed="0"/>
+    <w:lsdException w:name="Medium Grid 3 Accent 2" w:semiHidden="0" w:uiPriority="69" w:unhideWhenUsed="0"/>
+    <w:lsdException w:name="Dark List Accent 2" w:semiHidden="0" w:uiPriority="70" w:unhideWhenUsed="0"/>
+    <w:lsdException w:name="Colorful Shading Accent 2" w:semiHidden="0" w:uiPriority="71" w:unhideWhenUsed="0"/>
+    <w:lsdException w:name="Colorful List Accent 2" w:semiHidden="0" w:uiPriority="72" w:unhideWhenUsed="0"/>
+    <w:lsdException w:name="Colorful Grid Accent 2" w:semiHidden="0" w:uiPriority="73" w:unhideWhenUsed="0"/>
+    <w:lsdException w:name="Light Shading Accent 3" w:semiHidden="0" w:uiPriority="60" w:unhideWhenUsed="0"/>
+    <w:lsdException w:name="Light List Accent 3" w:semiHidden="0" w:uiPriority="61" w:unhideWhenUsed="0"/>
+    <w:lsdException w:name="Light Grid Accent 3" w:semiHidden="0" w:uiPriority="62" w:unhideWhenUsed="0"/>
+    <w:lsdException w:name="Medium Shading 1 Accent 3" w:semiHidden="0" w:uiPriority="63" w:unhideWhenUsed="0"/>
+    <w:lsdException w:name="Medium Shading 2 Accent 3" w:semiHidden="0" w:uiPriority="64" w:unhideWhenUsed="0"/>
+    <w:lsdException w:name="Medium List 1 Accent 3" w:semiHidden="0" w:uiPriority="65" w:unhideWhenUsed="0"/>
+    <w:lsdException w:name="Medium List 2 Accent 3" w:semiHidden="0" w:uiPriority="66" w:unhideWhenUsed="0"/>
+    <w:lsdException w:name="Medium Grid 1 Accent 3" w:semiHidden="0" w:uiPriority="67" w:unhideWhenUsed="0"/>
+    <w:lsdException w:name="Medium Grid 2 Accent 3" w:semiHidden="0" w:uiPriority="68" w:unhideWhenUsed="0"/>
+    <w:lsdException w:name="Medium Grid 3 Accent 3" w:semiHidden="0" w:uiPriority="69" w:unhideWhenUsed="0"/>
+    <w:lsdException w:name="Dark List Accent 3" w:semiHidden="0" w:uiPriority="70" w:unhideWhenUsed="0"/>
+    <w:lsdException w:name="Colorful Shading Accent 3" w:semiHidden="0" w:uiPriority="71" w:unhideWhenUsed="0"/>
+    <w:lsdException w:name="Colorful List Accent 3" w:semiHidden="0" w:uiPriority="72" w:unhideWhenUsed="0"/>
+    <w:lsdException w:name="Colorful Grid Accent 3" w:semiHidden="0" w:uiPriority="73" w:unhideWhenUsed="0"/>
+    <w:lsdException w:name="Light Shading Accent 4" w:semiHidden="0" w:uiPriority="60" w:unhideWhenUsed="0"/>
+    <w:lsdException w:name="Light List Accent 4" w:semiHidden="0" w:uiPriority="61" w:unhideWhenUsed="0"/>
+    <w:lsdException w:name="Light Grid Accent 4" w:semiHidden="0" w:uiPriority="62" w:unhideWhenUsed="0"/>
+    <w:lsdException w:name="Medium Shading 1 Accent 4" w:semiHidden="0" w:uiPriority="63" w:unhideWhenUsed="0"/>
+    <w:lsdException w:name="Medium Shading 2 Accent 4" w:semiHidden="0" w:uiPriority="64" w:unhideWhenUsed="0"/>
+    <w:lsdException w:name="Medium List 1 Accent 4" w:semiHidden="0" w:uiPriority="65" w:unhideWhenUsed="0"/>
+    <w:lsdException w:name="Medium List 2 Accent 4" w:semiHidden="0" w:uiPriority="66" w:unhideWhenUsed="0"/>
+    <w:lsdException w:name="Medium Grid 1 Accent 4" w:semiHidden="0" w:uiPriority="67" w:unhideWhenUsed="0"/>
+    <w:lsdException w:name="Medium Grid 2 Accent 4" w:semiHidden="0" w:uiPriority="68" w:unhideWhenUsed="0"/>
+    <w:lsdException w:name="Medium Grid 3 Accent 4" w:semiHidden="0" w:uiPriority="69" w:unhideWhenUsed="0"/>
+    <w:lsdException w:name="Dark List Accent 4" w:semiHidden="0" w:uiPriority="70" w:unhideWhenUsed="0"/>
+    <w:lsdException w:name="Colorful Shading Accent 4" w:semiHidden="0" w:uiPriority="71" w:unhideWhenUsed="0"/>
+    <w:lsdException w:name="Colorful List Accent 4" w:semiHidden="0" w:uiPriority="72" w:unhideWhenUsed="0"/>
+    <w:lsdException w:name="Colorful Grid Accent 4" w:semiHidden="0" w:uiPriority="73" w:unhideWhenUsed="0"/>
+    <w:lsdException w:name="Light Shading Accent 5" w:semiHidden="0" w:uiPriority="60" w:unhideWhenUsed="0"/>
+    <w:lsdException w:name="Light List Accent 5" w:semiHidden="0" w:uiPriority="61" w:unhideWhenUsed="0"/>
+    <w:lsdException w:name="Light Grid Accent 5" w:semiHidden="0" w:uiPriority="62" w:unhideWhenUsed="0"/>
+    <w:lsdException w:name="Medium Shading 1 Accent 5" w:semiHidden="0" w:uiPriority="63" w:unhideWhenUsed="0"/>
+    <w:lsdException w:name="Medium Shading 2 Accent 5" w:semiHidden="0" w:uiPriority="64" w:unhideWhenUsed="0"/>
+    <w:lsdException w:name="Medium List 1 Accent 5" w:semiHidden="0" w:uiPriority="65" w:unhideWhenUsed="0"/>
+    <w:lsdException w:name="Medium List 2 Accent 5" w:semiHidden="0" w:uiPriority="66" w:unhideWhenUsed="0"/>
+    <w:lsdException w:name="Medium Grid 1 Accent 5" w:semiHidden="0" w:uiPriority="67" w:unhideWhenUsed="0"/>
+    <w:lsdException w:name="Medium Grid 2 Accent 5" w:semiHidden="0" w:uiPriority="68" w:unhideWhenUsed="0"/>
+    <w:lsdException w:name="Medium Grid 3 Accent 5" w:semiHidden="0" w:uiPriority="69" w:unhideWhenUsed="0"/>
+    <w:lsdException w:name="Dark List Accent 5" w:semiHidden="0" w:uiPriority="70" w:unhideWhenUsed="0"/>
+    <w:lsdException w:name="Colorful Shading Accent 5" w:semiHidden="0" w:uiPriority="71" w:unhideWhenUsed="0"/>
+    <w:lsdException w:name="Colorful List Accent 5" w:semiHidden="0" w:uiPriority="72" w:unhideWhenUsed="0"/>
+    <w:lsdException w:name="Colorful Grid Accent 5" w:semiHidden="0" w:uiPriority="73" w:unhideWhenUsed="0"/>
+    <w:lsdException w:name="Light Shading Accent 6" w:semiHidden="0" w:uiPriority="60" w:unhideWhenUsed="0"/>
+    <w:lsdException w:name="Light List Accent 6" w:semiHidden="0" w:uiPriority="61" w:unhideWhenUsed="0"/>
+    <w:lsdException w:name="Light Grid Accent 6" w:semiHidden="0" w:uiPriority="62" w:unhideWhenUsed="0"/>
+    <w:lsdException w:name="Medium Shading 1 Accent 6" w:semiHidden="0" w:uiPriority="63" w:unhideWhenUsed="0"/>
+    <w:lsdException w:name="Medium Shading 2 Accent 6" w:semiHidden="0" w:uiPriority="64" w:unhideWhenUsed="0"/>
+    <w:lsdException w:name="Medium List 1 Accent 6" w:semiHidden="0" w:uiPriority="65" w:unhideWhenUsed="0"/>
+    <w:lsdException w:name="Medium List 2 Accent 6" w:semiHidden="0" w:uiPriority="66" w:unhideWhenUsed="0"/>
+    <w:lsdException w:name="Medium Grid 1 Accent 6" w:semiHidden="0" w:uiPriority="67" w:unhideWhenUsed="0"/>
+    <w:lsdException w:name="Medium Grid 2 Accent 6" w:semiHidden="0" w:uiPriority="68" w:unhideWhenUsed="0"/>
+    <w:lsdException w:name="Medium Grid 3 Accent 6" w:semiHidden="0" w:uiPriority="69" w:unhideWhenUsed="0"/>
+    <w:lsdException w:name="Dark List Accent 6" w:semiHidden="0" w:uiPriority="70" w:unhideWhenUsed="0"/>
+    <w:lsdException w:name="Colorful Shading Accent 6" w:semiHidden="0" w:uiPriority="71" w:unhideWhenUsed="0"/>
+    <w:lsdException w:name="Colorful List Accent 6" w:semiHidden="0" w:uiPriority="72" w:unhideWhenUsed="0"/>
+    <w:lsdException w:name="Colorful Grid Accent 6" w:semiHidden="0" w:uiPriority="73" w:unhideWhenUsed="0"/>
+    <w:lsdException w:name="Subtle Emphasis" w:semiHidden="0" w:uiPriority="19" w:unhideWhenUsed="0" w:qFormat="1"/>
+    <w:lsdException w:name="Intense Emphasis" w:semiHidden="0" w:uiPriority="21" w:unhideWhenUsed="0" w:qFormat="1"/>
+    <w:lsdException w:name="Subtle Reference" w:semiHidden="0" w:uiPriority="31" w:unhideWhenUsed="0" w:qFormat="1"/>
+    <w:lsdException w:name="Intense Reference" w:semiHidden="0" w:uiPriority="32" w:unhideWhenUsed="0" w:qFormat="1"/>
+    <w:lsdException w:name="Book Title" w:semiHidden="0" w:uiPriority="33" w:unhideWhenUsed="0" w:qFormat="1"/>
+    <w:lsdException w:name="Bibliography" w:uiPriority="37"/>
+    <w:lsdException w:name="TOC Heading" w:uiPriority="39" w:qFormat="1"/>
+  </w:latentStyles>
+  <w:style w:type="paragraph" w:default="1" w:styleId="Normal">
+    <w:name w:val="Normal"/>
+    <w:qFormat/>
+    <w:rsid w:val="00B2366C"/>
+    <w:rPr>
+      <w:sz w:val="24"/>
+      <w:szCs w:val="24"/>
+      <w:lang w:val="en-US" w:eastAsia="en-US"/>
+    </w:rPr>
+  </w:style>
+  <w:style w:type="paragraph" w:styleId="Heading1">
+    <w:name w:val="heading 1"/>
+    <w:basedOn w:val="Normal"/>
+    <w:next w:val="Normal"/>
+    <w:link w:val="Heading1Char"/>
+    <w:qFormat/>
+    <w:rsid w:val="004175D9"/>
+    <w:pPr>
+      <w:keepNext/>
+      <w:spacing w:before="240" w:after="60"/>
+      <w:outlineLvl w:val="0"/>
+    </w:pPr>
+    <w:rPr>
+      <w:rFonts w:ascii="Arial" w:hAnsi="Arial" w:cs="Arial"/>
+      <w:b/>
+      <w:bCs/>
+      <w:kern w:val="32"/>
+      <w:sz w:val="32"/>
+      <w:szCs w:val="32"/>
+    </w:rPr>
+  </w:style>
+  <w:style w:type="paragraph" w:styleId="Heading2">
+    <w:name w:val="heading 2"/>
+    <w:basedOn w:val="Normal"/>
+    <w:next w:val="Normal"/>
+    <w:qFormat/>
+    <w:rsid w:val="004175D9"/>
+    <w:pPr>
+      <w:keepNext/>
+      <w:spacing w:before="240" w:after="60"/>
+      <w:outlineLvl w:val="1"/>
+    </w:pPr>
+    <w:rPr>
+      <w:rFonts w:ascii="Arial" w:hAnsi="Arial" w:cs="Arial"/>
+      <w:b/>
+      <w:bCs/>
+      <w:i/>
+      <w:iCs/>
+      <w:sz w:val="28"/>
+      <w:szCs w:val="28"/>
+    </w:rPr>
+  </w:style>
+  <w:style w:type="paragraph" w:styleId="Heading3">
+    <w:name w:val="heading 3"/>
+    <w:basedOn w:val="Normal"/>
+    <w:next w:val="Normal"/>
+    <w:qFormat/>
+    <w:rsid w:val="004175D9"/>
+    <w:pPr>
+      <w:keepNext/>
+      <w:spacing w:before="240" w:after="60"/>
+      <w:outlineLvl w:val="2"/>
+    </w:pPr>
+    <w:rPr>
+      <w:rFonts w:ascii="Arial" w:hAnsi="Arial" w:cs="Arial"/>
+      <w:b/>
+      <w:bCs/>
+      <w:sz w:val="26"/>
+      <w:szCs w:val="26"/>
+    </w:rPr>
+  </w:style>
+  <w:style w:type="character" w:default="1" w:styleId="DefaultParagraphFont">
+    <w:name w:val="Default Paragraph Font"/>
+    <w:uiPriority w:val="1"/>
+    <w:semiHidden/>
+    <w:unhideWhenUsed/>
+  </w:style>
+  <w:style w:type="table" w:default="1" w:styleId="TableNormal">
+    <w:name w:val="Normal Table"/>
+    <w:uiPriority w:val="99"/>
+    <w:semiHidden/>
+    <w:unhideWhenUsed/>
+    <w:tblPr>
+      <w:tblInd w:w="0" w:type="dxa"/>
+      <w:tblCellMar>
+        <w:top w:w="0" w:type="dxa"/>
+        <w:left w:w="108" w:type="dxa"/>
+        <w:bottom w:w="0" w:type="dxa"/>
+        <w:right w:w="108" w:type="dxa"/>
+      </w:tblCellMar>
+    </w:tblPr>
+  </w:style>
+  <w:style w:type="numbering" w:default="1" w:styleId="NoList">
+    <w:name w:val="No List"/>
+    <w:uiPriority w:val="99"/>
+    <w:semiHidden/>
+    <w:unhideWhenUsed/>
+  </w:style>
+  <w:style w:type="paragraph" w:styleId="Header">
+    <w:name w:val="header"/>
+    <w:basedOn w:val="Normal"/>
+    <w:rsid w:val="00F506BB"/>
+    <w:pPr>
+      <w:tabs>
+        <w:tab w:val="center" w:pos="4320"/>
+        <w:tab w:val="right" w:pos="8640"/>
+      </w:tabs>
+    </w:pPr>
+  </w:style>
+  <w:style w:type="paragraph" w:styleId="Footer">
+    <w:name w:val="footer"/>
+    <w:basedOn w:val="Normal"/>
+    <w:rsid w:val="00F506BB"/>
+    <w:pPr>
+      <w:tabs>
+        <w:tab w:val="center" w:pos="4320"/>
+        <w:tab w:val="right" w:pos="8640"/>
+      </w:tabs>
+    </w:pPr>
+  </w:style>
+  <w:style w:type="table" w:styleId="TableGrid">
+    <w:name w:val="Table Grid"/>
+    <w:basedOn w:val="TableNormal"/>
+    <w:uiPriority w:val="59"/>
+    <w:rsid w:val="00F506BB"/>
+    <w:tblPr>
+      <w:tblInd w:w="0" w:type="dxa"/>
+      <w:tblBorders>
+        <w:top w:val="single" w:sz="4" w:space="0" w:color="auto"/>
+        <w:left w:val="single" w:sz="4" w:space="0" w:color="auto"/>
+        <w:bottom w:val="single" w:sz="4" w:space="0" w:color="auto"/>
+        <w:right w:val="single" w:sz="4" w:space="0" w:color="auto"/>
+        <w:insideH w:val="single" w:sz="4" w:space="0" w:color="auto"/>
+        <w:insideV w:val="single" w:sz="4" w:space="0" w:color="auto"/>
+      </w:tblBorders>
+      <w:tblCellMar>
+        <w:top w:w="0" w:type="dxa"/>
+        <w:left w:w="108" w:type="dxa"/>
+        <w:bottom w:w="0" w:type="dxa"/>
+        <w:right w:w="108" w:type="dxa"/>
+      </w:tblCellMar>
+    </w:tblPr>
+  </w:style>
+  <w:style w:type="character" w:styleId="PageNumber">
+    <w:name w:val="page number"/>
+    <w:basedOn w:val="DefaultParagraphFont"/>
+    <w:rsid w:val="00F506BB"/>
+  </w:style>
+  <w:style w:type="paragraph" w:styleId="BalloonText">
+    <w:name w:val="Balloon Text"/>
+    <w:basedOn w:val="Normal"/>
+    <w:link w:val="BalloonTextChar"/>
+    <w:uiPriority w:val="99"/>
+    <w:semiHidden/>
+    <w:unhideWhenUsed/>
+    <w:rsid w:val="00924D7D"/>
+    <w:rPr>
+      <w:rFonts w:ascii="Tahoma" w:hAnsi="Tahoma" w:cs="Tahoma"/>
+      <w:sz w:val="16"/>
+      <w:szCs w:val="16"/>
+    </w:rPr>
+  </w:style>
+  <w:style w:type="character" w:customStyle="1" w:styleId="BalloonTextChar">
+    <w:name w:val="Balloon Text Char"/>
+    <w:link w:val="BalloonText"/>
+    <w:uiPriority w:val="99"/>
+    <w:semiHidden/>
+    <w:rsid w:val="00924D7D"/>
+    <w:rPr>
+      <w:rFonts w:ascii="Tahoma" w:hAnsi="Tahoma" w:cs="Tahoma"/>
+      <w:sz w:val="16"/>
+      <w:szCs w:val="16"/>
+    </w:rPr>
+  </w:style>
+  <w:style w:type="character" w:styleId="Hyperlink">
+    <w:name w:val="Hyperlink"/>
+    <w:uiPriority w:val="99"/>
+    <w:rsid w:val="00333532"/>
+    <w:rPr>
+      <w:color w:val="0000FF"/>
+      <w:u w:val="single"/>
+    </w:rPr>
+  </w:style>
+  <w:style w:type="paragraph" w:styleId="TOC1">
+    <w:name w:val="toc 1"/>
+    <w:basedOn w:val="Normal"/>
+    <w:next w:val="Normal"/>
+    <w:autoRedefine/>
+    <w:uiPriority w:val="39"/>
+    <w:qFormat/>
+    <w:rsid w:val="004175D9"/>
+  </w:style>
+  <w:style w:type="character" w:styleId="FollowedHyperlink">
+    <w:name w:val="FollowedHyperlink"/>
+    <w:rsid w:val="00784CB7"/>
+    <w:rPr>
+      <w:color w:val="800080"/>
+      <w:u w:val="single"/>
+    </w:rPr>
+  </w:style>
+  <w:style w:type="paragraph" w:styleId="TOC3">
+    <w:name w:val="toc 3"/>
+    <w:basedOn w:val="Normal"/>
+    <w:next w:val="Normal"/>
+    <w:autoRedefine/>
+    <w:uiPriority w:val="39"/>
+    <w:qFormat/>
+    <w:rsid w:val="0093617F"/>
+    <w:pPr>
+      <w:ind w:left="480"/>
+    </w:pPr>
+  </w:style>
+  <w:style w:type="paragraph" w:styleId="TOC2">
+    <w:name w:val="toc 2"/>
+    <w:basedOn w:val="Normal"/>
+    <w:next w:val="Normal"/>
+    <w:autoRedefine/>
+    <w:uiPriority w:val="39"/>
+    <w:qFormat/>
+    <w:rsid w:val="00F01CE5"/>
+    <w:pPr>
+      <w:ind w:left="240"/>
+    </w:pPr>
+  </w:style>
+  <w:style w:type="paragraph" w:styleId="ListParagraph">
+    <w:name w:val="List Paragraph"/>
+    <w:basedOn w:val="Normal"/>
+    <w:uiPriority w:val="34"/>
+    <w:qFormat/>
+    <w:rsid w:val="009B5259"/>
+    <w:pPr>
+      <w:ind w:left="720"/>
+    </w:pPr>
+  </w:style>
+  <w:style w:type="paragraph" w:styleId="TOCHeading">
+    <w:name w:val="TOC Heading"/>
+    <w:basedOn w:val="Heading1"/>
+    <w:next w:val="Normal"/>
+    <w:uiPriority w:val="39"/>
+    <w:qFormat/>
+    <w:rsid w:val="00870FC0"/>
+    <w:pPr>
+      <w:keepLines/>
+      <w:spacing w:before="480" w:after="0" w:line="276" w:lineRule="auto"/>
+      <w:outlineLvl w:val="9"/>
+    </w:pPr>
+    <w:rPr>
+      <w:rFonts w:ascii="Cambria" w:eastAsia="MS Gothic" w:hAnsi="Cambria" w:cs="Times New Roman"/>
+      <w:color w:val="365F91"/>
+      <w:kern w:val="0"/>
+      <w:sz w:val="28"/>
+      <w:szCs w:val="28"/>
+      <w:lang w:eastAsia="ja-JP"/>
+    </w:rPr>
+  </w:style>
+  <w:style w:type="paragraph" w:customStyle="1" w:styleId="FieldLabel">
+    <w:name w:val="FieldLabel"/>
+    <w:basedOn w:val="Normal"/>
+    <w:rsid w:val="006914E9"/>
+    <w:pPr>
+      <w:widowControl w:val="0"/>
+      <w:spacing w:before="20" w:after="60"/>
+    </w:pPr>
+    <w:rPr>
+      <w:rFonts w:ascii="Arial" w:hAnsi="Arial"/>
+      <w:sz w:val="20"/>
+      <w:szCs w:val="20"/>
+    </w:rPr>
+  </w:style>
+  <w:style w:type="paragraph" w:styleId="BodyText">
+    <w:name w:val="Body Text"/>
+    <w:basedOn w:val="Normal"/>
+    <w:rsid w:val="00B10ADA"/>
+    <w:pPr>
+      <w:spacing w:after="120" w:line="0" w:lineRule="atLeast"/>
+      <w:ind w:left="360"/>
+    </w:pPr>
+    <w:rPr>
+      <w:rFonts w:ascii="Arial" w:hAnsi="Arial"/>
+      <w:spacing w:val="-5"/>
+      <w:sz w:val="20"/>
+      <w:szCs w:val="20"/>
+    </w:rPr>
+  </w:style>
+  <w:style w:type="paragraph" w:customStyle="1" w:styleId="TableText">
+    <w:name w:val="Table Text"/>
+    <w:basedOn w:val="Normal"/>
+    <w:rsid w:val="00B10ADA"/>
+    <w:pPr>
+      <w:ind w:left="14"/>
+    </w:pPr>
+    <w:rPr>
+      <w:rFonts w:ascii="Arial" w:hAnsi="Arial"/>
+      <w:spacing w:val="-5"/>
+      <w:sz w:val="16"/>
+      <w:szCs w:val="20"/>
+    </w:rPr>
+  </w:style>
+  <w:style w:type="table" w:styleId="TableWeb2">
+    <w:name w:val="Table Web 2"/>
+    <w:basedOn w:val="TableNormal"/>
+    <w:rsid w:val="00B10ADA"/>
+    <w:pPr>
+      <w:widowControl w:val="0"/>
+    </w:pPr>
+    <w:tblPr>
+      <w:tblCellSpacing w:w="20" w:type="dxa"/>
+      <w:tblInd w:w="0" w:type="dxa"/>
+      <w:tblBorders>
+        <w:top w:val="inset" w:sz="6" w:space="0" w:color="auto"/>
+        <w:left w:val="inset" w:sz="6" w:space="0" w:color="auto"/>
+        <w:bottom w:val="inset" w:sz="6" w:space="0" w:color="auto"/>
+        <w:right w:val="inset" w:sz="6" w:space="0" w:color="auto"/>
+        <w:insideH w:val="inset" w:sz="6" w:space="0" w:color="auto"/>
+        <w:insideV w:val="inset" w:sz="6" w:space="0" w:color="auto"/>
+      </w:tblBorders>
+      <w:tblCellMar>
+        <w:top w:w="0" w:type="dxa"/>
+        <w:left w:w="108" w:type="dxa"/>
+        <w:bottom w:w="0" w:type="dxa"/>
+        <w:right w:w="108" w:type="dxa"/>
+      </w:tblCellMar>
+    </w:tblPr>
+    <w:trPr>
+      <w:tblCellSpacing w:w="20" w:type="dxa"/>
+    </w:trPr>
+    <w:tcPr>
+      <w:shd w:val="clear" w:color="auto" w:fill="auto"/>
+    </w:tcPr>
+    <w:tblStylePr w:type="firstRow">
+      <w:rPr>
+        <w:color w:val="auto"/>
+      </w:rPr>
+      <w:tblPr/>
+      <w:tcPr>
+        <w:tcBorders>
+          <w:tl2br w:val="none" w:sz="0" w:space="0" w:color="auto"/>
+          <w:tr2bl w:val="none" w:sz="0" w:space="0" w:color="auto"/>
+        </w:tcBorders>
+      </w:tcPr>
+    </w:tblStylePr>
+  </w:style>
+  <w:style w:type="paragraph" w:customStyle="1" w:styleId="msolistparagraph0">
+    <w:name w:val="msolistparagraph"/>
+    <w:basedOn w:val="Normal"/>
+    <w:semiHidden/>
+    <w:rsid w:val="00B10ADA"/>
+    <w:pPr>
+      <w:ind w:left="720"/>
+    </w:pPr>
+    <w:rPr>
+      <w:rFonts w:eastAsia="Calibri"/>
+      <w:lang w:val="en-CA" w:eastAsia="en-CA"/>
+    </w:rPr>
+  </w:style>
+  <w:style w:type="character" w:customStyle="1" w:styleId="apple-converted-space">
+    <w:name w:val="apple-converted-space"/>
+    <w:basedOn w:val="DefaultParagraphFont"/>
+    <w:rsid w:val="00384A2A"/>
+  </w:style>
+  <w:style w:type="character" w:customStyle="1" w:styleId="variablesproductname">
+    <w:name w:val="variablesproductname"/>
+    <w:basedOn w:val="DefaultParagraphFont"/>
+    <w:rsid w:val="00384A2A"/>
+  </w:style>
+  <w:style w:type="paragraph" w:styleId="NormalWeb">
+    <w:name w:val="Normal (Web)"/>
+    <w:basedOn w:val="Normal"/>
+    <w:uiPriority w:val="99"/>
+    <w:semiHidden/>
+    <w:unhideWhenUsed/>
+    <w:rsid w:val="00384A2A"/>
+    <w:pPr>
+      <w:spacing w:before="100" w:beforeAutospacing="1" w:after="100" w:afterAutospacing="1"/>
+    </w:pPr>
+    <w:rPr>
+      <w:lang w:val="en-CA" w:eastAsia="en-CA"/>
+    </w:rPr>
+  </w:style>
+  <w:style w:type="character" w:styleId="HTMLCode">
+    <w:name w:val="HTML Code"/>
+    <w:basedOn w:val="DefaultParagraphFont"/>
+    <w:uiPriority w:val="99"/>
+    <w:semiHidden/>
+    <w:unhideWhenUsed/>
+    <w:rsid w:val="00F85D11"/>
+    <w:rPr>
+      <w:rFonts w:ascii="Courier New" w:eastAsia="Times New Roman" w:hAnsi="Courier New" w:cs="Courier New"/>
+      <w:sz w:val="20"/>
+      <w:szCs w:val="20"/>
+    </w:rPr>
+  </w:style>
+  <w:style w:type="character" w:customStyle="1" w:styleId="uicontrol">
+    <w:name w:val="uicontrol"/>
+    <w:basedOn w:val="DefaultParagraphFont"/>
+    <w:rsid w:val="00F85D11"/>
+  </w:style>
+  <w:style w:type="paragraph" w:styleId="NoSpacing">
+    <w:name w:val="No Spacing"/>
+    <w:link w:val="NoSpacingChar"/>
+    <w:uiPriority w:val="1"/>
+    <w:qFormat/>
+    <w:rsid w:val="008F3529"/>
+    <w:rPr>
+      <w:rFonts w:asciiTheme="minorHAnsi" w:eastAsiaTheme="minorEastAsia" w:hAnsiTheme="minorHAnsi" w:cstheme="minorBidi"/>
+      <w:sz w:val="22"/>
+      <w:szCs w:val="22"/>
+      <w:lang w:val="en-US" w:eastAsia="ja-JP"/>
+    </w:rPr>
+  </w:style>
+  <w:style w:type="character" w:customStyle="1" w:styleId="NoSpacingChar">
+    <w:name w:val="No Spacing Char"/>
+    <w:basedOn w:val="DefaultParagraphFont"/>
+    <w:link w:val="NoSpacing"/>
+    <w:uiPriority w:val="1"/>
+    <w:rsid w:val="008F3529"/>
+    <w:rPr>
+      <w:rFonts w:asciiTheme="minorHAnsi" w:eastAsiaTheme="minorEastAsia" w:hAnsiTheme="minorHAnsi" w:cstheme="minorBidi"/>
+      <w:sz w:val="22"/>
+      <w:szCs w:val="22"/>
+      <w:lang w:val="en-US" w:eastAsia="ja-JP"/>
+    </w:rPr>
+  </w:style>
+  <w:style w:type="character" w:customStyle="1" w:styleId="Heading1Char">
+    <w:name w:val="Heading 1 Char"/>
+    <w:basedOn w:val="DefaultParagraphFont"/>
+    <w:link w:val="Heading1"/>
+    <w:rsid w:val="00C272DB"/>
+    <w:rPr>
+      <w:rFonts w:ascii="Arial" w:hAnsi="Arial" w:cs="Arial"/>
+      <w:b/>
+      <w:bCs/>
+      <w:kern w:val="32"/>
+      <w:sz w:val="32"/>
+      <w:szCs w:val="32"/>
+      <w:lang w:val="en-US" w:eastAsia="en-US"/>
+    </w:rPr>
+  </w:style>
+</w:styles>
+</file>
+
+<file path=word/stylesWithEffects.xml><?xml version="1.0" encoding="utf-8"?>
+<w:styles xmlns:wpc="http://schemas.microsoft.com/office/word/2010/wordprocessingCanvas" xmlns:mo="http://schemas.microsoft.com/office/mac/office/2008/main" xmlns:mc="http://schemas.openxmlformats.org/markup-compatibility/2006" xmlns:mv="urn:schemas-microsoft-com:mac:vml" xmlns:o="urn:schemas-microsoft-com:office:office" xmlns:r="http://schemas.openxmlformats.org/officeDocument/2006/relationships" xmlns:m="http://schemas.openxmlformats.org/officeDocument/2006/math" xmlns:v="urn:schemas-microsoft-com:vml" xmlns:wp14="http://schemas.microsoft.com/office/word/2010/wordprocessingDrawing" xmlns:wp="http://schemas.openxmlformats.org/drawingml/2006/wordprocessingDrawing" xmlns:w10="urn:schemas-microsoft-com:office:word" xmlns:w="http://schemas.openxmlformats.org/wordprocessingml/2006/main" xmlns:w14="http://schemas.microsoft.com/office/word/2010/wordml" xmlns:wpg="http://schemas.microsoft.com/office/word/2010/wordprocessingGroup" xmlns:wpi="http://schemas.microsoft.com/office/word/2010/wordprocessingInk" xmlns:wne="http://schemas.microsoft.com/office/word/2006/wordml" xmlns:wps="http://schemas.microsoft.com/office/word/2010/wordprocessingShape" mc:Ignorable="w14 wp14">
+  <w:docDefaults>
+    <w:rPrDefault>
+      <w:rPr>
+        <w:rFonts w:ascii="Times New Roman" w:eastAsia="Times New Roman" w:hAnsi="Times New Roman" w:cs="Times New Roman"/>
+        <w:lang w:val="en-CA" w:eastAsia="en-CA" w:bidi="ar-SA"/>
+      </w:rPr>
+    </w:rPrDefault>
+    <w:pPrDefault/>
+  </w:docDefaults>
+  <w:latentStyles w:defLockedState="0" w:defUIPriority="99" w:defSemiHidden="1" w:defUnhideWhenUsed="1" w:defQFormat="0" w:count="276">
+    <w:lsdException w:name="Normal" w:semiHidden="0" w:uiPriority="0" w:unhideWhenUsed="0" w:qFormat="1"/>
+    <w:lsdException w:name="heading 1" w:semiHidden="0" w:uiPriority="0" w:unhideWhenUsed="0" w:qFormat="1"/>
+    <w:lsdException w:name="heading 2" w:semiHidden="0" w:uiPriority="9" w:unhideWhenUsed="0" w:qFormat="1"/>
+    <w:lsdException w:name="heading 3" w:semiHidden="0" w:uiPriority="0" w:unhideWhenUsed="0" w:qFormat="1"/>
+    <w:lsdException w:name="heading 4" w:uiPriority="9" w:qFormat="1"/>
+    <w:lsdException w:name="heading 5" w:uiPriority="9" w:qFormat="1"/>
+    <w:lsdException w:name="heading 6" w:uiPriority="9" w:qFormat="1"/>
+    <w:lsdException w:name="heading 7" w:uiPriority="9" w:qFormat="1"/>
+    <w:lsdException w:name="heading 8" w:uiPriority="9" w:qFormat="1"/>
+    <w:lsdException w:name="heading 9" w:uiPriority="9" w:qFormat="1"/>
+    <w:lsdException w:name="toc 1" w:uiPriority="39" w:qFormat="1"/>
+    <w:lsdException w:name="toc 2" w:uiPriority="39" w:qFormat="1"/>
+    <w:lsdException w:name="toc 3" w:uiPriority="39" w:qFormat="1"/>
+    <w:lsdException w:name="toc 4" w:uiPriority="39"/>
+    <w:lsdException w:name="toc 5" w:uiPriority="39"/>
+    <w:lsdException w:name="toc 6" w:uiPriority="39"/>
+    <w:lsdException w:name="toc 7" w:uiPriority="39"/>
+    <w:lsdException w:name="toc 8" w:uiPriority="39"/>
+    <w:lsdException w:name="toc 9" w:uiPriority="39"/>
+    <w:lsdException w:name="caption" w:uiPriority="35" w:qFormat="1"/>
+    <w:lsdException w:name="Title" w:semiHidden="0" w:uiPriority="10" w:unhideWhenUsed="0" w:qFormat="1"/>
+    <w:lsdException w:name="Default Paragraph Font" w:uiPriority="1"/>
+    <w:lsdException w:name="Subtitle" w:semiHidden="0" w:uiPriority="11" w:unhideWhenUsed="0" w:qFormat="1"/>
+    <w:lsdException w:name="Strong" w:semiHidden="0" w:uiPriority="22" w:unhideWhenUsed="0" w:qFormat="1"/>
+    <w:lsdException w:name="Emphasis" w:semiHidden="0" w:uiPriority="20" w:unhideWhenUsed="0" w:qFormat="1"/>
+    <w:lsdException w:name="Table Grid" w:semiHidden="0" w:uiPriority="59" w:unhideWhenUsed="0"/>
+    <w:lsdException w:name="Placeholder Text" w:unhideWhenUsed="0"/>
+    <w:lsdException w:name="No Spacing" w:semiHidden="0" w:uiPriority="1" w:unhideWhenUsed="0" w:qFormat="1"/>
+    <w:lsdException w:name="Light Shading" w:semiHidden="0" w:uiPriority="60" w:unhideWhenUsed="0"/>
+    <w:lsdException w:name="Light List" w:semiHidden="0" w:uiPriority="61" w:unhideWhenUsed="0"/>
+    <w:lsdException w:name="Light Grid" w:semiHidden="0" w:uiPriority="62" w:unhideWhenUsed="0"/>
+    <w:lsdException w:name="Medium Shading 1" w:semiHidden="0" w:uiPriority="63" w:unhideWhenUsed="0"/>
+    <w:lsdException w:name="Medium Shading 2" w:semiHidden="0" w:uiPriority="64" w:unhideWhenUsed="0"/>
+    <w:lsdException w:name="Medium List 1" w:semiHidden="0" w:uiPriority="65" w:unhideWhenUsed="0"/>
+    <w:lsdException w:name="Medium List 2" w:semiHidden="0" w:uiPriority="66" w:unhideWhenUsed="0"/>
+    <w:lsdException w:name="Medium Grid 1" w:semiHidden="0" w:uiPriority="67" w:unhideWhenUsed="0"/>
+    <w:lsdException w:name="Medium Grid 2" w:semiHidden="0" w:uiPriority="68" w:unhideWhenUsed="0"/>
+    <w:lsdException w:name="Medium Grid 3" w:semiHidden="0" w:uiPriority="69" w:unhideWhenUsed="0"/>
+    <w:lsdException w:name="Dark List" w:semiHidden="0" w:uiPriority="70" w:unhideWhenUsed="0"/>
+    <w:lsdException w:name="Colorful Shading" w:semiHidden="0" w:uiPriority="71" w:unhideWhenUsed="0"/>
+    <w:lsdException w:name="Colorful List" w:semiHidden="0" w:uiPriority="72" w:unhideWhenUsed="0"/>
+    <w:lsdException w:name="Colorful Grid" w:semiHidden="0" w:uiPriority="73" w:unhideWhenUsed="0"/>
+    <w:lsdException w:name="Light Shading Accent 1" w:semiHidden="0" w:uiPriority="60" w:unhideWhenUsed="0"/>
+    <w:lsdException w:name="Light List Accent 1" w:semiHidden="0" w:uiPriority="61" w:unhideWhenUsed="0"/>
+    <w:lsdException w:name="Light Grid Accent 1" w:semiHidden="0" w:uiPriority="62" w:unhideWhenUsed="0"/>
+    <w:lsdException w:name="Medium Shading 1 Accent 1" w:semiHidden="0" w:uiPriority="63" w:unhideWhenUsed="0"/>
+    <w:lsdException w:name="Medium Shading 2 Accent 1" w:semiHidden="0" w:uiPriority="64" w:unhideWhenUsed="0"/>
+    <w:lsdException w:name="Medium List 1 Accent 1" w:semiHidden="0" w:uiPriority="65" w:unhideWhenUsed="0"/>
+    <w:lsdException w:name="Revision" w:unhideWhenUsed="0"/>
+    <w:lsdException w:name="List Paragraph" w:semiHidden="0" w:uiPriority="34" w:unhideWhenUsed="0" w:qFormat="1"/>
+    <w:lsdException w:name="Quote" w:semiHidden="0" w:uiPriority="29" w:unhideWhenUsed="0" w:qFormat="1"/>
+    <w:lsdException w:name="Intense Quote" w:semiHidden="0" w:uiPriority="30" w:unhideWhenUsed="0" w:qFormat="1"/>
+    <w:lsdException w:name="Medium List 2 Accent 1" w:semiHidden="0" w:uiPriority="66" w:unhideWhenUsed="0"/>
+    <w:lsdException w:name="Medium Grid 1 Accent 1" w:semiHidden="0" w:uiPriority="67" w:unhideWhenUsed="0"/>
+    <w:lsdException w:name="Medium Grid 2 Accent 1" w:semiHidden="0" w:uiPriority="68" w:unhideWhenUsed="0"/>
+    <w:lsdException w:name="Medium Grid 3 Accent 1" w:semiHidden="0" w:uiPriority="69" w:unhideWhenUsed="0"/>
+    <w:lsdException w:name="Dark List Accent 1" w:semiHidden="0" w:uiPriority="70" w:unhideWhenUsed="0"/>
+    <w:lsdException w:name="Colorful Shading Accent 1" w:semiHidden="0" w:uiPriority="71" w:unhideWhenUsed="0"/>
+    <w:lsdException w:name="Colorful List Accent 1" w:semiHidden="0" w:uiPriority="72" w:unhideWhenUsed="0"/>
+    <w:lsdException w:name="Colorful Grid Accent 1" w:semiHidden="0" w:uiPriority="73" w:unhideWhenUsed="0"/>
+    <w:lsdException w:name="Light Shading Accent 2" w:semiHidden="0" w:uiPriority="60" w:unhideWhenUsed="0"/>
+    <w:lsdException w:name="Light List Accent 2" w:semiHidden="0" w:uiPriority="61" w:unhideWhenUsed="0"/>
+    <w:lsdException w:name="Light Grid Accent 2" w:semiHidden="0" w:uiPriority="62" w:unhideWhenUsed="0"/>
+    <w:lsdException w:name="Medium Shading 1 Accent 2" w:semiHidden="0" w:uiPriority="63" w:unhideWhenUsed="0"/>
+    <w:lsdException w:name="Medium Shading 2 Accent 2" w:semiHidden="0" w:uiPriority="64" w:unhideWhenUsed="0"/>
+    <w:lsdException w:name="Medium List 1 Accent 2" w:semiHidden="0" w:uiPriority="65" w:unhideWhenUsed="0"/>
+    <w:lsdException w:name="Medium List 2 Accent 2" w:semiHidden="0" w:uiPriority="66" w:unhideWhenUsed="0"/>
+    <w:lsdException w:name="Medium Grid 1 Accent 2" w:semiHidden="0" w:uiPriority="67" w:unhideWhenUsed="0"/>
+    <w:lsdException w:name="Medium Grid 2 Accent 2" w:semiHidden="0" w:uiPriority="68" w:unhideWhenUsed="0"/>
+    <w:lsdException w:name="Medium Grid 3 Accent 2" w:semiHidden="0" w:uiPriority="69" w:unhideWhenUsed="0"/>
+    <w:lsdException w:name="Dark List Accent 2" w:semiHidden="0" w:uiPriority="70" w:unhideWhenUsed="0"/>
+    <w:lsdException w:name="Colorful Shading Accent 2" w:semiHidden="0" w:uiPriority="71" w:unhideWhenUsed="0"/>
+    <w:lsdException w:name="Colorful List Accent 2" w:semiHidden="0" w:uiPriority="72" w:unhideWhenUsed="0"/>
+    <w:lsdException w:name="Colorful Grid Accent 2" w:semiHidden="0" w:uiPriority="73" w:unhideWhenUsed="0"/>
+    <w:lsdException w:name="Light Shading Accent 3" w:semiHidden="0" w:uiPriority="60" w:unhideWhenUsed="0"/>
+    <w:lsdException w:name="Light List Accent 3" w:semiHidden="0" w:uiPriority="61" w:unhideWhenUsed="0"/>
+    <w:lsdException w:name="Light Grid Accent 3" w:semiHidden="0" w:uiPriority="62" w:unhideWhenUsed="0"/>
+    <w:lsdException w:name="Medium Shading 1 Accent 3" w:semiHidden="0" w:uiPriority="63" w:unhideWhenUsed="0"/>
+    <w:lsdException w:name="Medium Shading 2 Accent 3" w:semiHidden="0" w:uiPriority="64" w:unhideWhenUsed="0"/>
+    <w:lsdException w:name="Medium List 1 Accent 3" w:semiHidden="0" w:uiPriority="65" w:unhideWhenUsed="0"/>
+    <w:lsdException w:name="Medium List 2 Accent 3" w:semiHidden="0" w:uiPriority="66" w:unhideWhenUsed="0"/>
+    <w:lsdException w:name="Medium Grid 1 Accent 3" w:semiHidden="0" w:uiPriority="67" w:unhideWhenUsed="0"/>
+    <w:lsdException w:name="Medium Grid 2 Accent 3" w:semiHidden="0" w:uiPriority="68" w:unhideWhenUsed="0"/>
+    <w:lsdException w:name="Medium Grid 3 Accent 3" w:semiHidden="0" w:uiPriority="69" w:unhideWhenUsed="0"/>
+    <w:lsdException w:name="Dark List Accent 3" w:semiHidden="0" w:uiPriority="70" w:unhideWhenUsed="0"/>
+    <w:lsdException w:name="Colorful Shading Accent 3" w:semiHidden="0" w:uiPriority="71" w:unhideWhenUsed="0"/>
+    <w:lsdException w:name="Colorful List Accent 3" w:semiHidden="0" w:uiPriority="72" w:unhideWhenUsed="0"/>
+    <w:lsdException w:name="Colorful Grid Accent 3" w:semiHidden="0" w:uiPriority="73" w:unhideWhenUsed="0"/>
+    <w:lsdException w:name="Light Shading Accent 4" w:semiHidden="0" w:uiPriority="60" w:unhideWhenUsed="0"/>
+    <w:lsdException w:name="Light List Accent 4" w:semiHidden="0" w:uiPriority="61" w:unhideWhenUsed="0"/>
+    <w:lsdException w:name="Light Grid Accent 4" w:semiHidden="0" w:uiPriority="62" w:unhideWhenUsed="0"/>
+    <w:lsdException w:name="Medium Shading 1 Accent 4" w:semiHidden="0" w:uiPriority="63" w:unhideWhenUsed="0"/>
+    <w:lsdException w:name="Medium Shading 2 Accent 4" w:semiHidden="0" w:uiPriority="64" w:unhideWhenUsed="0"/>
+    <w:lsdException w:name="Medium List 1 Accent 4" w:semiHidden="0" w:uiPriority="65" w:unhideWhenUsed="0"/>
+    <w:lsdException w:name="Medium List 2 Accent 4" w:semiHidden="0" w:uiPriority="66" w:unhideWhenUsed="0"/>
+    <w:lsdException w:name="Medium Grid 1 Accent 4" w:semiHidden="0" w:uiPriority="67" w:unhideWhenUsed="0"/>
+    <w:lsdException w:name="Medium Grid 2 Accent 4" w:semiHidden="0" w:uiPriority="68" w:unhideWhenUsed="0"/>
+    <w:lsdException w:name="Medium Grid 3 Accent 4" w:semiHidden="0" w:uiPriority="69" w:unhideWhenUsed="0"/>
+    <w:lsdException w:name="Dark List Accent 4" w:semiHidden="0" w:uiPriority="70" w:unhideWhenUsed="0"/>
+    <w:lsdException w:name="Colorful Shading Accent 4" w:semiHidden="0" w:uiPriority="71" w:unhideWhenUsed="0"/>
+    <w:lsdException w:name="Colorful List Accent 4" w:semiHidden="0" w:uiPriority="72" w:unhideWhenUsed="0"/>
+    <w:lsdException w:name="Colorful Grid Accent 4" w:semiHidden="0" w:uiPriority="73" w:unhideWhenUsed="0"/>
+    <w:lsdException w:name="Light Shading Accent 5" w:semiHidden="0" w:uiPriority="60" w:unhideWhenUsed="0"/>
+    <w:lsdException w:name="Light List Accent 5" w:semiHidden="0" w:uiPriority="61" w:unhideWhenUsed="0"/>
+    <w:lsdException w:name="Light Grid Accent 5" w:semiHidden="0" w:uiPriority="62" w:unhideWhenUsed="0"/>
+    <w:lsdException w:name="Medium Shading 1 Accent 5" w:semiHidden="0" w:uiPriority="63" w:unhideWhenUsed="0"/>
+    <w:lsdException w:name="Medium Shading 2 Accent 5" w:semiHidden="0" w:uiPriority="64" w:unhideWhenUsed="0"/>
+    <w:lsdException w:name="Medium List 1 Accent 5" w:semiHidden="0" w:uiPriority="65" w:unhideWhenUsed="0"/>
+    <w:lsdException w:name="Medium List 2 Accent 5" w:semiHidden="0" w:uiPriority="66" w:unhideWhenUsed="0"/>
+    <w:lsdException w:name="Medium Grid 1 Accent 5" w:semiHidden="0" w:uiPriority="67" w:unhideWhenUsed="0"/>
+    <w:lsdException w:name="Medium Grid 2 Accent 5" w:semiHidden="0" w:uiPriority="68" w:unhideWhenUsed="0"/>
+    <w:lsdException w:name="Medium Grid 3 Accent 5" w:semiHidden="0" w:uiPriority="69" w:unhideWhenUsed="0"/>
+    <w:lsdException w:name="Dark List Accent 5" w:semiHidden="0" w:uiPriority="70" w:unhideWhenUsed="0"/>
+    <w:lsdException w:name="Colorful Shading Accent 5" w:semiHidden="0" w:uiPriority="71" w:unhideWhenUsed="0"/>
+    <w:lsdException w:name="Colorful List Accent 5" w:semiHidden="0" w:uiPriority="72" w:unhideWhenUsed="0"/>
+    <w:lsdException w:name="Colorful Grid Accent 5" w:semiHidden="0" w:uiPriority="73" w:unhideWhenUsed="0"/>
+    <w:lsdException w:name="Light Shading Accent 6" w:semiHidden="0" w:uiPriority="60" w:unhideWhenUsed="0"/>
+    <w:lsdException w:name="Light List Accent 6" w:semiHidden="0" w:uiPriority="61" w:unhideWhenUsed="0"/>
+    <w:lsdException w:name="Light Grid Accent 6" w:semiHidden="0" w:uiPriority="62" w:unhideWhenUsed="0"/>
+    <w:lsdException w:name="Medium Shading 1 Accent 6" w:semiHidden="0" w:uiPriority="63" w:unhideWhenUsed="0"/>
+    <w:lsdException w:name="Medium Shading 2 Accent 6" w:semiHidden="0" w:uiPriority="64" w:unhideWhenUsed="0"/>
+    <w:lsdException w:name="Medium List 1 Accent 6" w:semiHidden="0" w:uiPriority="65" w:unhideWhenUsed="0"/>
+    <w:lsdException w:name="Medium List 2 Accent 6" w:semiHidden="0" w:uiPriority="66" w:unhideWhenUsed="0"/>
+    <w:lsdException w:name="Medium Grid 1 Accent 6" w:semiHidden="0" w:uiPriority="67" w:unhideWhenUsed="0"/>
+    <w:lsdException w:name="Medium Grid 2 Accent 6" w:semiHidden="0" w:uiPriority="68" w:unhideWhenUsed="0"/>
+    <w:lsdException w:name="Medium Grid 3 Accent 6" w:semiHidden="0" w:uiPriority="69" w:unhideWhenUsed="0"/>
+    <w:lsdException w:name="Dark List Accent 6" w:semiHidden="0" w:uiPriority="70" w:unhideWhenUsed="0"/>
+    <w:lsdException w:name="Colorful Shading Accent 6" w:semiHidden="0" w:uiPriority="71" w:unhideWhenUsed="0"/>
+    <w:lsdException w:name="Colorful List Accent 6" w:semiHidden="0" w:uiPriority="72" w:unhideWhenUsed="0"/>
+    <w:lsdException w:name="Colorful Grid Accent 6" w:semiHidden="0" w:uiPriority="73" w:unhideWhenUsed="0"/>
+    <w:lsdException w:name="Subtle Emphasis" w:semiHidden="0" w:uiPriority="19" w:unhideWhenUsed="0" w:qFormat="1"/>
+    <w:lsdException w:name="Intense Emphasis" w:semiHidden="0" w:uiPriority="21" w:unhideWhenUsed="0" w:qFormat="1"/>
+    <w:lsdException w:name="Subtle Reference" w:semiHidden="0" w:uiPriority="31" w:unhideWhenUsed="0" w:qFormat="1"/>
+    <w:lsdException w:name="Intense Reference" w:semiHidden="0" w:uiPriority="32" w:unhideWhenUsed="0" w:qFormat="1"/>
+    <w:lsdException w:name="Book Title" w:semiHidden="0" w:uiPriority="33" w:unhideWhenUsed="0" w:qFormat="1"/>
+    <w:lsdException w:name="Bibliography" w:uiPriority="37"/>
+    <w:lsdException w:name="TOC Heading" w:uiPriority="39" w:qFormat="1"/>
   </w:latentStyles>
   <w:style w:type="paragraph" w:default="1" w:styleId="Normal">
     <w:name w:val="Normal"/>
@@ -10040,7 +10681,7 @@
 </file>
 
 <file path=customXml/itemProps5.xml><?xml version="1.0" encoding="utf-8"?>
-<ds:datastoreItem xmlns:ds="http://schemas.openxmlformats.org/officeDocument/2006/customXml" ds:itemID="{EA0AF649-A8BC-3649-8621-80D7FBD998CA}">
+<ds:datastoreItem xmlns:ds="http://schemas.openxmlformats.org/officeDocument/2006/customXml" ds:itemID="{CA66F986-FA01-0949-B9C1-FEC95EEDDE19}">
   <ds:schemaRefs>
     <ds:schemaRef ds:uri="http://schemas.openxmlformats.org/officeDocument/2006/bibliography"/>
   </ds:schemaRefs>

</xml_diff>

<commit_message>
Minor mods to instructor guide.
</commit_message>
<xml_diff>
--- a/InstructorGuide.docx
+++ b/InstructorGuide.docx
@@ -161,7 +161,16 @@
                   <w:color w:val="000000" w:themeColor="text1"/>
                   <w:sz w:val="28"/>
                 </w:rPr>
-                <w:t>January 2, 2017</w:t>
+                <w:t>January 9</w:t>
+              </w:r>
+              <w:r>
+                <w:rPr>
+                  <w:rFonts w:ascii="Arial" w:hAnsi="Arial" w:cs="Arial"/>
+                  <w:noProof/>
+                  <w:color w:val="000000" w:themeColor="text1"/>
+                  <w:sz w:val="28"/>
+                </w:rPr>
+                <w:t>, 2017</w:t>
               </w:r>
             </w:sdtContent>
           </w:sdt>
@@ -221,25 +230,7 @@
                   <w:color w:val="000000" w:themeColor="text1"/>
                   <w:sz w:val="28"/>
                 </w:rPr>
-                <w:t xml:space="preserve">Evan Situ, Michelle </w:t>
-              </w:r>
-              <w:proofErr w:type="spellStart"/>
-              <w:r>
-                <w:rPr>
-                  <w:rFonts w:ascii="Arial" w:hAnsi="Arial" w:cs="Arial"/>
-                  <w:color w:val="000000" w:themeColor="text1"/>
-                  <w:sz w:val="28"/>
-                </w:rPr>
-                <w:t>Zheng</w:t>
-              </w:r>
-              <w:proofErr w:type="spellEnd"/>
-              <w:r>
-                <w:rPr>
-                  <w:rFonts w:ascii="Arial" w:hAnsi="Arial" w:cs="Arial"/>
-                  <w:color w:val="000000" w:themeColor="text1"/>
-                  <w:sz w:val="28"/>
-                </w:rPr>
-                <w:t xml:space="preserve"> and Spencer Smith</w:t>
+                <w:t>Evan Situ, Michelle Zheng and Spencer Smith</w:t>
               </w:r>
             </w:p>
           </w:sdtContent>
@@ -831,16 +822,8 @@
               <w:rPr>
                 <w:rFonts w:ascii="Arial" w:hAnsi="Arial" w:cs="Arial"/>
               </w:rPr>
-              <w:t xml:space="preserve">Michelle </w:t>
+              <w:t>Michelle Zheng</w:t>
             </w:r>
-            <w:proofErr w:type="spellStart"/>
-            <w:r>
-              <w:rPr>
-                <w:rFonts w:ascii="Arial" w:hAnsi="Arial" w:cs="Arial"/>
-              </w:rPr>
-              <w:t>Zheng</w:t>
-            </w:r>
-            <w:proofErr w:type="spellEnd"/>
           </w:p>
         </w:tc>
         <w:tc>
@@ -967,6 +950,93 @@
           </w:p>
         </w:tc>
       </w:tr>
+      <w:tr>
+        <w:trPr>
+          <w:jc w:val="center"/>
+        </w:trPr>
+        <w:tc>
+          <w:tcPr>
+            <w:tcW w:w="1696" w:type="dxa"/>
+            <w:shd w:val="clear" w:color="auto" w:fill="auto"/>
+          </w:tcPr>
+          <w:p>
+            <w:pPr>
+              <w:jc w:val="center"/>
+              <w:rPr>
+                <w:rFonts w:ascii="Arial" w:hAnsi="Arial" w:cs="Arial"/>
+              </w:rPr>
+            </w:pPr>
+            <w:r>
+              <w:rPr>
+                <w:rFonts w:ascii="Arial" w:hAnsi="Arial" w:cs="Arial"/>
+              </w:rPr>
+              <w:t>1.5</w:t>
+            </w:r>
+          </w:p>
+        </w:tc>
+        <w:tc>
+          <w:tcPr>
+            <w:tcW w:w="2127" w:type="dxa"/>
+            <w:shd w:val="clear" w:color="auto" w:fill="auto"/>
+          </w:tcPr>
+          <w:p>
+            <w:pPr>
+              <w:jc w:val="center"/>
+              <w:rPr>
+                <w:rFonts w:ascii="Arial" w:hAnsi="Arial" w:cs="Arial"/>
+              </w:rPr>
+            </w:pPr>
+            <w:r>
+              <w:rPr>
+                <w:rFonts w:ascii="Arial" w:hAnsi="Arial" w:cs="Arial"/>
+              </w:rPr>
+              <w:t>January 9, 2016</w:t>
+            </w:r>
+          </w:p>
+        </w:tc>
+        <w:tc>
+          <w:tcPr>
+            <w:tcW w:w="2126" w:type="dxa"/>
+            <w:shd w:val="clear" w:color="auto" w:fill="auto"/>
+          </w:tcPr>
+          <w:p>
+            <w:pPr>
+              <w:jc w:val="center"/>
+              <w:rPr>
+                <w:rFonts w:ascii="Arial" w:hAnsi="Arial" w:cs="Arial"/>
+              </w:rPr>
+            </w:pPr>
+            <w:r>
+              <w:rPr>
+                <w:rFonts w:ascii="Arial" w:hAnsi="Arial" w:cs="Arial"/>
+              </w:rPr>
+              <w:t>Spencer Smith</w:t>
+            </w:r>
+          </w:p>
+        </w:tc>
+        <w:tc>
+          <w:tcPr>
+            <w:tcW w:w="3367" w:type="dxa"/>
+            <w:shd w:val="clear" w:color="auto" w:fill="auto"/>
+          </w:tcPr>
+          <w:p>
+            <w:pPr>
+              <w:jc w:val="center"/>
+              <w:rPr>
+                <w:rFonts w:ascii="Arial" w:hAnsi="Arial" w:cs="Arial"/>
+              </w:rPr>
+            </w:pPr>
+            <w:r>
+              <w:rPr>
+                <w:rFonts w:ascii="Arial" w:hAnsi="Arial" w:cs="Arial"/>
+              </w:rPr>
+              <w:t>Addition of password change instructions</w:t>
+            </w:r>
+            <w:bookmarkStart w:id="0" w:name="_GoBack"/>
+            <w:bookmarkEnd w:id="0"/>
+          </w:p>
+        </w:tc>
+      </w:tr>
     </w:tbl>
     <w:p>
       <w:pPr>
@@ -1662,8 +1732,8 @@
         </w:rPr>
         <w:br w:type="page"/>
       </w:r>
-      <w:bookmarkStart w:id="0" w:name="_Pre-requisites"/>
-      <w:bookmarkEnd w:id="0"/>
+      <w:bookmarkStart w:id="1" w:name="_Pre-requisites"/>
+      <w:bookmarkEnd w:id="1"/>
     </w:p>
     <w:p>
       <w:pPr>
@@ -1678,8 +1748,8 @@
           <w:szCs w:val="24"/>
         </w:rPr>
       </w:pPr>
-      <w:bookmarkStart w:id="1" w:name="_Toc347489010"/>
-      <w:bookmarkStart w:id="2" w:name="_Toc345531139"/>
+      <w:bookmarkStart w:id="2" w:name="_Toc347489010"/>
+      <w:bookmarkStart w:id="3" w:name="_Toc345531139"/>
       <w:r>
         <w:rPr>
           <w:sz w:val="24"/>
@@ -1688,7 +1758,7 @@
         <w:lastRenderedPageBreak/>
         <w:t>Introduction</w:t>
       </w:r>
-      <w:bookmarkEnd w:id="2"/>
+      <w:bookmarkEnd w:id="3"/>
     </w:p>
     <w:p>
       <w:pPr>
@@ -1708,21 +1778,7 @@
         <w:rPr>
           <w:rFonts w:ascii="Arial" w:hAnsi="Arial" w:cs="Arial"/>
         </w:rPr>
-        <w:t xml:space="preserve">This document describes part of MEASURE (McMaster Engineering Accreditation System for </w:t>
-      </w:r>
-      <w:proofErr w:type="spellStart"/>
-      <w:r>
-        <w:rPr>
-          <w:rFonts w:ascii="Arial" w:hAnsi="Arial" w:cs="Arial"/>
-        </w:rPr>
-        <w:t>UndeRgraduatE</w:t>
-      </w:r>
-      <w:proofErr w:type="spellEnd"/>
-      <w:r>
-        <w:rPr>
-          <w:rFonts w:ascii="Arial" w:hAnsi="Arial" w:cs="Arial"/>
-        </w:rPr>
-        <w:t xml:space="preserve">). MEASURE’s purpose is to facilitate the continual improvement of the curriculum of the programs offered by the Faculty of Engineering. MEASURE will also assist with generating accreditation reports for the Canadian Engineering Accreditation Board (CEAB).  </w:t>
+        <w:t xml:space="preserve">This document describes part of MEASURE (McMaster Engineering Accreditation System for UndeRgraduatE). MEASURE’s purpose is to facilitate the continual improvement of the curriculum of the programs offered by the Faculty of Engineering. MEASURE will also assist with generating accreditation reports for the Canadian Engineering Accreditation Board (CEAB).  </w:t>
       </w:r>
     </w:p>
     <w:p>
@@ -1862,9 +1918,7 @@
           <w:szCs w:val="24"/>
         </w:rPr>
       </w:pPr>
-      <w:bookmarkStart w:id="3" w:name="_Toc345531140"/>
-      <w:bookmarkStart w:id="4" w:name="_GoBack"/>
-      <w:bookmarkEnd w:id="4"/>
+      <w:bookmarkStart w:id="4" w:name="_Toc345531140"/>
       <w:r>
         <w:rPr>
           <w:sz w:val="24"/>
@@ -1872,8 +1926,8 @@
         </w:rPr>
         <w:t>Pre-requisites</w:t>
       </w:r>
-      <w:bookmarkEnd w:id="1"/>
-      <w:bookmarkEnd w:id="3"/>
+      <w:bookmarkEnd w:id="2"/>
+      <w:bookmarkEnd w:id="4"/>
     </w:p>
     <w:p/>
     <w:p>
@@ -1904,7 +1958,6 @@
           <w:t>https://vena.io/</w:t>
         </w:r>
       </w:hyperlink>
-      <w:proofErr w:type="gramStart"/>
       <w:r>
         <w:rPr>
           <w:rStyle w:val="Hyperlink"/>
@@ -1916,14 +1969,7 @@
         <w:rPr>
           <w:rFonts w:ascii="Arial" w:hAnsi="Arial" w:cs="Arial"/>
         </w:rPr>
-        <w:t>.</w:t>
-      </w:r>
-      <w:proofErr w:type="gramEnd"/>
-      <w:r>
-        <w:rPr>
-          <w:rFonts w:ascii="Arial" w:hAnsi="Arial" w:cs="Arial"/>
-        </w:rPr>
-        <w:t xml:space="preserve">  You will need a user account (your e-mail address) and a password.</w:t>
+        <w:t>.  You will need a user account (your e-mail address) and a password.</w:t>
       </w:r>
     </w:p>
     <w:p>
@@ -2039,14 +2085,12 @@
           <w:t>http://measure.mcmaster.ca/</w:t>
         </w:r>
       </w:hyperlink>
-      <w:proofErr w:type="gramStart"/>
       <w:r>
         <w:rPr>
           <w:rFonts w:ascii="Arial" w:hAnsi="Arial" w:cs="Arial"/>
         </w:rPr>
         <w:t xml:space="preserve"> )</w:t>
       </w:r>
-      <w:proofErr w:type="gramEnd"/>
     </w:p>
     <w:p>
       <w:pPr>
@@ -2390,19 +2434,11 @@
                 <w:rFonts w:ascii="Arial" w:hAnsi="Arial" w:cs="Arial"/>
               </w:rPr>
             </w:pPr>
-            <w:proofErr w:type="spellStart"/>
             <w:r>
               <w:rPr>
                 <w:rFonts w:ascii="Arial" w:hAnsi="Arial" w:cs="Arial"/>
               </w:rPr>
-              <w:t>Assoc</w:t>
-            </w:r>
-            <w:proofErr w:type="spellEnd"/>
-            <w:r>
-              <w:rPr>
-                <w:rFonts w:ascii="Arial" w:hAnsi="Arial" w:cs="Arial"/>
-              </w:rPr>
-              <w:t xml:space="preserve"> Dean</w:t>
+              <w:t>Assoc Dean</w:t>
             </w:r>
           </w:p>
         </w:tc>
@@ -2455,19 +2491,11 @@
                 <w:rFonts w:ascii="Arial" w:hAnsi="Arial" w:cs="Arial"/>
               </w:rPr>
             </w:pPr>
-            <w:proofErr w:type="spellStart"/>
             <w:r>
               <w:rPr>
                 <w:rFonts w:ascii="Arial" w:hAnsi="Arial" w:cs="Arial"/>
               </w:rPr>
-              <w:t>Dept</w:t>
-            </w:r>
-            <w:proofErr w:type="spellEnd"/>
-            <w:r>
-              <w:rPr>
-                <w:rFonts w:ascii="Arial" w:hAnsi="Arial" w:cs="Arial"/>
-              </w:rPr>
-              <w:t xml:space="preserve"> Guide</w:t>
+              <w:t>Dept Guide</w:t>
             </w:r>
           </w:p>
         </w:tc>
@@ -2929,19 +2957,11 @@
                 <w:rFonts w:ascii="Arial" w:hAnsi="Arial" w:cs="Arial"/>
               </w:rPr>
             </w:pPr>
-            <w:proofErr w:type="spellStart"/>
             <w:r>
               <w:rPr>
                 <w:rFonts w:ascii="Arial" w:hAnsi="Arial" w:cs="Arial"/>
               </w:rPr>
-              <w:t>Dept</w:t>
-            </w:r>
-            <w:proofErr w:type="spellEnd"/>
-            <w:r>
-              <w:rPr>
-                <w:rFonts w:ascii="Arial" w:hAnsi="Arial" w:cs="Arial"/>
-              </w:rPr>
-              <w:t xml:space="preserve"> Guide</w:t>
+              <w:t>Dept Guide</w:t>
             </w:r>
           </w:p>
         </w:tc>
@@ -3230,7 +3250,6 @@
           <w:rFonts w:ascii="Arial" w:hAnsi="Arial" w:cs="Arial"/>
         </w:rPr>
       </w:pPr>
-      <w:proofErr w:type="gramStart"/>
       <w:r>
         <w:rPr>
           <w:rFonts w:ascii="Arial" w:hAnsi="Arial" w:cs="Arial"/>
@@ -3279,7 +3298,6 @@
         </w:rPr>
         <w:t>”</w:t>
       </w:r>
-      <w:proofErr w:type="gramEnd"/>
     </w:p>
     <w:p>
       <w:pPr>
@@ -3419,21 +3437,7 @@
         <w:rPr>
           <w:rFonts w:ascii="Arial" w:hAnsi="Arial" w:cs="Arial"/>
         </w:rPr>
-        <w:t xml:space="preserve">  When the data </w:t>
-      </w:r>
-      <w:proofErr w:type="gramStart"/>
-      <w:r>
-        <w:rPr>
-          <w:rFonts w:ascii="Arial" w:hAnsi="Arial" w:cs="Arial"/>
-        </w:rPr>
-        <w:t>entry for both spreadsheets are</w:t>
-      </w:r>
-      <w:proofErr w:type="gramEnd"/>
-      <w:r>
-        <w:rPr>
-          <w:rFonts w:ascii="Arial" w:hAnsi="Arial" w:cs="Arial"/>
-        </w:rPr>
-        <w:t xml:space="preserve"> complete, please click on the green Submit button.</w:t>
+        <w:t xml:space="preserve">  When the data entry for both spreadsheets are complete, please click on the green Submit button.</w:t>
       </w:r>
     </w:p>
     <w:p/>
@@ -3759,21 +3763,7 @@
         <w:rPr>
           <w:rFonts w:ascii="Arial" w:hAnsi="Arial" w:cs="Arial"/>
         </w:rPr>
-        <w:t xml:space="preserve">(you may need to click on </w:t>
-      </w:r>
-      <w:proofErr w:type="spellStart"/>
-      <w:r>
-        <w:rPr>
-          <w:rFonts w:ascii="Arial" w:hAnsi="Arial" w:cs="Arial"/>
-        </w:rPr>
-        <w:t>SelectPage</w:t>
-      </w:r>
-      <w:proofErr w:type="spellEnd"/>
-      <w:r>
-        <w:rPr>
-          <w:rFonts w:ascii="Arial" w:hAnsi="Arial" w:cs="Arial"/>
-        </w:rPr>
-        <w:t xml:space="preserve"> to show the available options; starting to type the course name will help you find it more quickly).  </w:t>
+        <w:t xml:space="preserve">(you may need to click on SelectPage to show the available options; starting to type the course name will help you find it more quickly).  </w:t>
       </w:r>
       <w:r>
         <w:rPr>
@@ -4708,6 +4698,12 @@
         </w:rPr>
         <w:t xml:space="preserve">. </w:t>
       </w:r>
+      <w:r>
+        <w:rPr>
+          <w:rFonts w:ascii="Arial" w:hAnsi="Arial" w:cs="Arial"/>
+        </w:rPr>
+        <w:t xml:space="preserve">  Attached files should have identifying data removed, since the files are visible to all users.  At this time, attaching electronic samples of student work is not required.</w:t>
+      </w:r>
     </w:p>
     <w:p>
       <w:pPr>
@@ -4731,6 +4727,7 @@
           <w:rFonts w:ascii="Arial" w:hAnsi="Arial" w:cs="Arial"/>
           <w:noProof/>
         </w:rPr>
+        <w:lastRenderedPageBreak/>
         <w:drawing>
           <wp:inline distT="0" distB="0" distL="0" distR="0" wp14:anchorId="2AEACFB1" wp14:editId="4B6FA2CC">
             <wp:extent cx="2552844" cy="1838325"/>
@@ -4771,6 +4768,15 @@
     <w:p>
       <w:pPr>
         <w:pStyle w:val="ListParagraph"/>
+        <w:ind w:left="1224"/>
+        <w:rPr>
+          <w:rFonts w:ascii="Arial" w:hAnsi="Arial" w:cs="Arial"/>
+        </w:rPr>
+      </w:pPr>
+    </w:p>
+    <w:p>
+      <w:pPr>
+        <w:pStyle w:val="ListParagraph"/>
         <w:numPr>
           <w:ilvl w:val="2"/>
           <w:numId w:val="1"/>
@@ -4783,7 +4789,6 @@
         <w:rPr>
           <w:rFonts w:ascii="Arial" w:hAnsi="Arial" w:cs="Arial"/>
         </w:rPr>
-        <w:lastRenderedPageBreak/>
         <w:t>Click “Save Data” under “Vena” Tab and “Check in” the file</w:t>
       </w:r>
       <w:r>
@@ -4916,21 +4921,7 @@
         <w:rPr>
           <w:rFonts w:ascii="Arial" w:hAnsi="Arial" w:cs="Arial"/>
         </w:rPr>
-        <w:t xml:space="preserve"> </w:t>
-      </w:r>
-      <w:proofErr w:type="spellStart"/>
-      <w:r>
-        <w:rPr>
-          <w:rFonts w:ascii="Arial" w:hAnsi="Arial" w:cs="Arial"/>
-        </w:rPr>
-        <w:t>enter</w:t>
-      </w:r>
-      <w:proofErr w:type="spellEnd"/>
-      <w:r>
-        <w:rPr>
-          <w:rFonts w:ascii="Arial" w:hAnsi="Arial" w:cs="Arial"/>
-        </w:rPr>
-        <w:t xml:space="preserve"> continuous improvement plan from the course report</w:t>
+        <w:t xml:space="preserve"> enter continuous improvement plan from the course report</w:t>
       </w:r>
     </w:p>
     <w:p>
@@ -4976,6 +4967,7 @@
           <w:rFonts w:ascii="Arial" w:hAnsi="Arial" w:cs="Arial"/>
           <w:noProof/>
         </w:rPr>
+        <w:lastRenderedPageBreak/>
         <w:drawing>
           <wp:inline distT="0" distB="0" distL="0" distR="0" wp14:anchorId="6782F525" wp14:editId="26036CCD">
             <wp:extent cx="4985189" cy="3352800"/>
@@ -5039,7 +5031,6 @@
           <w:rFonts w:ascii="Arial" w:hAnsi="Arial" w:cs="Arial"/>
           <w:noProof/>
         </w:rPr>
-        <w:lastRenderedPageBreak/>
         <mc:AlternateContent>
           <mc:Choice Requires="wps">
             <w:drawing>
@@ -5237,6 +5228,7 @@
           <w:rFonts w:ascii="Arial" w:hAnsi="Arial" w:cs="Arial"/>
           <w:noProof/>
         </w:rPr>
+        <w:lastRenderedPageBreak/>
         <mc:AlternateContent>
           <mc:Choice Requires="wps">
             <w:drawing>
@@ -5663,7 +5655,6 @@
           <w:noProof/>
           <w:lang w:val="en-CA" w:eastAsia="en-CA"/>
         </w:rPr>
-        <w:lastRenderedPageBreak/>
         <w:t xml:space="preserve"> </w:t>
       </w:r>
     </w:p>
@@ -5886,6 +5877,7 @@
           <w:rFonts w:ascii="Arial" w:hAnsi="Arial" w:cs="Arial"/>
           <w:noProof/>
         </w:rPr>
+        <w:lastRenderedPageBreak/>
         <mc:AlternateContent>
           <mc:Choice Requires="wps">
             <w:drawing>
@@ -6180,7 +6172,6 @@
         <w:rPr>
           <w:rFonts w:ascii="Arial" w:hAnsi="Arial" w:cs="Arial"/>
         </w:rPr>
-        <w:lastRenderedPageBreak/>
         <w:t>Click “Save Data” under “Vena” Tab and “Check in” the file</w:t>
       </w:r>
       <w:r>
@@ -6548,6 +6539,7 @@
           <w:rFonts w:ascii="Arial" w:hAnsi="Arial" w:cs="Arial"/>
           <w:noProof/>
         </w:rPr>
+        <w:lastRenderedPageBreak/>
         <w:drawing>
           <wp:inline distT="0" distB="0" distL="0" distR="0" wp14:anchorId="6D3FDB4D" wp14:editId="3932E0A6">
             <wp:extent cx="5943600" cy="5144135"/>
@@ -6633,7 +6625,6 @@
         <w:rPr>
           <w:rFonts w:ascii="Arial" w:hAnsi="Arial" w:cs="Arial"/>
         </w:rPr>
-        <w:lastRenderedPageBreak/>
         <w:t>Shows the recommendations from the curriculum committee at both course and program level.  This report can be viewed for any year where data is available.  The data comes from the inputs provided in the “Curriculum Committee Recommendations Input Template</w:t>
       </w:r>
       <w:r>
@@ -6704,6 +6695,7 @@
           <w:rFonts w:ascii="Arial" w:hAnsi="Arial" w:cs="Arial"/>
           <w:noProof/>
         </w:rPr>
+        <w:lastRenderedPageBreak/>
         <w:drawing>
           <wp:inline distT="0" distB="0" distL="0" distR="0" wp14:anchorId="75A6C316" wp14:editId="199709CC">
             <wp:extent cx="5200650" cy="2708672"/>
@@ -6828,7 +6820,6 @@
         <w:rPr>
           <w:rFonts w:ascii="Arial" w:hAnsi="Arial" w:cs="Arial"/>
         </w:rPr>
-        <w:lastRenderedPageBreak/>
         <w:t>Course Report: To view a course report, select View beside the Task Form “Course Report.xlsm</w:t>
       </w:r>
       <w:r>
@@ -6918,6 +6909,7 @@
           <w:color w:val="000000"/>
           <w:shd w:val="clear" w:color="auto" w:fill="FFFFFF"/>
         </w:rPr>
+        <w:lastRenderedPageBreak/>
         <w:drawing>
           <wp:inline distT="0" distB="0" distL="0" distR="0" wp14:anchorId="3BEE7A55" wp14:editId="46D7F42F">
             <wp:extent cx="5392081" cy="3476625"/>
@@ -7092,21 +7084,7 @@
         <w:rPr>
           <w:rFonts w:ascii="Arial" w:hAnsi="Arial" w:cs="Arial"/>
         </w:rPr>
-        <w:t xml:space="preserve">Michelle </w:t>
-      </w:r>
-      <w:proofErr w:type="spellStart"/>
-      <w:r>
-        <w:rPr>
-          <w:rFonts w:ascii="Arial" w:hAnsi="Arial" w:cs="Arial"/>
-        </w:rPr>
-        <w:t>Zheng</w:t>
-      </w:r>
-      <w:proofErr w:type="spellEnd"/>
-      <w:r>
-        <w:rPr>
-          <w:rFonts w:ascii="Arial" w:hAnsi="Arial" w:cs="Arial"/>
-        </w:rPr>
-        <w:t xml:space="preserve"> </w:t>
+        <w:t xml:space="preserve">Michelle Zheng </w:t>
       </w:r>
       <w:hyperlink r:id="rId37" w:history="1">
         <w:r>
@@ -7206,7 +7184,7 @@
         <w:sz w:val="20"/>
         <w:szCs w:val="20"/>
       </w:rPr>
-      <w:t>6</w:t>
+      <w:t>1</w:t>
     </w:r>
     <w:r>
       <w:rPr>
@@ -7261,7 +7239,7 @@
         <w:sz w:val="20"/>
         <w:szCs w:val="20"/>
       </w:rPr>
-      <w:t>15</w:t>
+      <w:t>16</w:t>
     </w:r>
     <w:r>
       <w:rPr>
@@ -10681,7 +10659,7 @@
 </file>
 
 <file path=customXml/itemProps5.xml><?xml version="1.0" encoding="utf-8"?>
-<ds:datastoreItem xmlns:ds="http://schemas.openxmlformats.org/officeDocument/2006/customXml" ds:itemID="{CA66F986-FA01-0949-B9C1-FEC95EEDDE19}">
+<ds:datastoreItem xmlns:ds="http://schemas.openxmlformats.org/officeDocument/2006/customXml" ds:itemID="{552B8462-A8BF-FE4E-9872-048DECF00DC9}">
   <ds:schemaRefs>
     <ds:schemaRef ds:uri="http://schemas.openxmlformats.org/officeDocument/2006/bibliography"/>
   </ds:schemaRefs>

</xml_diff>

<commit_message>
Minor type correction in Instructor's guide.
</commit_message>
<xml_diff>
--- a/InstructorGuide.docx
+++ b/InstructorGuide.docx
@@ -60,6 +60,7 @@
               <w:dataBinding w:prefixMappings="xmlns:ns0='http://purl.org/dc/elements/1.1/' xmlns:ns1='http://schemas.openxmlformats.org/package/2006/metadata/core-properties' " w:xpath="/ns1:coreProperties[1]/ns0:title[1]" w:storeItemID="{6C3C8BC8-F283-45AE-878A-BAB7291924A1}"/>
               <w:text/>
             </w:sdtPr>
+            <w:sdtEndPr/>
             <w:sdtContent>
               <w:r>
                 <w:rPr>
@@ -103,6 +104,7 @@
               <w:id w:val="30555238"/>
               <w:text/>
             </w:sdtPr>
+            <w:sdtEndPr/>
             <w:sdtContent>
               <w:r>
                 <w:rPr>
@@ -153,6 +155,7 @@
               <w:dataBinding w:prefixMappings="xmlns:ns0='http://purl.org/dc/elements/1.1/' xmlns:ns1='http://schemas.openxmlformats.org/package/2006/metadata/core-properties' " w:xpath="/ns1:coreProperties[1]/ns0:creator[1]" w:storeItemID="{6C3C8BC8-F283-45AE-878A-BAB7291924A1}"/>
               <w:text/>
             </w:sdtPr>
+            <w:sdtEndPr/>
             <w:sdtContent>
               <w:r>
                 <w:rPr>
@@ -211,6 +214,7 @@
             <w:dataBinding w:prefixMappings="xmlns:ns0='http://schemas.microsoft.com/office/2006/coverPageProps' " w:xpath="/ns0:CoverPageProperties[1]/ns0:Abstract[1]" w:storeItemID="{55AF091B-3C7A-41E3-B477-F2FDAA23CFDA}"/>
             <w:text/>
           </w:sdtPr>
+          <w:sdtEndPr/>
           <w:sdtContent>
             <w:p>
               <w:pPr>
@@ -230,7 +234,25 @@
                   <w:color w:val="000000" w:themeColor="text1"/>
                   <w:sz w:val="28"/>
                 </w:rPr>
-                <w:t>Evan Situ, Michelle Zheng and Spencer Smith</w:t>
+                <w:t xml:space="preserve">Evan Situ, Michelle </w:t>
+              </w:r>
+              <w:proofErr w:type="spellStart"/>
+              <w:r>
+                <w:rPr>
+                  <w:rFonts w:ascii="Arial" w:hAnsi="Arial" w:cs="Arial"/>
+                  <w:color w:val="000000" w:themeColor="text1"/>
+                  <w:sz w:val="28"/>
+                </w:rPr>
+                <w:t>Zheng</w:t>
+              </w:r>
+              <w:proofErr w:type="spellEnd"/>
+              <w:r>
+                <w:rPr>
+                  <w:rFonts w:ascii="Arial" w:hAnsi="Arial" w:cs="Arial"/>
+                  <w:color w:val="000000" w:themeColor="text1"/>
+                  <w:sz w:val="28"/>
+                </w:rPr>
+                <w:t xml:space="preserve"> and Spencer Smith</w:t>
               </w:r>
             </w:p>
           </w:sdtContent>
@@ -822,8 +844,16 @@
               <w:rPr>
                 <w:rFonts w:ascii="Arial" w:hAnsi="Arial" w:cs="Arial"/>
               </w:rPr>
-              <w:t>Michelle Zheng</w:t>
+              <w:t xml:space="preserve">Michelle </w:t>
             </w:r>
+            <w:proofErr w:type="spellStart"/>
+            <w:r>
+              <w:rPr>
+                <w:rFonts w:ascii="Arial" w:hAnsi="Arial" w:cs="Arial"/>
+              </w:rPr>
+              <w:t>Zheng</w:t>
+            </w:r>
+            <w:proofErr w:type="spellEnd"/>
           </w:p>
         </w:tc>
         <w:tc>
@@ -1032,8 +1062,6 @@
               </w:rPr>
               <w:t>Addition of password change instructions</w:t>
             </w:r>
-            <w:bookmarkStart w:id="0" w:name="_GoBack"/>
-            <w:bookmarkEnd w:id="0"/>
           </w:p>
         </w:tc>
       </w:tr>
@@ -1732,8 +1760,8 @@
         </w:rPr>
         <w:br w:type="page"/>
       </w:r>
-      <w:bookmarkStart w:id="1" w:name="_Pre-requisites"/>
-      <w:bookmarkEnd w:id="1"/>
+      <w:bookmarkStart w:id="0" w:name="_Pre-requisites"/>
+      <w:bookmarkEnd w:id="0"/>
     </w:p>
     <w:p>
       <w:pPr>
@@ -1748,8 +1776,8 @@
           <w:szCs w:val="24"/>
         </w:rPr>
       </w:pPr>
+      <w:bookmarkStart w:id="1" w:name="_Toc345531139"/>
       <w:bookmarkStart w:id="2" w:name="_Toc347489010"/>
-      <w:bookmarkStart w:id="3" w:name="_Toc345531139"/>
       <w:r>
         <w:rPr>
           <w:sz w:val="24"/>
@@ -1758,7 +1786,7 @@
         <w:lastRenderedPageBreak/>
         <w:t>Introduction</w:t>
       </w:r>
-      <w:bookmarkEnd w:id="3"/>
+      <w:bookmarkEnd w:id="1"/>
     </w:p>
     <w:p>
       <w:pPr>
@@ -1778,7 +1806,21 @@
         <w:rPr>
           <w:rFonts w:ascii="Arial" w:hAnsi="Arial" w:cs="Arial"/>
         </w:rPr>
-        <w:t xml:space="preserve">This document describes part of MEASURE (McMaster Engineering Accreditation System for UndeRgraduatE). MEASURE’s purpose is to facilitate the continual improvement of the curriculum of the programs offered by the Faculty of Engineering. MEASURE will also assist with generating accreditation reports for the Canadian Engineering Accreditation Board (CEAB).  </w:t>
+        <w:t xml:space="preserve">This document describes part of MEASURE (McMaster Engineering Accreditation System for </w:t>
+      </w:r>
+      <w:proofErr w:type="spellStart"/>
+      <w:r>
+        <w:rPr>
+          <w:rFonts w:ascii="Arial" w:hAnsi="Arial" w:cs="Arial"/>
+        </w:rPr>
+        <w:t>UndeRgraduatE</w:t>
+      </w:r>
+      <w:proofErr w:type="spellEnd"/>
+      <w:r>
+        <w:rPr>
+          <w:rFonts w:ascii="Arial" w:hAnsi="Arial" w:cs="Arial"/>
+        </w:rPr>
+        <w:t xml:space="preserve">). MEASURE’s purpose is to facilitate the continual improvement of the curriculum of the programs offered by the Faculty of Engineering. MEASURE will also assist with generating accreditation reports for the Canadian Engineering Accreditation Board (CEAB).  </w:t>
       </w:r>
     </w:p>
     <w:p>
@@ -1918,7 +1960,7 @@
           <w:szCs w:val="24"/>
         </w:rPr>
       </w:pPr>
-      <w:bookmarkStart w:id="4" w:name="_Toc345531140"/>
+      <w:bookmarkStart w:id="3" w:name="_Toc345531140"/>
       <w:r>
         <w:rPr>
           <w:sz w:val="24"/>
@@ -1927,7 +1969,7 @@
         <w:t>Pre-requisites</w:t>
       </w:r>
       <w:bookmarkEnd w:id="2"/>
-      <w:bookmarkEnd w:id="4"/>
+      <w:bookmarkEnd w:id="3"/>
     </w:p>
     <w:p/>
     <w:p>
@@ -1941,8 +1983,8 @@
           <w:rFonts w:ascii="Arial" w:hAnsi="Arial" w:cs="Arial"/>
         </w:rPr>
       </w:pPr>
-      <w:bookmarkStart w:id="5" w:name="_Location_of_Relevant"/>
-      <w:bookmarkEnd w:id="5"/>
+      <w:bookmarkStart w:id="4" w:name="_Location_of_Relevant"/>
+      <w:bookmarkEnd w:id="4"/>
       <w:r>
         <w:rPr>
           <w:rFonts w:ascii="Arial" w:hAnsi="Arial" w:cs="Arial"/>
@@ -1958,6 +2000,7 @@
           <w:t>https://vena.io/</w:t>
         </w:r>
       </w:hyperlink>
+      <w:proofErr w:type="gramStart"/>
       <w:r>
         <w:rPr>
           <w:rStyle w:val="Hyperlink"/>
@@ -1969,7 +2012,14 @@
         <w:rPr>
           <w:rFonts w:ascii="Arial" w:hAnsi="Arial" w:cs="Arial"/>
         </w:rPr>
-        <w:t>.  You will need a user account (your e-mail address) and a password.</w:t>
+        <w:t>.</w:t>
+      </w:r>
+      <w:proofErr w:type="gramEnd"/>
+      <w:r>
+        <w:rPr>
+          <w:rFonts w:ascii="Arial" w:hAnsi="Arial" w:cs="Arial"/>
+        </w:rPr>
+        <w:t xml:space="preserve">  You will need a user account (your e-mail address) and a password.</w:t>
       </w:r>
     </w:p>
     <w:p>
@@ -2085,12 +2135,14 @@
           <w:t>http://measure.mcmaster.ca/</w:t>
         </w:r>
       </w:hyperlink>
+      <w:proofErr w:type="gramStart"/>
       <w:r>
         <w:rPr>
           <w:rFonts w:ascii="Arial" w:hAnsi="Arial" w:cs="Arial"/>
         </w:rPr>
         <w:t xml:space="preserve"> )</w:t>
       </w:r>
+      <w:proofErr w:type="gramEnd"/>
     </w:p>
     <w:p>
       <w:pPr>
@@ -2434,11 +2486,19 @@
                 <w:rFonts w:ascii="Arial" w:hAnsi="Arial" w:cs="Arial"/>
               </w:rPr>
             </w:pPr>
+            <w:proofErr w:type="spellStart"/>
             <w:r>
               <w:rPr>
                 <w:rFonts w:ascii="Arial" w:hAnsi="Arial" w:cs="Arial"/>
               </w:rPr>
-              <w:t>Assoc Dean</w:t>
+              <w:t>Assoc</w:t>
+            </w:r>
+            <w:proofErr w:type="spellEnd"/>
+            <w:r>
+              <w:rPr>
+                <w:rFonts w:ascii="Arial" w:hAnsi="Arial" w:cs="Arial"/>
+              </w:rPr>
+              <w:t xml:space="preserve"> Dean</w:t>
             </w:r>
           </w:p>
         </w:tc>
@@ -2491,11 +2551,19 @@
                 <w:rFonts w:ascii="Arial" w:hAnsi="Arial" w:cs="Arial"/>
               </w:rPr>
             </w:pPr>
+            <w:proofErr w:type="spellStart"/>
             <w:r>
               <w:rPr>
                 <w:rFonts w:ascii="Arial" w:hAnsi="Arial" w:cs="Arial"/>
               </w:rPr>
-              <w:t>Dept Guide</w:t>
+              <w:t>Dept</w:t>
+            </w:r>
+            <w:proofErr w:type="spellEnd"/>
+            <w:r>
+              <w:rPr>
+                <w:rFonts w:ascii="Arial" w:hAnsi="Arial" w:cs="Arial"/>
+              </w:rPr>
+              <w:t xml:space="preserve"> Guide</w:t>
             </w:r>
           </w:p>
         </w:tc>
@@ -2957,11 +3025,19 @@
                 <w:rFonts w:ascii="Arial" w:hAnsi="Arial" w:cs="Arial"/>
               </w:rPr>
             </w:pPr>
+            <w:proofErr w:type="spellStart"/>
             <w:r>
               <w:rPr>
                 <w:rFonts w:ascii="Arial" w:hAnsi="Arial" w:cs="Arial"/>
               </w:rPr>
-              <w:t>Dept Guide</w:t>
+              <w:t>Dept</w:t>
+            </w:r>
+            <w:proofErr w:type="spellEnd"/>
+            <w:r>
+              <w:rPr>
+                <w:rFonts w:ascii="Arial" w:hAnsi="Arial" w:cs="Arial"/>
+              </w:rPr>
+              <w:t xml:space="preserve"> Guide</w:t>
             </w:r>
           </w:p>
         </w:tc>
@@ -3113,10 +3189,10 @@
           <w:szCs w:val="24"/>
         </w:rPr>
       </w:pPr>
-      <w:bookmarkStart w:id="6" w:name="_Toc340895642"/>
-      <w:bookmarkStart w:id="7" w:name="_Toc341427884"/>
-      <w:bookmarkStart w:id="8" w:name="_Toc469652169"/>
-      <w:bookmarkStart w:id="9" w:name="_Toc345531141"/>
+      <w:bookmarkStart w:id="5" w:name="_Toc340895642"/>
+      <w:bookmarkStart w:id="6" w:name="_Toc341427884"/>
+      <w:bookmarkStart w:id="7" w:name="_Toc469652169"/>
+      <w:bookmarkStart w:id="8" w:name="_Toc345531141"/>
       <w:r>
         <w:rPr>
           <w:b w:val="0"/>
@@ -3205,9 +3281,9 @@
         </w:rPr>
         <w:t>.</w:t>
       </w:r>
+      <w:bookmarkEnd w:id="5"/>
       <w:bookmarkEnd w:id="6"/>
       <w:bookmarkEnd w:id="7"/>
-      <w:bookmarkEnd w:id="8"/>
       <w:r>
         <w:rPr>
           <w:b w:val="0"/>
@@ -3216,7 +3292,7 @@
         </w:rPr>
         <w:t xml:space="preserve">  All other reports are summarized in the Departmental Guide.</w:t>
       </w:r>
-      <w:bookmarkEnd w:id="9"/>
+      <w:bookmarkEnd w:id="8"/>
     </w:p>
     <w:p/>
     <w:p>
@@ -3232,7 +3308,7 @@
           <w:szCs w:val="24"/>
         </w:rPr>
       </w:pPr>
-      <w:bookmarkStart w:id="10" w:name="_Toc345531142"/>
+      <w:bookmarkStart w:id="9" w:name="_Toc345531142"/>
       <w:r>
         <w:rPr>
           <w:sz w:val="24"/>
@@ -3240,7 +3316,7 @@
         </w:rPr>
         <w:t>Password Change</w:t>
       </w:r>
-      <w:bookmarkEnd w:id="10"/>
+      <w:bookmarkEnd w:id="9"/>
     </w:p>
     <w:p/>
     <w:p>
@@ -3250,6 +3326,7 @@
           <w:rFonts w:ascii="Arial" w:hAnsi="Arial" w:cs="Arial"/>
         </w:rPr>
       </w:pPr>
+      <w:proofErr w:type="gramStart"/>
       <w:r>
         <w:rPr>
           <w:rFonts w:ascii="Arial" w:hAnsi="Arial" w:cs="Arial"/>
@@ -3298,6 +3375,7 @@
         </w:rPr>
         <w:t>”</w:t>
       </w:r>
+      <w:proofErr w:type="gramEnd"/>
     </w:p>
     <w:p>
       <w:pPr>
@@ -3398,7 +3476,7 @@
           <w:szCs w:val="24"/>
         </w:rPr>
       </w:pPr>
-      <w:bookmarkStart w:id="11" w:name="_Toc345531143"/>
+      <w:bookmarkStart w:id="10" w:name="_Toc345531143"/>
       <w:r>
         <w:rPr>
           <w:sz w:val="24"/>
@@ -3406,7 +3484,7 @@
         </w:rPr>
         <w:t>Instructor Input</w:t>
       </w:r>
-      <w:bookmarkEnd w:id="11"/>
+      <w:bookmarkEnd w:id="10"/>
     </w:p>
     <w:p/>
     <w:p>
@@ -3437,7 +3515,21 @@
         <w:rPr>
           <w:rFonts w:ascii="Arial" w:hAnsi="Arial" w:cs="Arial"/>
         </w:rPr>
-        <w:t xml:space="preserve">  When the data entry for both spreadsheets are complete, please click on the green Submit button.</w:t>
+        <w:t xml:space="preserve">  When the data </w:t>
+      </w:r>
+      <w:proofErr w:type="gramStart"/>
+      <w:r>
+        <w:rPr>
+          <w:rFonts w:ascii="Arial" w:hAnsi="Arial" w:cs="Arial"/>
+        </w:rPr>
+        <w:t>entry for both spreadsheets are</w:t>
+      </w:r>
+      <w:proofErr w:type="gramEnd"/>
+      <w:r>
+        <w:rPr>
+          <w:rFonts w:ascii="Arial" w:hAnsi="Arial" w:cs="Arial"/>
+        </w:rPr>
+        <w:t xml:space="preserve"> complete, please click on the green Submit button.</w:t>
       </w:r>
     </w:p>
     <w:p/>
@@ -3763,7 +3855,21 @@
         <w:rPr>
           <w:rFonts w:ascii="Arial" w:hAnsi="Arial" w:cs="Arial"/>
         </w:rPr>
-        <w:t xml:space="preserve">(you may need to click on SelectPage to show the available options; starting to type the course name will help you find it more quickly).  </w:t>
+        <w:t xml:space="preserve">(you may need to click on </w:t>
+      </w:r>
+      <w:proofErr w:type="spellStart"/>
+      <w:r>
+        <w:rPr>
+          <w:rFonts w:ascii="Arial" w:hAnsi="Arial" w:cs="Arial"/>
+        </w:rPr>
+        <w:t>SelectPage</w:t>
+      </w:r>
+      <w:proofErr w:type="spellEnd"/>
+      <w:r>
+        <w:rPr>
+          <w:rFonts w:ascii="Arial" w:hAnsi="Arial" w:cs="Arial"/>
+        </w:rPr>
+        <w:t xml:space="preserve"> to show the available options; starting to type the course name will help you find it more quickly).  </w:t>
       </w:r>
       <w:r>
         <w:rPr>
@@ -4071,7 +4177,7 @@
               </wp:anchor>
             </w:drawing>
           </mc:Choice>
-          <mc:Fallback xmlns:cx="http://schemas.microsoft.com/office/drawing/2014/chartex" xmlns:cx1="http://schemas.microsoft.com/office/drawing/2015/9/8/chartex" xmlns:cx2="http://schemas.microsoft.com/office/drawing/2015/10/21/chartex" xmlns:cx3="http://schemas.microsoft.com/office/drawing/2016/5/9/chartex" xmlns:cx4="http://schemas.microsoft.com/office/drawing/2016/5/10/chartex" xmlns:cx5="http://schemas.microsoft.com/office/drawing/2016/5/11/chartex" xmlns:w16se="http://schemas.microsoft.com/office/word/2015/wordml/symex" xmlns:w15="http://schemas.microsoft.com/office/word/2012/wordml">
+          <mc:Fallback xmlns:w15="http://schemas.microsoft.com/office/word/2012/wordml" xmlns:w16se="http://schemas.microsoft.com/office/word/2015/wordml/symex" xmlns:cx5="http://schemas.microsoft.com/office/drawing/2016/5/11/chartex" xmlns:cx4="http://schemas.microsoft.com/office/drawing/2016/5/10/chartex" xmlns:cx3="http://schemas.microsoft.com/office/drawing/2016/5/9/chartex" xmlns:cx2="http://schemas.microsoft.com/office/drawing/2015/10/21/chartex" xmlns:cx1="http://schemas.microsoft.com/office/drawing/2015/9/8/chartex" xmlns:cx="http://schemas.microsoft.com/office/drawing/2014/chartex">
             <w:pict>
               <v:roundrect w14:anchorId="35861E97" id="Rounded Rectangle 15" o:spid="_x0000_s1026" style="position:absolute;margin-left:375.75pt;margin-top:11.85pt;width:75.75pt;height:21pt;z-index:251665408;visibility:visible;mso-wrap-style:square;mso-width-percent:0;mso-height-percent:0;mso-wrap-distance-left:9pt;mso-wrap-distance-top:0;mso-wrap-distance-right:9pt;mso-wrap-distance-bottom:0;mso-position-horizontal:absolute;mso-position-horizontal-relative:text;mso-position-vertical:absolute;mso-position-vertical-relative:text;mso-width-percent:0;mso-height-percent:0;mso-width-relative:margin;mso-height-relative:margin;v-text-anchor:middle" arcsize="10923f" o:gfxdata="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" filled="f" strokecolor="red" strokeweight="2pt"/>
             </w:pict>
@@ -4921,7 +5027,15 @@
         <w:rPr>
           <w:rFonts w:ascii="Arial" w:hAnsi="Arial" w:cs="Arial"/>
         </w:rPr>
-        <w:t xml:space="preserve"> enter continuous improvement plan from the course report</w:t>
+        <w:t xml:space="preserve"> </w:t>
+      </w:r>
+      <w:bookmarkStart w:id="11" w:name="_GoBack"/>
+      <w:bookmarkEnd w:id="11"/>
+      <w:r>
+        <w:rPr>
+          <w:rFonts w:ascii="Arial" w:hAnsi="Arial" w:cs="Arial"/>
+        </w:rPr>
+        <w:t>continuous improvement plan from the course report</w:t>
       </w:r>
     </w:p>
     <w:p>
@@ -7084,7 +7198,21 @@
         <w:rPr>
           <w:rFonts w:ascii="Arial" w:hAnsi="Arial" w:cs="Arial"/>
         </w:rPr>
-        <w:t xml:space="preserve">Michelle Zheng </w:t>
+        <w:t xml:space="preserve">Michelle </w:t>
+      </w:r>
+      <w:proofErr w:type="spellStart"/>
+      <w:r>
+        <w:rPr>
+          <w:rFonts w:ascii="Arial" w:hAnsi="Arial" w:cs="Arial"/>
+        </w:rPr>
+        <w:t>Zheng</w:t>
+      </w:r>
+      <w:proofErr w:type="spellEnd"/>
+      <w:r>
+        <w:rPr>
+          <w:rFonts w:ascii="Arial" w:hAnsi="Arial" w:cs="Arial"/>
+        </w:rPr>
+        <w:t xml:space="preserve"> </w:t>
       </w:r>
       <w:hyperlink r:id="rId37" w:history="1">
         <w:r>
@@ -7184,7 +7312,7 @@
         <w:sz w:val="20"/>
         <w:szCs w:val="20"/>
       </w:rPr>
-      <w:t>1</w:t>
+      <w:t>9</w:t>
     </w:r>
     <w:r>
       <w:rPr>
@@ -10659,7 +10787,7 @@
 </file>
 
 <file path=customXml/itemProps5.xml><?xml version="1.0" encoding="utf-8"?>
-<ds:datastoreItem xmlns:ds="http://schemas.openxmlformats.org/officeDocument/2006/customXml" ds:itemID="{552B8462-A8BF-FE4E-9872-048DECF00DC9}">
+<ds:datastoreItem xmlns:ds="http://schemas.openxmlformats.org/officeDocument/2006/customXml" ds:itemID="{8047B22C-D191-D848-A373-E0EC59F4BAB6}">
   <ds:schemaRefs>
     <ds:schemaRef ds:uri="http://schemas.openxmlformats.org/officeDocument/2006/bibliography"/>
   </ds:schemaRefs>

</xml_diff>

<commit_message>
Clarification in Instructor Manual that there has to be at least one learning outcome for each indicator.
</commit_message>
<xml_diff>
--- a/InstructorGuide.docx
+++ b/InstructorGuide.docx
@@ -1,6 +1,6 @@
 
 <file path=word/document.xml><?xml version="1.0" encoding="utf-8"?>
-<w:document xmlns:wpc="http://schemas.microsoft.com/office/word/2010/wordprocessingCanvas" xmlns:mo="http://schemas.microsoft.com/office/mac/office/2008/main" xmlns:mc="http://schemas.openxmlformats.org/markup-compatibility/2006" xmlns:mv="urn:schemas-microsoft-com:mac:vml" xmlns:o="urn:schemas-microsoft-com:office:office" xmlns:r="http://schemas.openxmlformats.org/officeDocument/2006/relationships" xmlns:m="http://schemas.openxmlformats.org/officeDocument/2006/math" xmlns:v="urn:schemas-microsoft-com:vml" xmlns:wp14="http://schemas.microsoft.com/office/word/2010/wordprocessingDrawing" xmlns:wp="http://schemas.openxmlformats.org/drawingml/2006/wordprocessingDrawing" xmlns:w10="urn:schemas-microsoft-com:office:word" xmlns:w="http://schemas.openxmlformats.org/wordprocessingml/2006/main" xmlns:w14="http://schemas.microsoft.com/office/word/2010/wordml" xmlns:w15="http://schemas.microsoft.com/office/word/2012/wordml" xmlns:wpg="http://schemas.microsoft.com/office/word/2010/wordprocessingGroup" xmlns:wpi="http://schemas.microsoft.com/office/word/2010/wordprocessingInk" xmlns:wne="http://schemas.microsoft.com/office/word/2006/wordml" xmlns:wps="http://schemas.microsoft.com/office/word/2010/wordprocessingShape" mc:Ignorable="w14 w15 wp14">
+<w:document xmlns:wpc="http://schemas.microsoft.com/office/word/2010/wordprocessingCanvas" xmlns:mo="http://schemas.microsoft.com/office/mac/office/2008/main" xmlns:mc="http://schemas.openxmlformats.org/markup-compatibility/2006" xmlns:mv="urn:schemas-microsoft-com:mac:vml" xmlns:o="urn:schemas-microsoft-com:office:office" xmlns:r="http://schemas.openxmlformats.org/officeDocument/2006/relationships" xmlns:m="http://schemas.openxmlformats.org/officeDocument/2006/math" xmlns:v="urn:schemas-microsoft-com:vml" xmlns:wp14="http://schemas.microsoft.com/office/word/2010/wordprocessingDrawing" xmlns:wp="http://schemas.openxmlformats.org/drawingml/2006/wordprocessingDrawing" xmlns:w10="urn:schemas-microsoft-com:office:word" xmlns:w="http://schemas.openxmlformats.org/wordprocessingml/2006/main" xmlns:w14="http://schemas.microsoft.com/office/word/2010/wordml" xmlns:wpg="http://schemas.microsoft.com/office/word/2010/wordprocessingGroup" xmlns:wpi="http://schemas.microsoft.com/office/word/2010/wordprocessingInk" xmlns:wne="http://schemas.microsoft.com/office/word/2006/wordml" xmlns:wps="http://schemas.microsoft.com/office/word/2010/wordprocessingShape" mc:Ignorable="w14 wp14">
   <w:body>
     <w:sdt>
       <w:sdtPr>
@@ -2004,7 +2004,7 @@
         </w:rPr>
         <w:t xml:space="preserve"> Guide.  The most up to date version of all these documents, along with other resources, are available at: </w:t>
       </w:r>
-      <w:hyperlink r:id="rId12" w:history="1">
+      <w:hyperlink r:id="rId13" w:history="1">
         <w:r>
           <w:rPr>
             <w:rStyle w:val="Hyperlink"/>
@@ -2066,7 +2066,7 @@
         </w:rPr>
         <w:t xml:space="preserve">Access to McMaster’s Vena server </w:t>
       </w:r>
-      <w:hyperlink r:id="rId13" w:history="1">
+      <w:hyperlink r:id="rId14" w:history="1">
         <w:r>
           <w:rPr>
             <w:rStyle w:val="Hyperlink"/>
@@ -2160,7 +2160,7 @@
         </w:rPr>
         <w:t xml:space="preserve">Installed Vena Excel add-in </w:t>
       </w:r>
-      <w:hyperlink r:id="rId14" w:history="1">
+      <w:hyperlink r:id="rId15" w:history="1">
         <w:r>
           <w:rPr>
             <w:rStyle w:val="Hyperlink"/>
@@ -2193,7 +2193,7 @@
         </w:rPr>
         <w:t xml:space="preserve">Windows operating system or a Windows virtual machine (virtual machine instructions for Mac user instructions are available at: </w:t>
       </w:r>
-      <w:hyperlink r:id="rId15" w:history="1">
+      <w:hyperlink r:id="rId16" w:history="1">
         <w:r>
           <w:rPr>
             <w:rStyle w:val="Hyperlink"/>
@@ -3462,7 +3462,7 @@
                     </pic:cNvPicPr>
                   </pic:nvPicPr>
                   <pic:blipFill>
-                    <a:blip r:embed="rId16">
+                    <a:blip r:embed="rId17">
                       <a:extLst>
                         <a:ext uri="{28A0092B-C50C-407E-A947-70E740481C1C}">
                           <a14:useLocalDpi xmlns:a14="http://schemas.microsoft.com/office/drawing/2010/main" val="0"/>
@@ -3681,7 +3681,7 @@
                     </pic:cNvPicPr>
                   </pic:nvPicPr>
                   <pic:blipFill>
-                    <a:blip r:embed="rId17" cstate="print">
+                    <a:blip r:embed="rId18" cstate="print">
                       <a:extLst>
                         <a:ext uri="{28A0092B-C50C-407E-A947-70E740481C1C}">
                           <a14:useLocalDpi xmlns:a14="http://schemas.microsoft.com/office/drawing/2010/main" val="0"/>
@@ -3795,7 +3795,7 @@
               </wp:anchor>
             </w:drawing>
           </mc:Choice>
-          <mc:Fallback>
+          <mc:Fallback xmlns:w15="http://schemas.microsoft.com/office/word/2012/wordml">
             <w:pict>
               <v:roundrect id="Rounded Rectangle 9" o:spid="_x0000_s1026" style="position:absolute;margin-left:321pt;margin-top:160.45pt;width:84.75pt;height:21pt;z-index:251661312;visibility:visible;mso-wrap-style:square;mso-width-percent:0;mso-height-percent:0;mso-wrap-distance-left:9pt;mso-wrap-distance-top:0;mso-wrap-distance-right:9pt;mso-wrap-distance-bottom:0;mso-position-horizontal:absolute;mso-position-horizontal-relative:text;mso-position-vertical:absolute;mso-position-vertical-relative:text;mso-width-percent:0;mso-height-percent:0;mso-width-relative:margin;mso-height-relative:margin;v-text-anchor:middle" arcsize="10923f" o:gfxdata="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" filled="f" strokecolor="red" strokeweight="2pt"/>
             </w:pict>
@@ -3823,7 +3823,7 @@
                     <pic:cNvPicPr/>
                   </pic:nvPicPr>
                   <pic:blipFill>
-                    <a:blip r:embed="rId18">
+                    <a:blip r:embed="rId19">
                       <a:extLst>
                         <a:ext uri="{28A0092B-C50C-407E-A947-70E740481C1C}">
                           <a14:useLocalDpi xmlns:a14="http://schemas.microsoft.com/office/drawing/2010/main" val="0"/>
@@ -3996,7 +3996,7 @@
               </wp:anchor>
             </w:drawing>
           </mc:Choice>
-          <mc:Fallback>
+          <mc:Fallback xmlns:w15="http://schemas.microsoft.com/office/word/2012/wordml">
             <w:pict>
               <v:roundrect id="Rounded Rectangle 20" o:spid="_x0000_s1026" style="position:absolute;margin-left:239.25pt;margin-top:218.85pt;width:104.25pt;height:24.75pt;z-index:251671552;visibility:visible;mso-wrap-style:square;mso-width-percent:0;mso-height-percent:0;mso-wrap-distance-left:9pt;mso-wrap-distance-top:0;mso-wrap-distance-right:9pt;mso-wrap-distance-bottom:0;mso-position-horizontal:absolute;mso-position-horizontal-relative:text;mso-position-vertical:absolute;mso-position-vertical-relative:text;mso-width-percent:0;mso-height-percent:0;mso-width-relative:margin;mso-height-relative:margin;v-text-anchor:middle" arcsize="10923f" o:gfxdata="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" filled="f" strokecolor="red" strokeweight="2pt"/>
             </w:pict>
@@ -4026,7 +4026,7 @@
                     </pic:cNvPicPr>
                   </pic:nvPicPr>
                   <pic:blipFill rotWithShape="1">
-                    <a:blip r:embed="rId19">
+                    <a:blip r:embed="rId20">
                       <a:extLst>
                         <a:ext uri="{28A0092B-C50C-407E-A947-70E740481C1C}">
                           <a14:useLocalDpi xmlns:a14="http://schemas.microsoft.com/office/drawing/2010/main" val="0"/>
@@ -4050,7 +4050,7 @@
                     </a:ln>
                     <a:extLst>
                       <a:ext uri="{53640926-AAD7-44d8-BBD7-CCE9431645EC}">
-                        <a14:shadowObscured xmlns:a14="http://schemas.microsoft.com/office/drawing/2010/main" xmlns:w="http://schemas.openxmlformats.org/wordprocessingml/2006/main" xmlns:w10="urn:schemas-microsoft-com:office:word" xmlns:v="urn:schemas-microsoft-com:vml" xmlns:o="urn:schemas-microsoft-com:office:office" xmlns=""/>
+                        <a14:shadowObscured xmlns:a14="http://schemas.microsoft.com/office/drawing/2010/main"/>
                       </a:ext>
                     </a:extLst>
                   </pic:spPr>
@@ -4194,7 +4194,7 @@
               </wp:anchor>
             </w:drawing>
           </mc:Choice>
-          <mc:Fallback xmlns:cx="http://schemas.microsoft.com/office/drawing/2014/chartex" xmlns:cx1="http://schemas.microsoft.com/office/drawing/2015/9/8/chartex" xmlns:cx2="http://schemas.microsoft.com/office/drawing/2015/10/21/chartex" xmlns:cx3="http://schemas.microsoft.com/office/drawing/2016/5/9/chartex" xmlns:cx4="http://schemas.microsoft.com/office/drawing/2016/5/10/chartex" xmlns:cx5="http://schemas.microsoft.com/office/drawing/2016/5/11/chartex" xmlns:w16se="http://schemas.microsoft.com/office/word/2015/wordml/symex">
+          <mc:Fallback xmlns:w16se="http://schemas.microsoft.com/office/word/2015/wordml/symex" xmlns:cx5="http://schemas.microsoft.com/office/drawing/2016/5/11/chartex" xmlns:cx4="http://schemas.microsoft.com/office/drawing/2016/5/10/chartex" xmlns:cx3="http://schemas.microsoft.com/office/drawing/2016/5/9/chartex" xmlns:cx2="http://schemas.microsoft.com/office/drawing/2015/10/21/chartex" xmlns:cx1="http://schemas.microsoft.com/office/drawing/2015/9/8/chartex" xmlns:cx="http://schemas.microsoft.com/office/drawing/2014/chartex" xmlns:w15="http://schemas.microsoft.com/office/word/2012/wordml">
             <w:pict>
               <v:roundrect w14:anchorId="35861E97" id="Rounded Rectangle 15" o:spid="_x0000_s1026" style="position:absolute;margin-left:375.75pt;margin-top:11.85pt;width:75.75pt;height:21pt;z-index:251665408;visibility:visible;mso-wrap-style:square;mso-width-percent:0;mso-height-percent:0;mso-wrap-distance-left:9pt;mso-wrap-distance-top:0;mso-wrap-distance-right:9pt;mso-wrap-distance-bottom:0;mso-position-horizontal:absolute;mso-position-horizontal-relative:text;mso-position-vertical:absolute;mso-position-vertical-relative:text;mso-width-percent:0;mso-height-percent:0;mso-width-relative:margin;mso-height-relative:margin;v-text-anchor:middle" arcsize="10923f" o:gfxdata="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" filled="f" strokecolor="red" strokeweight="2pt"/>
             </w:pict>
@@ -4222,7 +4222,7 @@
                     <pic:cNvPicPr/>
                   </pic:nvPicPr>
                   <pic:blipFill>
-                    <a:blip r:embed="rId20">
+                    <a:blip r:embed="rId21">
                       <a:extLst>
                         <a:ext uri="{28A0092B-C50C-407E-A947-70E740481C1C}">
                           <a14:useLocalDpi xmlns:a14="http://schemas.microsoft.com/office/drawing/2010/main" val="0"/>
@@ -4358,7 +4358,7 @@
               </wp:anchor>
             </w:drawing>
           </mc:Choice>
-          <mc:Fallback>
+          <mc:Fallback xmlns:w15="http://schemas.microsoft.com/office/word/2012/wordml">
             <w:pict>
               <v:roundrect w14:anchorId="1949E535" id="Rounded Rectangle 17" o:spid="_x0000_s1026" style="position:absolute;margin-left:276pt;margin-top:84.9pt;width:102pt;height:24.75pt;z-index:251667456;visibility:visible;mso-wrap-style:square;mso-width-percent:0;mso-height-percent:0;mso-wrap-distance-left:9pt;mso-wrap-distance-top:0;mso-wrap-distance-right:9pt;mso-wrap-distance-bottom:0;mso-position-horizontal:absolute;mso-position-horizontal-relative:text;mso-position-vertical:absolute;mso-position-vertical-relative:text;mso-width-percent:0;mso-height-percent:0;mso-width-relative:margin;mso-height-relative:margin;v-text-anchor:middle" arcsize="10923f" o:gfxdata="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" filled="f" strokecolor="red" strokeweight="2pt"/>
             </w:pict>
@@ -4386,7 +4386,7 @@
                     <pic:cNvPicPr/>
                   </pic:nvPicPr>
                   <pic:blipFill>
-                    <a:blip r:embed="rId21">
+                    <a:blip r:embed="rId22">
                       <a:extLst>
                         <a:ext uri="{28A0092B-C50C-407E-A947-70E740481C1C}">
                           <a14:useLocalDpi xmlns:a14="http://schemas.microsoft.com/office/drawing/2010/main" val="0"/>
@@ -4502,6 +4502,14 @@
         </w:rPr>
         <w:t xml:space="preserve"> Click “Insert” under “Vena” Tab to insert different topics to the Rubric</w:t>
       </w:r>
+      <w:r>
+        <w:rPr>
+          <w:rFonts w:ascii="Arial" w:hAnsi="Arial" w:cs="Arial"/>
+        </w:rPr>
+        <w:t>.  EVERY INDICATOR HAS TO HAVE AT LEAST ONE LEARNING OUTCOME INSERTED.</w:t>
+      </w:r>
+      <w:bookmarkStart w:id="11" w:name="_GoBack"/>
+      <w:bookmarkEnd w:id="11"/>
     </w:p>
     <w:p>
       <w:pPr>
@@ -4535,7 +4543,7 @@
                     </pic:cNvPicPr>
                   </pic:nvPicPr>
                   <pic:blipFill rotWithShape="1">
-                    <a:blip r:embed="rId22">
+                    <a:blip r:embed="rId23">
                       <a:extLst>
                         <a:ext uri="{28A0092B-C50C-407E-A947-70E740481C1C}">
                           <a14:useLocalDpi xmlns:a14="http://schemas.microsoft.com/office/drawing/2010/main" val="0"/>
@@ -4559,7 +4567,7 @@
                     </a:ln>
                     <a:extLst>
                       <a:ext uri="{53640926-AAD7-44d8-BBD7-CCE9431645EC}">
-                        <a14:shadowObscured xmlns:a14="http://schemas.microsoft.com/office/drawing/2010/main" xmlns:w="http://schemas.openxmlformats.org/wordprocessingml/2006/main" xmlns:w10="urn:schemas-microsoft-com:office:word" xmlns:v="urn:schemas-microsoft-com:vml" xmlns:o="urn:schemas-microsoft-com:office:office" xmlns=""/>
+                        <a14:shadowObscured xmlns:a14="http://schemas.microsoft.com/office/drawing/2010/main"/>
                       </a:ext>
                     </a:extLst>
                   </pic:spPr>
@@ -4599,7 +4607,7 @@
                     <pic:cNvPicPr/>
                   </pic:nvPicPr>
                   <pic:blipFill>
-                    <a:blip r:embed="rId23"/>
+                    <a:blip r:embed="rId24"/>
                     <a:stretch>
                       <a:fillRect/>
                     </a:stretch>
@@ -4745,7 +4753,7 @@
                     </pic:cNvPicPr>
                   </pic:nvPicPr>
                   <pic:blipFill>
-                    <a:blip r:embed="rId24">
+                    <a:blip r:embed="rId25">
                       <a:extLst>
                         <a:ext uri="{28A0092B-C50C-407E-A947-70E740481C1C}">
                           <a14:useLocalDpi xmlns:a14="http://schemas.microsoft.com/office/drawing/2010/main" val="0"/>
@@ -4867,7 +4875,7 @@
                     <pic:cNvPicPr/>
                   </pic:nvPicPr>
                   <pic:blipFill>
-                    <a:blip r:embed="rId25"/>
+                    <a:blip r:embed="rId26"/>
                     <a:stretch>
                       <a:fillRect/>
                     </a:stretch>
@@ -4961,7 +4969,7 @@
                     </pic:cNvPicPr>
                   </pic:nvPicPr>
                   <pic:blipFill>
-                    <a:blip r:embed="rId26">
+                    <a:blip r:embed="rId27">
                       <a:extLst>
                         <a:ext uri="{28A0092B-C50C-407E-A947-70E740481C1C}">
                           <a14:useLocalDpi xmlns:a14="http://schemas.microsoft.com/office/drawing/2010/main" val="0"/>
@@ -5109,7 +5117,7 @@
                     </pic:cNvPicPr>
                   </pic:nvPicPr>
                   <pic:blipFill>
-                    <a:blip r:embed="rId17" cstate="print">
+                    <a:blip r:embed="rId18" cstate="print">
                       <a:extLst>
                         <a:ext uri="{28A0092B-C50C-407E-A947-70E740481C1C}">
                           <a14:useLocalDpi xmlns:a14="http://schemas.microsoft.com/office/drawing/2010/main" val="0"/>
@@ -5223,7 +5231,7 @@
               </wp:anchor>
             </w:drawing>
           </mc:Choice>
-          <mc:Fallback>
+          <mc:Fallback xmlns:w15="http://schemas.microsoft.com/office/word/2012/wordml">
             <w:pict>
               <v:roundrect id="Rounded Rectangle 23" o:spid="_x0000_s1026" style="position:absolute;margin-left:318.75pt;margin-top:181.2pt;width:90.75pt;height:20.25pt;z-index:251673600;visibility:visible;mso-wrap-style:square;mso-width-percent:0;mso-height-percent:0;mso-wrap-distance-left:9pt;mso-wrap-distance-top:0;mso-wrap-distance-right:9pt;mso-wrap-distance-bottom:0;mso-position-horizontal:absolute;mso-position-horizontal-relative:text;mso-position-vertical:absolute;mso-position-vertical-relative:text;mso-width-percent:0;mso-height-percent:0;mso-width-relative:margin;mso-height-relative:margin;v-text-anchor:middle" arcsize="10923f" o:gfxdata="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" filled="f" strokecolor="red" strokeweight="2pt"/>
             </w:pict>
@@ -5251,7 +5259,7 @@
                     <pic:cNvPicPr/>
                   </pic:nvPicPr>
                   <pic:blipFill>
-                    <a:blip r:embed="rId18">
+                    <a:blip r:embed="rId19">
                       <a:extLst>
                         <a:ext uri="{28A0092B-C50C-407E-A947-70E740481C1C}">
                           <a14:useLocalDpi xmlns:a14="http://schemas.microsoft.com/office/drawing/2010/main" val="0"/>
@@ -5421,7 +5429,7 @@
               </wp:anchor>
             </w:drawing>
           </mc:Choice>
-          <mc:Fallback>
+          <mc:Fallback xmlns:w15="http://schemas.microsoft.com/office/word/2012/wordml">
             <w:pict>
               <v:roundrect id="Rounded Rectangle 24" o:spid="_x0000_s1026" style="position:absolute;margin-left:239.25pt;margin-top:218.85pt;width:104.25pt;height:24.75pt;z-index:251677696;visibility:visible;mso-wrap-style:square;mso-width-percent:0;mso-height-percent:0;mso-wrap-distance-left:9pt;mso-wrap-distance-top:0;mso-wrap-distance-right:9pt;mso-wrap-distance-bottom:0;mso-position-horizontal:absolute;mso-position-horizontal-relative:text;mso-position-vertical:absolute;mso-position-vertical-relative:text;mso-width-percent:0;mso-height-percent:0;mso-width-relative:margin;mso-height-relative:margin;v-text-anchor:middle" arcsize="10923f" o:gfxdata="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" filled="f" strokecolor="red" strokeweight="2pt"/>
             </w:pict>
@@ -5451,7 +5459,7 @@
                     </pic:cNvPicPr>
                   </pic:nvPicPr>
                   <pic:blipFill rotWithShape="1">
-                    <a:blip r:embed="rId19">
+                    <a:blip r:embed="rId20">
                       <a:extLst>
                         <a:ext uri="{28A0092B-C50C-407E-A947-70E740481C1C}">
                           <a14:useLocalDpi xmlns:a14="http://schemas.microsoft.com/office/drawing/2010/main" val="0"/>
@@ -5475,7 +5483,7 @@
                     </a:ln>
                     <a:extLst>
                       <a:ext uri="{53640926-AAD7-44d8-BBD7-CCE9431645EC}">
-                        <a14:shadowObscured xmlns:a14="http://schemas.microsoft.com/office/drawing/2010/main" xmlns:w="http://schemas.openxmlformats.org/wordprocessingml/2006/main" xmlns:w10="urn:schemas-microsoft-com:office:word" xmlns:v="urn:schemas-microsoft-com:vml" xmlns:o="urn:schemas-microsoft-com:office:office" xmlns=""/>
+                        <a14:shadowObscured xmlns:a14="http://schemas.microsoft.com/office/drawing/2010/main"/>
                       </a:ext>
                     </a:extLst>
                   </pic:spPr>
@@ -5601,7 +5609,7 @@
               </wp:anchor>
             </w:drawing>
           </mc:Choice>
-          <mc:Fallback>
+          <mc:Fallback xmlns:w15="http://schemas.microsoft.com/office/word/2012/wordml">
             <w:pict>
               <v:roundrect id="Rounded Rectangle 25" o:spid="_x0000_s1026" style="position:absolute;margin-left:222.75pt;margin-top:169.65pt;width:56.25pt;height:21pt;z-index:251674624;visibility:visible;mso-wrap-style:square;mso-width-percent:0;mso-height-percent:0;mso-wrap-distance-left:9pt;mso-wrap-distance-top:0;mso-wrap-distance-right:9pt;mso-wrap-distance-bottom:0;mso-position-horizontal:absolute;mso-position-horizontal-relative:text;mso-position-vertical:absolute;mso-position-vertical-relative:text;mso-width-percent:0;mso-height-percent:0;mso-width-relative:margin;mso-height-relative:margin;v-text-anchor:middle" arcsize="10923f" o:gfxdata="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" filled="f" strokecolor="red" strokeweight="2pt"/>
             </w:pict>
@@ -5709,7 +5717,7 @@
               </wp:anchor>
             </w:drawing>
           </mc:Choice>
-          <mc:Fallback>
+          <mc:Fallback xmlns:w15="http://schemas.microsoft.com/office/word/2012/wordml">
             <w:pict>
               <v:roundrect id="Rounded Rectangle 26" o:spid="_x0000_s1026" style="position:absolute;margin-left:375.75pt;margin-top:11.85pt;width:75.75pt;height:21pt;z-index:251675648;visibility:visible;mso-wrap-style:square;mso-width-percent:0;mso-height-percent:0;mso-wrap-distance-left:9pt;mso-wrap-distance-top:0;mso-wrap-distance-right:9pt;mso-wrap-distance-bottom:0;mso-position-horizontal:absolute;mso-position-horizontal-relative:text;mso-position-vertical:absolute;mso-position-vertical-relative:text;mso-width-percent:0;mso-height-percent:0;mso-width-relative:margin;mso-height-relative:margin;v-text-anchor:middle" arcsize="10923f" o:gfxdata="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" filled="f" strokecolor="red" strokeweight="2pt"/>
             </w:pict>
@@ -5737,7 +5745,7 @@
                     <pic:cNvPicPr/>
                   </pic:nvPicPr>
                   <pic:blipFill>
-                    <a:blip r:embed="rId20">
+                    <a:blip r:embed="rId21">
                       <a:extLst>
                         <a:ext uri="{28A0092B-C50C-407E-A947-70E740481C1C}">
                           <a14:useLocalDpi xmlns:a14="http://schemas.microsoft.com/office/drawing/2010/main" val="0"/>
@@ -5881,7 +5889,7 @@
               </wp:anchor>
             </w:drawing>
           </mc:Choice>
-          <mc:Fallback>
+          <mc:Fallback xmlns:w15="http://schemas.microsoft.com/office/word/2012/wordml">
             <w:pict>
               <v:roundrect id="Rounded Rectangle 30" o:spid="_x0000_s1026" style="position:absolute;margin-left:276pt;margin-top:84.9pt;width:102pt;height:24.75pt;z-index:251676672;visibility:visible;mso-wrap-style:square;mso-width-percent:0;mso-height-percent:0;mso-wrap-distance-left:9pt;mso-wrap-distance-top:0;mso-wrap-distance-right:9pt;mso-wrap-distance-bottom:0;mso-position-horizontal:absolute;mso-position-horizontal-relative:text;mso-position-vertical:absolute;mso-position-vertical-relative:text;mso-width-percent:0;mso-height-percent:0;mso-width-relative:margin;mso-height-relative:margin;v-text-anchor:middle" arcsize="10923f" o:gfxdata="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" filled="f" strokecolor="red" strokeweight="2pt"/>
             </w:pict>
@@ -5909,7 +5917,7 @@
                     <pic:cNvPicPr/>
                   </pic:nvPicPr>
                   <pic:blipFill>
-                    <a:blip r:embed="rId21">
+                    <a:blip r:embed="rId22">
                       <a:extLst>
                         <a:ext uri="{28A0092B-C50C-407E-A947-70E740481C1C}">
                           <a14:useLocalDpi xmlns:a14="http://schemas.microsoft.com/office/drawing/2010/main" val="0"/>
@@ -6070,7 +6078,7 @@
               </wp:anchor>
             </w:drawing>
           </mc:Choice>
-          <mc:Fallback>
+          <mc:Fallback xmlns:w15="http://schemas.microsoft.com/office/word/2012/wordml">
             <w:pict>
               <v:roundrect id="Rounded Rectangle 46" o:spid="_x0000_s1026" style="position:absolute;margin-left:57pt;margin-top:152.7pt;width:426.75pt;height:35.25pt;z-index:251679744;visibility:visible;mso-wrap-style:square;mso-width-percent:0;mso-height-percent:0;mso-wrap-distance-left:9pt;mso-wrap-distance-top:0;mso-wrap-distance-right:9pt;mso-wrap-distance-bottom:0;mso-position-horizontal:absolute;mso-position-horizontal-relative:text;mso-position-vertical:absolute;mso-position-vertical-relative:text;mso-width-percent:0;mso-height-percent:0;mso-width-relative:margin;mso-height-relative:margin;v-text-anchor:middle" arcsize="10923f" o:gfxdata="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" filled="f" strokecolor="red" strokeweight="2pt"/>
             </w:pict>
@@ -6151,7 +6159,7 @@
               </wp:anchor>
             </w:drawing>
           </mc:Choice>
-          <mc:Fallback>
+          <mc:Fallback xmlns:w15="http://schemas.microsoft.com/office/word/2012/wordml">
             <w:pict>
               <v:roundrect id="Rounded Rectangle 45" o:spid="_x0000_s1026" style="position:absolute;margin-left:255.75pt;margin-top:-.3pt;width:36pt;height:30pt;z-index:251678720;visibility:visible;mso-wrap-style:square;mso-width-percent:0;mso-height-percent:0;mso-wrap-distance-left:9pt;mso-wrap-distance-top:0;mso-wrap-distance-right:9pt;mso-wrap-distance-bottom:0;mso-position-horizontal:absolute;mso-position-horizontal-relative:text;mso-position-vertical:absolute;mso-position-vertical-relative:text;mso-width-percent:0;mso-height-percent:0;mso-width-relative:margin;mso-height-relative:margin;v-text-anchor:middle" arcsize="10923f" o:gfxdata="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" filled="f" strokecolor="red" strokeweight="2pt"/>
             </w:pict>
@@ -6179,7 +6187,7 @@
                     <pic:cNvPicPr/>
                   </pic:nvPicPr>
                   <pic:blipFill>
-                    <a:blip r:embed="rId27">
+                    <a:blip r:embed="rId28">
                       <a:extLst>
                         <a:ext uri="{28A0092B-C50C-407E-A947-70E740481C1C}">
                           <a14:useLocalDpi xmlns:a14="http://schemas.microsoft.com/office/drawing/2010/main" val="0"/>
@@ -6235,7 +6243,7 @@
                     <pic:cNvPicPr/>
                   </pic:nvPicPr>
                   <pic:blipFill>
-                    <a:blip r:embed="rId25"/>
+                    <a:blip r:embed="rId26"/>
                     <a:stretch>
                       <a:fillRect/>
                     </a:stretch>
@@ -6403,7 +6411,7 @@
               </wp:anchor>
             </w:drawing>
           </mc:Choice>
-          <mc:Fallback>
+          <mc:Fallback xmlns:w15="http://schemas.microsoft.com/office/word/2012/wordml">
             <w:pict>
               <v:roundrect w14:anchorId="3699C10D" id="Rounded Rectangle 49" o:spid="_x0000_s1026" style="position:absolute;margin-left:292.35pt;margin-top:21.4pt;width:36pt;height:50.25pt;z-index:251680768;visibility:visible;mso-wrap-style:square;mso-width-percent:0;mso-height-percent:0;mso-wrap-distance-left:9pt;mso-wrap-distance-top:0;mso-wrap-distance-right:9pt;mso-wrap-distance-bottom:0;mso-position-horizontal:absolute;mso-position-horizontal-relative:text;mso-position-vertical:absolute;mso-position-vertical-relative:text;mso-width-percent:0;mso-height-percent:0;mso-width-relative:margin;mso-height-relative:margin;v-text-anchor:middle" arcsize="10923f" o:gfxdata="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" filled="f" strokecolor="red" strokeweight="2pt"/>
             </w:pict>
@@ -6431,7 +6439,7 @@
                     <pic:cNvPicPr/>
                   </pic:nvPicPr>
                   <pic:blipFill>
-                    <a:blip r:embed="rId28">
+                    <a:blip r:embed="rId29">
                       <a:extLst>
                         <a:ext uri="{28A0092B-C50C-407E-A947-70E740481C1C}">
                           <a14:useLocalDpi xmlns:a14="http://schemas.microsoft.com/office/drawing/2010/main" val="0"/>
@@ -6471,8 +6479,8 @@
           <w:szCs w:val="24"/>
         </w:rPr>
       </w:pPr>
-      <w:bookmarkStart w:id="11" w:name="_Toc341427893"/>
-      <w:bookmarkStart w:id="12" w:name="_Toc345531144"/>
+      <w:bookmarkStart w:id="12" w:name="_Toc341427893"/>
+      <w:bookmarkStart w:id="13" w:name="_Toc345531144"/>
       <w:r>
         <w:rPr>
           <w:sz w:val="24"/>
@@ -6481,7 +6489,7 @@
         <w:lastRenderedPageBreak/>
         <w:t>Report</w:t>
       </w:r>
-      <w:bookmarkEnd w:id="11"/>
+      <w:bookmarkEnd w:id="12"/>
       <w:r>
         <w:rPr>
           <w:sz w:val="24"/>
@@ -6489,24 +6497,24 @@
         </w:rPr>
         <w:t>s</w:t>
       </w:r>
-      <w:bookmarkEnd w:id="12"/>
-    </w:p>
-    <w:p>
-      <w:pPr>
-        <w:rPr>
-          <w:rFonts w:ascii="Arial" w:hAnsi="Arial" w:cs="Arial"/>
-        </w:rPr>
-      </w:pPr>
-      <w:bookmarkStart w:id="13" w:name="_Toc340895653"/>
-      <w:bookmarkStart w:id="14" w:name="_Toc341427894"/>
+      <w:bookmarkEnd w:id="13"/>
+    </w:p>
+    <w:p>
+      <w:pPr>
+        <w:rPr>
+          <w:rFonts w:ascii="Arial" w:hAnsi="Arial" w:cs="Arial"/>
+        </w:rPr>
+      </w:pPr>
+      <w:bookmarkStart w:id="14" w:name="_Toc340895653"/>
+      <w:bookmarkStart w:id="15" w:name="_Toc341427894"/>
       <w:r>
         <w:rPr>
           <w:rFonts w:ascii="Arial" w:hAnsi="Arial" w:cs="Arial"/>
         </w:rPr>
         <w:t>The data in the MEASURE database is viewed using spreadsheet reports.  The purpose of the reports is to transform the information into a form that is suitable for review, including by the CEAB when necessary.  Reports can be viewed for any year where the data has been entered.</w:t>
       </w:r>
-      <w:bookmarkEnd w:id="13"/>
       <w:bookmarkEnd w:id="14"/>
+      <w:bookmarkEnd w:id="15"/>
     </w:p>
     <w:p>
       <w:pPr>
@@ -6575,7 +6583,7 @@
                     <pic:cNvPicPr/>
                   </pic:nvPicPr>
                   <pic:blipFill>
-                    <a:blip r:embed="rId29" cstate="print">
+                    <a:blip r:embed="rId30" cstate="print">
                       <a:extLst>
                         <a:ext uri="{28A0092B-C50C-407E-A947-70E740481C1C}">
                           <a14:useLocalDpi xmlns:a14="http://schemas.microsoft.com/office/drawing/2010/main" val="0"/>
@@ -6733,7 +6741,7 @@
                     </pic:cNvPicPr>
                   </pic:nvPicPr>
                   <pic:blipFill>
-                    <a:blip r:embed="rId30">
+                    <a:blip r:embed="rId31">
                       <a:extLst>
                         <a:ext uri="{28A0092B-C50C-407E-A947-70E740481C1C}">
                           <a14:useLocalDpi xmlns:a14="http://schemas.microsoft.com/office/drawing/2010/main" val="0"/>
@@ -6794,7 +6802,7 @@
                     <pic:cNvPicPr/>
                   </pic:nvPicPr>
                   <pic:blipFill>
-                    <a:blip r:embed="rId31"/>
+                    <a:blip r:embed="rId32"/>
                     <a:stretch>
                       <a:fillRect/>
                     </a:stretch>
@@ -6945,7 +6953,7 @@
                     <pic:cNvPicPr/>
                   </pic:nvPicPr>
                   <pic:blipFill>
-                    <a:blip r:embed="rId32">
+                    <a:blip r:embed="rId33">
                       <a:extLst>
                         <a:ext uri="{28A0092B-C50C-407E-A947-70E740481C1C}">
                           <a14:useLocalDpi xmlns:a14="http://schemas.microsoft.com/office/drawing/2010/main" val="0"/>
@@ -7003,8 +7011,8 @@
           <w:szCs w:val="24"/>
         </w:rPr>
       </w:pPr>
-      <w:bookmarkStart w:id="15" w:name="_Toc341427896"/>
-      <w:bookmarkStart w:id="16" w:name="_Toc345531145"/>
+      <w:bookmarkStart w:id="16" w:name="_Toc341427896"/>
+      <w:bookmarkStart w:id="17" w:name="_Toc345531145"/>
       <w:r>
         <w:rPr>
           <w:sz w:val="24"/>
@@ -7012,8 +7020,8 @@
         </w:rPr>
         <w:t>Other Vena Resources</w:t>
       </w:r>
-      <w:bookmarkEnd w:id="15"/>
       <w:bookmarkEnd w:id="16"/>
+      <w:bookmarkEnd w:id="17"/>
     </w:p>
     <w:p>
       <w:pPr>
@@ -7039,7 +7047,7 @@
         </w:rPr>
         <w:t xml:space="preserve">To submit an issue, please fill out </w:t>
       </w:r>
-      <w:hyperlink r:id="rId33" w:history="1">
+      <w:hyperlink r:id="rId34" w:history="1">
         <w:r>
           <w:rPr>
             <w:rStyle w:val="Hyperlink"/>
@@ -7072,7 +7080,7 @@
         </w:rPr>
         <w:t xml:space="preserve">For Vena training or user manuals, please refer to </w:t>
       </w:r>
-      <w:hyperlink r:id="rId34" w:history="1">
+      <w:hyperlink r:id="rId35" w:history="1">
         <w:r>
           <w:rPr>
             <w:rStyle w:val="Hyperlink"/>
@@ -7105,7 +7113,7 @@
         </w:rPr>
         <w:t xml:space="preserve">Michelle Zheng </w:t>
       </w:r>
-      <w:hyperlink r:id="rId35" w:history="1">
+      <w:hyperlink r:id="rId36" w:history="1">
         <w:r>
           <w:rPr>
             <w:rStyle w:val="Hyperlink"/>
@@ -7124,8 +7132,8 @@
       </w:pPr>
     </w:p>
     <w:sectPr>
-      <w:headerReference w:type="default" r:id="rId36"/>
-      <w:footerReference w:type="default" r:id="rId37"/>
+      <w:headerReference w:type="default" r:id="rId37"/>
+      <w:footerReference w:type="default" r:id="rId38"/>
       <w:pgSz w:w="12240" w:h="15840"/>
       <w:pgMar w:top="1440" w:right="1440" w:bottom="1080" w:left="1440" w:header="720" w:footer="720" w:gutter="0"/>
       <w:pgNumType w:start="0"/>
@@ -7138,7 +7146,7 @@
 </file>
 
 <file path=word/endnotes.xml><?xml version="1.0" encoding="utf-8"?>
-<w:endnotes xmlns:wpc="http://schemas.microsoft.com/office/word/2010/wordprocessingCanvas" xmlns:mo="http://schemas.microsoft.com/office/mac/office/2008/main" xmlns:mc="http://schemas.openxmlformats.org/markup-compatibility/2006" xmlns:mv="urn:schemas-microsoft-com:mac:vml" xmlns:o="urn:schemas-microsoft-com:office:office" xmlns:r="http://schemas.openxmlformats.org/officeDocument/2006/relationships" xmlns:m="http://schemas.openxmlformats.org/officeDocument/2006/math" xmlns:v="urn:schemas-microsoft-com:vml" xmlns:wp14="http://schemas.microsoft.com/office/word/2010/wordprocessingDrawing" xmlns:wp="http://schemas.openxmlformats.org/drawingml/2006/wordprocessingDrawing" xmlns:w10="urn:schemas-microsoft-com:office:word" xmlns:w="http://schemas.openxmlformats.org/wordprocessingml/2006/main" xmlns:w14="http://schemas.microsoft.com/office/word/2010/wordml" xmlns:w15="http://schemas.microsoft.com/office/word/2012/wordml" xmlns:wpg="http://schemas.microsoft.com/office/word/2010/wordprocessingGroup" xmlns:wpi="http://schemas.microsoft.com/office/word/2010/wordprocessingInk" xmlns:wne="http://schemas.microsoft.com/office/word/2006/wordml" xmlns:wps="http://schemas.microsoft.com/office/word/2010/wordprocessingShape" mc:Ignorable="w14 w15 wp14">
+<w:endnotes xmlns:wpc="http://schemas.microsoft.com/office/word/2010/wordprocessingCanvas" xmlns:mo="http://schemas.microsoft.com/office/mac/office/2008/main" xmlns:mc="http://schemas.openxmlformats.org/markup-compatibility/2006" xmlns:mv="urn:schemas-microsoft-com:mac:vml" xmlns:o="urn:schemas-microsoft-com:office:office" xmlns:r="http://schemas.openxmlformats.org/officeDocument/2006/relationships" xmlns:m="http://schemas.openxmlformats.org/officeDocument/2006/math" xmlns:v="urn:schemas-microsoft-com:vml" xmlns:wp14="http://schemas.microsoft.com/office/word/2010/wordprocessingDrawing" xmlns:wp="http://schemas.openxmlformats.org/drawingml/2006/wordprocessingDrawing" xmlns:w10="urn:schemas-microsoft-com:office:word" xmlns:w="http://schemas.openxmlformats.org/wordprocessingml/2006/main" xmlns:w14="http://schemas.microsoft.com/office/word/2010/wordml" xmlns:wpg="http://schemas.microsoft.com/office/word/2010/wordprocessingGroup" xmlns:wpi="http://schemas.microsoft.com/office/word/2010/wordprocessingInk" xmlns:wne="http://schemas.microsoft.com/office/word/2006/wordml" xmlns:wps="http://schemas.microsoft.com/office/word/2010/wordprocessingShape" mc:Ignorable="w14 wp14">
   <w:endnote w:type="separator" w:id="-1">
     <w:p>
       <w:r>
@@ -7157,7 +7165,7 @@
 </file>
 
 <file path=word/footer1.xml><?xml version="1.0" encoding="utf-8"?>
-<w:ftr xmlns:wpc="http://schemas.microsoft.com/office/word/2010/wordprocessingCanvas" xmlns:mo="http://schemas.microsoft.com/office/mac/office/2008/main" xmlns:mc="http://schemas.openxmlformats.org/markup-compatibility/2006" xmlns:mv="urn:schemas-microsoft-com:mac:vml" xmlns:o="urn:schemas-microsoft-com:office:office" xmlns:r="http://schemas.openxmlformats.org/officeDocument/2006/relationships" xmlns:m="http://schemas.openxmlformats.org/officeDocument/2006/math" xmlns:v="urn:schemas-microsoft-com:vml" xmlns:wp14="http://schemas.microsoft.com/office/word/2010/wordprocessingDrawing" xmlns:wp="http://schemas.openxmlformats.org/drawingml/2006/wordprocessingDrawing" xmlns:w10="urn:schemas-microsoft-com:office:word" xmlns:w="http://schemas.openxmlformats.org/wordprocessingml/2006/main" xmlns:w14="http://schemas.microsoft.com/office/word/2010/wordml" xmlns:w15="http://schemas.microsoft.com/office/word/2012/wordml" xmlns:wpg="http://schemas.microsoft.com/office/word/2010/wordprocessingGroup" xmlns:wpi="http://schemas.microsoft.com/office/word/2010/wordprocessingInk" xmlns:wne="http://schemas.microsoft.com/office/word/2006/wordml" xmlns:wps="http://schemas.microsoft.com/office/word/2010/wordprocessingShape" mc:Ignorable="w14 w15 wp14">
+<w:ftr xmlns:wpc="http://schemas.microsoft.com/office/word/2010/wordprocessingCanvas" xmlns:mo="http://schemas.microsoft.com/office/mac/office/2008/main" xmlns:mc="http://schemas.openxmlformats.org/markup-compatibility/2006" xmlns:mv="urn:schemas-microsoft-com:mac:vml" xmlns:o="urn:schemas-microsoft-com:office:office" xmlns:r="http://schemas.openxmlformats.org/officeDocument/2006/relationships" xmlns:m="http://schemas.openxmlformats.org/officeDocument/2006/math" xmlns:v="urn:schemas-microsoft-com:vml" xmlns:wp14="http://schemas.microsoft.com/office/word/2010/wordprocessingDrawing" xmlns:wp="http://schemas.openxmlformats.org/drawingml/2006/wordprocessingDrawing" xmlns:w10="urn:schemas-microsoft-com:office:word" xmlns:w="http://schemas.openxmlformats.org/wordprocessingml/2006/main" xmlns:w14="http://schemas.microsoft.com/office/word/2010/wordml" xmlns:wpg="http://schemas.microsoft.com/office/word/2010/wordprocessingGroup" xmlns:wpi="http://schemas.microsoft.com/office/word/2010/wordprocessingInk" xmlns:wne="http://schemas.microsoft.com/office/word/2006/wordml" xmlns:wps="http://schemas.microsoft.com/office/word/2010/wordprocessingShape" mc:Ignorable="w14 wp14">
   <w:p>
     <w:pPr>
       <w:pStyle w:val="Footer"/>
@@ -7203,7 +7211,7 @@
         <w:sz w:val="20"/>
         <w:szCs w:val="20"/>
       </w:rPr>
-      <w:t>1</w:t>
+      <w:t>7</w:t>
     </w:r>
     <w:r>
       <w:rPr>
@@ -7274,7 +7282,7 @@
 </file>
 
 <file path=word/footnotes.xml><?xml version="1.0" encoding="utf-8"?>
-<w:footnotes xmlns:wpc="http://schemas.microsoft.com/office/word/2010/wordprocessingCanvas" xmlns:mo="http://schemas.microsoft.com/office/mac/office/2008/main" xmlns:mc="http://schemas.openxmlformats.org/markup-compatibility/2006" xmlns:mv="urn:schemas-microsoft-com:mac:vml" xmlns:o="urn:schemas-microsoft-com:office:office" xmlns:r="http://schemas.openxmlformats.org/officeDocument/2006/relationships" xmlns:m="http://schemas.openxmlformats.org/officeDocument/2006/math" xmlns:v="urn:schemas-microsoft-com:vml" xmlns:wp14="http://schemas.microsoft.com/office/word/2010/wordprocessingDrawing" xmlns:wp="http://schemas.openxmlformats.org/drawingml/2006/wordprocessingDrawing" xmlns:w10="urn:schemas-microsoft-com:office:word" xmlns:w="http://schemas.openxmlformats.org/wordprocessingml/2006/main" xmlns:w14="http://schemas.microsoft.com/office/word/2010/wordml" xmlns:w15="http://schemas.microsoft.com/office/word/2012/wordml" xmlns:wpg="http://schemas.microsoft.com/office/word/2010/wordprocessingGroup" xmlns:wpi="http://schemas.microsoft.com/office/word/2010/wordprocessingInk" xmlns:wne="http://schemas.microsoft.com/office/word/2006/wordml" xmlns:wps="http://schemas.microsoft.com/office/word/2010/wordprocessingShape" mc:Ignorable="w14 w15 wp14">
+<w:footnotes xmlns:wpc="http://schemas.microsoft.com/office/word/2010/wordprocessingCanvas" xmlns:mo="http://schemas.microsoft.com/office/mac/office/2008/main" xmlns:mc="http://schemas.openxmlformats.org/markup-compatibility/2006" xmlns:mv="urn:schemas-microsoft-com:mac:vml" xmlns:o="urn:schemas-microsoft-com:office:office" xmlns:r="http://schemas.openxmlformats.org/officeDocument/2006/relationships" xmlns:m="http://schemas.openxmlformats.org/officeDocument/2006/math" xmlns:v="urn:schemas-microsoft-com:vml" xmlns:wp14="http://schemas.microsoft.com/office/word/2010/wordprocessingDrawing" xmlns:wp="http://schemas.openxmlformats.org/drawingml/2006/wordprocessingDrawing" xmlns:w10="urn:schemas-microsoft-com:office:word" xmlns:w="http://schemas.openxmlformats.org/wordprocessingml/2006/main" xmlns:w14="http://schemas.microsoft.com/office/word/2010/wordml" xmlns:wpg="http://schemas.microsoft.com/office/word/2010/wordprocessingGroup" xmlns:wpi="http://schemas.microsoft.com/office/word/2010/wordprocessingInk" xmlns:wne="http://schemas.microsoft.com/office/word/2006/wordml" xmlns:wps="http://schemas.microsoft.com/office/word/2010/wordprocessingShape" mc:Ignorable="w14 wp14">
   <w:footnote w:type="separator" w:id="-1">
     <w:p>
       <w:r>
@@ -7293,7 +7301,7 @@
 </file>
 
 <file path=word/header1.xml><?xml version="1.0" encoding="utf-8"?>
-<w:hdr xmlns:wpc="http://schemas.microsoft.com/office/word/2010/wordprocessingCanvas" xmlns:mo="http://schemas.microsoft.com/office/mac/office/2008/main" xmlns:mc="http://schemas.openxmlformats.org/markup-compatibility/2006" xmlns:mv="urn:schemas-microsoft-com:mac:vml" xmlns:o="urn:schemas-microsoft-com:office:office" xmlns:r="http://schemas.openxmlformats.org/officeDocument/2006/relationships" xmlns:m="http://schemas.openxmlformats.org/officeDocument/2006/math" xmlns:v="urn:schemas-microsoft-com:vml" xmlns:wp14="http://schemas.microsoft.com/office/word/2010/wordprocessingDrawing" xmlns:wp="http://schemas.openxmlformats.org/drawingml/2006/wordprocessingDrawing" xmlns:w10="urn:schemas-microsoft-com:office:word" xmlns:w="http://schemas.openxmlformats.org/wordprocessingml/2006/main" xmlns:w14="http://schemas.microsoft.com/office/word/2010/wordml" xmlns:w15="http://schemas.microsoft.com/office/word/2012/wordml" xmlns:wpg="http://schemas.microsoft.com/office/word/2010/wordprocessingGroup" xmlns:wpi="http://schemas.microsoft.com/office/word/2010/wordprocessingInk" xmlns:wne="http://schemas.microsoft.com/office/word/2006/wordml" xmlns:wps="http://schemas.microsoft.com/office/word/2010/wordprocessingShape" mc:Ignorable="w14 w15 wp14">
+<w:hdr xmlns:wpc="http://schemas.microsoft.com/office/word/2010/wordprocessingCanvas" xmlns:mo="http://schemas.microsoft.com/office/mac/office/2008/main" xmlns:mc="http://schemas.openxmlformats.org/markup-compatibility/2006" xmlns:mv="urn:schemas-microsoft-com:mac:vml" xmlns:o="urn:schemas-microsoft-com:office:office" xmlns:r="http://schemas.openxmlformats.org/officeDocument/2006/relationships" xmlns:m="http://schemas.openxmlformats.org/officeDocument/2006/math" xmlns:v="urn:schemas-microsoft-com:vml" xmlns:wp14="http://schemas.microsoft.com/office/word/2010/wordprocessingDrawing" xmlns:wp="http://schemas.openxmlformats.org/drawingml/2006/wordprocessingDrawing" xmlns:w10="urn:schemas-microsoft-com:office:word" xmlns:w="http://schemas.openxmlformats.org/wordprocessingml/2006/main" xmlns:w14="http://schemas.microsoft.com/office/word/2010/wordml" xmlns:wpg="http://schemas.microsoft.com/office/word/2010/wordprocessingGroup" xmlns:wpi="http://schemas.microsoft.com/office/word/2010/wordprocessingInk" xmlns:wne="http://schemas.microsoft.com/office/word/2006/wordml" xmlns:wps="http://schemas.microsoft.com/office/word/2010/wordprocessingShape" mc:Ignorable="w14 wp14">
   <w:p>
     <w:pPr>
       <w:pStyle w:val="Header"/>
@@ -7383,7 +7391,7 @@
                         </a:ln>
                         <a:extLst>
                           <a:ext uri="{53640926-AAD7-44d8-BBD7-CCE9431645EC}">
-                            <a14:shadowObscured xmlns:a14="http://schemas.microsoft.com/office/drawing/2010/main" xmlns:w="http://schemas.openxmlformats.org/wordprocessingml/2006/main" xmlns:w10="urn:schemas-microsoft-com:office:word" xmlns:v="urn:schemas-microsoft-com:vml" xmlns:o="urn:schemas-microsoft-com:office:office" xmlns=""/>
+                            <a14:shadowObscured xmlns:a14="http://schemas.microsoft.com/office/drawing/2010/main"/>
                           </a:ext>
                         </a:extLst>
                       </pic:spPr>
@@ -7620,7 +7628,7 @@
 </file>
 
 <file path=word/numbering.xml><?xml version="1.0" encoding="utf-8"?>
-<w:numbering xmlns:wpc="http://schemas.microsoft.com/office/word/2010/wordprocessingCanvas" xmlns:mo="http://schemas.microsoft.com/office/mac/office/2008/main" xmlns:mc="http://schemas.openxmlformats.org/markup-compatibility/2006" xmlns:mv="urn:schemas-microsoft-com:mac:vml" xmlns:o="urn:schemas-microsoft-com:office:office" xmlns:r="http://schemas.openxmlformats.org/officeDocument/2006/relationships" xmlns:m="http://schemas.openxmlformats.org/officeDocument/2006/math" xmlns:v="urn:schemas-microsoft-com:vml" xmlns:wp14="http://schemas.microsoft.com/office/word/2010/wordprocessingDrawing" xmlns:wp="http://schemas.openxmlformats.org/drawingml/2006/wordprocessingDrawing" xmlns:w10="urn:schemas-microsoft-com:office:word" xmlns:w="http://schemas.openxmlformats.org/wordprocessingml/2006/main" xmlns:w14="http://schemas.microsoft.com/office/word/2010/wordml" xmlns:w15="http://schemas.microsoft.com/office/word/2012/wordml" xmlns:wpg="http://schemas.microsoft.com/office/word/2010/wordprocessingGroup" xmlns:wpi="http://schemas.microsoft.com/office/word/2010/wordprocessingInk" xmlns:wne="http://schemas.microsoft.com/office/word/2006/wordml" xmlns:wps="http://schemas.microsoft.com/office/word/2010/wordprocessingShape" mc:Ignorable="w14 w15 wp14">
+<w:numbering xmlns:wpc="http://schemas.microsoft.com/office/word/2010/wordprocessingCanvas" xmlns:mo="http://schemas.microsoft.com/office/mac/office/2008/main" xmlns:mc="http://schemas.openxmlformats.org/markup-compatibility/2006" xmlns:mv="urn:schemas-microsoft-com:mac:vml" xmlns:o="urn:schemas-microsoft-com:office:office" xmlns:r="http://schemas.openxmlformats.org/officeDocument/2006/relationships" xmlns:m="http://schemas.openxmlformats.org/officeDocument/2006/math" xmlns:v="urn:schemas-microsoft-com:vml" xmlns:wp14="http://schemas.microsoft.com/office/word/2010/wordprocessingDrawing" xmlns:wp="http://schemas.openxmlformats.org/drawingml/2006/wordprocessingDrawing" xmlns:w10="urn:schemas-microsoft-com:office:word" xmlns:w="http://schemas.openxmlformats.org/wordprocessingml/2006/main" xmlns:w14="http://schemas.microsoft.com/office/word/2010/wordml" xmlns:wpg="http://schemas.microsoft.com/office/word/2010/wordprocessingGroup" xmlns:wpi="http://schemas.microsoft.com/office/word/2010/wordprocessingInk" xmlns:wne="http://schemas.microsoft.com/office/word/2006/wordml" xmlns:wps="http://schemas.microsoft.com/office/word/2010/wordprocessingShape" mc:Ignorable="w14 wp14">
   <w:abstractNum w:abstractNumId="0">
     <w:nsid w:val="0BEB6BF0"/>
     <w:multiLevelType w:val="hybridMultilevel"/>
@@ -9026,7 +9034,7 @@
 </file>
 
 <file path=word/styles.xml><?xml version="1.0" encoding="utf-8"?>
-<w:styles xmlns:mc="http://schemas.openxmlformats.org/markup-compatibility/2006" xmlns:r="http://schemas.openxmlformats.org/officeDocument/2006/relationships" xmlns:w="http://schemas.openxmlformats.org/wordprocessingml/2006/main" xmlns:w14="http://schemas.microsoft.com/office/word/2010/wordml" xmlns:w15="http://schemas.microsoft.com/office/word/2012/wordml" mc:Ignorable="w14 w15">
+<w:styles xmlns:mc="http://schemas.openxmlformats.org/markup-compatibility/2006" xmlns:r="http://schemas.openxmlformats.org/officeDocument/2006/relationships" xmlns:w="http://schemas.openxmlformats.org/wordprocessingml/2006/main" xmlns:w14="http://schemas.microsoft.com/office/word/2010/wordml" mc:Ignorable="w14">
   <w:docDefaults>
     <w:rPrDefault>
       <w:rPr>
@@ -9036,389 +9044,735 @@
     </w:rPrDefault>
     <w:pPrDefault/>
   </w:docDefaults>
-  <w:latentStyles w:defLockedState="0" w:defUIPriority="99" w:defSemiHidden="0" w:defUnhideWhenUsed="0" w:defQFormat="0" w:count="382">
-    <w:lsdException w:name="Normal" w:uiPriority="0" w:qFormat="1"/>
-    <w:lsdException w:name="heading 1" w:uiPriority="0" w:qFormat="1"/>
-    <w:lsdException w:name="heading 2" w:uiPriority="9" w:qFormat="1"/>
-    <w:lsdException w:name="heading 3" w:uiPriority="0" w:qFormat="1"/>
-    <w:lsdException w:name="heading 4" w:semiHidden="1" w:uiPriority="9" w:unhideWhenUsed="1" w:qFormat="1"/>
-    <w:lsdException w:name="heading 5" w:semiHidden="1" w:uiPriority="9" w:unhideWhenUsed="1" w:qFormat="1"/>
-    <w:lsdException w:name="heading 6" w:semiHidden="1" w:uiPriority="9" w:unhideWhenUsed="1" w:qFormat="1"/>
-    <w:lsdException w:name="heading 7" w:semiHidden="1" w:uiPriority="9" w:unhideWhenUsed="1" w:qFormat="1"/>
-    <w:lsdException w:name="heading 8" w:semiHidden="1" w:uiPriority="9" w:unhideWhenUsed="1" w:qFormat="1"/>
-    <w:lsdException w:name="heading 9" w:semiHidden="1" w:uiPriority="9" w:unhideWhenUsed="1" w:qFormat="1"/>
-    <w:lsdException w:name="index 1" w:semiHidden="1" w:unhideWhenUsed="1"/>
-    <w:lsdException w:name="index 2" w:semiHidden="1" w:unhideWhenUsed="1"/>
-    <w:lsdException w:name="index 3" w:semiHidden="1" w:unhideWhenUsed="1"/>
-    <w:lsdException w:name="index 4" w:semiHidden="1" w:unhideWhenUsed="1"/>
-    <w:lsdException w:name="index 5" w:semiHidden="1" w:unhideWhenUsed="1"/>
-    <w:lsdException w:name="index 6" w:semiHidden="1" w:unhideWhenUsed="1"/>
-    <w:lsdException w:name="index 7" w:semiHidden="1" w:unhideWhenUsed="1"/>
-    <w:lsdException w:name="index 8" w:semiHidden="1" w:unhideWhenUsed="1"/>
-    <w:lsdException w:name="index 9" w:semiHidden="1" w:unhideWhenUsed="1"/>
-    <w:lsdException w:name="toc 1" w:semiHidden="1" w:uiPriority="39" w:unhideWhenUsed="1" w:qFormat="1"/>
-    <w:lsdException w:name="toc 2" w:semiHidden="1" w:uiPriority="39" w:unhideWhenUsed="1" w:qFormat="1"/>
-    <w:lsdException w:name="toc 3" w:semiHidden="1" w:uiPriority="39" w:unhideWhenUsed="1" w:qFormat="1"/>
-    <w:lsdException w:name="toc 4" w:semiHidden="1" w:uiPriority="39" w:unhideWhenUsed="1"/>
-    <w:lsdException w:name="toc 5" w:semiHidden="1" w:uiPriority="39" w:unhideWhenUsed="1"/>
-    <w:lsdException w:name="toc 6" w:semiHidden="1" w:uiPriority="39" w:unhideWhenUsed="1"/>
-    <w:lsdException w:name="toc 7" w:semiHidden="1" w:uiPriority="39" w:unhideWhenUsed="1"/>
-    <w:lsdException w:name="toc 8" w:semiHidden="1" w:uiPriority="39" w:unhideWhenUsed="1"/>
-    <w:lsdException w:name="toc 9" w:semiHidden="1" w:uiPriority="39" w:unhideWhenUsed="1"/>
-    <w:lsdException w:name="Normal Indent" w:semiHidden="1" w:unhideWhenUsed="1"/>
-    <w:lsdException w:name="footnote text" w:semiHidden="1" w:unhideWhenUsed="1"/>
-    <w:lsdException w:name="annotation text" w:semiHidden="1" w:unhideWhenUsed="1"/>
-    <w:lsdException w:name="header" w:semiHidden="1" w:unhideWhenUsed="1"/>
-    <w:lsdException w:name="footer" w:semiHidden="1" w:unhideWhenUsed="1"/>
-    <w:lsdException w:name="index heading" w:semiHidden="1" w:unhideWhenUsed="1"/>
-    <w:lsdException w:name="caption" w:semiHidden="1" w:uiPriority="35" w:unhideWhenUsed="1" w:qFormat="1"/>
-    <w:lsdException w:name="table of figures" w:semiHidden="1" w:unhideWhenUsed="1"/>
-    <w:lsdException w:name="envelope address" w:semiHidden="1" w:unhideWhenUsed="1"/>
-    <w:lsdException w:name="envelope return" w:semiHidden="1" w:unhideWhenUsed="1"/>
-    <w:lsdException w:name="footnote reference" w:semiHidden="1" w:unhideWhenUsed="1"/>
-    <w:lsdException w:name="annotation reference" w:semiHidden="1" w:unhideWhenUsed="1"/>
-    <w:lsdException w:name="line number" w:semiHidden="1" w:unhideWhenUsed="1"/>
-    <w:lsdException w:name="page number" w:semiHidden="1" w:unhideWhenUsed="1"/>
-    <w:lsdException w:name="endnote reference" w:semiHidden="1" w:unhideWhenUsed="1"/>
-    <w:lsdException w:name="endnote text" w:semiHidden="1" w:unhideWhenUsed="1"/>
-    <w:lsdException w:name="table of authorities" w:semiHidden="1" w:unhideWhenUsed="1"/>
-    <w:lsdException w:name="macro" w:semiHidden="1" w:unhideWhenUsed="1"/>
-    <w:lsdException w:name="toa heading" w:semiHidden="1" w:unhideWhenUsed="1"/>
-    <w:lsdException w:name="List" w:semiHidden="1" w:unhideWhenUsed="1"/>
-    <w:lsdException w:name="List Bullet" w:semiHidden="1" w:unhideWhenUsed="1"/>
-    <w:lsdException w:name="List Number" w:semiHidden="1" w:unhideWhenUsed="1"/>
-    <w:lsdException w:name="List 2" w:semiHidden="1" w:unhideWhenUsed="1"/>
-    <w:lsdException w:name="List 3" w:semiHidden="1" w:unhideWhenUsed="1"/>
-    <w:lsdException w:name="List 4" w:semiHidden="1" w:unhideWhenUsed="1"/>
-    <w:lsdException w:name="List 5" w:semiHidden="1" w:unhideWhenUsed="1"/>
-    <w:lsdException w:name="List Bullet 2" w:semiHidden="1" w:unhideWhenUsed="1"/>
-    <w:lsdException w:name="List Bullet 3" w:semiHidden="1" w:unhideWhenUsed="1"/>
-    <w:lsdException w:name="List Bullet 4" w:semiHidden="1" w:unhideWhenUsed="1"/>
-    <w:lsdException w:name="List Bullet 5" w:semiHidden="1" w:unhideWhenUsed="1"/>
-    <w:lsdException w:name="List Number 2" w:semiHidden="1" w:unhideWhenUsed="1"/>
-    <w:lsdException w:name="List Number 3" w:semiHidden="1" w:unhideWhenUsed="1"/>
-    <w:lsdException w:name="List Number 4" w:semiHidden="1" w:unhideWhenUsed="1"/>
-    <w:lsdException w:name="List Number 5" w:semiHidden="1" w:unhideWhenUsed="1"/>
-    <w:lsdException w:name="Title" w:uiPriority="10" w:qFormat="1"/>
-    <w:lsdException w:name="Closing" w:semiHidden="1" w:unhideWhenUsed="1"/>
-    <w:lsdException w:name="Signature" w:semiHidden="1" w:unhideWhenUsed="1"/>
-    <w:lsdException w:name="Default Paragraph Font" w:semiHidden="1" w:uiPriority="1" w:unhideWhenUsed="1"/>
-    <w:lsdException w:name="Body Text" w:semiHidden="1" w:unhideWhenUsed="1"/>
-    <w:lsdException w:name="Body Text Indent" w:semiHidden="1" w:unhideWhenUsed="1"/>
-    <w:lsdException w:name="List Continue" w:semiHidden="1" w:unhideWhenUsed="1"/>
-    <w:lsdException w:name="List Continue 2" w:semiHidden="1" w:unhideWhenUsed="1"/>
-    <w:lsdException w:name="List Continue 3" w:semiHidden="1" w:unhideWhenUsed="1"/>
-    <w:lsdException w:name="List Continue 4" w:semiHidden="1" w:unhideWhenUsed="1"/>
-    <w:lsdException w:name="List Continue 5" w:semiHidden="1" w:unhideWhenUsed="1"/>
-    <w:lsdException w:name="Message Header" w:semiHidden="1" w:unhideWhenUsed="1"/>
-    <w:lsdException w:name="Subtitle" w:uiPriority="11" w:qFormat="1"/>
-    <w:lsdException w:name="Salutation" w:semiHidden="1" w:unhideWhenUsed="1"/>
-    <w:lsdException w:name="Date" w:semiHidden="1" w:unhideWhenUsed="1"/>
-    <w:lsdException w:name="Body Text First Indent" w:semiHidden="1" w:unhideWhenUsed="1"/>
-    <w:lsdException w:name="Body Text First Indent 2" w:semiHidden="1" w:unhideWhenUsed="1"/>
-    <w:lsdException w:name="Note Heading" w:semiHidden="1" w:unhideWhenUsed="1"/>
-    <w:lsdException w:name="Body Text 2" w:semiHidden="1" w:unhideWhenUsed="1"/>
-    <w:lsdException w:name="Body Text 3" w:semiHidden="1" w:unhideWhenUsed="1"/>
-    <w:lsdException w:name="Body Text Indent 2" w:semiHidden="1" w:unhideWhenUsed="1"/>
-    <w:lsdException w:name="Body Text Indent 3" w:semiHidden="1" w:unhideWhenUsed="1"/>
-    <w:lsdException w:name="Block Text" w:semiHidden="1" w:unhideWhenUsed="1"/>
-    <w:lsdException w:name="Hyperlink" w:semiHidden="1" w:unhideWhenUsed="1"/>
-    <w:lsdException w:name="FollowedHyperlink" w:semiHidden="1" w:unhideWhenUsed="1"/>
-    <w:lsdException w:name="Strong" w:uiPriority="22" w:qFormat="1"/>
-    <w:lsdException w:name="Emphasis" w:uiPriority="20" w:qFormat="1"/>
-    <w:lsdException w:name="Document Map" w:semiHidden="1" w:unhideWhenUsed="1"/>
-    <w:lsdException w:name="Plain Text" w:semiHidden="1" w:unhideWhenUsed="1"/>
-    <w:lsdException w:name="E-mail Signature" w:semiHidden="1" w:unhideWhenUsed="1"/>
-    <w:lsdException w:name="HTML Top of Form" w:semiHidden="1" w:unhideWhenUsed="1"/>
-    <w:lsdException w:name="HTML Bottom of Form" w:semiHidden="1" w:unhideWhenUsed="1"/>
-    <w:lsdException w:name="Normal (Web)" w:semiHidden="1" w:unhideWhenUsed="1"/>
-    <w:lsdException w:name="HTML Acronym" w:semiHidden="1" w:unhideWhenUsed="1"/>
-    <w:lsdException w:name="HTML Address" w:semiHidden="1" w:unhideWhenUsed="1"/>
-    <w:lsdException w:name="HTML Cite" w:semiHidden="1" w:unhideWhenUsed="1"/>
-    <w:lsdException w:name="HTML Code" w:semiHidden="1" w:unhideWhenUsed="1"/>
-    <w:lsdException w:name="HTML Definition" w:semiHidden="1" w:unhideWhenUsed="1"/>
-    <w:lsdException w:name="HTML Keyboard" w:semiHidden="1" w:unhideWhenUsed="1"/>
-    <w:lsdException w:name="HTML Preformatted" w:semiHidden="1" w:unhideWhenUsed="1"/>
-    <w:lsdException w:name="HTML Sample" w:semiHidden="1" w:unhideWhenUsed="1"/>
-    <w:lsdException w:name="HTML Typewriter" w:semiHidden="1" w:unhideWhenUsed="1"/>
-    <w:lsdException w:name="HTML Variable" w:semiHidden="1" w:unhideWhenUsed="1"/>
-    <w:lsdException w:name="Normal Table" w:semiHidden="1" w:unhideWhenUsed="1"/>
-    <w:lsdException w:name="annotation subject" w:semiHidden="1" w:unhideWhenUsed="1"/>
-    <w:lsdException w:name="No List" w:semiHidden="1" w:unhideWhenUsed="1"/>
-    <w:lsdException w:name="Outline List 1" w:semiHidden="1" w:unhideWhenUsed="1"/>
-    <w:lsdException w:name="Outline List 2" w:semiHidden="1" w:unhideWhenUsed="1"/>
-    <w:lsdException w:name="Outline List 3" w:semiHidden="1" w:unhideWhenUsed="1"/>
-    <w:lsdException w:name="Table Simple 1" w:semiHidden="1" w:unhideWhenUsed="1"/>
-    <w:lsdException w:name="Table Simple 2" w:semiHidden="1" w:unhideWhenUsed="1"/>
-    <w:lsdException w:name="Table Simple 3" w:semiHidden="1" w:unhideWhenUsed="1"/>
-    <w:lsdException w:name="Table Classic 1" w:semiHidden="1" w:unhideWhenUsed="1"/>
-    <w:lsdException w:name="Table Classic 2" w:semiHidden="1" w:unhideWhenUsed="1"/>
-    <w:lsdException w:name="Table Classic 3" w:semiHidden="1" w:unhideWhenUsed="1"/>
-    <w:lsdException w:name="Table Classic 4" w:semiHidden="1" w:unhideWhenUsed="1"/>
-    <w:lsdException w:name="Table Colorful 1" w:semiHidden="1" w:unhideWhenUsed="1"/>
-    <w:lsdException w:name="Table Colorful 2" w:semiHidden="1" w:unhideWhenUsed="1"/>
-    <w:lsdException w:name="Table Colorful 3" w:semiHidden="1" w:unhideWhenUsed="1"/>
-    <w:lsdException w:name="Table Columns 1" w:semiHidden="1" w:unhideWhenUsed="1"/>
-    <w:lsdException w:name="Table Columns 2" w:semiHidden="1" w:unhideWhenUsed="1"/>
-    <w:lsdException w:name="Table Columns 3" w:semiHidden="1" w:unhideWhenUsed="1"/>
-    <w:lsdException w:name="Table Columns 4" w:semiHidden="1" w:unhideWhenUsed="1"/>
-    <w:lsdException w:name="Table Columns 5" w:semiHidden="1" w:unhideWhenUsed="1"/>
-    <w:lsdException w:name="Table Grid 1" w:semiHidden="1" w:unhideWhenUsed="1"/>
-    <w:lsdException w:name="Table Grid 2" w:semiHidden="1" w:unhideWhenUsed="1"/>
-    <w:lsdException w:name="Table Grid 3" w:semiHidden="1" w:unhideWhenUsed="1"/>
-    <w:lsdException w:name="Table Grid 4" w:semiHidden="1" w:unhideWhenUsed="1"/>
-    <w:lsdException w:name="Table Grid 5" w:semiHidden="1" w:unhideWhenUsed="1"/>
-    <w:lsdException w:name="Table Grid 6" w:semiHidden="1" w:unhideWhenUsed="1"/>
-    <w:lsdException w:name="Table Grid 7" w:semiHidden="1" w:unhideWhenUsed="1"/>
-    <w:lsdException w:name="Table Grid 8" w:semiHidden="1" w:unhideWhenUsed="1"/>
-    <w:lsdException w:name="Table List 1" w:semiHidden="1" w:unhideWhenUsed="1"/>
-    <w:lsdException w:name="Table List 2" w:semiHidden="1" w:unhideWhenUsed="1"/>
-    <w:lsdException w:name="Table List 3" w:semiHidden="1" w:unhideWhenUsed="1"/>
-    <w:lsdException w:name="Table List 4" w:semiHidden="1" w:unhideWhenUsed="1"/>
-    <w:lsdException w:name="Table List 5" w:semiHidden="1" w:unhideWhenUsed="1"/>
-    <w:lsdException w:name="Table List 6" w:semiHidden="1" w:unhideWhenUsed="1"/>
-    <w:lsdException w:name="Table List 7" w:semiHidden="1" w:unhideWhenUsed="1"/>
-    <w:lsdException w:name="Table List 8" w:semiHidden="1" w:unhideWhenUsed="1"/>
-    <w:lsdException w:name="Table 3D effects 1" w:semiHidden="1" w:unhideWhenUsed="1"/>
-    <w:lsdException w:name="Table 3D effects 2" w:semiHidden="1" w:unhideWhenUsed="1"/>
-    <w:lsdException w:name="Table 3D effects 3" w:semiHidden="1" w:unhideWhenUsed="1"/>
-    <w:lsdException w:name="Table Contemporary" w:semiHidden="1" w:unhideWhenUsed="1"/>
-    <w:lsdException w:name="Table Elegant" w:semiHidden="1" w:unhideWhenUsed="1"/>
-    <w:lsdException w:name="Table Professional" w:semiHidden="1" w:unhideWhenUsed="1"/>
-    <w:lsdException w:name="Table Subtle 1" w:semiHidden="1" w:unhideWhenUsed="1"/>
-    <w:lsdException w:name="Table Subtle 2" w:semiHidden="1" w:unhideWhenUsed="1"/>
-    <w:lsdException w:name="Table Web 1" w:semiHidden="1" w:unhideWhenUsed="1"/>
-    <w:lsdException w:name="Table Web 2" w:semiHidden="1" w:unhideWhenUsed="1"/>
-    <w:lsdException w:name="Table Web 3" w:semiHidden="1" w:unhideWhenUsed="1"/>
-    <w:lsdException w:name="Balloon Text" w:semiHidden="1" w:unhideWhenUsed="1"/>
-    <w:lsdException w:name="Table Grid" w:uiPriority="59"/>
-    <w:lsdException w:name="Table Theme" w:semiHidden="1" w:unhideWhenUsed="1"/>
-    <w:lsdException w:name="Note Level 1" w:semiHidden="1" w:unhideWhenUsed="1"/>
-    <w:lsdException w:name="Note Level 2" w:semiHidden="1" w:unhideWhenUsed="1"/>
-    <w:lsdException w:name="Note Level 3" w:semiHidden="1" w:unhideWhenUsed="1"/>
-    <w:lsdException w:name="Note Level 4" w:semiHidden="1" w:unhideWhenUsed="1"/>
-    <w:lsdException w:name="Note Level 5" w:semiHidden="1" w:unhideWhenUsed="1"/>
-    <w:lsdException w:name="Note Level 6" w:semiHidden="1" w:unhideWhenUsed="1"/>
-    <w:lsdException w:name="Note Level 7" w:semiHidden="1" w:unhideWhenUsed="1"/>
-    <w:lsdException w:name="Note Level 8" w:semiHidden="1" w:unhideWhenUsed="1"/>
-    <w:lsdException w:name="Note Level 9" w:semiHidden="1" w:unhideWhenUsed="1"/>
-    <w:lsdException w:name="Placeholder Text" w:semiHidden="1"/>
-    <w:lsdException w:name="No Spacing" w:uiPriority="1" w:qFormat="1"/>
-    <w:lsdException w:name="Light Shading" w:uiPriority="60"/>
-    <w:lsdException w:name="Light List" w:uiPriority="61"/>
-    <w:lsdException w:name="Light Grid" w:uiPriority="62"/>
-    <w:lsdException w:name="Medium Shading 1" w:uiPriority="63"/>
-    <w:lsdException w:name="Medium Shading 2" w:uiPriority="64"/>
-    <w:lsdException w:name="Medium List 1" w:uiPriority="65"/>
-    <w:lsdException w:name="Medium List 2" w:uiPriority="66"/>
-    <w:lsdException w:name="Medium Grid 1" w:uiPriority="67"/>
-    <w:lsdException w:name="Medium Grid 2" w:uiPriority="68"/>
-    <w:lsdException w:name="Medium Grid 3" w:uiPriority="69"/>
-    <w:lsdException w:name="Dark List" w:uiPriority="70"/>
-    <w:lsdException w:name="Colorful Shading" w:uiPriority="71"/>
-    <w:lsdException w:name="Colorful List" w:uiPriority="72"/>
-    <w:lsdException w:name="Colorful Grid" w:uiPriority="73"/>
-    <w:lsdException w:name="Light Shading Accent 1" w:uiPriority="60"/>
-    <w:lsdException w:name="Light List Accent 1" w:uiPriority="61"/>
-    <w:lsdException w:name="Light Grid Accent 1" w:uiPriority="62"/>
-    <w:lsdException w:name="Medium Shading 1 Accent 1" w:uiPriority="63"/>
-    <w:lsdException w:name="Medium Shading 2 Accent 1" w:uiPriority="64"/>
-    <w:lsdException w:name="Medium List 1 Accent 1" w:uiPriority="65"/>
-    <w:lsdException w:name="Revision" w:semiHidden="1"/>
-    <w:lsdException w:name="List Paragraph" w:uiPriority="34" w:qFormat="1"/>
-    <w:lsdException w:name="Quote" w:uiPriority="29" w:qFormat="1"/>
-    <w:lsdException w:name="Intense Quote" w:uiPriority="30" w:qFormat="1"/>
-    <w:lsdException w:name="Medium List 2 Accent 1" w:uiPriority="66"/>
-    <w:lsdException w:name="Medium Grid 1 Accent 1" w:uiPriority="67"/>
-    <w:lsdException w:name="Medium Grid 2 Accent 1" w:uiPriority="68"/>
-    <w:lsdException w:name="Medium Grid 3 Accent 1" w:uiPriority="69"/>
-    <w:lsdException w:name="Dark List Accent 1" w:uiPriority="70"/>
-    <w:lsdException w:name="Colorful Shading Accent 1" w:uiPriority="71"/>
-    <w:lsdException w:name="Colorful List Accent 1" w:uiPriority="72"/>
-    <w:lsdException w:name="Colorful Grid Accent 1" w:uiPriority="73"/>
-    <w:lsdException w:name="Light Shading Accent 2" w:uiPriority="60"/>
-    <w:lsdException w:name="Light List Accent 2" w:uiPriority="61"/>
-    <w:lsdException w:name="Light Grid Accent 2" w:uiPriority="62"/>
-    <w:lsdException w:name="Medium Shading 1 Accent 2" w:uiPriority="63"/>
-    <w:lsdException w:name="Medium Shading 2 Accent 2" w:uiPriority="64"/>
-    <w:lsdException w:name="Medium List 1 Accent 2" w:uiPriority="65"/>
-    <w:lsdException w:name="Medium List 2 Accent 2" w:uiPriority="66"/>
-    <w:lsdException w:name="Medium Grid 1 Accent 2" w:uiPriority="67"/>
-    <w:lsdException w:name="Medium Grid 2 Accent 2" w:uiPriority="68"/>
-    <w:lsdException w:name="Medium Grid 3 Accent 2" w:uiPriority="69"/>
-    <w:lsdException w:name="Dark List Accent 2" w:uiPriority="70"/>
-    <w:lsdException w:name="Colorful Shading Accent 2" w:uiPriority="71"/>
-    <w:lsdException w:name="Colorful List Accent 2" w:uiPriority="72"/>
-    <w:lsdException w:name="Colorful Grid Accent 2" w:uiPriority="73"/>
-    <w:lsdException w:name="Light Shading Accent 3" w:uiPriority="60"/>
-    <w:lsdException w:name="Light List Accent 3" w:uiPriority="61"/>
-    <w:lsdException w:name="Light Grid Accent 3" w:uiPriority="62"/>
-    <w:lsdException w:name="Medium Shading 1 Accent 3" w:uiPriority="63"/>
-    <w:lsdException w:name="Medium Shading 2 Accent 3" w:uiPriority="64"/>
-    <w:lsdException w:name="Medium List 1 Accent 3" w:uiPriority="65"/>
-    <w:lsdException w:name="Medium List 2 Accent 3" w:uiPriority="66"/>
-    <w:lsdException w:name="Medium Grid 1 Accent 3" w:uiPriority="67"/>
-    <w:lsdException w:name="Medium Grid 2 Accent 3" w:uiPriority="68"/>
-    <w:lsdException w:name="Medium Grid 3 Accent 3" w:uiPriority="69"/>
-    <w:lsdException w:name="Dark List Accent 3" w:uiPriority="70"/>
-    <w:lsdException w:name="Colorful Shading Accent 3" w:uiPriority="71"/>
-    <w:lsdException w:name="Colorful List Accent 3" w:uiPriority="72"/>
-    <w:lsdException w:name="Colorful Grid Accent 3" w:uiPriority="73"/>
-    <w:lsdException w:name="Light Shading Accent 4" w:uiPriority="60"/>
-    <w:lsdException w:name="Light List Accent 4" w:uiPriority="61"/>
-    <w:lsdException w:name="Light Grid Accent 4" w:uiPriority="62"/>
-    <w:lsdException w:name="Medium Shading 1 Accent 4" w:uiPriority="63"/>
-    <w:lsdException w:name="Medium Shading 2 Accent 4" w:uiPriority="64"/>
-    <w:lsdException w:name="Medium List 1 Accent 4" w:uiPriority="65"/>
-    <w:lsdException w:name="Medium List 2 Accent 4" w:uiPriority="66"/>
-    <w:lsdException w:name="Medium Grid 1 Accent 4" w:uiPriority="67"/>
-    <w:lsdException w:name="Medium Grid 2 Accent 4" w:uiPriority="68"/>
-    <w:lsdException w:name="Medium Grid 3 Accent 4" w:uiPriority="69"/>
-    <w:lsdException w:name="Dark List Accent 4" w:uiPriority="70"/>
-    <w:lsdException w:name="Colorful Shading Accent 4" w:uiPriority="71"/>
-    <w:lsdException w:name="Colorful List Accent 4" w:uiPriority="72"/>
-    <w:lsdException w:name="Colorful Grid Accent 4" w:uiPriority="73"/>
-    <w:lsdException w:name="Light Shading Accent 5" w:uiPriority="60"/>
-    <w:lsdException w:name="Light List Accent 5" w:uiPriority="61"/>
-    <w:lsdException w:name="Light Grid Accent 5" w:uiPriority="62"/>
-    <w:lsdException w:name="Medium Shading 1 Accent 5" w:uiPriority="63"/>
-    <w:lsdException w:name="Medium Shading 2 Accent 5" w:uiPriority="64"/>
-    <w:lsdException w:name="Medium List 1 Accent 5" w:uiPriority="65"/>
-    <w:lsdException w:name="Medium List 2 Accent 5" w:uiPriority="66"/>
-    <w:lsdException w:name="Medium Grid 1 Accent 5" w:uiPriority="67"/>
-    <w:lsdException w:name="Medium Grid 2 Accent 5" w:uiPriority="68"/>
-    <w:lsdException w:name="Medium Grid 3 Accent 5" w:uiPriority="69"/>
-    <w:lsdException w:name="Dark List Accent 5" w:uiPriority="70"/>
-    <w:lsdException w:name="Colorful Shading Accent 5" w:uiPriority="71"/>
-    <w:lsdException w:name="Colorful List Accent 5" w:uiPriority="72"/>
-    <w:lsdException w:name="Colorful Grid Accent 5" w:uiPriority="73"/>
-    <w:lsdException w:name="Light Shading Accent 6" w:uiPriority="60"/>
-    <w:lsdException w:name="Light List Accent 6" w:uiPriority="61"/>
-    <w:lsdException w:name="Light Grid Accent 6" w:uiPriority="62"/>
-    <w:lsdException w:name="Medium Shading 1 Accent 6" w:uiPriority="63"/>
-    <w:lsdException w:name="Medium Shading 2 Accent 6" w:uiPriority="64"/>
-    <w:lsdException w:name="Medium List 1 Accent 6" w:uiPriority="65"/>
-    <w:lsdException w:name="Medium List 2 Accent 6" w:uiPriority="66"/>
-    <w:lsdException w:name="Medium Grid 1 Accent 6" w:uiPriority="67"/>
-    <w:lsdException w:name="Medium Grid 2 Accent 6" w:uiPriority="68"/>
-    <w:lsdException w:name="Medium Grid 3 Accent 6" w:uiPriority="69"/>
-    <w:lsdException w:name="Dark List Accent 6" w:uiPriority="70"/>
-    <w:lsdException w:name="Colorful Shading Accent 6" w:uiPriority="71"/>
-    <w:lsdException w:name="Colorful List Accent 6" w:uiPriority="72"/>
-    <w:lsdException w:name="Colorful Grid Accent 6" w:uiPriority="73"/>
-    <w:lsdException w:name="Subtle Emphasis" w:uiPriority="19" w:qFormat="1"/>
-    <w:lsdException w:name="Intense Emphasis" w:uiPriority="21" w:qFormat="1"/>
-    <w:lsdException w:name="Subtle Reference" w:uiPriority="31" w:qFormat="1"/>
-    <w:lsdException w:name="Intense Reference" w:uiPriority="32" w:qFormat="1"/>
-    <w:lsdException w:name="Book Title" w:uiPriority="33" w:qFormat="1"/>
-    <w:lsdException w:name="Bibliography" w:semiHidden="1" w:uiPriority="37" w:unhideWhenUsed="1"/>
-    <w:lsdException w:name="TOC Heading" w:semiHidden="1" w:uiPriority="39" w:unhideWhenUsed="1" w:qFormat="1"/>
-    <w:lsdException w:name="Plain Table 1" w:uiPriority="41"/>
-    <w:lsdException w:name="Plain Table 2" w:uiPriority="42"/>
-    <w:lsdException w:name="Plain Table 3" w:uiPriority="43"/>
-    <w:lsdException w:name="Plain Table 4" w:uiPriority="44"/>
-    <w:lsdException w:name="Plain Table 5" w:uiPriority="45"/>
-    <w:lsdException w:name="Grid Table Light" w:uiPriority="40"/>
-    <w:lsdException w:name="Grid Table 1 Light" w:uiPriority="46"/>
-    <w:lsdException w:name="Grid Table 2" w:uiPriority="47"/>
-    <w:lsdException w:name="Grid Table 3" w:uiPriority="48"/>
-    <w:lsdException w:name="Grid Table 4" w:uiPriority="49"/>
-    <w:lsdException w:name="Grid Table 5 Dark" w:uiPriority="50"/>
-    <w:lsdException w:name="Grid Table 6 Colorful" w:uiPriority="51"/>
-    <w:lsdException w:name="Grid Table 7 Colorful" w:uiPriority="52"/>
-    <w:lsdException w:name="Grid Table 1 Light Accent 1" w:uiPriority="46"/>
-    <w:lsdException w:name="Grid Table 2 Accent 1" w:uiPriority="47"/>
-    <w:lsdException w:name="Grid Table 3 Accent 1" w:uiPriority="48"/>
-    <w:lsdException w:name="Grid Table 4 Accent 1" w:uiPriority="49"/>
-    <w:lsdException w:name="Grid Table 5 Dark Accent 1" w:uiPriority="50"/>
-    <w:lsdException w:name="Grid Table 6 Colorful Accent 1" w:uiPriority="51"/>
-    <w:lsdException w:name="Grid Table 7 Colorful Accent 1" w:uiPriority="52"/>
-    <w:lsdException w:name="Grid Table 1 Light Accent 2" w:uiPriority="46"/>
-    <w:lsdException w:name="Grid Table 2 Accent 2" w:uiPriority="47"/>
-    <w:lsdException w:name="Grid Table 3 Accent 2" w:uiPriority="48"/>
-    <w:lsdException w:name="Grid Table 4 Accent 2" w:uiPriority="49"/>
-    <w:lsdException w:name="Grid Table 5 Dark Accent 2" w:uiPriority="50"/>
-    <w:lsdException w:name="Grid Table 6 Colorful Accent 2" w:uiPriority="51"/>
-    <w:lsdException w:name="Grid Table 7 Colorful Accent 2" w:uiPriority="52"/>
-    <w:lsdException w:name="Grid Table 1 Light Accent 3" w:uiPriority="46"/>
-    <w:lsdException w:name="Grid Table 2 Accent 3" w:uiPriority="47"/>
-    <w:lsdException w:name="Grid Table 3 Accent 3" w:uiPriority="48"/>
-    <w:lsdException w:name="Grid Table 4 Accent 3" w:uiPriority="49"/>
-    <w:lsdException w:name="Grid Table 5 Dark Accent 3" w:uiPriority="50"/>
-    <w:lsdException w:name="Grid Table 6 Colorful Accent 3" w:uiPriority="51"/>
-    <w:lsdException w:name="Grid Table 7 Colorful Accent 3" w:uiPriority="52"/>
-    <w:lsdException w:name="Grid Table 1 Light Accent 4" w:uiPriority="46"/>
-    <w:lsdException w:name="Grid Table 2 Accent 4" w:uiPriority="47"/>
-    <w:lsdException w:name="Grid Table 3 Accent 4" w:uiPriority="48"/>
-    <w:lsdException w:name="Grid Table 4 Accent 4" w:uiPriority="49"/>
-    <w:lsdException w:name="Grid Table 5 Dark Accent 4" w:uiPriority="50"/>
-    <w:lsdException w:name="Grid Table 6 Colorful Accent 4" w:uiPriority="51"/>
-    <w:lsdException w:name="Grid Table 7 Colorful Accent 4" w:uiPriority="52"/>
-    <w:lsdException w:name="Grid Table 1 Light Accent 5" w:uiPriority="46"/>
-    <w:lsdException w:name="Grid Table 2 Accent 5" w:uiPriority="47"/>
-    <w:lsdException w:name="Grid Table 3 Accent 5" w:uiPriority="48"/>
-    <w:lsdException w:name="Grid Table 4 Accent 5" w:uiPriority="49"/>
-    <w:lsdException w:name="Grid Table 5 Dark Accent 5" w:uiPriority="50"/>
-    <w:lsdException w:name="Grid Table 6 Colorful Accent 5" w:uiPriority="51"/>
-    <w:lsdException w:name="Grid Table 7 Colorful Accent 5" w:uiPriority="52"/>
-    <w:lsdException w:name="Grid Table 1 Light Accent 6" w:uiPriority="46"/>
-    <w:lsdException w:name="Grid Table 2 Accent 6" w:uiPriority="47"/>
-    <w:lsdException w:name="Grid Table 3 Accent 6" w:uiPriority="48"/>
-    <w:lsdException w:name="Grid Table 4 Accent 6" w:uiPriority="49"/>
-    <w:lsdException w:name="Grid Table 5 Dark Accent 6" w:uiPriority="50"/>
-    <w:lsdException w:name="Grid Table 6 Colorful Accent 6" w:uiPriority="51"/>
-    <w:lsdException w:name="Grid Table 7 Colorful Accent 6" w:uiPriority="52"/>
-    <w:lsdException w:name="List Table 1 Light" w:uiPriority="46"/>
-    <w:lsdException w:name="List Table 2" w:uiPriority="47"/>
-    <w:lsdException w:name="List Table 3" w:uiPriority="48"/>
-    <w:lsdException w:name="List Table 4" w:uiPriority="49"/>
-    <w:lsdException w:name="List Table 5 Dark" w:uiPriority="50"/>
-    <w:lsdException w:name="List Table 6 Colorful" w:uiPriority="51"/>
-    <w:lsdException w:name="List Table 7 Colorful" w:uiPriority="52"/>
-    <w:lsdException w:name="List Table 1 Light Accent 1" w:uiPriority="46"/>
-    <w:lsdException w:name="List Table 2 Accent 1" w:uiPriority="47"/>
-    <w:lsdException w:name="List Table 3 Accent 1" w:uiPriority="48"/>
-    <w:lsdException w:name="List Table 4 Accent 1" w:uiPriority="49"/>
-    <w:lsdException w:name="List Table 5 Dark Accent 1" w:uiPriority="50"/>
-    <w:lsdException w:name="List Table 6 Colorful Accent 1" w:uiPriority="51"/>
-    <w:lsdException w:name="List Table 7 Colorful Accent 1" w:uiPriority="52"/>
-    <w:lsdException w:name="List Table 1 Light Accent 2" w:uiPriority="46"/>
-    <w:lsdException w:name="List Table 2 Accent 2" w:uiPriority="47"/>
-    <w:lsdException w:name="List Table 3 Accent 2" w:uiPriority="48"/>
-    <w:lsdException w:name="List Table 4 Accent 2" w:uiPriority="49"/>
-    <w:lsdException w:name="List Table 5 Dark Accent 2" w:uiPriority="50"/>
-    <w:lsdException w:name="List Table 6 Colorful Accent 2" w:uiPriority="51"/>
-    <w:lsdException w:name="List Table 7 Colorful Accent 2" w:uiPriority="52"/>
-    <w:lsdException w:name="List Table 1 Light Accent 3" w:uiPriority="46"/>
-    <w:lsdException w:name="List Table 2 Accent 3" w:uiPriority="47"/>
-    <w:lsdException w:name="List Table 3 Accent 3" w:uiPriority="48"/>
-    <w:lsdException w:name="List Table 4 Accent 3" w:uiPriority="49"/>
-    <w:lsdException w:name="List Table 5 Dark Accent 3" w:uiPriority="50"/>
-    <w:lsdException w:name="List Table 6 Colorful Accent 3" w:uiPriority="51"/>
-    <w:lsdException w:name="List Table 7 Colorful Accent 3" w:uiPriority="52"/>
-    <w:lsdException w:name="List Table 1 Light Accent 4" w:uiPriority="46"/>
-    <w:lsdException w:name="List Table 2 Accent 4" w:uiPriority="47"/>
-    <w:lsdException w:name="List Table 3 Accent 4" w:uiPriority="48"/>
-    <w:lsdException w:name="List Table 4 Accent 4" w:uiPriority="49"/>
-    <w:lsdException w:name="List Table 5 Dark Accent 4" w:uiPriority="50"/>
-    <w:lsdException w:name="List Table 6 Colorful Accent 4" w:uiPriority="51"/>
-    <w:lsdException w:name="List Table 7 Colorful Accent 4" w:uiPriority="52"/>
-    <w:lsdException w:name="List Table 1 Light Accent 5" w:uiPriority="46"/>
-    <w:lsdException w:name="List Table 2 Accent 5" w:uiPriority="47"/>
-    <w:lsdException w:name="List Table 3 Accent 5" w:uiPriority="48"/>
-    <w:lsdException w:name="List Table 4 Accent 5" w:uiPriority="49"/>
-    <w:lsdException w:name="List Table 5 Dark Accent 5" w:uiPriority="50"/>
-    <w:lsdException w:name="List Table 6 Colorful Accent 5" w:uiPriority="51"/>
-    <w:lsdException w:name="List Table 7 Colorful Accent 5" w:uiPriority="52"/>
-    <w:lsdException w:name="List Table 1 Light Accent 6" w:uiPriority="46"/>
-    <w:lsdException w:name="List Table 2 Accent 6" w:uiPriority="47"/>
-    <w:lsdException w:name="List Table 3 Accent 6" w:uiPriority="48"/>
-    <w:lsdException w:name="List Table 4 Accent 6" w:uiPriority="49"/>
-    <w:lsdException w:name="List Table 5 Dark Accent 6" w:uiPriority="50"/>
-    <w:lsdException w:name="List Table 6 Colorful Accent 6" w:uiPriority="51"/>
-    <w:lsdException w:name="List Table 7 Colorful Accent 6" w:uiPriority="52"/>
-    <w:lsdException w:name="Mention" w:semiHidden="1" w:unhideWhenUsed="1"/>
-    <w:lsdException w:name="Smart Hyperlink" w:semiHidden="1" w:unhideWhenUsed="1"/>
+  <w:latentStyles w:defLockedState="0" w:defUIPriority="99" w:defSemiHidden="1" w:defUnhideWhenUsed="1" w:defQFormat="0" w:count="276">
+    <w:lsdException w:name="Normal" w:semiHidden="0" w:uiPriority="0" w:unhideWhenUsed="0" w:qFormat="1"/>
+    <w:lsdException w:name="heading 1" w:semiHidden="0" w:uiPriority="0" w:unhideWhenUsed="0" w:qFormat="1"/>
+    <w:lsdException w:name="heading 2" w:semiHidden="0" w:uiPriority="9" w:unhideWhenUsed="0" w:qFormat="1"/>
+    <w:lsdException w:name="heading 3" w:semiHidden="0" w:uiPriority="0" w:unhideWhenUsed="0" w:qFormat="1"/>
+    <w:lsdException w:name="heading 4" w:uiPriority="9" w:qFormat="1"/>
+    <w:lsdException w:name="heading 5" w:uiPriority="9" w:qFormat="1"/>
+    <w:lsdException w:name="heading 6" w:uiPriority="9" w:qFormat="1"/>
+    <w:lsdException w:name="heading 7" w:uiPriority="9" w:qFormat="1"/>
+    <w:lsdException w:name="heading 8" w:uiPriority="9" w:qFormat="1"/>
+    <w:lsdException w:name="heading 9" w:uiPriority="9" w:qFormat="1"/>
+    <w:lsdException w:name="toc 1" w:uiPriority="39" w:qFormat="1"/>
+    <w:lsdException w:name="toc 2" w:uiPriority="39" w:qFormat="1"/>
+    <w:lsdException w:name="toc 3" w:uiPriority="39" w:qFormat="1"/>
+    <w:lsdException w:name="toc 4" w:uiPriority="39"/>
+    <w:lsdException w:name="toc 5" w:uiPriority="39"/>
+    <w:lsdException w:name="toc 6" w:uiPriority="39"/>
+    <w:lsdException w:name="toc 7" w:uiPriority="39"/>
+    <w:lsdException w:name="toc 8" w:uiPriority="39"/>
+    <w:lsdException w:name="toc 9" w:uiPriority="39"/>
+    <w:lsdException w:name="caption" w:uiPriority="35" w:qFormat="1"/>
+    <w:lsdException w:name="Title" w:semiHidden="0" w:uiPriority="10" w:unhideWhenUsed="0" w:qFormat="1"/>
+    <w:lsdException w:name="Default Paragraph Font" w:uiPriority="1"/>
+    <w:lsdException w:name="Subtitle" w:semiHidden="0" w:uiPriority="11" w:unhideWhenUsed="0" w:qFormat="1"/>
+    <w:lsdException w:name="Strong" w:semiHidden="0" w:uiPriority="22" w:unhideWhenUsed="0" w:qFormat="1"/>
+    <w:lsdException w:name="Emphasis" w:semiHidden="0" w:uiPriority="20" w:unhideWhenUsed="0" w:qFormat="1"/>
+    <w:lsdException w:name="Table Grid" w:semiHidden="0" w:uiPriority="59" w:unhideWhenUsed="0"/>
+    <w:lsdException w:name="Placeholder Text" w:unhideWhenUsed="0"/>
+    <w:lsdException w:name="No Spacing" w:semiHidden="0" w:uiPriority="1" w:unhideWhenUsed="0" w:qFormat="1"/>
+    <w:lsdException w:name="Light Shading" w:semiHidden="0" w:uiPriority="60" w:unhideWhenUsed="0"/>
+    <w:lsdException w:name="Light List" w:semiHidden="0" w:uiPriority="61" w:unhideWhenUsed="0"/>
+    <w:lsdException w:name="Light Grid" w:semiHidden="0" w:uiPriority="62" w:unhideWhenUsed="0"/>
+    <w:lsdException w:name="Medium Shading 1" w:semiHidden="0" w:uiPriority="63" w:unhideWhenUsed="0"/>
+    <w:lsdException w:name="Medium Shading 2" w:semiHidden="0" w:uiPriority="64" w:unhideWhenUsed="0"/>
+    <w:lsdException w:name="Medium List 1" w:semiHidden="0" w:uiPriority="65" w:unhideWhenUsed="0"/>
+    <w:lsdException w:name="Medium List 2" w:semiHidden="0" w:uiPriority="66" w:unhideWhenUsed="0"/>
+    <w:lsdException w:name="Medium Grid 1" w:semiHidden="0" w:uiPriority="67" w:unhideWhenUsed="0"/>
+    <w:lsdException w:name="Medium Grid 2" w:semiHidden="0" w:uiPriority="68" w:unhideWhenUsed="0"/>
+    <w:lsdException w:name="Medium Grid 3" w:semiHidden="0" w:uiPriority="69" w:unhideWhenUsed="0"/>
+    <w:lsdException w:name="Dark List" w:semiHidden="0" w:uiPriority="70" w:unhideWhenUsed="0"/>
+    <w:lsdException w:name="Colorful Shading" w:semiHidden="0" w:uiPriority="71" w:unhideWhenUsed="0"/>
+    <w:lsdException w:name="Colorful List" w:semiHidden="0" w:uiPriority="72" w:unhideWhenUsed="0"/>
+    <w:lsdException w:name="Colorful Grid" w:semiHidden="0" w:uiPriority="73" w:unhideWhenUsed="0"/>
+    <w:lsdException w:name="Light Shading Accent 1" w:semiHidden="0" w:uiPriority="60" w:unhideWhenUsed="0"/>
+    <w:lsdException w:name="Light List Accent 1" w:semiHidden="0" w:uiPriority="61" w:unhideWhenUsed="0"/>
+    <w:lsdException w:name="Light Grid Accent 1" w:semiHidden="0" w:uiPriority="62" w:unhideWhenUsed="0"/>
+    <w:lsdException w:name="Medium Shading 1 Accent 1" w:semiHidden="0" w:uiPriority="63" w:unhideWhenUsed="0"/>
+    <w:lsdException w:name="Medium Shading 2 Accent 1" w:semiHidden="0" w:uiPriority="64" w:unhideWhenUsed="0"/>
+    <w:lsdException w:name="Medium List 1 Accent 1" w:semiHidden="0" w:uiPriority="65" w:unhideWhenUsed="0"/>
+    <w:lsdException w:name="Revision" w:unhideWhenUsed="0"/>
+    <w:lsdException w:name="List Paragraph" w:semiHidden="0" w:uiPriority="34" w:unhideWhenUsed="0" w:qFormat="1"/>
+    <w:lsdException w:name="Quote" w:semiHidden="0" w:uiPriority="29" w:unhideWhenUsed="0" w:qFormat="1"/>
+    <w:lsdException w:name="Intense Quote" w:semiHidden="0" w:uiPriority="30" w:unhideWhenUsed="0" w:qFormat="1"/>
+    <w:lsdException w:name="Medium List 2 Accent 1" w:semiHidden="0" w:uiPriority="66" w:unhideWhenUsed="0"/>
+    <w:lsdException w:name="Medium Grid 1 Accent 1" w:semiHidden="0" w:uiPriority="67" w:unhideWhenUsed="0"/>
+    <w:lsdException w:name="Medium Grid 2 Accent 1" w:semiHidden="0" w:uiPriority="68" w:unhideWhenUsed="0"/>
+    <w:lsdException w:name="Medium Grid 3 Accent 1" w:semiHidden="0" w:uiPriority="69" w:unhideWhenUsed="0"/>
+    <w:lsdException w:name="Dark List Accent 1" w:semiHidden="0" w:uiPriority="70" w:unhideWhenUsed="0"/>
+    <w:lsdException w:name="Colorful Shading Accent 1" w:semiHidden="0" w:uiPriority="71" w:unhideWhenUsed="0"/>
+    <w:lsdException w:name="Colorful List Accent 1" w:semiHidden="0" w:uiPriority="72" w:unhideWhenUsed="0"/>
+    <w:lsdException w:name="Colorful Grid Accent 1" w:semiHidden="0" w:uiPriority="73" w:unhideWhenUsed="0"/>
+    <w:lsdException w:name="Light Shading Accent 2" w:semiHidden="0" w:uiPriority="60" w:unhideWhenUsed="0"/>
+    <w:lsdException w:name="Light List Accent 2" w:semiHidden="0" w:uiPriority="61" w:unhideWhenUsed="0"/>
+    <w:lsdException w:name="Light Grid Accent 2" w:semiHidden="0" w:uiPriority="62" w:unhideWhenUsed="0"/>
+    <w:lsdException w:name="Medium Shading 1 Accent 2" w:semiHidden="0" w:uiPriority="63" w:unhideWhenUsed="0"/>
+    <w:lsdException w:name="Medium Shading 2 Accent 2" w:semiHidden="0" w:uiPriority="64" w:unhideWhenUsed="0"/>
+    <w:lsdException w:name="Medium List 1 Accent 2" w:semiHidden="0" w:uiPriority="65" w:unhideWhenUsed="0"/>
+    <w:lsdException w:name="Medium List 2 Accent 2" w:semiHidden="0" w:uiPriority="66" w:unhideWhenUsed="0"/>
+    <w:lsdException w:name="Medium Grid 1 Accent 2" w:semiHidden="0" w:uiPriority="67" w:unhideWhenUsed="0"/>
+    <w:lsdException w:name="Medium Grid 2 Accent 2" w:semiHidden="0" w:uiPriority="68" w:unhideWhenUsed="0"/>
+    <w:lsdException w:name="Medium Grid 3 Accent 2" w:semiHidden="0" w:uiPriority="69" w:unhideWhenUsed="0"/>
+    <w:lsdException w:name="Dark List Accent 2" w:semiHidden="0" w:uiPriority="70" w:unhideWhenUsed="0"/>
+    <w:lsdException w:name="Colorful Shading Accent 2" w:semiHidden="0" w:uiPriority="71" w:unhideWhenUsed="0"/>
+    <w:lsdException w:name="Colorful List Accent 2" w:semiHidden="0" w:uiPriority="72" w:unhideWhenUsed="0"/>
+    <w:lsdException w:name="Colorful Grid Accent 2" w:semiHidden="0" w:uiPriority="73" w:unhideWhenUsed="0"/>
+    <w:lsdException w:name="Light Shading Accent 3" w:semiHidden="0" w:uiPriority="60" w:unhideWhenUsed="0"/>
+    <w:lsdException w:name="Light List Accent 3" w:semiHidden="0" w:uiPriority="61" w:unhideWhenUsed="0"/>
+    <w:lsdException w:name="Light Grid Accent 3" w:semiHidden="0" w:uiPriority="62" w:unhideWhenUsed="0"/>
+    <w:lsdException w:name="Medium Shading 1 Accent 3" w:semiHidden="0" w:uiPriority="63" w:unhideWhenUsed="0"/>
+    <w:lsdException w:name="Medium Shading 2 Accent 3" w:semiHidden="0" w:uiPriority="64" w:unhideWhenUsed="0"/>
+    <w:lsdException w:name="Medium List 1 Accent 3" w:semiHidden="0" w:uiPriority="65" w:unhideWhenUsed="0"/>
+    <w:lsdException w:name="Medium List 2 Accent 3" w:semiHidden="0" w:uiPriority="66" w:unhideWhenUsed="0"/>
+    <w:lsdException w:name="Medium Grid 1 Accent 3" w:semiHidden="0" w:uiPriority="67" w:unhideWhenUsed="0"/>
+    <w:lsdException w:name="Medium Grid 2 Accent 3" w:semiHidden="0" w:uiPriority="68" w:unhideWhenUsed="0"/>
+    <w:lsdException w:name="Medium Grid 3 Accent 3" w:semiHidden="0" w:uiPriority="69" w:unhideWhenUsed="0"/>
+    <w:lsdException w:name="Dark List Accent 3" w:semiHidden="0" w:uiPriority="70" w:unhideWhenUsed="0"/>
+    <w:lsdException w:name="Colorful Shading Accent 3" w:semiHidden="0" w:uiPriority="71" w:unhideWhenUsed="0"/>
+    <w:lsdException w:name="Colorful List Accent 3" w:semiHidden="0" w:uiPriority="72" w:unhideWhenUsed="0"/>
+    <w:lsdException w:name="Colorful Grid Accent 3" w:semiHidden="0" w:uiPriority="73" w:unhideWhenUsed="0"/>
+    <w:lsdException w:name="Light Shading Accent 4" w:semiHidden="0" w:uiPriority="60" w:unhideWhenUsed="0"/>
+    <w:lsdException w:name="Light List Accent 4" w:semiHidden="0" w:uiPriority="61" w:unhideWhenUsed="0"/>
+    <w:lsdException w:name="Light Grid Accent 4" w:semiHidden="0" w:uiPriority="62" w:unhideWhenUsed="0"/>
+    <w:lsdException w:name="Medium Shading 1 Accent 4" w:semiHidden="0" w:uiPriority="63" w:unhideWhenUsed="0"/>
+    <w:lsdException w:name="Medium Shading 2 Accent 4" w:semiHidden="0" w:uiPriority="64" w:unhideWhenUsed="0"/>
+    <w:lsdException w:name="Medium List 1 Accent 4" w:semiHidden="0" w:uiPriority="65" w:unhideWhenUsed="0"/>
+    <w:lsdException w:name="Medium List 2 Accent 4" w:semiHidden="0" w:uiPriority="66" w:unhideWhenUsed="0"/>
+    <w:lsdException w:name="Medium Grid 1 Accent 4" w:semiHidden="0" w:uiPriority="67" w:unhideWhenUsed="0"/>
+    <w:lsdException w:name="Medium Grid 2 Accent 4" w:semiHidden="0" w:uiPriority="68" w:unhideWhenUsed="0"/>
+    <w:lsdException w:name="Medium Grid 3 Accent 4" w:semiHidden="0" w:uiPriority="69" w:unhideWhenUsed="0"/>
+    <w:lsdException w:name="Dark List Accent 4" w:semiHidden="0" w:uiPriority="70" w:unhideWhenUsed="0"/>
+    <w:lsdException w:name="Colorful Shading Accent 4" w:semiHidden="0" w:uiPriority="71" w:unhideWhenUsed="0"/>
+    <w:lsdException w:name="Colorful List Accent 4" w:semiHidden="0" w:uiPriority="72" w:unhideWhenUsed="0"/>
+    <w:lsdException w:name="Colorful Grid Accent 4" w:semiHidden="0" w:uiPriority="73" w:unhideWhenUsed="0"/>
+    <w:lsdException w:name="Light Shading Accent 5" w:semiHidden="0" w:uiPriority="60" w:unhideWhenUsed="0"/>
+    <w:lsdException w:name="Light List Accent 5" w:semiHidden="0" w:uiPriority="61" w:unhideWhenUsed="0"/>
+    <w:lsdException w:name="Light Grid Accent 5" w:semiHidden="0" w:uiPriority="62" w:unhideWhenUsed="0"/>
+    <w:lsdException w:name="Medium Shading 1 Accent 5" w:semiHidden="0" w:uiPriority="63" w:unhideWhenUsed="0"/>
+    <w:lsdException w:name="Medium Shading 2 Accent 5" w:semiHidden="0" w:uiPriority="64" w:unhideWhenUsed="0"/>
+    <w:lsdException w:name="Medium List 1 Accent 5" w:semiHidden="0" w:uiPriority="65" w:unhideWhenUsed="0"/>
+    <w:lsdException w:name="Medium List 2 Accent 5" w:semiHidden="0" w:uiPriority="66" w:unhideWhenUsed="0"/>
+    <w:lsdException w:name="Medium Grid 1 Accent 5" w:semiHidden="0" w:uiPriority="67" w:unhideWhenUsed="0"/>
+    <w:lsdException w:name="Medium Grid 2 Accent 5" w:semiHidden="0" w:uiPriority="68" w:unhideWhenUsed="0"/>
+    <w:lsdException w:name="Medium Grid 3 Accent 5" w:semiHidden="0" w:uiPriority="69" w:unhideWhenUsed="0"/>
+    <w:lsdException w:name="Dark List Accent 5" w:semiHidden="0" w:uiPriority="70" w:unhideWhenUsed="0"/>
+    <w:lsdException w:name="Colorful Shading Accent 5" w:semiHidden="0" w:uiPriority="71" w:unhideWhenUsed="0"/>
+    <w:lsdException w:name="Colorful List Accent 5" w:semiHidden="0" w:uiPriority="72" w:unhideWhenUsed="0"/>
+    <w:lsdException w:name="Colorful Grid Accent 5" w:semiHidden="0" w:uiPriority="73" w:unhideWhenUsed="0"/>
+    <w:lsdException w:name="Light Shading Accent 6" w:semiHidden="0" w:uiPriority="60" w:unhideWhenUsed="0"/>
+    <w:lsdException w:name="Light List Accent 6" w:semiHidden="0" w:uiPriority="61" w:unhideWhenUsed="0"/>
+    <w:lsdException w:name="Light Grid Accent 6" w:semiHidden="0" w:uiPriority="62" w:unhideWhenUsed="0"/>
+    <w:lsdException w:name="Medium Shading 1 Accent 6" w:semiHidden="0" w:uiPriority="63" w:unhideWhenUsed="0"/>
+    <w:lsdException w:name="Medium Shading 2 Accent 6" w:semiHidden="0" w:uiPriority="64" w:unhideWhenUsed="0"/>
+    <w:lsdException w:name="Medium List 1 Accent 6" w:semiHidden="0" w:uiPriority="65" w:unhideWhenUsed="0"/>
+    <w:lsdException w:name="Medium List 2 Accent 6" w:semiHidden="0" w:uiPriority="66" w:unhideWhenUsed="0"/>
+    <w:lsdException w:name="Medium Grid 1 Accent 6" w:semiHidden="0" w:uiPriority="67" w:unhideWhenUsed="0"/>
+    <w:lsdException w:name="Medium Grid 2 Accent 6" w:semiHidden="0" w:uiPriority="68" w:unhideWhenUsed="0"/>
+    <w:lsdException w:name="Medium Grid 3 Accent 6" w:semiHidden="0" w:uiPriority="69" w:unhideWhenUsed="0"/>
+    <w:lsdException w:name="Dark List Accent 6" w:semiHidden="0" w:uiPriority="70" w:unhideWhenUsed="0"/>
+    <w:lsdException w:name="Colorful Shading Accent 6" w:semiHidden="0" w:uiPriority="71" w:unhideWhenUsed="0"/>
+    <w:lsdException w:name="Colorful List Accent 6" w:semiHidden="0" w:uiPriority="72" w:unhideWhenUsed="0"/>
+    <w:lsdException w:name="Colorful Grid Accent 6" w:semiHidden="0" w:uiPriority="73" w:unhideWhenUsed="0"/>
+    <w:lsdException w:name="Subtle Emphasis" w:semiHidden="0" w:uiPriority="19" w:unhideWhenUsed="0" w:qFormat="1"/>
+    <w:lsdException w:name="Intense Emphasis" w:semiHidden="0" w:uiPriority="21" w:unhideWhenUsed="0" w:qFormat="1"/>
+    <w:lsdException w:name="Subtle Reference" w:semiHidden="0" w:uiPriority="31" w:unhideWhenUsed="0" w:qFormat="1"/>
+    <w:lsdException w:name="Intense Reference" w:semiHidden="0" w:uiPriority="32" w:unhideWhenUsed="0" w:qFormat="1"/>
+    <w:lsdException w:name="Book Title" w:semiHidden="0" w:uiPriority="33" w:unhideWhenUsed="0" w:qFormat="1"/>
+    <w:lsdException w:name="Bibliography" w:uiPriority="37"/>
+    <w:lsdException w:name="TOC Heading" w:uiPriority="39" w:qFormat="1"/>
+  </w:latentStyles>
+  <w:style w:type="paragraph" w:default="1" w:styleId="Normal">
+    <w:name w:val="Normal"/>
+    <w:qFormat/>
+    <w:rsid w:val="00B2366C"/>
+    <w:rPr>
+      <w:sz w:val="24"/>
+      <w:szCs w:val="24"/>
+      <w:lang w:val="en-US" w:eastAsia="en-US"/>
+    </w:rPr>
+  </w:style>
+  <w:style w:type="paragraph" w:styleId="Heading1">
+    <w:name w:val="heading 1"/>
+    <w:basedOn w:val="Normal"/>
+    <w:next w:val="Normal"/>
+    <w:link w:val="Heading1Char"/>
+    <w:qFormat/>
+    <w:rsid w:val="004175D9"/>
+    <w:pPr>
+      <w:keepNext/>
+      <w:spacing w:before="240" w:after="60"/>
+      <w:outlineLvl w:val="0"/>
+    </w:pPr>
+    <w:rPr>
+      <w:rFonts w:ascii="Arial" w:hAnsi="Arial" w:cs="Arial"/>
+      <w:b/>
+      <w:bCs/>
+      <w:kern w:val="32"/>
+      <w:sz w:val="32"/>
+      <w:szCs w:val="32"/>
+    </w:rPr>
+  </w:style>
+  <w:style w:type="paragraph" w:styleId="Heading2">
+    <w:name w:val="heading 2"/>
+    <w:basedOn w:val="Normal"/>
+    <w:next w:val="Normal"/>
+    <w:qFormat/>
+    <w:rsid w:val="004175D9"/>
+    <w:pPr>
+      <w:keepNext/>
+      <w:spacing w:before="240" w:after="60"/>
+      <w:outlineLvl w:val="1"/>
+    </w:pPr>
+    <w:rPr>
+      <w:rFonts w:ascii="Arial" w:hAnsi="Arial" w:cs="Arial"/>
+      <w:b/>
+      <w:bCs/>
+      <w:i/>
+      <w:iCs/>
+      <w:sz w:val="28"/>
+      <w:szCs w:val="28"/>
+    </w:rPr>
+  </w:style>
+  <w:style w:type="paragraph" w:styleId="Heading3">
+    <w:name w:val="heading 3"/>
+    <w:basedOn w:val="Normal"/>
+    <w:next w:val="Normal"/>
+    <w:qFormat/>
+    <w:rsid w:val="004175D9"/>
+    <w:pPr>
+      <w:keepNext/>
+      <w:spacing w:before="240" w:after="60"/>
+      <w:outlineLvl w:val="2"/>
+    </w:pPr>
+    <w:rPr>
+      <w:rFonts w:ascii="Arial" w:hAnsi="Arial" w:cs="Arial"/>
+      <w:b/>
+      <w:bCs/>
+      <w:sz w:val="26"/>
+      <w:szCs w:val="26"/>
+    </w:rPr>
+  </w:style>
+  <w:style w:type="character" w:default="1" w:styleId="DefaultParagraphFont">
+    <w:name w:val="Default Paragraph Font"/>
+    <w:uiPriority w:val="1"/>
+    <w:semiHidden/>
+    <w:unhideWhenUsed/>
+  </w:style>
+  <w:style w:type="table" w:default="1" w:styleId="TableNormal">
+    <w:name w:val="Normal Table"/>
+    <w:uiPriority w:val="99"/>
+    <w:semiHidden/>
+    <w:unhideWhenUsed/>
+    <w:tblPr>
+      <w:tblInd w:w="0" w:type="dxa"/>
+      <w:tblCellMar>
+        <w:top w:w="0" w:type="dxa"/>
+        <w:left w:w="108" w:type="dxa"/>
+        <w:bottom w:w="0" w:type="dxa"/>
+        <w:right w:w="108" w:type="dxa"/>
+      </w:tblCellMar>
+    </w:tblPr>
+  </w:style>
+  <w:style w:type="numbering" w:default="1" w:styleId="NoList">
+    <w:name w:val="No List"/>
+    <w:uiPriority w:val="99"/>
+    <w:semiHidden/>
+    <w:unhideWhenUsed/>
+  </w:style>
+  <w:style w:type="paragraph" w:styleId="Header">
+    <w:name w:val="header"/>
+    <w:basedOn w:val="Normal"/>
+    <w:rsid w:val="00F506BB"/>
+    <w:pPr>
+      <w:tabs>
+        <w:tab w:val="center" w:pos="4320"/>
+        <w:tab w:val="right" w:pos="8640"/>
+      </w:tabs>
+    </w:pPr>
+  </w:style>
+  <w:style w:type="paragraph" w:styleId="Footer">
+    <w:name w:val="footer"/>
+    <w:basedOn w:val="Normal"/>
+    <w:rsid w:val="00F506BB"/>
+    <w:pPr>
+      <w:tabs>
+        <w:tab w:val="center" w:pos="4320"/>
+        <w:tab w:val="right" w:pos="8640"/>
+      </w:tabs>
+    </w:pPr>
+  </w:style>
+  <w:style w:type="table" w:styleId="TableGrid">
+    <w:name w:val="Table Grid"/>
+    <w:basedOn w:val="TableNormal"/>
+    <w:uiPriority w:val="59"/>
+    <w:rsid w:val="00F506BB"/>
+    <w:tblPr>
+      <w:tblInd w:w="0" w:type="dxa"/>
+      <w:tblBorders>
+        <w:top w:val="single" w:sz="4" w:space="0" w:color="auto"/>
+        <w:left w:val="single" w:sz="4" w:space="0" w:color="auto"/>
+        <w:bottom w:val="single" w:sz="4" w:space="0" w:color="auto"/>
+        <w:right w:val="single" w:sz="4" w:space="0" w:color="auto"/>
+        <w:insideH w:val="single" w:sz="4" w:space="0" w:color="auto"/>
+        <w:insideV w:val="single" w:sz="4" w:space="0" w:color="auto"/>
+      </w:tblBorders>
+      <w:tblCellMar>
+        <w:top w:w="0" w:type="dxa"/>
+        <w:left w:w="108" w:type="dxa"/>
+        <w:bottom w:w="0" w:type="dxa"/>
+        <w:right w:w="108" w:type="dxa"/>
+      </w:tblCellMar>
+    </w:tblPr>
+  </w:style>
+  <w:style w:type="character" w:styleId="PageNumber">
+    <w:name w:val="page number"/>
+    <w:basedOn w:val="DefaultParagraphFont"/>
+    <w:rsid w:val="00F506BB"/>
+  </w:style>
+  <w:style w:type="paragraph" w:styleId="BalloonText">
+    <w:name w:val="Balloon Text"/>
+    <w:basedOn w:val="Normal"/>
+    <w:link w:val="BalloonTextChar"/>
+    <w:uiPriority w:val="99"/>
+    <w:semiHidden/>
+    <w:unhideWhenUsed/>
+    <w:rsid w:val="00924D7D"/>
+    <w:rPr>
+      <w:rFonts w:ascii="Tahoma" w:hAnsi="Tahoma" w:cs="Tahoma"/>
+      <w:sz w:val="16"/>
+      <w:szCs w:val="16"/>
+    </w:rPr>
+  </w:style>
+  <w:style w:type="character" w:customStyle="1" w:styleId="BalloonTextChar">
+    <w:name w:val="Balloon Text Char"/>
+    <w:link w:val="BalloonText"/>
+    <w:uiPriority w:val="99"/>
+    <w:semiHidden/>
+    <w:rsid w:val="00924D7D"/>
+    <w:rPr>
+      <w:rFonts w:ascii="Tahoma" w:hAnsi="Tahoma" w:cs="Tahoma"/>
+      <w:sz w:val="16"/>
+      <w:szCs w:val="16"/>
+    </w:rPr>
+  </w:style>
+  <w:style w:type="character" w:styleId="Hyperlink">
+    <w:name w:val="Hyperlink"/>
+    <w:uiPriority w:val="99"/>
+    <w:rsid w:val="00333532"/>
+    <w:rPr>
+      <w:color w:val="0000FF"/>
+      <w:u w:val="single"/>
+    </w:rPr>
+  </w:style>
+  <w:style w:type="paragraph" w:styleId="TOC1">
+    <w:name w:val="toc 1"/>
+    <w:basedOn w:val="Normal"/>
+    <w:next w:val="Normal"/>
+    <w:autoRedefine/>
+    <w:uiPriority w:val="39"/>
+    <w:qFormat/>
+    <w:rsid w:val="004175D9"/>
+  </w:style>
+  <w:style w:type="character" w:styleId="FollowedHyperlink">
+    <w:name w:val="FollowedHyperlink"/>
+    <w:rsid w:val="00784CB7"/>
+    <w:rPr>
+      <w:color w:val="800080"/>
+      <w:u w:val="single"/>
+    </w:rPr>
+  </w:style>
+  <w:style w:type="paragraph" w:styleId="TOC3">
+    <w:name w:val="toc 3"/>
+    <w:basedOn w:val="Normal"/>
+    <w:next w:val="Normal"/>
+    <w:autoRedefine/>
+    <w:uiPriority w:val="39"/>
+    <w:qFormat/>
+    <w:rsid w:val="0093617F"/>
+    <w:pPr>
+      <w:ind w:left="480"/>
+    </w:pPr>
+  </w:style>
+  <w:style w:type="paragraph" w:styleId="TOC2">
+    <w:name w:val="toc 2"/>
+    <w:basedOn w:val="Normal"/>
+    <w:next w:val="Normal"/>
+    <w:autoRedefine/>
+    <w:uiPriority w:val="39"/>
+    <w:qFormat/>
+    <w:rsid w:val="00F01CE5"/>
+    <w:pPr>
+      <w:ind w:left="240"/>
+    </w:pPr>
+  </w:style>
+  <w:style w:type="paragraph" w:styleId="ListParagraph">
+    <w:name w:val="List Paragraph"/>
+    <w:basedOn w:val="Normal"/>
+    <w:uiPriority w:val="34"/>
+    <w:qFormat/>
+    <w:rsid w:val="009B5259"/>
+    <w:pPr>
+      <w:ind w:left="720"/>
+    </w:pPr>
+  </w:style>
+  <w:style w:type="paragraph" w:styleId="TOCHeading">
+    <w:name w:val="TOC Heading"/>
+    <w:basedOn w:val="Heading1"/>
+    <w:next w:val="Normal"/>
+    <w:uiPriority w:val="39"/>
+    <w:qFormat/>
+    <w:rsid w:val="00870FC0"/>
+    <w:pPr>
+      <w:keepLines/>
+      <w:spacing w:before="480" w:after="0" w:line="276" w:lineRule="auto"/>
+      <w:outlineLvl w:val="9"/>
+    </w:pPr>
+    <w:rPr>
+      <w:rFonts w:ascii="Cambria" w:eastAsia="MS Gothic" w:hAnsi="Cambria" w:cs="Times New Roman"/>
+      <w:color w:val="365F91"/>
+      <w:kern w:val="0"/>
+      <w:sz w:val="28"/>
+      <w:szCs w:val="28"/>
+      <w:lang w:eastAsia="ja-JP"/>
+    </w:rPr>
+  </w:style>
+  <w:style w:type="paragraph" w:customStyle="1" w:styleId="FieldLabel">
+    <w:name w:val="FieldLabel"/>
+    <w:basedOn w:val="Normal"/>
+    <w:rsid w:val="006914E9"/>
+    <w:pPr>
+      <w:widowControl w:val="0"/>
+      <w:spacing w:before="20" w:after="60"/>
+    </w:pPr>
+    <w:rPr>
+      <w:rFonts w:ascii="Arial" w:hAnsi="Arial"/>
+      <w:sz w:val="20"/>
+      <w:szCs w:val="20"/>
+    </w:rPr>
+  </w:style>
+  <w:style w:type="paragraph" w:styleId="BodyText">
+    <w:name w:val="Body Text"/>
+    <w:basedOn w:val="Normal"/>
+    <w:rsid w:val="00B10ADA"/>
+    <w:pPr>
+      <w:spacing w:after="120" w:line="0" w:lineRule="atLeast"/>
+      <w:ind w:left="360"/>
+    </w:pPr>
+    <w:rPr>
+      <w:rFonts w:ascii="Arial" w:hAnsi="Arial"/>
+      <w:spacing w:val="-5"/>
+      <w:sz w:val="20"/>
+      <w:szCs w:val="20"/>
+    </w:rPr>
+  </w:style>
+  <w:style w:type="paragraph" w:customStyle="1" w:styleId="TableText">
+    <w:name w:val="Table Text"/>
+    <w:basedOn w:val="Normal"/>
+    <w:rsid w:val="00B10ADA"/>
+    <w:pPr>
+      <w:ind w:left="14"/>
+    </w:pPr>
+    <w:rPr>
+      <w:rFonts w:ascii="Arial" w:hAnsi="Arial"/>
+      <w:spacing w:val="-5"/>
+      <w:sz w:val="16"/>
+      <w:szCs w:val="20"/>
+    </w:rPr>
+  </w:style>
+  <w:style w:type="table" w:styleId="TableWeb2">
+    <w:name w:val="Table Web 2"/>
+    <w:basedOn w:val="TableNormal"/>
+    <w:rsid w:val="00B10ADA"/>
+    <w:pPr>
+      <w:widowControl w:val="0"/>
+    </w:pPr>
+    <w:tblPr>
+      <w:tblCellSpacing w:w="20" w:type="dxa"/>
+      <w:tblInd w:w="0" w:type="dxa"/>
+      <w:tblBorders>
+        <w:top w:val="inset" w:sz="6" w:space="0" w:color="auto"/>
+        <w:left w:val="inset" w:sz="6" w:space="0" w:color="auto"/>
+        <w:bottom w:val="inset" w:sz="6" w:space="0" w:color="auto"/>
+        <w:right w:val="inset" w:sz="6" w:space="0" w:color="auto"/>
+        <w:insideH w:val="inset" w:sz="6" w:space="0" w:color="auto"/>
+        <w:insideV w:val="inset" w:sz="6" w:space="0" w:color="auto"/>
+      </w:tblBorders>
+      <w:tblCellMar>
+        <w:top w:w="0" w:type="dxa"/>
+        <w:left w:w="108" w:type="dxa"/>
+        <w:bottom w:w="0" w:type="dxa"/>
+        <w:right w:w="108" w:type="dxa"/>
+      </w:tblCellMar>
+    </w:tblPr>
+    <w:trPr>
+      <w:tblCellSpacing w:w="20" w:type="dxa"/>
+    </w:trPr>
+    <w:tcPr>
+      <w:shd w:val="clear" w:color="auto" w:fill="auto"/>
+    </w:tcPr>
+    <w:tblStylePr w:type="firstRow">
+      <w:rPr>
+        <w:color w:val="auto"/>
+      </w:rPr>
+      <w:tblPr/>
+      <w:tcPr>
+        <w:tcBorders>
+          <w:tl2br w:val="none" w:sz="0" w:space="0" w:color="auto"/>
+          <w:tr2bl w:val="none" w:sz="0" w:space="0" w:color="auto"/>
+        </w:tcBorders>
+      </w:tcPr>
+    </w:tblStylePr>
+  </w:style>
+  <w:style w:type="paragraph" w:customStyle="1" w:styleId="msolistparagraph0">
+    <w:name w:val="msolistparagraph"/>
+    <w:basedOn w:val="Normal"/>
+    <w:semiHidden/>
+    <w:rsid w:val="00B10ADA"/>
+    <w:pPr>
+      <w:ind w:left="720"/>
+    </w:pPr>
+    <w:rPr>
+      <w:rFonts w:eastAsia="Calibri"/>
+      <w:lang w:val="en-CA" w:eastAsia="en-CA"/>
+    </w:rPr>
+  </w:style>
+  <w:style w:type="character" w:customStyle="1" w:styleId="apple-converted-space">
+    <w:name w:val="apple-converted-space"/>
+    <w:basedOn w:val="DefaultParagraphFont"/>
+    <w:rsid w:val="00384A2A"/>
+  </w:style>
+  <w:style w:type="character" w:customStyle="1" w:styleId="variablesproductname">
+    <w:name w:val="variablesproductname"/>
+    <w:basedOn w:val="DefaultParagraphFont"/>
+    <w:rsid w:val="00384A2A"/>
+  </w:style>
+  <w:style w:type="paragraph" w:styleId="NormalWeb">
+    <w:name w:val="Normal (Web)"/>
+    <w:basedOn w:val="Normal"/>
+    <w:uiPriority w:val="99"/>
+    <w:semiHidden/>
+    <w:unhideWhenUsed/>
+    <w:rsid w:val="00384A2A"/>
+    <w:pPr>
+      <w:spacing w:before="100" w:beforeAutospacing="1" w:after="100" w:afterAutospacing="1"/>
+    </w:pPr>
+    <w:rPr>
+      <w:lang w:val="en-CA" w:eastAsia="en-CA"/>
+    </w:rPr>
+  </w:style>
+  <w:style w:type="character" w:styleId="HTMLCode">
+    <w:name w:val="HTML Code"/>
+    <w:basedOn w:val="DefaultParagraphFont"/>
+    <w:uiPriority w:val="99"/>
+    <w:semiHidden/>
+    <w:unhideWhenUsed/>
+    <w:rsid w:val="00F85D11"/>
+    <w:rPr>
+      <w:rFonts w:ascii="Courier New" w:eastAsia="Times New Roman" w:hAnsi="Courier New" w:cs="Courier New"/>
+      <w:sz w:val="20"/>
+      <w:szCs w:val="20"/>
+    </w:rPr>
+  </w:style>
+  <w:style w:type="character" w:customStyle="1" w:styleId="uicontrol">
+    <w:name w:val="uicontrol"/>
+    <w:basedOn w:val="DefaultParagraphFont"/>
+    <w:rsid w:val="00F85D11"/>
+  </w:style>
+  <w:style w:type="paragraph" w:styleId="NoSpacing">
+    <w:name w:val="No Spacing"/>
+    <w:link w:val="NoSpacingChar"/>
+    <w:uiPriority w:val="1"/>
+    <w:qFormat/>
+    <w:rsid w:val="008F3529"/>
+    <w:rPr>
+      <w:rFonts w:asciiTheme="minorHAnsi" w:eastAsiaTheme="minorEastAsia" w:hAnsiTheme="minorHAnsi" w:cstheme="minorBidi"/>
+      <w:sz w:val="22"/>
+      <w:szCs w:val="22"/>
+      <w:lang w:val="en-US" w:eastAsia="ja-JP"/>
+    </w:rPr>
+  </w:style>
+  <w:style w:type="character" w:customStyle="1" w:styleId="NoSpacingChar">
+    <w:name w:val="No Spacing Char"/>
+    <w:basedOn w:val="DefaultParagraphFont"/>
+    <w:link w:val="NoSpacing"/>
+    <w:uiPriority w:val="1"/>
+    <w:rsid w:val="008F3529"/>
+    <w:rPr>
+      <w:rFonts w:asciiTheme="minorHAnsi" w:eastAsiaTheme="minorEastAsia" w:hAnsiTheme="minorHAnsi" w:cstheme="minorBidi"/>
+      <w:sz w:val="22"/>
+      <w:szCs w:val="22"/>
+      <w:lang w:val="en-US" w:eastAsia="ja-JP"/>
+    </w:rPr>
+  </w:style>
+  <w:style w:type="character" w:customStyle="1" w:styleId="Heading1Char">
+    <w:name w:val="Heading 1 Char"/>
+    <w:basedOn w:val="DefaultParagraphFont"/>
+    <w:link w:val="Heading1"/>
+    <w:rsid w:val="00C272DB"/>
+    <w:rPr>
+      <w:rFonts w:ascii="Arial" w:hAnsi="Arial" w:cs="Arial"/>
+      <w:b/>
+      <w:bCs/>
+      <w:kern w:val="32"/>
+      <w:sz w:val="32"/>
+      <w:szCs w:val="32"/>
+      <w:lang w:val="en-US" w:eastAsia="en-US"/>
+    </w:rPr>
+  </w:style>
+</w:styles>
+</file>
+
+<file path=word/stylesWithEffects.xml><?xml version="1.0" encoding="utf-8"?>
+<w:styles xmlns:wpc="http://schemas.microsoft.com/office/word/2010/wordprocessingCanvas" xmlns:mo="http://schemas.microsoft.com/office/mac/office/2008/main" xmlns:mc="http://schemas.openxmlformats.org/markup-compatibility/2006" xmlns:mv="urn:schemas-microsoft-com:mac:vml" xmlns:o="urn:schemas-microsoft-com:office:office" xmlns:r="http://schemas.openxmlformats.org/officeDocument/2006/relationships" xmlns:m="http://schemas.openxmlformats.org/officeDocument/2006/math" xmlns:v="urn:schemas-microsoft-com:vml" xmlns:wp14="http://schemas.microsoft.com/office/word/2010/wordprocessingDrawing" xmlns:wp="http://schemas.openxmlformats.org/drawingml/2006/wordprocessingDrawing" xmlns:w10="urn:schemas-microsoft-com:office:word" xmlns:w="http://schemas.openxmlformats.org/wordprocessingml/2006/main" xmlns:w14="http://schemas.microsoft.com/office/word/2010/wordml" xmlns:wpg="http://schemas.microsoft.com/office/word/2010/wordprocessingGroup" xmlns:wpi="http://schemas.microsoft.com/office/word/2010/wordprocessingInk" xmlns:wne="http://schemas.microsoft.com/office/word/2006/wordml" xmlns:wps="http://schemas.microsoft.com/office/word/2010/wordprocessingShape" mc:Ignorable="w14 wp14">
+  <w:docDefaults>
+    <w:rPrDefault>
+      <w:rPr>
+        <w:rFonts w:ascii="Times New Roman" w:eastAsia="Times New Roman" w:hAnsi="Times New Roman" w:cs="Times New Roman"/>
+        <w:lang w:val="en-CA" w:eastAsia="en-CA" w:bidi="ar-SA"/>
+      </w:rPr>
+    </w:rPrDefault>
+    <w:pPrDefault/>
+  </w:docDefaults>
+  <w:latentStyles w:defLockedState="0" w:defUIPriority="99" w:defSemiHidden="1" w:defUnhideWhenUsed="1" w:defQFormat="0" w:count="276">
+    <w:lsdException w:name="Normal" w:semiHidden="0" w:uiPriority="0" w:unhideWhenUsed="0" w:qFormat="1"/>
+    <w:lsdException w:name="heading 1" w:semiHidden="0" w:uiPriority="0" w:unhideWhenUsed="0" w:qFormat="1"/>
+    <w:lsdException w:name="heading 2" w:semiHidden="0" w:uiPriority="9" w:unhideWhenUsed="0" w:qFormat="1"/>
+    <w:lsdException w:name="heading 3" w:semiHidden="0" w:uiPriority="0" w:unhideWhenUsed="0" w:qFormat="1"/>
+    <w:lsdException w:name="heading 4" w:uiPriority="9" w:qFormat="1"/>
+    <w:lsdException w:name="heading 5" w:uiPriority="9" w:qFormat="1"/>
+    <w:lsdException w:name="heading 6" w:uiPriority="9" w:qFormat="1"/>
+    <w:lsdException w:name="heading 7" w:uiPriority="9" w:qFormat="1"/>
+    <w:lsdException w:name="heading 8" w:uiPriority="9" w:qFormat="1"/>
+    <w:lsdException w:name="heading 9" w:uiPriority="9" w:qFormat="1"/>
+    <w:lsdException w:name="toc 1" w:uiPriority="39" w:qFormat="1"/>
+    <w:lsdException w:name="toc 2" w:uiPriority="39" w:qFormat="1"/>
+    <w:lsdException w:name="toc 3" w:uiPriority="39" w:qFormat="1"/>
+    <w:lsdException w:name="toc 4" w:uiPriority="39"/>
+    <w:lsdException w:name="toc 5" w:uiPriority="39"/>
+    <w:lsdException w:name="toc 6" w:uiPriority="39"/>
+    <w:lsdException w:name="toc 7" w:uiPriority="39"/>
+    <w:lsdException w:name="toc 8" w:uiPriority="39"/>
+    <w:lsdException w:name="toc 9" w:uiPriority="39"/>
+    <w:lsdException w:name="caption" w:uiPriority="35" w:qFormat="1"/>
+    <w:lsdException w:name="Title" w:semiHidden="0" w:uiPriority="10" w:unhideWhenUsed="0" w:qFormat="1"/>
+    <w:lsdException w:name="Default Paragraph Font" w:uiPriority="1"/>
+    <w:lsdException w:name="Subtitle" w:semiHidden="0" w:uiPriority="11" w:unhideWhenUsed="0" w:qFormat="1"/>
+    <w:lsdException w:name="Strong" w:semiHidden="0" w:uiPriority="22" w:unhideWhenUsed="0" w:qFormat="1"/>
+    <w:lsdException w:name="Emphasis" w:semiHidden="0" w:uiPriority="20" w:unhideWhenUsed="0" w:qFormat="1"/>
+    <w:lsdException w:name="Table Grid" w:semiHidden="0" w:uiPriority="59" w:unhideWhenUsed="0"/>
+    <w:lsdException w:name="Placeholder Text" w:unhideWhenUsed="0"/>
+    <w:lsdException w:name="No Spacing" w:semiHidden="0" w:uiPriority="1" w:unhideWhenUsed="0" w:qFormat="1"/>
+    <w:lsdException w:name="Light Shading" w:semiHidden="0" w:uiPriority="60" w:unhideWhenUsed="0"/>
+    <w:lsdException w:name="Light List" w:semiHidden="0" w:uiPriority="61" w:unhideWhenUsed="0"/>
+    <w:lsdException w:name="Light Grid" w:semiHidden="0" w:uiPriority="62" w:unhideWhenUsed="0"/>
+    <w:lsdException w:name="Medium Shading 1" w:semiHidden="0" w:uiPriority="63" w:unhideWhenUsed="0"/>
+    <w:lsdException w:name="Medium Shading 2" w:semiHidden="0" w:uiPriority="64" w:unhideWhenUsed="0"/>
+    <w:lsdException w:name="Medium List 1" w:semiHidden="0" w:uiPriority="65" w:unhideWhenUsed="0"/>
+    <w:lsdException w:name="Medium List 2" w:semiHidden="0" w:uiPriority="66" w:unhideWhenUsed="0"/>
+    <w:lsdException w:name="Medium Grid 1" w:semiHidden="0" w:uiPriority="67" w:unhideWhenUsed="0"/>
+    <w:lsdException w:name="Medium Grid 2" w:semiHidden="0" w:uiPriority="68" w:unhideWhenUsed="0"/>
+    <w:lsdException w:name="Medium Grid 3" w:semiHidden="0" w:uiPriority="69" w:unhideWhenUsed="0"/>
+    <w:lsdException w:name="Dark List" w:semiHidden="0" w:uiPriority="70" w:unhideWhenUsed="0"/>
+    <w:lsdException w:name="Colorful Shading" w:semiHidden="0" w:uiPriority="71" w:unhideWhenUsed="0"/>
+    <w:lsdException w:name="Colorful List" w:semiHidden="0" w:uiPriority="72" w:unhideWhenUsed="0"/>
+    <w:lsdException w:name="Colorful Grid" w:semiHidden="0" w:uiPriority="73" w:unhideWhenUsed="0"/>
+    <w:lsdException w:name="Light Shading Accent 1" w:semiHidden="0" w:uiPriority="60" w:unhideWhenUsed="0"/>
+    <w:lsdException w:name="Light List Accent 1" w:semiHidden="0" w:uiPriority="61" w:unhideWhenUsed="0"/>
+    <w:lsdException w:name="Light Grid Accent 1" w:semiHidden="0" w:uiPriority="62" w:unhideWhenUsed="0"/>
+    <w:lsdException w:name="Medium Shading 1 Accent 1" w:semiHidden="0" w:uiPriority="63" w:unhideWhenUsed="0"/>
+    <w:lsdException w:name="Medium Shading 2 Accent 1" w:semiHidden="0" w:uiPriority="64" w:unhideWhenUsed="0"/>
+    <w:lsdException w:name="Medium List 1 Accent 1" w:semiHidden="0" w:uiPriority="65" w:unhideWhenUsed="0"/>
+    <w:lsdException w:name="Revision" w:unhideWhenUsed="0"/>
+    <w:lsdException w:name="List Paragraph" w:semiHidden="0" w:uiPriority="34" w:unhideWhenUsed="0" w:qFormat="1"/>
+    <w:lsdException w:name="Quote" w:semiHidden="0" w:uiPriority="29" w:unhideWhenUsed="0" w:qFormat="1"/>
+    <w:lsdException w:name="Intense Quote" w:semiHidden="0" w:uiPriority="30" w:unhideWhenUsed="0" w:qFormat="1"/>
+    <w:lsdException w:name="Medium List 2 Accent 1" w:semiHidden="0" w:uiPriority="66" w:unhideWhenUsed="0"/>
+    <w:lsdException w:name="Medium Grid 1 Accent 1" w:semiHidden="0" w:uiPriority="67" w:unhideWhenUsed="0"/>
+    <w:lsdException w:name="Medium Grid 2 Accent 1" w:semiHidden="0" w:uiPriority="68" w:unhideWhenUsed="0"/>
+    <w:lsdException w:name="Medium Grid 3 Accent 1" w:semiHidden="0" w:uiPriority="69" w:unhideWhenUsed="0"/>
+    <w:lsdException w:name="Dark List Accent 1" w:semiHidden="0" w:uiPriority="70" w:unhideWhenUsed="0"/>
+    <w:lsdException w:name="Colorful Shading Accent 1" w:semiHidden="0" w:uiPriority="71" w:unhideWhenUsed="0"/>
+    <w:lsdException w:name="Colorful List Accent 1" w:semiHidden="0" w:uiPriority="72" w:unhideWhenUsed="0"/>
+    <w:lsdException w:name="Colorful Grid Accent 1" w:semiHidden="0" w:uiPriority="73" w:unhideWhenUsed="0"/>
+    <w:lsdException w:name="Light Shading Accent 2" w:semiHidden="0" w:uiPriority="60" w:unhideWhenUsed="0"/>
+    <w:lsdException w:name="Light List Accent 2" w:semiHidden="0" w:uiPriority="61" w:unhideWhenUsed="0"/>
+    <w:lsdException w:name="Light Grid Accent 2" w:semiHidden="0" w:uiPriority="62" w:unhideWhenUsed="0"/>
+    <w:lsdException w:name="Medium Shading 1 Accent 2" w:semiHidden="0" w:uiPriority="63" w:unhideWhenUsed="0"/>
+    <w:lsdException w:name="Medium Shading 2 Accent 2" w:semiHidden="0" w:uiPriority="64" w:unhideWhenUsed="0"/>
+    <w:lsdException w:name="Medium List 1 Accent 2" w:semiHidden="0" w:uiPriority="65" w:unhideWhenUsed="0"/>
+    <w:lsdException w:name="Medium List 2 Accent 2" w:semiHidden="0" w:uiPriority="66" w:unhideWhenUsed="0"/>
+    <w:lsdException w:name="Medium Grid 1 Accent 2" w:semiHidden="0" w:uiPriority="67" w:unhideWhenUsed="0"/>
+    <w:lsdException w:name="Medium Grid 2 Accent 2" w:semiHidden="0" w:uiPriority="68" w:unhideWhenUsed="0"/>
+    <w:lsdException w:name="Medium Grid 3 Accent 2" w:semiHidden="0" w:uiPriority="69" w:unhideWhenUsed="0"/>
+    <w:lsdException w:name="Dark List Accent 2" w:semiHidden="0" w:uiPriority="70" w:unhideWhenUsed="0"/>
+    <w:lsdException w:name="Colorful Shading Accent 2" w:semiHidden="0" w:uiPriority="71" w:unhideWhenUsed="0"/>
+    <w:lsdException w:name="Colorful List Accent 2" w:semiHidden="0" w:uiPriority="72" w:unhideWhenUsed="0"/>
+    <w:lsdException w:name="Colorful Grid Accent 2" w:semiHidden="0" w:uiPriority="73" w:unhideWhenUsed="0"/>
+    <w:lsdException w:name="Light Shading Accent 3" w:semiHidden="0" w:uiPriority="60" w:unhideWhenUsed="0"/>
+    <w:lsdException w:name="Light List Accent 3" w:semiHidden="0" w:uiPriority="61" w:unhideWhenUsed="0"/>
+    <w:lsdException w:name="Light Grid Accent 3" w:semiHidden="0" w:uiPriority="62" w:unhideWhenUsed="0"/>
+    <w:lsdException w:name="Medium Shading 1 Accent 3" w:semiHidden="0" w:uiPriority="63" w:unhideWhenUsed="0"/>
+    <w:lsdException w:name="Medium Shading 2 Accent 3" w:semiHidden="0" w:uiPriority="64" w:unhideWhenUsed="0"/>
+    <w:lsdException w:name="Medium List 1 Accent 3" w:semiHidden="0" w:uiPriority="65" w:unhideWhenUsed="0"/>
+    <w:lsdException w:name="Medium List 2 Accent 3" w:semiHidden="0" w:uiPriority="66" w:unhideWhenUsed="0"/>
+    <w:lsdException w:name="Medium Grid 1 Accent 3" w:semiHidden="0" w:uiPriority="67" w:unhideWhenUsed="0"/>
+    <w:lsdException w:name="Medium Grid 2 Accent 3" w:semiHidden="0" w:uiPriority="68" w:unhideWhenUsed="0"/>
+    <w:lsdException w:name="Medium Grid 3 Accent 3" w:semiHidden="0" w:uiPriority="69" w:unhideWhenUsed="0"/>
+    <w:lsdException w:name="Dark List Accent 3" w:semiHidden="0" w:uiPriority="70" w:unhideWhenUsed="0"/>
+    <w:lsdException w:name="Colorful Shading Accent 3" w:semiHidden="0" w:uiPriority="71" w:unhideWhenUsed="0"/>
+    <w:lsdException w:name="Colorful List Accent 3" w:semiHidden="0" w:uiPriority="72" w:unhideWhenUsed="0"/>
+    <w:lsdException w:name="Colorful Grid Accent 3" w:semiHidden="0" w:uiPriority="73" w:unhideWhenUsed="0"/>
+    <w:lsdException w:name="Light Shading Accent 4" w:semiHidden="0" w:uiPriority="60" w:unhideWhenUsed="0"/>
+    <w:lsdException w:name="Light List Accent 4" w:semiHidden="0" w:uiPriority="61" w:unhideWhenUsed="0"/>
+    <w:lsdException w:name="Light Grid Accent 4" w:semiHidden="0" w:uiPriority="62" w:unhideWhenUsed="0"/>
+    <w:lsdException w:name="Medium Shading 1 Accent 4" w:semiHidden="0" w:uiPriority="63" w:unhideWhenUsed="0"/>
+    <w:lsdException w:name="Medium Shading 2 Accent 4" w:semiHidden="0" w:uiPriority="64" w:unhideWhenUsed="0"/>
+    <w:lsdException w:name="Medium List 1 Accent 4" w:semiHidden="0" w:uiPriority="65" w:unhideWhenUsed="0"/>
+    <w:lsdException w:name="Medium List 2 Accent 4" w:semiHidden="0" w:uiPriority="66" w:unhideWhenUsed="0"/>
+    <w:lsdException w:name="Medium Grid 1 Accent 4" w:semiHidden="0" w:uiPriority="67" w:unhideWhenUsed="0"/>
+    <w:lsdException w:name="Medium Grid 2 Accent 4" w:semiHidden="0" w:uiPriority="68" w:unhideWhenUsed="0"/>
+    <w:lsdException w:name="Medium Grid 3 Accent 4" w:semiHidden="0" w:uiPriority="69" w:unhideWhenUsed="0"/>
+    <w:lsdException w:name="Dark List Accent 4" w:semiHidden="0" w:uiPriority="70" w:unhideWhenUsed="0"/>
+    <w:lsdException w:name="Colorful Shading Accent 4" w:semiHidden="0" w:uiPriority="71" w:unhideWhenUsed="0"/>
+    <w:lsdException w:name="Colorful List Accent 4" w:semiHidden="0" w:uiPriority="72" w:unhideWhenUsed="0"/>
+    <w:lsdException w:name="Colorful Grid Accent 4" w:semiHidden="0" w:uiPriority="73" w:unhideWhenUsed="0"/>
+    <w:lsdException w:name="Light Shading Accent 5" w:semiHidden="0" w:uiPriority="60" w:unhideWhenUsed="0"/>
+    <w:lsdException w:name="Light List Accent 5" w:semiHidden="0" w:uiPriority="61" w:unhideWhenUsed="0"/>
+    <w:lsdException w:name="Light Grid Accent 5" w:semiHidden="0" w:uiPriority="62" w:unhideWhenUsed="0"/>
+    <w:lsdException w:name="Medium Shading 1 Accent 5" w:semiHidden="0" w:uiPriority="63" w:unhideWhenUsed="0"/>
+    <w:lsdException w:name="Medium Shading 2 Accent 5" w:semiHidden="0" w:uiPriority="64" w:unhideWhenUsed="0"/>
+    <w:lsdException w:name="Medium List 1 Accent 5" w:semiHidden="0" w:uiPriority="65" w:unhideWhenUsed="0"/>
+    <w:lsdException w:name="Medium List 2 Accent 5" w:semiHidden="0" w:uiPriority="66" w:unhideWhenUsed="0"/>
+    <w:lsdException w:name="Medium Grid 1 Accent 5" w:semiHidden="0" w:uiPriority="67" w:unhideWhenUsed="0"/>
+    <w:lsdException w:name="Medium Grid 2 Accent 5" w:semiHidden="0" w:uiPriority="68" w:unhideWhenUsed="0"/>
+    <w:lsdException w:name="Medium Grid 3 Accent 5" w:semiHidden="0" w:uiPriority="69" w:unhideWhenUsed="0"/>
+    <w:lsdException w:name="Dark List Accent 5" w:semiHidden="0" w:uiPriority="70" w:unhideWhenUsed="0"/>
+    <w:lsdException w:name="Colorful Shading Accent 5" w:semiHidden="0" w:uiPriority="71" w:unhideWhenUsed="0"/>
+    <w:lsdException w:name="Colorful List Accent 5" w:semiHidden="0" w:uiPriority="72" w:unhideWhenUsed="0"/>
+    <w:lsdException w:name="Colorful Grid Accent 5" w:semiHidden="0" w:uiPriority="73" w:unhideWhenUsed="0"/>
+    <w:lsdException w:name="Light Shading Accent 6" w:semiHidden="0" w:uiPriority="60" w:unhideWhenUsed="0"/>
+    <w:lsdException w:name="Light List Accent 6" w:semiHidden="0" w:uiPriority="61" w:unhideWhenUsed="0"/>
+    <w:lsdException w:name="Light Grid Accent 6" w:semiHidden="0" w:uiPriority="62" w:unhideWhenUsed="0"/>
+    <w:lsdException w:name="Medium Shading 1 Accent 6" w:semiHidden="0" w:uiPriority="63" w:unhideWhenUsed="0"/>
+    <w:lsdException w:name="Medium Shading 2 Accent 6" w:semiHidden="0" w:uiPriority="64" w:unhideWhenUsed="0"/>
+    <w:lsdException w:name="Medium List 1 Accent 6" w:semiHidden="0" w:uiPriority="65" w:unhideWhenUsed="0"/>
+    <w:lsdException w:name="Medium List 2 Accent 6" w:semiHidden="0" w:uiPriority="66" w:unhideWhenUsed="0"/>
+    <w:lsdException w:name="Medium Grid 1 Accent 6" w:semiHidden="0" w:uiPriority="67" w:unhideWhenUsed="0"/>
+    <w:lsdException w:name="Medium Grid 2 Accent 6" w:semiHidden="0" w:uiPriority="68" w:unhideWhenUsed="0"/>
+    <w:lsdException w:name="Medium Grid 3 Accent 6" w:semiHidden="0" w:uiPriority="69" w:unhideWhenUsed="0"/>
+    <w:lsdException w:name="Dark List Accent 6" w:semiHidden="0" w:uiPriority="70" w:unhideWhenUsed="0"/>
+    <w:lsdException w:name="Colorful Shading Accent 6" w:semiHidden="0" w:uiPriority="71" w:unhideWhenUsed="0"/>
+    <w:lsdException w:name="Colorful List Accent 6" w:semiHidden="0" w:uiPriority="72" w:unhideWhenUsed="0"/>
+    <w:lsdException w:name="Colorful Grid Accent 6" w:semiHidden="0" w:uiPriority="73" w:unhideWhenUsed="0"/>
+    <w:lsdException w:name="Subtle Emphasis" w:semiHidden="0" w:uiPriority="19" w:unhideWhenUsed="0" w:qFormat="1"/>
+    <w:lsdException w:name="Intense Emphasis" w:semiHidden="0" w:uiPriority="21" w:unhideWhenUsed="0" w:qFormat="1"/>
+    <w:lsdException w:name="Subtle Reference" w:semiHidden="0" w:uiPriority="31" w:unhideWhenUsed="0" w:qFormat="1"/>
+    <w:lsdException w:name="Intense Reference" w:semiHidden="0" w:uiPriority="32" w:unhideWhenUsed="0" w:qFormat="1"/>
+    <w:lsdException w:name="Book Title" w:semiHidden="0" w:uiPriority="33" w:unhideWhenUsed="0" w:qFormat="1"/>
+    <w:lsdException w:name="Bibliography" w:uiPriority="37"/>
+    <w:lsdException w:name="TOC Heading" w:uiPriority="39" w:qFormat="1"/>
   </w:latentStyles>
   <w:style w:type="paragraph" w:default="1" w:styleId="Normal">
     <w:name w:val="Normal"/>
@@ -10332,7 +10686,7 @@
 </file>
 
 <file path=customXml/itemProps5.xml><?xml version="1.0" encoding="utf-8"?>
-<ds:datastoreItem xmlns:ds="http://schemas.openxmlformats.org/officeDocument/2006/customXml" ds:itemID="{BAAA8B5D-EB7D-2D4F-9A8B-2CD3643C3FD9}">
+<ds:datastoreItem xmlns:ds="http://schemas.openxmlformats.org/officeDocument/2006/customXml" ds:itemID="{02915C94-B10E-2F4D-9506-BA4F51A2B88B}">
   <ds:schemaRefs>
     <ds:schemaRef ds:uri="http://schemas.openxmlformats.org/officeDocument/2006/bibliography"/>
   </ds:schemaRefs>

</xml_diff>

<commit_message>
Updating the date for the latest version of the instructor guide document.
</commit_message>
<xml_diff>
--- a/InstructorGuide.docx
+++ b/InstructorGuide.docx
@@ -173,16 +173,7 @@
                   <w:color w:val="000000" w:themeColor="text1"/>
                   <w:sz w:val="28"/>
                 </w:rPr>
-                <w:t>1</w:t>
-              </w:r>
-              <w:r>
-                <w:rPr>
-                  <w:rFonts w:ascii="Arial" w:hAnsi="Arial" w:cs="Arial"/>
-                  <w:noProof/>
-                  <w:color w:val="000000" w:themeColor="text1"/>
-                  <w:sz w:val="28"/>
-                </w:rPr>
-                <w:t>9</w:t>
+                <w:t>31</w:t>
               </w:r>
               <w:r>
                 <w:rPr>
@@ -1154,6 +1145,99 @@
           </w:p>
         </w:tc>
       </w:tr>
+      <w:tr>
+        <w:trPr>
+          <w:jc w:val="center"/>
+        </w:trPr>
+        <w:tc>
+          <w:tcPr>
+            <w:tcW w:w="1696" w:type="dxa"/>
+            <w:shd w:val="clear" w:color="auto" w:fill="auto"/>
+          </w:tcPr>
+          <w:p>
+            <w:pPr>
+              <w:jc w:val="center"/>
+              <w:rPr>
+                <w:rFonts w:ascii="Arial" w:hAnsi="Arial" w:cs="Arial"/>
+              </w:rPr>
+            </w:pPr>
+            <w:r>
+              <w:rPr>
+                <w:rFonts w:ascii="Arial" w:hAnsi="Arial" w:cs="Arial"/>
+              </w:rPr>
+              <w:t>1.7</w:t>
+            </w:r>
+          </w:p>
+        </w:tc>
+        <w:tc>
+          <w:tcPr>
+            <w:tcW w:w="2127" w:type="dxa"/>
+            <w:shd w:val="clear" w:color="auto" w:fill="auto"/>
+          </w:tcPr>
+          <w:p>
+            <w:pPr>
+              <w:jc w:val="center"/>
+              <w:rPr>
+                <w:rFonts w:ascii="Arial" w:hAnsi="Arial" w:cs="Arial"/>
+              </w:rPr>
+            </w:pPr>
+            <w:r>
+              <w:rPr>
+                <w:rFonts w:ascii="Arial" w:hAnsi="Arial" w:cs="Arial"/>
+              </w:rPr>
+              <w:t>January 31, 2017</w:t>
+            </w:r>
+          </w:p>
+        </w:tc>
+        <w:tc>
+          <w:tcPr>
+            <w:tcW w:w="2126" w:type="dxa"/>
+            <w:shd w:val="clear" w:color="auto" w:fill="auto"/>
+          </w:tcPr>
+          <w:p>
+            <w:pPr>
+              <w:jc w:val="center"/>
+              <w:rPr>
+                <w:rFonts w:ascii="Arial" w:hAnsi="Arial" w:cs="Arial"/>
+              </w:rPr>
+            </w:pPr>
+            <w:r>
+              <w:rPr>
+                <w:rFonts w:ascii="Arial" w:hAnsi="Arial" w:cs="Arial"/>
+              </w:rPr>
+              <w:t>Spencer Smith</w:t>
+            </w:r>
+          </w:p>
+        </w:tc>
+        <w:tc>
+          <w:tcPr>
+            <w:tcW w:w="3367" w:type="dxa"/>
+            <w:shd w:val="clear" w:color="auto" w:fill="auto"/>
+          </w:tcPr>
+          <w:p>
+            <w:pPr>
+              <w:jc w:val="center"/>
+              <w:rPr>
+                <w:rFonts w:ascii="Arial" w:hAnsi="Arial" w:cs="Arial"/>
+              </w:rPr>
+            </w:pPr>
+            <w:r>
+              <w:rPr>
+                <w:rFonts w:ascii="Arial" w:hAnsi="Arial" w:cs="Arial"/>
+              </w:rPr>
+              <w:t>Explicit statement that each indicator has to hav</w:t>
+            </w:r>
+            <w:bookmarkStart w:id="0" w:name="_GoBack"/>
+            <w:bookmarkEnd w:id="0"/>
+            <w:r>
+              <w:rPr>
+                <w:rFonts w:ascii="Arial" w:hAnsi="Arial" w:cs="Arial"/>
+              </w:rPr>
+              <w:t>e at least one learning outcome</w:t>
+            </w:r>
+          </w:p>
+        </w:tc>
+      </w:tr>
     </w:tbl>
     <w:p>
       <w:pPr>
@@ -1849,8 +1933,8 @@
         </w:rPr>
         <w:br w:type="page"/>
       </w:r>
-      <w:bookmarkStart w:id="0" w:name="_Pre-requisites"/>
-      <w:bookmarkEnd w:id="0"/>
+      <w:bookmarkStart w:id="1" w:name="_Pre-requisites"/>
+      <w:bookmarkEnd w:id="1"/>
     </w:p>
     <w:p>
       <w:pPr>
@@ -1865,8 +1949,8 @@
           <w:szCs w:val="24"/>
         </w:rPr>
       </w:pPr>
-      <w:bookmarkStart w:id="1" w:name="_Toc345531139"/>
-      <w:bookmarkStart w:id="2" w:name="_Toc347489010"/>
+      <w:bookmarkStart w:id="2" w:name="_Toc345531139"/>
+      <w:bookmarkStart w:id="3" w:name="_Toc347489010"/>
       <w:r>
         <w:rPr>
           <w:sz w:val="24"/>
@@ -1875,7 +1959,7 @@
         <w:lastRenderedPageBreak/>
         <w:t>Introduction</w:t>
       </w:r>
-      <w:bookmarkEnd w:id="1"/>
+      <w:bookmarkEnd w:id="2"/>
     </w:p>
     <w:p>
       <w:pPr>
@@ -2035,7 +2119,7 @@
           <w:szCs w:val="24"/>
         </w:rPr>
       </w:pPr>
-      <w:bookmarkStart w:id="3" w:name="_Toc345531140"/>
+      <w:bookmarkStart w:id="4" w:name="_Toc345531140"/>
       <w:r>
         <w:rPr>
           <w:sz w:val="24"/>
@@ -2043,8 +2127,8 @@
         </w:rPr>
         <w:t>Pre-requisites</w:t>
       </w:r>
-      <w:bookmarkEnd w:id="2"/>
       <w:bookmarkEnd w:id="3"/>
+      <w:bookmarkEnd w:id="4"/>
     </w:p>
     <w:p/>
     <w:p>
@@ -2058,8 +2142,8 @@
           <w:rFonts w:ascii="Arial" w:hAnsi="Arial" w:cs="Arial"/>
         </w:rPr>
       </w:pPr>
-      <w:bookmarkStart w:id="4" w:name="_Location_of_Relevant"/>
-      <w:bookmarkEnd w:id="4"/>
+      <w:bookmarkStart w:id="5" w:name="_Location_of_Relevant"/>
+      <w:bookmarkEnd w:id="5"/>
       <w:r>
         <w:rPr>
           <w:rFonts w:ascii="Arial" w:hAnsi="Arial" w:cs="Arial"/>
@@ -3230,10 +3314,10 @@
           <w:szCs w:val="24"/>
         </w:rPr>
       </w:pPr>
-      <w:bookmarkStart w:id="5" w:name="_Toc340895642"/>
-      <w:bookmarkStart w:id="6" w:name="_Toc341427884"/>
-      <w:bookmarkStart w:id="7" w:name="_Toc469652169"/>
-      <w:bookmarkStart w:id="8" w:name="_Toc345531141"/>
+      <w:bookmarkStart w:id="6" w:name="_Toc340895642"/>
+      <w:bookmarkStart w:id="7" w:name="_Toc341427884"/>
+      <w:bookmarkStart w:id="8" w:name="_Toc469652169"/>
+      <w:bookmarkStart w:id="9" w:name="_Toc345531141"/>
       <w:r>
         <w:rPr>
           <w:b w:val="0"/>
@@ -3322,9 +3406,9 @@
         </w:rPr>
         <w:t>.</w:t>
       </w:r>
-      <w:bookmarkEnd w:id="5"/>
       <w:bookmarkEnd w:id="6"/>
       <w:bookmarkEnd w:id="7"/>
+      <w:bookmarkEnd w:id="8"/>
       <w:r>
         <w:rPr>
           <w:b w:val="0"/>
@@ -3333,7 +3417,7 @@
         </w:rPr>
         <w:t xml:space="preserve">  All other reports are summarized in the Departmental Guide.</w:t>
       </w:r>
-      <w:bookmarkEnd w:id="8"/>
+      <w:bookmarkEnd w:id="9"/>
     </w:p>
     <w:p/>
     <w:p>
@@ -3349,7 +3433,7 @@
           <w:szCs w:val="24"/>
         </w:rPr>
       </w:pPr>
-      <w:bookmarkStart w:id="9" w:name="_Toc345531142"/>
+      <w:bookmarkStart w:id="10" w:name="_Toc345531142"/>
       <w:r>
         <w:rPr>
           <w:sz w:val="24"/>
@@ -3357,7 +3441,7 @@
         </w:rPr>
         <w:t>Password Change</w:t>
       </w:r>
-      <w:bookmarkEnd w:id="9"/>
+      <w:bookmarkEnd w:id="10"/>
     </w:p>
     <w:p/>
     <w:p>
@@ -3515,7 +3599,7 @@
           <w:szCs w:val="24"/>
         </w:rPr>
       </w:pPr>
-      <w:bookmarkStart w:id="10" w:name="_Toc345531143"/>
+      <w:bookmarkStart w:id="11" w:name="_Toc345531143"/>
       <w:r>
         <w:rPr>
           <w:sz w:val="24"/>
@@ -3523,7 +3607,7 @@
         </w:rPr>
         <w:t>Instructor Input</w:t>
       </w:r>
-      <w:bookmarkEnd w:id="10"/>
+      <w:bookmarkEnd w:id="11"/>
     </w:p>
     <w:p/>
     <w:p>
@@ -4508,8 +4592,6 @@
         </w:rPr>
         <w:t>.  EVERY INDICATOR HAS TO HAVE AT LEAST ONE LEARNING OUTCOME INSERTED.</w:t>
       </w:r>
-      <w:bookmarkStart w:id="11" w:name="_GoBack"/>
-      <w:bookmarkEnd w:id="11"/>
     </w:p>
     <w:p>
       <w:pPr>
@@ -7211,7 +7293,7 @@
         <w:sz w:val="20"/>
         <w:szCs w:val="20"/>
       </w:rPr>
-      <w:t>7</w:t>
+      <w:t>1</w:t>
     </w:r>
     <w:r>
       <w:rPr>
@@ -10686,7 +10768,7 @@
 </file>
 
 <file path=customXml/itemProps5.xml><?xml version="1.0" encoding="utf-8"?>
-<ds:datastoreItem xmlns:ds="http://schemas.openxmlformats.org/officeDocument/2006/customXml" ds:itemID="{02915C94-B10E-2F4D-9506-BA4F51A2B88B}">
+<ds:datastoreItem xmlns:ds="http://schemas.openxmlformats.org/officeDocument/2006/customXml" ds:itemID="{795DBC2B-12C6-9E48-A294-66C11D00308A}">
   <ds:schemaRefs>
     <ds:schemaRef ds:uri="http://schemas.openxmlformats.org/officeDocument/2006/bibliography"/>
   </ds:schemaRefs>

</xml_diff>

<commit_message>
Addition to instructor guide to explain some of the columns in the rubric.
</commit_message>
<xml_diff>
--- a/InstructorGuide.docx
+++ b/InstructorGuide.docx
@@ -60,7 +60,6 @@
               <w:dataBinding w:prefixMappings="xmlns:ns0='http://purl.org/dc/elements/1.1/' xmlns:ns1='http://schemas.openxmlformats.org/package/2006/metadata/core-properties' " w:xpath="/ns1:coreProperties[1]/ns0:title[1]" w:storeItemID="{6C3C8BC8-F283-45AE-878A-BAB7291924A1}"/>
               <w:text/>
             </w:sdtPr>
-            <w:sdtEndPr/>
             <w:sdtContent>
               <w:r>
                 <w:rPr>
@@ -104,7 +103,6 @@
               <w:id w:val="30555238"/>
               <w:text/>
             </w:sdtPr>
-            <w:sdtEndPr/>
             <w:sdtContent>
               <w:r>
                 <w:rPr>
@@ -155,7 +153,6 @@
               <w:dataBinding w:prefixMappings="xmlns:ns0='http://purl.org/dc/elements/1.1/' xmlns:ns1='http://schemas.openxmlformats.org/package/2006/metadata/core-properties' " w:xpath="/ns1:coreProperties[1]/ns0:creator[1]" w:storeItemID="{6C3C8BC8-F283-45AE-878A-BAB7291924A1}"/>
               <w:text/>
             </w:sdtPr>
-            <w:sdtEndPr/>
             <w:sdtContent>
               <w:r>
                 <w:rPr>
@@ -241,7 +238,6 @@
             <w:dataBinding w:prefixMappings="xmlns:ns0='http://schemas.microsoft.com/office/2006/coverPageProps' " w:xpath="/ns0:CoverPageProperties[1]/ns0:Abstract[1]" w:storeItemID="{55AF091B-3C7A-41E3-B477-F2FDAA23CFDA}"/>
             <w:text/>
           </w:sdtPr>
-          <w:sdtEndPr/>
           <w:sdtContent>
             <w:p>
               <w:pPr>
@@ -1274,6 +1270,105 @@
           </w:p>
         </w:tc>
       </w:tr>
+      <w:tr>
+        <w:trPr>
+          <w:jc w:val="center"/>
+        </w:trPr>
+        <w:tc>
+          <w:tcPr>
+            <w:tcW w:w="1696" w:type="dxa"/>
+            <w:shd w:val="clear" w:color="auto" w:fill="auto"/>
+          </w:tcPr>
+          <w:p>
+            <w:pPr>
+              <w:jc w:val="center"/>
+              <w:rPr>
+                <w:rFonts w:ascii="Arial" w:hAnsi="Arial" w:cs="Arial"/>
+              </w:rPr>
+            </w:pPr>
+            <w:r>
+              <w:rPr>
+                <w:rFonts w:ascii="Arial" w:hAnsi="Arial" w:cs="Arial"/>
+              </w:rPr>
+              <w:t>1.8</w:t>
+            </w:r>
+          </w:p>
+        </w:tc>
+        <w:tc>
+          <w:tcPr>
+            <w:tcW w:w="2127" w:type="dxa"/>
+            <w:shd w:val="clear" w:color="auto" w:fill="auto"/>
+          </w:tcPr>
+          <w:p>
+            <w:pPr>
+              <w:jc w:val="center"/>
+              <w:rPr>
+                <w:rFonts w:ascii="Arial" w:hAnsi="Arial" w:cs="Arial"/>
+              </w:rPr>
+            </w:pPr>
+            <w:r>
+              <w:rPr>
+                <w:rFonts w:ascii="Arial" w:hAnsi="Arial" w:cs="Arial"/>
+              </w:rPr>
+              <w:t>April 19, 2017</w:t>
+            </w:r>
+          </w:p>
+        </w:tc>
+        <w:tc>
+          <w:tcPr>
+            <w:tcW w:w="2126" w:type="dxa"/>
+            <w:shd w:val="clear" w:color="auto" w:fill="auto"/>
+          </w:tcPr>
+          <w:p>
+            <w:pPr>
+              <w:jc w:val="center"/>
+              <w:rPr>
+                <w:rFonts w:ascii="Arial" w:hAnsi="Arial" w:cs="Arial"/>
+              </w:rPr>
+            </w:pPr>
+            <w:r>
+              <w:rPr>
+                <w:rFonts w:ascii="Arial" w:hAnsi="Arial" w:cs="Arial"/>
+              </w:rPr>
+              <w:t>Spencer Smith</w:t>
+            </w:r>
+          </w:p>
+        </w:tc>
+        <w:tc>
+          <w:tcPr>
+            <w:tcW w:w="3367" w:type="dxa"/>
+            <w:shd w:val="clear" w:color="auto" w:fill="auto"/>
+          </w:tcPr>
+          <w:p>
+            <w:pPr>
+              <w:jc w:val="center"/>
+              <w:rPr>
+                <w:rFonts w:ascii="Arial" w:hAnsi="Arial" w:cs="Arial"/>
+              </w:rPr>
+            </w:pPr>
+            <w:r>
+              <w:rPr>
+                <w:rFonts w:ascii="Arial" w:hAnsi="Arial" w:cs="Arial"/>
+              </w:rPr>
+              <w:t>Explanation of columns in the R</w:t>
+            </w:r>
+            <w:r>
+              <w:rPr>
+                <w:rFonts w:ascii="Arial" w:hAnsi="Arial" w:cs="Arial"/>
+              </w:rPr>
+              <w:t>ubric</w:t>
+            </w:r>
+            <w:r>
+              <w:rPr>
+                <w:rFonts w:ascii="Arial" w:hAnsi="Arial" w:cs="Arial"/>
+              </w:rPr>
+              <w:t xml:space="preserve"> Input template</w:t>
+            </w:r>
+            <w:bookmarkStart w:id="0" w:name="_GoBack"/>
+            <w:bookmarkEnd w:id="0"/>
+          </w:p>
+        </w:tc>
+      </w:tr>
     </w:tbl>
     <w:p>
       <w:pPr>
@@ -1465,7 +1560,7 @@
         <w:rPr>
           <w:noProof/>
         </w:rPr>
-        <w:t>2</w:t>
+        <w:t>3</w:t>
       </w:r>
       <w:r>
         <w:rPr>
@@ -1540,7 +1635,7 @@
         <w:rPr>
           <w:noProof/>
         </w:rPr>
-        <w:t>2</w:t>
+        <w:t>3</w:t>
       </w:r>
       <w:r>
         <w:rPr>
@@ -1606,7 +1701,7 @@
         <w:rPr>
           <w:noProof/>
         </w:rPr>
-        <w:t>3</w:t>
+        <w:t>4</w:t>
       </w:r>
       <w:r>
         <w:rPr>
@@ -1681,7 +1776,7 @@
         <w:rPr>
           <w:noProof/>
         </w:rPr>
-        <w:t>3</w:t>
+        <w:t>4</w:t>
       </w:r>
       <w:r>
         <w:rPr>
@@ -1756,7 +1851,7 @@
         <w:rPr>
           <w:noProof/>
         </w:rPr>
-        <w:t>4</w:t>
+        <w:t>5</w:t>
       </w:r>
       <w:r>
         <w:rPr>
@@ -1831,7 +1926,7 @@
         <w:rPr>
           <w:noProof/>
         </w:rPr>
-        <w:t>13</w:t>
+        <w:t>14</w:t>
       </w:r>
       <w:r>
         <w:rPr>
@@ -1906,7 +2001,7 @@
         <w:rPr>
           <w:noProof/>
         </w:rPr>
-        <w:t>15</w:t>
+        <w:t>16</w:t>
       </w:r>
       <w:r>
         <w:rPr>
@@ -1967,10 +2062,11 @@
           <w:rFonts w:ascii="Arial" w:hAnsi="Arial" w:cs="Arial"/>
           <w:b/>
         </w:rPr>
+        <w:lastRenderedPageBreak/>
         <w:br w:type="page"/>
       </w:r>
-      <w:bookmarkStart w:id="0" w:name="_Pre-requisites"/>
-      <w:bookmarkEnd w:id="0"/>
+      <w:bookmarkStart w:id="1" w:name="_Pre-requisites"/>
+      <w:bookmarkEnd w:id="1"/>
     </w:p>
     <w:p>
       <w:pPr>
@@ -1985,8 +2081,8 @@
           <w:szCs w:val="24"/>
         </w:rPr>
       </w:pPr>
-      <w:bookmarkStart w:id="1" w:name="_Toc345531139"/>
-      <w:bookmarkStart w:id="2" w:name="_Toc347489010"/>
+      <w:bookmarkStart w:id="2" w:name="_Toc345531139"/>
+      <w:bookmarkStart w:id="3" w:name="_Toc347489010"/>
       <w:r>
         <w:rPr>
           <w:sz w:val="24"/>
@@ -1995,7 +2091,7 @@
         <w:lastRenderedPageBreak/>
         <w:t>Introduction</w:t>
       </w:r>
-      <w:bookmarkEnd w:id="1"/>
+      <w:bookmarkEnd w:id="2"/>
     </w:p>
     <w:p>
       <w:pPr>
@@ -2169,7 +2265,7 @@
           <w:szCs w:val="24"/>
         </w:rPr>
       </w:pPr>
-      <w:bookmarkStart w:id="3" w:name="_Toc345531140"/>
+      <w:bookmarkStart w:id="4" w:name="_Toc345531140"/>
       <w:r>
         <w:rPr>
           <w:sz w:val="24"/>
@@ -2177,8 +2273,8 @@
         </w:rPr>
         <w:t>Pre-requisites</w:t>
       </w:r>
-      <w:bookmarkEnd w:id="2"/>
       <w:bookmarkEnd w:id="3"/>
+      <w:bookmarkEnd w:id="4"/>
     </w:p>
     <w:p/>
     <w:p>
@@ -2192,8 +2288,8 @@
           <w:rFonts w:ascii="Arial" w:hAnsi="Arial" w:cs="Arial"/>
         </w:rPr>
       </w:pPr>
-      <w:bookmarkStart w:id="4" w:name="_Location_of_Relevant"/>
-      <w:bookmarkEnd w:id="4"/>
+      <w:bookmarkStart w:id="5" w:name="_Location_of_Relevant"/>
+      <w:bookmarkEnd w:id="5"/>
       <w:r>
         <w:rPr>
           <w:rFonts w:ascii="Arial" w:hAnsi="Arial" w:cs="Arial"/>
@@ -3398,10 +3494,10 @@
           <w:szCs w:val="24"/>
         </w:rPr>
       </w:pPr>
-      <w:bookmarkStart w:id="5" w:name="_Toc340895642"/>
-      <w:bookmarkStart w:id="6" w:name="_Toc341427884"/>
-      <w:bookmarkStart w:id="7" w:name="_Toc469652169"/>
-      <w:bookmarkStart w:id="8" w:name="_Toc345531141"/>
+      <w:bookmarkStart w:id="6" w:name="_Toc340895642"/>
+      <w:bookmarkStart w:id="7" w:name="_Toc341427884"/>
+      <w:bookmarkStart w:id="8" w:name="_Toc469652169"/>
+      <w:bookmarkStart w:id="9" w:name="_Toc345531141"/>
       <w:r>
         <w:rPr>
           <w:b w:val="0"/>
@@ -3490,9 +3586,9 @@
         </w:rPr>
         <w:t>.</w:t>
       </w:r>
-      <w:bookmarkEnd w:id="5"/>
       <w:bookmarkEnd w:id="6"/>
       <w:bookmarkEnd w:id="7"/>
+      <w:bookmarkEnd w:id="8"/>
       <w:r>
         <w:rPr>
           <w:b w:val="0"/>
@@ -3501,7 +3597,7 @@
         </w:rPr>
         <w:t xml:space="preserve">  All other reports are summarized in the Departmental Guide.</w:t>
       </w:r>
-      <w:bookmarkEnd w:id="8"/>
+      <w:bookmarkEnd w:id="9"/>
     </w:p>
     <w:p/>
     <w:p>
@@ -3517,7 +3613,7 @@
           <w:szCs w:val="24"/>
         </w:rPr>
       </w:pPr>
-      <w:bookmarkStart w:id="9" w:name="_Toc345531142"/>
+      <w:bookmarkStart w:id="10" w:name="_Toc345531142"/>
       <w:r>
         <w:rPr>
           <w:sz w:val="24"/>
@@ -3525,7 +3621,7 @@
         </w:rPr>
         <w:t>Password Change</w:t>
       </w:r>
-      <w:bookmarkEnd w:id="9"/>
+      <w:bookmarkEnd w:id="10"/>
     </w:p>
     <w:p/>
     <w:p>
@@ -3685,7 +3781,7 @@
           <w:szCs w:val="24"/>
         </w:rPr>
       </w:pPr>
-      <w:bookmarkStart w:id="10" w:name="_Toc345531143"/>
+      <w:bookmarkStart w:id="11" w:name="_Toc345531143"/>
       <w:r>
         <w:rPr>
           <w:sz w:val="24"/>
@@ -3693,7 +3789,7 @@
         </w:rPr>
         <w:t>Instructor Input</w:t>
       </w:r>
-      <w:bookmarkEnd w:id="10"/>
+      <w:bookmarkEnd w:id="11"/>
     </w:p>
     <w:p/>
     <w:p>
@@ -4419,7 +4515,7 @@
               </wp:anchor>
             </w:drawing>
           </mc:Choice>
-          <mc:Fallback xmlns:w16se="http://schemas.microsoft.com/office/word/2015/wordml/symex" xmlns:cx5="http://schemas.microsoft.com/office/drawing/2016/5/11/chartex" xmlns:cx4="http://schemas.microsoft.com/office/drawing/2016/5/10/chartex" xmlns:cx3="http://schemas.microsoft.com/office/drawing/2016/5/9/chartex" xmlns:cx2="http://schemas.microsoft.com/office/drawing/2015/10/21/chartex" xmlns:cx1="http://schemas.microsoft.com/office/drawing/2015/9/8/chartex" xmlns:cx="http://schemas.microsoft.com/office/drawing/2014/chartex" xmlns:w15="http://schemas.microsoft.com/office/word/2012/wordml">
+          <mc:Fallback xmlns:w15="http://schemas.microsoft.com/office/word/2012/wordml" xmlns:cx="http://schemas.microsoft.com/office/drawing/2014/chartex" xmlns:cx1="http://schemas.microsoft.com/office/drawing/2015/9/8/chartex" xmlns:cx2="http://schemas.microsoft.com/office/drawing/2015/10/21/chartex" xmlns:cx3="http://schemas.microsoft.com/office/drawing/2016/5/9/chartex" xmlns:cx4="http://schemas.microsoft.com/office/drawing/2016/5/10/chartex" xmlns:cx5="http://schemas.microsoft.com/office/drawing/2016/5/11/chartex" xmlns:w16se="http://schemas.microsoft.com/office/word/2015/wordml/symex">
             <w:pict>
               <v:roundrect w14:anchorId="35861E97" id="Rounded Rectangle 15" o:spid="_x0000_s1026" style="position:absolute;margin-left:375.75pt;margin-top:11.85pt;width:75.75pt;height:21pt;z-index:251665408;visibility:visible;mso-wrap-style:square;mso-width-percent:0;mso-height-percent:0;mso-wrap-distance-left:9pt;mso-wrap-distance-top:0;mso-wrap-distance-right:9pt;mso-wrap-distance-bottom:0;mso-position-horizontal:absolute;mso-position-horizontal-relative:text;mso-position-vertical:absolute;mso-position-vertical-relative:text;mso-width-percent:0;mso-height-percent:0;mso-width-relative:margin;mso-height-relative:margin;v-text-anchor:middle" arcsize="10923f" o:gfxdata="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" filled="f" strokecolor="red" strokeweight="2pt"/>
             </w:pict>
@@ -4881,6 +4977,153 @@
     <w:p>
       <w:pPr>
         <w:pStyle w:val="ListParagraph"/>
+        <w:numPr>
+          <w:ilvl w:val="2"/>
+          <w:numId w:val="1"/>
+        </w:numPr>
+        <w:rPr>
+          <w:rFonts w:ascii="Arial" w:hAnsi="Arial" w:cs="Arial"/>
+        </w:rPr>
+      </w:pPr>
+      <w:r>
+        <w:rPr>
+          <w:rFonts w:ascii="Arial" w:hAnsi="Arial" w:cs="Arial"/>
+        </w:rPr>
+        <w:t xml:space="preserve">The columns in the Rubric Input Template should </w:t>
+      </w:r>
+      <w:r>
+        <w:rPr>
+          <w:rFonts w:ascii="Arial" w:hAnsi="Arial" w:cs="Arial"/>
+        </w:rPr>
+        <w:t xml:space="preserve">mostly </w:t>
+      </w:r>
+      <w:r>
+        <w:rPr>
+          <w:rFonts w:ascii="Arial" w:hAnsi="Arial" w:cs="Arial"/>
+        </w:rPr>
+        <w:t>be intuitive.</w:t>
+      </w:r>
+      <w:r>
+        <w:rPr>
+          <w:rFonts w:ascii="Arial" w:hAnsi="Arial" w:cs="Arial"/>
+        </w:rPr>
+        <w:t xml:space="preserve">  However, i</w:t>
+      </w:r>
+      <w:r>
+        <w:rPr>
+          <w:rFonts w:ascii="Arial" w:hAnsi="Arial" w:cs="Arial"/>
+        </w:rPr>
+        <w:t xml:space="preserve">f there is confusion, looking at the rubric for another course should help clarify the meaning.  A few notes of clarification that may also help are as follows: </w:t>
+      </w:r>
+      <w:proofErr w:type="spellStart"/>
+      <w:r>
+        <w:rPr>
+          <w:rFonts w:ascii="Arial" w:hAnsi="Arial" w:cs="Arial"/>
+        </w:rPr>
+        <w:t>i</w:t>
+      </w:r>
+      <w:proofErr w:type="spellEnd"/>
+      <w:r>
+        <w:rPr>
+          <w:rFonts w:ascii="Arial" w:hAnsi="Arial" w:cs="Arial"/>
+        </w:rPr>
+        <w:t xml:space="preserve">) The </w:t>
+      </w:r>
+      <w:r>
+        <w:rPr>
+          <w:rFonts w:ascii="Arial" w:hAnsi="Arial" w:cs="Arial"/>
+        </w:rPr>
+        <w:t xml:space="preserve">“Measurement Date” </w:t>
+      </w:r>
+      <w:r>
+        <w:rPr>
+          <w:rFonts w:ascii="Arial" w:hAnsi="Arial" w:cs="Arial"/>
+        </w:rPr>
+        <w:t>format is given in the header for that column.  The ordering of the month, day and year should follow this example for the current date.  Since different installation of Excel may have a different ordering, the date format is potentially different for different users</w:t>
+      </w:r>
+      <w:r>
+        <w:rPr>
+          <w:rFonts w:ascii="Arial" w:hAnsi="Arial" w:cs="Arial"/>
+        </w:rPr>
+        <w:t>, but it will always match this example</w:t>
+      </w:r>
+      <w:r>
+        <w:rPr>
+          <w:rFonts w:ascii="Arial" w:hAnsi="Arial" w:cs="Arial"/>
+        </w:rPr>
+        <w:t xml:space="preserve">; ii) The column </w:t>
+      </w:r>
+      <w:r>
+        <w:rPr>
+          <w:rFonts w:ascii="Arial" w:hAnsi="Arial" w:cs="Arial"/>
+        </w:rPr>
+        <w:t>“</w:t>
+      </w:r>
+      <w:r>
+        <w:rPr>
+          <w:rFonts w:ascii="Arial" w:hAnsi="Arial" w:cs="Arial"/>
+        </w:rPr>
+        <w:t>Used (1/0)</w:t>
+      </w:r>
+      <w:r>
+        <w:rPr>
+          <w:rFonts w:ascii="Arial" w:hAnsi="Arial" w:cs="Arial"/>
+        </w:rPr>
+        <w:t>”</w:t>
+      </w:r>
+      <w:r>
+        <w:rPr>
+          <w:rFonts w:ascii="Arial" w:hAnsi="Arial" w:cs="Arial"/>
+        </w:rPr>
+        <w:t xml:space="preserve"> is set to 1 if the data in a particular row should be used for the calculation of the </w:t>
+      </w:r>
+      <w:r>
+        <w:rPr>
+          <w:rFonts w:ascii="Arial" w:hAnsi="Arial" w:cs="Arial"/>
+        </w:rPr>
+        <w:lastRenderedPageBreak/>
+        <w:t xml:space="preserve">indicator.  If you just want to record the information for future reference, but do not intend for it to be averaged into the indicator, you should enter a 0 zero.  The default value is 1.  If you are unsure, you should use this value; iii) The </w:t>
+      </w:r>
+      <w:r>
+        <w:rPr>
+          <w:rFonts w:ascii="Arial" w:hAnsi="Arial" w:cs="Arial"/>
+        </w:rPr>
+        <w:t>“</w:t>
+      </w:r>
+      <w:r>
+        <w:rPr>
+          <w:rFonts w:ascii="Arial" w:hAnsi="Arial" w:cs="Arial"/>
+        </w:rPr>
+        <w:t>Measurement C</w:t>
+      </w:r>
+      <w:r>
+        <w:rPr>
+          <w:rFonts w:ascii="Arial" w:hAnsi="Arial" w:cs="Arial"/>
+        </w:rPr>
+        <w:t xml:space="preserve">ategory” </w:t>
+      </w:r>
+      <w:r>
+        <w:rPr>
+          <w:rFonts w:ascii="Arial" w:hAnsi="Arial" w:cs="Arial"/>
+        </w:rPr>
+        <w:t xml:space="preserve">has a drop down box with the possible values Assignment, Lab, Exam, etc.; iv) </w:t>
+      </w:r>
+      <w:r>
+        <w:rPr>
+          <w:rFonts w:ascii="Arial" w:hAnsi="Arial" w:cs="Arial"/>
+        </w:rPr>
+        <w:t>The numbers in the “Numbers” column should be the number of students that fit into the given category, not the percentage of the class in that category.</w:t>
+      </w:r>
+      <w:r>
+        <w:rPr>
+          <w:rFonts w:ascii="Arial" w:hAnsi="Arial" w:cs="Arial"/>
+        </w:rPr>
+        <w:t xml:space="preserve">  Class size is not currently entered into the rubric.</w:t>
+      </w:r>
+    </w:p>
+    <w:p>
+      <w:pPr>
+        <w:pStyle w:val="ListParagraph"/>
         <w:ind w:left="1224"/>
         <w:rPr>
           <w:rFonts w:ascii="Arial" w:hAnsi="Arial" w:cs="Arial"/>
@@ -4957,7 +5200,6 @@
           <w:rFonts w:ascii="Arial" w:hAnsi="Arial" w:cs="Arial"/>
           <w:noProof/>
         </w:rPr>
-        <w:lastRenderedPageBreak/>
         <w:drawing>
           <wp:inline distT="0" distB="0" distL="0" distR="0" wp14:anchorId="54B7EE93" wp14:editId="2912F6F3">
             <wp:extent cx="4475845" cy="5286375"/>
@@ -5056,7 +5298,14 @@
         <w:rPr>
           <w:rFonts w:ascii="Arial" w:hAnsi="Arial" w:cs="Arial"/>
         </w:rPr>
-        <w:t xml:space="preserve">  Attached files should have identifying data removed, since the files are visible to all users.  At this time, attaching electronic samples of student work is not required.</w:t>
+        <w:t xml:space="preserve">  Attached files should have identifying data removed, </w:t>
+      </w:r>
+      <w:r>
+        <w:rPr>
+          <w:rFonts w:ascii="Arial" w:hAnsi="Arial" w:cs="Arial"/>
+        </w:rPr>
+        <w:lastRenderedPageBreak/>
+        <w:t>since the files are visible to all users.  At this time, attaching electronic samples of student work is not required.</w:t>
       </w:r>
     </w:p>
     <w:p>
@@ -5081,7 +5330,6 @@
           <w:rFonts w:ascii="Arial" w:hAnsi="Arial" w:cs="Arial"/>
           <w:noProof/>
         </w:rPr>
-        <w:lastRenderedPageBreak/>
         <w:drawing>
           <wp:inline distT="0" distB="0" distL="0" distR="0" wp14:anchorId="2AEACFB1" wp14:editId="4B6FA2CC">
             <wp:extent cx="2552844" cy="1838325"/>
@@ -6702,8 +6950,8 @@
           <w:szCs w:val="24"/>
         </w:rPr>
       </w:pPr>
-      <w:bookmarkStart w:id="11" w:name="_Toc341427893"/>
-      <w:bookmarkStart w:id="12" w:name="_Toc345531144"/>
+      <w:bookmarkStart w:id="12" w:name="_Toc341427893"/>
+      <w:bookmarkStart w:id="13" w:name="_Toc345531144"/>
       <w:r>
         <w:rPr>
           <w:sz w:val="24"/>
@@ -6712,7 +6960,7 @@
         <w:lastRenderedPageBreak/>
         <w:t>Report</w:t>
       </w:r>
-      <w:bookmarkEnd w:id="11"/>
+      <w:bookmarkEnd w:id="12"/>
       <w:r>
         <w:rPr>
           <w:sz w:val="24"/>
@@ -6720,24 +6968,24 @@
         </w:rPr>
         <w:t>s</w:t>
       </w:r>
-      <w:bookmarkEnd w:id="12"/>
-    </w:p>
-    <w:p>
-      <w:pPr>
-        <w:rPr>
-          <w:rFonts w:ascii="Arial" w:hAnsi="Arial" w:cs="Arial"/>
-        </w:rPr>
-      </w:pPr>
-      <w:bookmarkStart w:id="13" w:name="_Toc340895653"/>
-      <w:bookmarkStart w:id="14" w:name="_Toc341427894"/>
+      <w:bookmarkEnd w:id="13"/>
+    </w:p>
+    <w:p>
+      <w:pPr>
+        <w:rPr>
+          <w:rFonts w:ascii="Arial" w:hAnsi="Arial" w:cs="Arial"/>
+        </w:rPr>
+      </w:pPr>
+      <w:bookmarkStart w:id="14" w:name="_Toc340895653"/>
+      <w:bookmarkStart w:id="15" w:name="_Toc341427894"/>
       <w:r>
         <w:rPr>
           <w:rFonts w:ascii="Arial" w:hAnsi="Arial" w:cs="Arial"/>
         </w:rPr>
         <w:t>The data in the MEASURE database is viewed using spreadsheet reports.  The purpose of the reports is to transform the information into a form that is suitable for review, including by the CEAB when necessary.  Reports can be viewed for any year where the data has been entered.</w:t>
       </w:r>
-      <w:bookmarkEnd w:id="13"/>
       <w:bookmarkEnd w:id="14"/>
+      <w:bookmarkEnd w:id="15"/>
     </w:p>
     <w:p>
       <w:pPr>
@@ -7234,8 +7482,8 @@
           <w:szCs w:val="24"/>
         </w:rPr>
       </w:pPr>
-      <w:bookmarkStart w:id="15" w:name="_Toc341427896"/>
-      <w:bookmarkStart w:id="16" w:name="_Toc345531145"/>
+      <w:bookmarkStart w:id="16" w:name="_Toc341427896"/>
+      <w:bookmarkStart w:id="17" w:name="_Toc345531145"/>
       <w:r>
         <w:rPr>
           <w:sz w:val="24"/>
@@ -7243,8 +7491,8 @@
         </w:rPr>
         <w:t>Other Vena Resources</w:t>
       </w:r>
-      <w:bookmarkEnd w:id="15"/>
       <w:bookmarkEnd w:id="16"/>
+      <w:bookmarkEnd w:id="17"/>
     </w:p>
     <w:p>
       <w:pPr>
@@ -7448,7 +7696,7 @@
         <w:sz w:val="20"/>
         <w:szCs w:val="20"/>
       </w:rPr>
-      <w:t>15</w:t>
+      <w:t>1</w:t>
     </w:r>
     <w:r>
       <w:rPr>
@@ -7503,7 +7751,7 @@
         <w:sz w:val="20"/>
         <w:szCs w:val="20"/>
       </w:rPr>
-      <w:t>15</w:t>
+      <w:t>16</w:t>
     </w:r>
     <w:r>
       <w:rPr>
@@ -10923,7 +11171,7 @@
 </file>
 
 <file path=customXml/itemProps5.xml><?xml version="1.0" encoding="utf-8"?>
-<ds:datastoreItem xmlns:ds="http://schemas.openxmlformats.org/officeDocument/2006/customXml" ds:itemID="{0D28FA8C-46A3-DE47-B666-111F4E38988D}">
+<ds:datastoreItem xmlns:ds="http://schemas.openxmlformats.org/officeDocument/2006/customXml" ds:itemID="{70895FDC-4E40-FF4F-AAB7-EEBE16F4CB0F}">
   <ds:schemaRefs>
     <ds:schemaRef ds:uri="http://schemas.openxmlformats.org/officeDocument/2006/bibliography"/>
   </ds:schemaRefs>

</xml_diff>